<commit_message>
Bringing trunk up to status of old "current"
</commit_message>
<xml_diff>
--- a/Doc/Source/RomWBW Architecture.docx
+++ b/Doc/Source/RomWBW Architecture.docx
@@ -14,6 +14,7 @@
           <w:docPartUnique/>
         </w:docPartObj>
       </w:sdtPr>
+      <w:sdtEndPr/>
       <w:sdtContent>
         <w:tbl>
           <w:tblPr>
@@ -104,6 +105,7 @@
                 <w:dataBinding w:prefixMappings="xmlns:ns0='http://schemas.openxmlformats.org/package/2006/metadata/core-properties' xmlns:ns1='http://purl.org/dc/elements/1.1/'" w:xpath="/ns0:coreProperties[1]/ns1:subject[1]" w:storeItemID="{6C3C8BC8-F283-45AE-878A-BAB7291924A1}"/>
                 <w:text/>
               </w:sdtPr>
+              <w:sdtEndPr/>
               <w:sdtContent>
                 <w:tc>
                   <w:tcPr>
@@ -154,7 +156,7 @@
                     <w:sz w:val="28"/>
                     <w:szCs w:val="28"/>
                   </w:rPr>
-                  <w:instrText xml:space="preserve"> DATE \@ "MMMM d, yyyy" </w:instrText>
+                  <w:instrText xml:space="preserve"> SAVEDATE  \@ "MMMM d, yyyy"  \* MERGEFORMAT </w:instrText>
                 </w:r>
                 <w:r>
                   <w:rPr>
@@ -169,7 +171,7 @@
                     <w:sz w:val="28"/>
                     <w:szCs w:val="28"/>
                   </w:rPr>
-                  <w:t>July 28, 2012</w:t>
+                  <w:t>August 31, 2012</w:t>
                 </w:r>
                 <w:r>
                   <w:rPr>
@@ -250,129 +252,13 @@
           <w:r>
             <w:fldChar w:fldCharType="separate"/>
           </w:r>
-          <w:bookmarkStart w:id="0" w:name="_GoBack"/>
-          <w:bookmarkEnd w:id="0"/>
-          <w:r>
-            <w:rPr>
-              <w:rStyle w:val="Hyperlink"/>
-              <w:noProof/>
-            </w:rPr>
-            <w:fldChar w:fldCharType="begin"/>
-          </w:r>
-          <w:r>
-            <w:rPr>
-              <w:rStyle w:val="Hyperlink"/>
-              <w:noProof/>
-            </w:rPr>
-            <w:instrText xml:space="preserve"> </w:instrText>
-          </w:r>
-          <w:r>
-            <w:rPr>
-              <w:noProof/>
-            </w:rPr>
-            <w:instrText>HYPERLINK \l "_Toc331278281"</w:instrText>
-          </w:r>
-          <w:r>
-            <w:rPr>
-              <w:rStyle w:val="Hyperlink"/>
-              <w:noProof/>
-            </w:rPr>
-            <w:instrText xml:space="preserve"> </w:instrText>
-          </w:r>
-          <w:r>
-            <w:rPr>
-              <w:rStyle w:val="Hyperlink"/>
-              <w:noProof/>
-            </w:rPr>
-          </w:r>
-          <w:r>
-            <w:rPr>
-              <w:rStyle w:val="Hyperlink"/>
-              <w:noProof/>
-            </w:rPr>
-            <w:fldChar w:fldCharType="separate"/>
-          </w:r>
-          <w:r>
-            <w:rPr>
-              <w:rStyle w:val="Hyperlink"/>
-              <w:noProof/>
-            </w:rPr>
-            <w:t>Background</w:t>
-          </w:r>
-          <w:r>
-            <w:rPr>
-              <w:noProof/>
-              <w:webHidden/>
-            </w:rPr>
-            <w:tab/>
-          </w:r>
-          <w:r>
-            <w:rPr>
-              <w:noProof/>
-              <w:webHidden/>
-            </w:rPr>
-            <w:fldChar w:fldCharType="begin"/>
-          </w:r>
-          <w:r>
-            <w:rPr>
-              <w:noProof/>
-              <w:webHidden/>
-            </w:rPr>
-            <w:instrText xml:space="preserve"> PAGEREF _Toc331278281 \h </w:instrText>
-          </w:r>
-          <w:r>
-            <w:rPr>
-              <w:noProof/>
-              <w:webHidden/>
-            </w:rPr>
-          </w:r>
-          <w:r>
-            <w:rPr>
-              <w:noProof/>
-              <w:webHidden/>
-            </w:rPr>
-            <w:fldChar w:fldCharType="separate"/>
-          </w:r>
-          <w:r>
-            <w:rPr>
-              <w:noProof/>
-              <w:webHidden/>
-            </w:rPr>
-            <w:t>3</w:t>
-          </w:r>
-          <w:r>
-            <w:rPr>
-              <w:noProof/>
-              <w:webHidden/>
-            </w:rPr>
-            <w:fldChar w:fldCharType="end"/>
-          </w:r>
-          <w:r>
-            <w:rPr>
-              <w:rStyle w:val="Hyperlink"/>
-              <w:noProof/>
-            </w:rPr>
-            <w:fldChar w:fldCharType="end"/>
-          </w:r>
-        </w:p>
-        <w:p>
-          <w:pPr>
-            <w:pStyle w:val="TOC1"/>
-            <w:tabs>
-              <w:tab w:val="right" w:leader="dot" w:pos="9350"/>
-            </w:tabs>
-            <w:rPr>
-              <w:rFonts w:eastAsiaTheme="minorEastAsia"/>
-              <w:noProof/>
-            </w:rPr>
-          </w:pPr>
-          <w:hyperlink w:anchor="_Toc331278282" w:history="1">
+          <w:hyperlink w:anchor="_Toc334208084" w:history="1">
             <w:r>
               <w:rPr>
                 <w:rStyle w:val="Hyperlink"/>
                 <w:noProof/>
               </w:rPr>
-              <w:t>General Design Strategy</w:t>
+              <w:t>Background</w:t>
             </w:r>
             <w:r>
               <w:rPr>
@@ -393,7 +279,7 @@
                 <w:noProof/>
                 <w:webHidden/>
               </w:rPr>
-              <w:instrText xml:space="preserve"> PAGEREF _Toc331278282 \h </w:instrText>
+              <w:instrText xml:space="preserve"> PAGEREF _Toc334208084 \h </w:instrText>
             </w:r>
             <w:r>
               <w:rPr>
@@ -413,7 +299,7 @@
                 <w:noProof/>
                 <w:webHidden/>
               </w:rPr>
-              <w:t>3</w:t>
+              <w:t>2</w:t>
             </w:r>
             <w:r>
               <w:rPr>
@@ -435,13 +321,13 @@
               <w:noProof/>
             </w:rPr>
           </w:pPr>
-          <w:hyperlink w:anchor="_Toc331278283" w:history="1">
+          <w:hyperlink w:anchor="_Toc334208085" w:history="1">
             <w:r>
               <w:rPr>
                 <w:rStyle w:val="Hyperlink"/>
                 <w:noProof/>
               </w:rPr>
-              <w:t>Runtime Memory Layout</w:t>
+              <w:t>General Design Strategy</w:t>
             </w:r>
             <w:r>
               <w:rPr>
@@ -462,7 +348,7 @@
                 <w:noProof/>
                 <w:webHidden/>
               </w:rPr>
-              <w:instrText xml:space="preserve"> PAGEREF _Toc331278283 \h </w:instrText>
+              <w:instrText xml:space="preserve"> PAGEREF _Toc334208085 \h </w:instrText>
             </w:r>
             <w:r>
               <w:rPr>
@@ -482,7 +368,7 @@
                 <w:noProof/>
                 <w:webHidden/>
               </w:rPr>
-              <w:t>4</w:t>
+              <w:t>2</w:t>
             </w:r>
             <w:r>
               <w:rPr>
@@ -504,13 +390,13 @@
               <w:noProof/>
             </w:rPr>
           </w:pPr>
-          <w:hyperlink w:anchor="_Toc331278284" w:history="1">
+          <w:hyperlink w:anchor="_Toc334208086" w:history="1">
             <w:r>
               <w:rPr>
                 <w:rStyle w:val="Hyperlink"/>
                 <w:noProof/>
               </w:rPr>
-              <w:t>System Boot Process</w:t>
+              <w:t>Runtime Memory Layout</w:t>
             </w:r>
             <w:r>
               <w:rPr>
@@ -531,7 +417,7 @@
                 <w:noProof/>
                 <w:webHidden/>
               </w:rPr>
-              <w:instrText xml:space="preserve"> PAGEREF _Toc331278284 \h </w:instrText>
+              <w:instrText xml:space="preserve"> PAGEREF _Toc334208086 \h </w:instrText>
             </w:r>
             <w:r>
               <w:rPr>
@@ -551,7 +437,7 @@
                 <w:noProof/>
                 <w:webHidden/>
               </w:rPr>
-              <w:t>5</w:t>
+              <w:t>3</w:t>
             </w:r>
             <w:r>
               <w:rPr>
@@ -573,13 +459,13 @@
               <w:noProof/>
             </w:rPr>
           </w:pPr>
-          <w:hyperlink w:anchor="_Toc331278285" w:history="1">
+          <w:hyperlink w:anchor="_Toc334208087" w:history="1">
             <w:r>
               <w:rPr>
                 <w:rStyle w:val="Hyperlink"/>
                 <w:noProof/>
               </w:rPr>
-              <w:t>Notes</w:t>
+              <w:t>System Boot Process</w:t>
             </w:r>
             <w:r>
               <w:rPr>
@@ -600,7 +486,7 @@
                 <w:noProof/>
                 <w:webHidden/>
               </w:rPr>
-              <w:instrText xml:space="preserve"> PAGEREF _Toc331278285 \h </w:instrText>
+              <w:instrText xml:space="preserve"> PAGEREF _Toc334208087 \h </w:instrText>
             </w:r>
             <w:r>
               <w:rPr>
@@ -620,7 +506,7 @@
                 <w:noProof/>
                 <w:webHidden/>
               </w:rPr>
-              <w:t>5</w:t>
+              <w:t>4</w:t>
             </w:r>
             <w:r>
               <w:rPr>
@@ -642,13 +528,13 @@
               <w:noProof/>
             </w:rPr>
           </w:pPr>
-          <w:hyperlink w:anchor="_Toc331278286" w:history="1">
+          <w:hyperlink w:anchor="_Toc334208088" w:history="1">
             <w:r>
               <w:rPr>
                 <w:rStyle w:val="Hyperlink"/>
                 <w:noProof/>
               </w:rPr>
-              <w:t>Driver Model</w:t>
+              <w:t>Notes</w:t>
             </w:r>
             <w:r>
               <w:rPr>
@@ -669,7 +555,7 @@
                 <w:noProof/>
                 <w:webHidden/>
               </w:rPr>
-              <w:instrText xml:space="preserve"> PAGEREF _Toc331278286 \h </w:instrText>
+              <w:instrText xml:space="preserve"> PAGEREF _Toc334208088 \h </w:instrText>
             </w:r>
             <w:r>
               <w:rPr>
@@ -689,7 +575,7 @@
                 <w:noProof/>
                 <w:webHidden/>
               </w:rPr>
-              <w:t>5</w:t>
+              <w:t>4</w:t>
             </w:r>
             <w:r>
               <w:rPr>
@@ -711,12 +597,81 @@
               <w:noProof/>
             </w:rPr>
           </w:pPr>
-          <w:hyperlink w:anchor="_Toc331278287" w:history="1">
+          <w:hyperlink w:anchor="_Toc334208089" w:history="1">
             <w:r>
               <w:rPr>
                 <w:rStyle w:val="Hyperlink"/>
                 <w:noProof/>
               </w:rPr>
+              <w:t>Driver Model</w:t>
+            </w:r>
+            <w:r>
+              <w:rPr>
+                <w:noProof/>
+                <w:webHidden/>
+              </w:rPr>
+              <w:tab/>
+            </w:r>
+            <w:r>
+              <w:rPr>
+                <w:noProof/>
+                <w:webHidden/>
+              </w:rPr>
+              <w:fldChar w:fldCharType="begin"/>
+            </w:r>
+            <w:r>
+              <w:rPr>
+                <w:noProof/>
+                <w:webHidden/>
+              </w:rPr>
+              <w:instrText xml:space="preserve"> PAGEREF _Toc334208089 \h </w:instrText>
+            </w:r>
+            <w:r>
+              <w:rPr>
+                <w:noProof/>
+                <w:webHidden/>
+              </w:rPr>
+            </w:r>
+            <w:r>
+              <w:rPr>
+                <w:noProof/>
+                <w:webHidden/>
+              </w:rPr>
+              <w:fldChar w:fldCharType="separate"/>
+            </w:r>
+            <w:r>
+              <w:rPr>
+                <w:noProof/>
+                <w:webHidden/>
+              </w:rPr>
+              <w:t>4</w:t>
+            </w:r>
+            <w:r>
+              <w:rPr>
+                <w:noProof/>
+                <w:webHidden/>
+              </w:rPr>
+              <w:fldChar w:fldCharType="end"/>
+            </w:r>
+          </w:hyperlink>
+        </w:p>
+        <w:p>
+          <w:pPr>
+            <w:pStyle w:val="TOC1"/>
+            <w:tabs>
+              <w:tab w:val="right" w:leader="dot" w:pos="9350"/>
+            </w:tabs>
+            <w:rPr>
+              <w:rFonts w:eastAsiaTheme="minorEastAsia"/>
+              <w:noProof/>
+            </w:rPr>
+          </w:pPr>
+          <w:hyperlink w:anchor="_Toc334208090" w:history="1">
+            <w:r>
+              <w:rPr>
+                <w:rStyle w:val="Hyperlink"/>
+                <w:noProof/>
+              </w:rPr>
               <w:t>HBIOS Functions</w:t>
             </w:r>
             <w:r>
@@ -738,7 +693,7 @@
                 <w:noProof/>
                 <w:webHidden/>
               </w:rPr>
-              <w:instrText xml:space="preserve"> PAGEREF _Toc331278287 \h </w:instrText>
+              <w:instrText xml:space="preserve"> PAGEREF _Toc334208090 \h </w:instrText>
             </w:r>
             <w:r>
               <w:rPr>
@@ -758,7 +713,7 @@
                 <w:noProof/>
                 <w:webHidden/>
               </w:rPr>
-              <w:t>6</w:t>
+              <w:t>5</w:t>
             </w:r>
             <w:r>
               <w:rPr>
@@ -780,7 +735,7 @@
               <w:noProof/>
             </w:rPr>
           </w:pPr>
-          <w:hyperlink w:anchor="_Toc331278288" w:history="1">
+          <w:hyperlink w:anchor="_Toc334208091" w:history="1">
             <w:r>
               <w:rPr>
                 <w:rStyle w:val="Hyperlink"/>
@@ -807,7 +762,7 @@
                 <w:noProof/>
                 <w:webHidden/>
               </w:rPr>
-              <w:instrText xml:space="preserve"> PAGEREF _Toc331278288 \h </w:instrText>
+              <w:instrText xml:space="preserve"> PAGEREF _Toc334208091 \h </w:instrText>
             </w:r>
             <w:r>
               <w:rPr>
@@ -827,7 +782,7 @@
                 <w:noProof/>
                 <w:webHidden/>
               </w:rPr>
-              <w:t>6</w:t>
+              <w:t>5</w:t>
             </w:r>
             <w:r>
               <w:rPr>
@@ -849,7 +804,7 @@
               <w:noProof/>
             </w:rPr>
           </w:pPr>
-          <w:hyperlink w:anchor="_Toc331278289" w:history="1">
+          <w:hyperlink w:anchor="_Toc334208092" w:history="1">
             <w:r>
               <w:rPr>
                 <w:rStyle w:val="Hyperlink"/>
@@ -876,7 +831,7 @@
                 <w:noProof/>
                 <w:webHidden/>
               </w:rPr>
-              <w:instrText xml:space="preserve"> PAGEREF _Toc331278289 \h </w:instrText>
+              <w:instrText xml:space="preserve"> PAGEREF _Toc334208092 \h </w:instrText>
             </w:r>
             <w:r>
               <w:rPr>
@@ -896,7 +851,7 @@
                 <w:noProof/>
                 <w:webHidden/>
               </w:rPr>
-              <w:t>6</w:t>
+              <w:t>5</w:t>
             </w:r>
             <w:r>
               <w:rPr>
@@ -918,7 +873,7 @@
               <w:noProof/>
             </w:rPr>
           </w:pPr>
-          <w:hyperlink w:anchor="_Toc331278290" w:history="1">
+          <w:hyperlink w:anchor="_Toc334208093" w:history="1">
             <w:r>
               <w:rPr>
                 <w:rStyle w:val="Hyperlink"/>
@@ -945,7 +900,7 @@
                 <w:noProof/>
                 <w:webHidden/>
               </w:rPr>
-              <w:instrText xml:space="preserve"> PAGEREF _Toc331278290 \h </w:instrText>
+              <w:instrText xml:space="preserve"> PAGEREF _Toc334208093 \h </w:instrText>
             </w:r>
             <w:r>
               <w:rPr>
@@ -965,283 +920,7 @@
                 <w:noProof/>
                 <w:webHidden/>
               </w:rPr>
-              <w:t>6</w:t>
-            </w:r>
-            <w:r>
-              <w:rPr>
-                <w:noProof/>
-                <w:webHidden/>
-              </w:rPr>
-              <w:fldChar w:fldCharType="end"/>
-            </w:r>
-          </w:hyperlink>
-        </w:p>
-        <w:p>
-          <w:pPr>
-            <w:pStyle w:val="TOC3"/>
-            <w:tabs>
-              <w:tab w:val="right" w:leader="dot" w:pos="9350"/>
-            </w:tabs>
-            <w:rPr>
-              <w:rFonts w:eastAsiaTheme="minorEastAsia"/>
-              <w:noProof/>
-            </w:rPr>
-          </w:pPr>
-          <w:hyperlink w:anchor="_Toc331278291" w:history="1">
-            <w:r>
-              <w:rPr>
-                <w:rStyle w:val="Hyperlink"/>
-                <w:noProof/>
-              </w:rPr>
-              <w:t>Character Input – CIOIN ($00)</w:t>
-            </w:r>
-            <w:r>
-              <w:rPr>
-                <w:noProof/>
-                <w:webHidden/>
-              </w:rPr>
-              <w:tab/>
-            </w:r>
-            <w:r>
-              <w:rPr>
-                <w:noProof/>
-                <w:webHidden/>
-              </w:rPr>
-              <w:fldChar w:fldCharType="begin"/>
-            </w:r>
-            <w:r>
-              <w:rPr>
-                <w:noProof/>
-                <w:webHidden/>
-              </w:rPr>
-              <w:instrText xml:space="preserve"> PAGEREF _Toc331278291 \h </w:instrText>
-            </w:r>
-            <w:r>
-              <w:rPr>
-                <w:noProof/>
-                <w:webHidden/>
-              </w:rPr>
-            </w:r>
-            <w:r>
-              <w:rPr>
-                <w:noProof/>
-                <w:webHidden/>
-              </w:rPr>
-              <w:fldChar w:fldCharType="separate"/>
-            </w:r>
-            <w:r>
-              <w:rPr>
-                <w:noProof/>
-                <w:webHidden/>
-              </w:rPr>
-              <w:t>7</w:t>
-            </w:r>
-            <w:r>
-              <w:rPr>
-                <w:noProof/>
-                <w:webHidden/>
-              </w:rPr>
-              <w:fldChar w:fldCharType="end"/>
-            </w:r>
-          </w:hyperlink>
-        </w:p>
-        <w:p>
-          <w:pPr>
-            <w:pStyle w:val="TOC3"/>
-            <w:tabs>
-              <w:tab w:val="right" w:leader="dot" w:pos="9350"/>
-            </w:tabs>
-            <w:rPr>
-              <w:rFonts w:eastAsiaTheme="minorEastAsia"/>
-              <w:noProof/>
-            </w:rPr>
-          </w:pPr>
-          <w:hyperlink w:anchor="_Toc331278292" w:history="1">
-            <w:r>
-              <w:rPr>
-                <w:rStyle w:val="Hyperlink"/>
-                <w:noProof/>
-              </w:rPr>
-              <w:t>Character Output – CIOOUT ($01)</w:t>
-            </w:r>
-            <w:r>
-              <w:rPr>
-                <w:noProof/>
-                <w:webHidden/>
-              </w:rPr>
-              <w:tab/>
-            </w:r>
-            <w:r>
-              <w:rPr>
-                <w:noProof/>
-                <w:webHidden/>
-              </w:rPr>
-              <w:fldChar w:fldCharType="begin"/>
-            </w:r>
-            <w:r>
-              <w:rPr>
-                <w:noProof/>
-                <w:webHidden/>
-              </w:rPr>
-              <w:instrText xml:space="preserve"> PAGEREF _Toc331278292 \h </w:instrText>
-            </w:r>
-            <w:r>
-              <w:rPr>
-                <w:noProof/>
-                <w:webHidden/>
-              </w:rPr>
-            </w:r>
-            <w:r>
-              <w:rPr>
-                <w:noProof/>
-                <w:webHidden/>
-              </w:rPr>
-              <w:fldChar w:fldCharType="separate"/>
-            </w:r>
-            <w:r>
-              <w:rPr>
-                <w:noProof/>
-                <w:webHidden/>
-              </w:rPr>
-              <w:t>7</w:t>
-            </w:r>
-            <w:r>
-              <w:rPr>
-                <w:noProof/>
-                <w:webHidden/>
-              </w:rPr>
-              <w:fldChar w:fldCharType="end"/>
-            </w:r>
-          </w:hyperlink>
-        </w:p>
-        <w:p>
-          <w:pPr>
-            <w:pStyle w:val="TOC3"/>
-            <w:tabs>
-              <w:tab w:val="right" w:leader="dot" w:pos="9350"/>
-            </w:tabs>
-            <w:rPr>
-              <w:rFonts w:eastAsiaTheme="minorEastAsia"/>
-              <w:noProof/>
-            </w:rPr>
-          </w:pPr>
-          <w:hyperlink w:anchor="_Toc331278293" w:history="1">
-            <w:r>
-              <w:rPr>
-                <w:rStyle w:val="Hyperlink"/>
-                <w:noProof/>
-              </w:rPr>
-              <w:t>Character Input Status – CIOIST ($02)</w:t>
-            </w:r>
-            <w:r>
-              <w:rPr>
-                <w:noProof/>
-                <w:webHidden/>
-              </w:rPr>
-              <w:tab/>
-            </w:r>
-            <w:r>
-              <w:rPr>
-                <w:noProof/>
-                <w:webHidden/>
-              </w:rPr>
-              <w:fldChar w:fldCharType="begin"/>
-            </w:r>
-            <w:r>
-              <w:rPr>
-                <w:noProof/>
-                <w:webHidden/>
-              </w:rPr>
-              <w:instrText xml:space="preserve"> PAGEREF _Toc331278293 \h </w:instrText>
-            </w:r>
-            <w:r>
-              <w:rPr>
-                <w:noProof/>
-                <w:webHidden/>
-              </w:rPr>
-            </w:r>
-            <w:r>
-              <w:rPr>
-                <w:noProof/>
-                <w:webHidden/>
-              </w:rPr>
-              <w:fldChar w:fldCharType="separate"/>
-            </w:r>
-            <w:r>
-              <w:rPr>
-                <w:noProof/>
-                <w:webHidden/>
-              </w:rPr>
-              <w:t>7</w:t>
-            </w:r>
-            <w:r>
-              <w:rPr>
-                <w:noProof/>
-                <w:webHidden/>
-              </w:rPr>
-              <w:fldChar w:fldCharType="end"/>
-            </w:r>
-          </w:hyperlink>
-        </w:p>
-        <w:p>
-          <w:pPr>
-            <w:pStyle w:val="TOC3"/>
-            <w:tabs>
-              <w:tab w:val="right" w:leader="dot" w:pos="9350"/>
-            </w:tabs>
-            <w:rPr>
-              <w:rFonts w:eastAsiaTheme="minorEastAsia"/>
-              <w:noProof/>
-            </w:rPr>
-          </w:pPr>
-          <w:hyperlink w:anchor="_Toc331278294" w:history="1">
-            <w:r>
-              <w:rPr>
-                <w:rStyle w:val="Hyperlink"/>
-                <w:noProof/>
-              </w:rPr>
-              <w:t>Character Output Status – CIOIST ($03)</w:t>
-            </w:r>
-            <w:r>
-              <w:rPr>
-                <w:noProof/>
-                <w:webHidden/>
-              </w:rPr>
-              <w:tab/>
-            </w:r>
-            <w:r>
-              <w:rPr>
-                <w:noProof/>
-                <w:webHidden/>
-              </w:rPr>
-              <w:fldChar w:fldCharType="begin"/>
-            </w:r>
-            <w:r>
-              <w:rPr>
-                <w:noProof/>
-                <w:webHidden/>
-              </w:rPr>
-              <w:instrText xml:space="preserve"> PAGEREF _Toc331278294 \h </w:instrText>
-            </w:r>
-            <w:r>
-              <w:rPr>
-                <w:noProof/>
-                <w:webHidden/>
-              </w:rPr>
-            </w:r>
-            <w:r>
-              <w:rPr>
-                <w:noProof/>
-                <w:webHidden/>
-              </w:rPr>
-              <w:fldChar w:fldCharType="separate"/>
-            </w:r>
-            <w:r>
-              <w:rPr>
-                <w:noProof/>
-                <w:webHidden/>
-              </w:rPr>
-              <w:t>7</w:t>
+              <w:t>5</w:t>
             </w:r>
             <w:r>
               <w:rPr>
@@ -1263,7 +942,7 @@
               <w:noProof/>
             </w:rPr>
           </w:pPr>
-          <w:hyperlink w:anchor="_Toc331278295" w:history="1">
+          <w:hyperlink w:anchor="_Toc334208094" w:history="1">
             <w:r>
               <w:rPr>
                 <w:rStyle w:val="Hyperlink"/>
@@ -1290,7 +969,7 @@
                 <w:noProof/>
                 <w:webHidden/>
               </w:rPr>
-              <w:instrText xml:space="preserve"> PAGEREF _Toc331278295 \h </w:instrText>
+              <w:instrText xml:space="preserve"> PAGEREF _Toc334208094 \h </w:instrText>
             </w:r>
             <w:r>
               <w:rPr>
@@ -1310,490 +989,7 @@
                 <w:noProof/>
                 <w:webHidden/>
               </w:rPr>
-              <w:t>8</w:t>
-            </w:r>
-            <w:r>
-              <w:rPr>
-                <w:noProof/>
-                <w:webHidden/>
-              </w:rPr>
-              <w:fldChar w:fldCharType="end"/>
-            </w:r>
-          </w:hyperlink>
-        </w:p>
-        <w:p>
-          <w:pPr>
-            <w:pStyle w:val="TOC3"/>
-            <w:tabs>
-              <w:tab w:val="right" w:leader="dot" w:pos="9350"/>
-            </w:tabs>
-            <w:rPr>
-              <w:rFonts w:eastAsiaTheme="minorEastAsia"/>
-              <w:noProof/>
-            </w:rPr>
-          </w:pPr>
-          <w:hyperlink w:anchor="_Toc331278296" w:history="1">
-            <w:r>
-              <w:rPr>
-                <w:rStyle w:val="Hyperlink"/>
-                <w:noProof/>
-              </w:rPr>
-              <w:t>Disk Read – DIORD ($10)</w:t>
-            </w:r>
-            <w:r>
-              <w:rPr>
-                <w:noProof/>
-                <w:webHidden/>
-              </w:rPr>
-              <w:tab/>
-            </w:r>
-            <w:r>
-              <w:rPr>
-                <w:noProof/>
-                <w:webHidden/>
-              </w:rPr>
-              <w:fldChar w:fldCharType="begin"/>
-            </w:r>
-            <w:r>
-              <w:rPr>
-                <w:noProof/>
-                <w:webHidden/>
-              </w:rPr>
-              <w:instrText xml:space="preserve"> PAGEREF _Toc331278296 \h </w:instrText>
-            </w:r>
-            <w:r>
-              <w:rPr>
-                <w:noProof/>
-                <w:webHidden/>
-              </w:rPr>
-            </w:r>
-            <w:r>
-              <w:rPr>
-                <w:noProof/>
-                <w:webHidden/>
-              </w:rPr>
-              <w:fldChar w:fldCharType="separate"/>
-            </w:r>
-            <w:r>
-              <w:rPr>
-                <w:noProof/>
-                <w:webHidden/>
-              </w:rPr>
-              <w:t>9</w:t>
-            </w:r>
-            <w:r>
-              <w:rPr>
-                <w:noProof/>
-                <w:webHidden/>
-              </w:rPr>
-              <w:fldChar w:fldCharType="end"/>
-            </w:r>
-          </w:hyperlink>
-        </w:p>
-        <w:p>
-          <w:pPr>
-            <w:pStyle w:val="TOC3"/>
-            <w:tabs>
-              <w:tab w:val="right" w:leader="dot" w:pos="9350"/>
-            </w:tabs>
-            <w:rPr>
-              <w:rFonts w:eastAsiaTheme="minorEastAsia"/>
-              <w:noProof/>
-            </w:rPr>
-          </w:pPr>
-          <w:hyperlink w:anchor="_Toc331278297" w:history="1">
-            <w:r>
-              <w:rPr>
-                <w:rStyle w:val="Hyperlink"/>
-                <w:noProof/>
-              </w:rPr>
-              <w:t>Disk Write – DIOWR ($11)</w:t>
-            </w:r>
-            <w:r>
-              <w:rPr>
-                <w:noProof/>
-                <w:webHidden/>
-              </w:rPr>
-              <w:tab/>
-            </w:r>
-            <w:r>
-              <w:rPr>
-                <w:noProof/>
-                <w:webHidden/>
-              </w:rPr>
-              <w:fldChar w:fldCharType="begin"/>
-            </w:r>
-            <w:r>
-              <w:rPr>
-                <w:noProof/>
-                <w:webHidden/>
-              </w:rPr>
-              <w:instrText xml:space="preserve"> PAGEREF _Toc331278297 \h </w:instrText>
-            </w:r>
-            <w:r>
-              <w:rPr>
-                <w:noProof/>
-                <w:webHidden/>
-              </w:rPr>
-            </w:r>
-            <w:r>
-              <w:rPr>
-                <w:noProof/>
-                <w:webHidden/>
-              </w:rPr>
-              <w:fldChar w:fldCharType="separate"/>
-            </w:r>
-            <w:r>
-              <w:rPr>
-                <w:noProof/>
-                <w:webHidden/>
-              </w:rPr>
-              <w:t>9</w:t>
-            </w:r>
-            <w:r>
-              <w:rPr>
-                <w:noProof/>
-                <w:webHidden/>
-              </w:rPr>
-              <w:fldChar w:fldCharType="end"/>
-            </w:r>
-          </w:hyperlink>
-        </w:p>
-        <w:p>
-          <w:pPr>
-            <w:pStyle w:val="TOC3"/>
-            <w:tabs>
-              <w:tab w:val="right" w:leader="dot" w:pos="9350"/>
-            </w:tabs>
-            <w:rPr>
-              <w:rFonts w:eastAsiaTheme="minorEastAsia"/>
-              <w:noProof/>
-            </w:rPr>
-          </w:pPr>
-          <w:hyperlink w:anchor="_Toc331278298" w:history="1">
-            <w:r>
-              <w:rPr>
-                <w:rStyle w:val="Hyperlink"/>
-                <w:noProof/>
-              </w:rPr>
-              <w:t>Disk Status – DIOST ($12)</w:t>
-            </w:r>
-            <w:r>
-              <w:rPr>
-                <w:noProof/>
-                <w:webHidden/>
-              </w:rPr>
-              <w:tab/>
-            </w:r>
-            <w:r>
-              <w:rPr>
-                <w:noProof/>
-                <w:webHidden/>
-              </w:rPr>
-              <w:fldChar w:fldCharType="begin"/>
-            </w:r>
-            <w:r>
-              <w:rPr>
-                <w:noProof/>
-                <w:webHidden/>
-              </w:rPr>
-              <w:instrText xml:space="preserve"> PAGEREF _Toc331278298 \h </w:instrText>
-            </w:r>
-            <w:r>
-              <w:rPr>
-                <w:noProof/>
-                <w:webHidden/>
-              </w:rPr>
-            </w:r>
-            <w:r>
-              <w:rPr>
-                <w:noProof/>
-                <w:webHidden/>
-              </w:rPr>
-              <w:fldChar w:fldCharType="separate"/>
-            </w:r>
-            <w:r>
-              <w:rPr>
-                <w:noProof/>
-                <w:webHidden/>
-              </w:rPr>
-              <w:t>9</w:t>
-            </w:r>
-            <w:r>
-              <w:rPr>
-                <w:noProof/>
-                <w:webHidden/>
-              </w:rPr>
-              <w:fldChar w:fldCharType="end"/>
-            </w:r>
-          </w:hyperlink>
-        </w:p>
-        <w:p>
-          <w:pPr>
-            <w:pStyle w:val="TOC3"/>
-            <w:tabs>
-              <w:tab w:val="right" w:leader="dot" w:pos="9350"/>
-            </w:tabs>
-            <w:rPr>
-              <w:rFonts w:eastAsiaTheme="minorEastAsia"/>
-              <w:noProof/>
-            </w:rPr>
-          </w:pPr>
-          <w:hyperlink w:anchor="_Toc331278299" w:history="1">
-            <w:r>
-              <w:rPr>
-                <w:rStyle w:val="Hyperlink"/>
-                <w:noProof/>
-              </w:rPr>
-              <w:t>Disk Media – DIOMED ($13)</w:t>
-            </w:r>
-            <w:r>
-              <w:rPr>
-                <w:noProof/>
-                <w:webHidden/>
-              </w:rPr>
-              <w:tab/>
-            </w:r>
-            <w:r>
-              <w:rPr>
-                <w:noProof/>
-                <w:webHidden/>
-              </w:rPr>
-              <w:fldChar w:fldCharType="begin"/>
-            </w:r>
-            <w:r>
-              <w:rPr>
-                <w:noProof/>
-                <w:webHidden/>
-              </w:rPr>
-              <w:instrText xml:space="preserve"> PAGEREF _Toc331278299 \h </w:instrText>
-            </w:r>
-            <w:r>
-              <w:rPr>
-                <w:noProof/>
-                <w:webHidden/>
-              </w:rPr>
-            </w:r>
-            <w:r>
-              <w:rPr>
-                <w:noProof/>
-                <w:webHidden/>
-              </w:rPr>
-              <w:fldChar w:fldCharType="separate"/>
-            </w:r>
-            <w:r>
-              <w:rPr>
-                <w:noProof/>
-                <w:webHidden/>
-              </w:rPr>
-              <w:t>9</w:t>
-            </w:r>
-            <w:r>
-              <w:rPr>
-                <w:noProof/>
-                <w:webHidden/>
-              </w:rPr>
-              <w:fldChar w:fldCharType="end"/>
-            </w:r>
-          </w:hyperlink>
-        </w:p>
-        <w:p>
-          <w:pPr>
-            <w:pStyle w:val="TOC3"/>
-            <w:tabs>
-              <w:tab w:val="right" w:leader="dot" w:pos="9350"/>
-            </w:tabs>
-            <w:rPr>
-              <w:rFonts w:eastAsiaTheme="minorEastAsia"/>
-              <w:noProof/>
-            </w:rPr>
-          </w:pPr>
-          <w:hyperlink w:anchor="_Toc331278300" w:history="1">
-            <w:r>
-              <w:rPr>
-                <w:rStyle w:val="Hyperlink"/>
-                <w:noProof/>
-              </w:rPr>
-              <w:t>Disk Identify – DIOID ($14)</w:t>
-            </w:r>
-            <w:r>
-              <w:rPr>
-                <w:noProof/>
-                <w:webHidden/>
-              </w:rPr>
-              <w:tab/>
-            </w:r>
-            <w:r>
-              <w:rPr>
-                <w:noProof/>
-                <w:webHidden/>
-              </w:rPr>
-              <w:fldChar w:fldCharType="begin"/>
-            </w:r>
-            <w:r>
-              <w:rPr>
-                <w:noProof/>
-                <w:webHidden/>
-              </w:rPr>
-              <w:instrText xml:space="preserve"> PAGEREF _Toc331278300 \h </w:instrText>
-            </w:r>
-            <w:r>
-              <w:rPr>
-                <w:noProof/>
-                <w:webHidden/>
-              </w:rPr>
-            </w:r>
-            <w:r>
-              <w:rPr>
-                <w:noProof/>
-                <w:webHidden/>
-              </w:rPr>
-              <w:fldChar w:fldCharType="separate"/>
-            </w:r>
-            <w:r>
-              <w:rPr>
-                <w:noProof/>
-                <w:webHidden/>
-              </w:rPr>
-              <w:t>9</w:t>
-            </w:r>
-            <w:r>
-              <w:rPr>
-                <w:noProof/>
-                <w:webHidden/>
-              </w:rPr>
-              <w:fldChar w:fldCharType="end"/>
-            </w:r>
-          </w:hyperlink>
-        </w:p>
-        <w:p>
-          <w:pPr>
-            <w:pStyle w:val="TOC3"/>
-            <w:tabs>
-              <w:tab w:val="right" w:leader="dot" w:pos="9350"/>
-            </w:tabs>
-            <w:rPr>
-              <w:rFonts w:eastAsiaTheme="minorEastAsia"/>
-              <w:noProof/>
-            </w:rPr>
-          </w:pPr>
-          <w:hyperlink w:anchor="_Toc331278301" w:history="1">
-            <w:r>
-              <w:rPr>
-                <w:rStyle w:val="Hyperlink"/>
-                <w:noProof/>
-              </w:rPr>
-              <w:t>Disk Get Buffer Address – DIOGBA ($18)</w:t>
-            </w:r>
-            <w:r>
-              <w:rPr>
-                <w:noProof/>
-                <w:webHidden/>
-              </w:rPr>
-              <w:tab/>
-            </w:r>
-            <w:r>
-              <w:rPr>
-                <w:noProof/>
-                <w:webHidden/>
-              </w:rPr>
-              <w:fldChar w:fldCharType="begin"/>
-            </w:r>
-            <w:r>
-              <w:rPr>
-                <w:noProof/>
-                <w:webHidden/>
-              </w:rPr>
-              <w:instrText xml:space="preserve"> PAGEREF _Toc331278301 \h </w:instrText>
-            </w:r>
-            <w:r>
-              <w:rPr>
-                <w:noProof/>
-                <w:webHidden/>
-              </w:rPr>
-            </w:r>
-            <w:r>
-              <w:rPr>
-                <w:noProof/>
-                <w:webHidden/>
-              </w:rPr>
-              <w:fldChar w:fldCharType="separate"/>
-            </w:r>
-            <w:r>
-              <w:rPr>
-                <w:noProof/>
-                <w:webHidden/>
-              </w:rPr>
-              <w:t>10</w:t>
-            </w:r>
-            <w:r>
-              <w:rPr>
-                <w:noProof/>
-                <w:webHidden/>
-              </w:rPr>
-              <w:fldChar w:fldCharType="end"/>
-            </w:r>
-          </w:hyperlink>
-        </w:p>
-        <w:p>
-          <w:pPr>
-            <w:pStyle w:val="TOC3"/>
-            <w:tabs>
-              <w:tab w:val="right" w:leader="dot" w:pos="9350"/>
-            </w:tabs>
-            <w:rPr>
-              <w:rFonts w:eastAsiaTheme="minorEastAsia"/>
-              <w:noProof/>
-            </w:rPr>
-          </w:pPr>
-          <w:hyperlink w:anchor="_Toc331278302" w:history="1">
-            <w:r>
-              <w:rPr>
-                <w:rStyle w:val="Hyperlink"/>
-                <w:noProof/>
-              </w:rPr>
-              <w:t>Disk Set Buffer Address – DIOSBA ($19)</w:t>
-            </w:r>
-            <w:r>
-              <w:rPr>
-                <w:noProof/>
-                <w:webHidden/>
-              </w:rPr>
-              <w:tab/>
-            </w:r>
-            <w:r>
-              <w:rPr>
-                <w:noProof/>
-                <w:webHidden/>
-              </w:rPr>
-              <w:fldChar w:fldCharType="begin"/>
-            </w:r>
-            <w:r>
-              <w:rPr>
-                <w:noProof/>
-                <w:webHidden/>
-              </w:rPr>
-              <w:instrText xml:space="preserve"> PAGEREF _Toc331278302 \h </w:instrText>
-            </w:r>
-            <w:r>
-              <w:rPr>
-                <w:noProof/>
-                <w:webHidden/>
-              </w:rPr>
-            </w:r>
-            <w:r>
-              <w:rPr>
-                <w:noProof/>
-                <w:webHidden/>
-              </w:rPr>
-              <w:fldChar w:fldCharType="separate"/>
-            </w:r>
-            <w:r>
-              <w:rPr>
-                <w:noProof/>
-                <w:webHidden/>
-              </w:rPr>
-              <w:t>10</w:t>
+              <w:t>7</w:t>
             </w:r>
             <w:r>
               <w:rPr>
@@ -1815,7 +1011,7 @@
               <w:noProof/>
             </w:rPr>
           </w:pPr>
-          <w:hyperlink w:anchor="_Toc331278303" w:history="1">
+          <w:hyperlink w:anchor="_Toc334208095" w:history="1">
             <w:r>
               <w:rPr>
                 <w:rStyle w:val="Hyperlink"/>
@@ -1842,7 +1038,7 @@
                 <w:noProof/>
                 <w:webHidden/>
               </w:rPr>
-              <w:instrText xml:space="preserve"> PAGEREF _Toc331278303 \h </w:instrText>
+              <w:instrText xml:space="preserve"> PAGEREF _Toc334208095 \h </w:instrText>
             </w:r>
             <w:r>
               <w:rPr>
@@ -1862,7 +1058,7 @@
                 <w:noProof/>
                 <w:webHidden/>
               </w:rPr>
-              <w:t>10</w:t>
+              <w:t>9</w:t>
             </w:r>
             <w:r>
               <w:rPr>
@@ -1884,7 +1080,7 @@
               <w:noProof/>
             </w:rPr>
           </w:pPr>
-          <w:hyperlink w:anchor="_Toc331278304" w:history="1">
+          <w:hyperlink w:anchor="_Toc334208096" w:history="1">
             <w:r>
               <w:rPr>
                 <w:rStyle w:val="Hyperlink"/>
@@ -1911,7 +1107,7 @@
                 <w:noProof/>
                 <w:webHidden/>
               </w:rPr>
-              <w:instrText xml:space="preserve"> PAGEREF _Toc331278304 \h </w:instrText>
+              <w:instrText xml:space="preserve"> PAGEREF _Toc334208096 \h </w:instrText>
             </w:r>
             <w:r>
               <w:rPr>
@@ -1931,7 +1127,7 @@
                 <w:noProof/>
                 <w:webHidden/>
               </w:rPr>
-              <w:t>10</w:t>
+              <w:t>9</w:t>
             </w:r>
             <w:r>
               <w:rPr>
@@ -1953,7 +1149,7 @@
               <w:noProof/>
             </w:rPr>
           </w:pPr>
-          <w:hyperlink w:anchor="_Toc331278305" w:history="1">
+          <w:hyperlink w:anchor="_Toc334208097" w:history="1">
             <w:r>
               <w:rPr>
                 <w:rStyle w:val="Hyperlink"/>
@@ -1980,7 +1176,7 @@
                 <w:noProof/>
                 <w:webHidden/>
               </w:rPr>
-              <w:instrText xml:space="preserve"> PAGEREF _Toc331278305 \h </w:instrText>
+              <w:instrText xml:space="preserve"> PAGEREF _Toc334208097 \h </w:instrText>
             </w:r>
             <w:r>
               <w:rPr>
@@ -2000,214 +1196,7 @@
                 <w:noProof/>
                 <w:webHidden/>
               </w:rPr>
-              <w:t>10</w:t>
-            </w:r>
-            <w:r>
-              <w:rPr>
-                <w:noProof/>
-                <w:webHidden/>
-              </w:rPr>
-              <w:fldChar w:fldCharType="end"/>
-            </w:r>
-          </w:hyperlink>
-        </w:p>
-        <w:p>
-          <w:pPr>
-            <w:pStyle w:val="TOC3"/>
-            <w:tabs>
-              <w:tab w:val="right" w:leader="dot" w:pos="9350"/>
-            </w:tabs>
-            <w:rPr>
-              <w:rFonts w:eastAsiaTheme="minorEastAsia"/>
-              <w:noProof/>
-            </w:rPr>
-          </w:pPr>
-          <w:hyperlink w:anchor="_Toc331278306" w:history="1">
-            <w:r>
-              <w:rPr>
-                <w:rStyle w:val="Hyperlink"/>
-                <w:noProof/>
-              </w:rPr>
-              <w:t>Get Configuration – GETCFG ($F0)</w:t>
-            </w:r>
-            <w:r>
-              <w:rPr>
-                <w:noProof/>
-                <w:webHidden/>
-              </w:rPr>
-              <w:tab/>
-            </w:r>
-            <w:r>
-              <w:rPr>
-                <w:noProof/>
-                <w:webHidden/>
-              </w:rPr>
-              <w:fldChar w:fldCharType="begin"/>
-            </w:r>
-            <w:r>
-              <w:rPr>
-                <w:noProof/>
-                <w:webHidden/>
-              </w:rPr>
-              <w:instrText xml:space="preserve"> PAGEREF _Toc331278306 \h </w:instrText>
-            </w:r>
-            <w:r>
-              <w:rPr>
-                <w:noProof/>
-                <w:webHidden/>
-              </w:rPr>
-            </w:r>
-            <w:r>
-              <w:rPr>
-                <w:noProof/>
-                <w:webHidden/>
-              </w:rPr>
-              <w:fldChar w:fldCharType="separate"/>
-            </w:r>
-            <w:r>
-              <w:rPr>
-                <w:noProof/>
-                <w:webHidden/>
-              </w:rPr>
-              <w:t>10</w:t>
-            </w:r>
-            <w:r>
-              <w:rPr>
-                <w:noProof/>
-                <w:webHidden/>
-              </w:rPr>
-              <w:fldChar w:fldCharType="end"/>
-            </w:r>
-          </w:hyperlink>
-        </w:p>
-        <w:p>
-          <w:pPr>
-            <w:pStyle w:val="TOC3"/>
-            <w:tabs>
-              <w:tab w:val="right" w:leader="dot" w:pos="9350"/>
-            </w:tabs>
-            <w:rPr>
-              <w:rFonts w:eastAsiaTheme="minorEastAsia"/>
-              <w:noProof/>
-            </w:rPr>
-          </w:pPr>
-          <w:hyperlink w:anchor="_Toc331278307" w:history="1">
-            <w:r>
-              <w:rPr>
-                <w:rStyle w:val="Hyperlink"/>
-                <w:noProof/>
-              </w:rPr>
-              <w:t>Set Configuration – SETCFG ($F1)</w:t>
-            </w:r>
-            <w:r>
-              <w:rPr>
-                <w:noProof/>
-                <w:webHidden/>
-              </w:rPr>
-              <w:tab/>
-            </w:r>
-            <w:r>
-              <w:rPr>
-                <w:noProof/>
-                <w:webHidden/>
-              </w:rPr>
-              <w:fldChar w:fldCharType="begin"/>
-            </w:r>
-            <w:r>
-              <w:rPr>
-                <w:noProof/>
-                <w:webHidden/>
-              </w:rPr>
-              <w:instrText xml:space="preserve"> PAGEREF _Toc331278307 \h </w:instrText>
-            </w:r>
-            <w:r>
-              <w:rPr>
-                <w:noProof/>
-                <w:webHidden/>
-              </w:rPr>
-            </w:r>
-            <w:r>
-              <w:rPr>
-                <w:noProof/>
-                <w:webHidden/>
-              </w:rPr>
-              <w:fldChar w:fldCharType="separate"/>
-            </w:r>
-            <w:r>
-              <w:rPr>
-                <w:noProof/>
-                <w:webHidden/>
-              </w:rPr>
-              <w:t>11</w:t>
-            </w:r>
-            <w:r>
-              <w:rPr>
-                <w:noProof/>
-                <w:webHidden/>
-              </w:rPr>
-              <w:fldChar w:fldCharType="end"/>
-            </w:r>
-          </w:hyperlink>
-        </w:p>
-        <w:p>
-          <w:pPr>
-            <w:pStyle w:val="TOC3"/>
-            <w:tabs>
-              <w:tab w:val="right" w:leader="dot" w:pos="9350"/>
-            </w:tabs>
-            <w:rPr>
-              <w:rFonts w:eastAsiaTheme="minorEastAsia"/>
-              <w:noProof/>
-            </w:rPr>
-          </w:pPr>
-          <w:hyperlink w:anchor="_Toc331278308" w:history="1">
-            <w:r>
-              <w:rPr>
-                <w:rStyle w:val="Hyperlink"/>
-                <w:noProof/>
-              </w:rPr>
-              <w:t>Banked Memory Copy – BNKCPY ($F2)</w:t>
-            </w:r>
-            <w:r>
-              <w:rPr>
-                <w:noProof/>
-                <w:webHidden/>
-              </w:rPr>
-              <w:tab/>
-            </w:r>
-            <w:r>
-              <w:rPr>
-                <w:noProof/>
-                <w:webHidden/>
-              </w:rPr>
-              <w:fldChar w:fldCharType="begin"/>
-            </w:r>
-            <w:r>
-              <w:rPr>
-                <w:noProof/>
-                <w:webHidden/>
-              </w:rPr>
-              <w:instrText xml:space="preserve"> PAGEREF _Toc331278308 \h </w:instrText>
-            </w:r>
-            <w:r>
-              <w:rPr>
-                <w:noProof/>
-                <w:webHidden/>
-              </w:rPr>
-            </w:r>
-            <w:r>
-              <w:rPr>
-                <w:noProof/>
-                <w:webHidden/>
-              </w:rPr>
-              <w:fldChar w:fldCharType="separate"/>
-            </w:r>
-            <w:r>
-              <w:rPr>
-                <w:noProof/>
-                <w:webHidden/>
-              </w:rPr>
-              <w:t>11</w:t>
+              <w:t>9</w:t>
             </w:r>
             <w:r>
               <w:rPr>
@@ -2229,7 +1218,7 @@
               <w:noProof/>
             </w:rPr>
           </w:pPr>
-          <w:hyperlink w:anchor="_Toc331278309" w:history="1">
+          <w:hyperlink w:anchor="_Toc334208098" w:history="1">
             <w:r>
               <w:rPr>
                 <w:rStyle w:val="Hyperlink"/>
@@ -2256,7 +1245,7 @@
                 <w:noProof/>
                 <w:webHidden/>
               </w:rPr>
-              <w:instrText xml:space="preserve"> PAGEREF _Toc331278309 \h </w:instrText>
+              <w:instrText xml:space="preserve"> PAGEREF _Toc334208098 \h </w:instrText>
             </w:r>
             <w:r>
               <w:rPr>
@@ -2276,421 +1265,7 @@
                 <w:noProof/>
                 <w:webHidden/>
               </w:rPr>
-              <w:t>12</w:t>
-            </w:r>
-            <w:r>
-              <w:rPr>
-                <w:noProof/>
-                <w:webHidden/>
-              </w:rPr>
-              <w:fldChar w:fldCharType="end"/>
-            </w:r>
-          </w:hyperlink>
-        </w:p>
-        <w:p>
-          <w:pPr>
-            <w:pStyle w:val="TOC2"/>
-            <w:tabs>
-              <w:tab w:val="right" w:leader="dot" w:pos="9350"/>
-            </w:tabs>
-            <w:rPr>
-              <w:rFonts w:eastAsiaTheme="minorEastAsia"/>
-              <w:noProof/>
-            </w:rPr>
-          </w:pPr>
-          <w:hyperlink w:anchor="_Toc331278310" w:history="1">
-            <w:r>
-              <w:rPr>
-                <w:rStyle w:val="Hyperlink"/>
-                <w:noProof/>
-              </w:rPr>
-              <w:t>ROM Page 0</w:t>
-            </w:r>
-            <w:r>
-              <w:rPr>
-                <w:noProof/>
-                <w:webHidden/>
-              </w:rPr>
-              <w:tab/>
-            </w:r>
-            <w:r>
-              <w:rPr>
-                <w:noProof/>
-                <w:webHidden/>
-              </w:rPr>
-              <w:fldChar w:fldCharType="begin"/>
-            </w:r>
-            <w:r>
-              <w:rPr>
-                <w:noProof/>
-                <w:webHidden/>
-              </w:rPr>
-              <w:instrText xml:space="preserve"> PAGEREF _Toc331278310 \h </w:instrText>
-            </w:r>
-            <w:r>
-              <w:rPr>
-                <w:noProof/>
-                <w:webHidden/>
-              </w:rPr>
-            </w:r>
-            <w:r>
-              <w:rPr>
-                <w:noProof/>
-                <w:webHidden/>
-              </w:rPr>
-              <w:fldChar w:fldCharType="separate"/>
-            </w:r>
-            <w:r>
-              <w:rPr>
-                <w:noProof/>
-                <w:webHidden/>
-              </w:rPr>
-              <w:t>12</w:t>
-            </w:r>
-            <w:r>
-              <w:rPr>
-                <w:noProof/>
-                <w:webHidden/>
-              </w:rPr>
-              <w:fldChar w:fldCharType="end"/>
-            </w:r>
-          </w:hyperlink>
-        </w:p>
-        <w:p>
-          <w:pPr>
-            <w:pStyle w:val="TOC2"/>
-            <w:tabs>
-              <w:tab w:val="right" w:leader="dot" w:pos="9350"/>
-            </w:tabs>
-            <w:rPr>
-              <w:rFonts w:eastAsiaTheme="minorEastAsia"/>
-              <w:noProof/>
-            </w:rPr>
-          </w:pPr>
-          <w:hyperlink w:anchor="_Toc331278311" w:history="1">
-            <w:r>
-              <w:rPr>
-                <w:rStyle w:val="Hyperlink"/>
-                <w:noProof/>
-              </w:rPr>
-              <w:t>ROM Page 1</w:t>
-            </w:r>
-            <w:r>
-              <w:rPr>
-                <w:noProof/>
-                <w:webHidden/>
-              </w:rPr>
-              <w:tab/>
-            </w:r>
-            <w:r>
-              <w:rPr>
-                <w:noProof/>
-                <w:webHidden/>
-              </w:rPr>
-              <w:fldChar w:fldCharType="begin"/>
-            </w:r>
-            <w:r>
-              <w:rPr>
-                <w:noProof/>
-                <w:webHidden/>
-              </w:rPr>
-              <w:instrText xml:space="preserve"> PAGEREF _Toc331278311 \h </w:instrText>
-            </w:r>
-            <w:r>
-              <w:rPr>
-                <w:noProof/>
-                <w:webHidden/>
-              </w:rPr>
-            </w:r>
-            <w:r>
-              <w:rPr>
-                <w:noProof/>
-                <w:webHidden/>
-              </w:rPr>
-              <w:fldChar w:fldCharType="separate"/>
-            </w:r>
-            <w:r>
-              <w:rPr>
-                <w:noProof/>
-                <w:webHidden/>
-              </w:rPr>
-              <w:t>12</w:t>
-            </w:r>
-            <w:r>
-              <w:rPr>
-                <w:noProof/>
-                <w:webHidden/>
-              </w:rPr>
-              <w:fldChar w:fldCharType="end"/>
-            </w:r>
-          </w:hyperlink>
-        </w:p>
-        <w:p>
-          <w:pPr>
-            <w:pStyle w:val="TOC2"/>
-            <w:tabs>
-              <w:tab w:val="right" w:leader="dot" w:pos="9350"/>
-            </w:tabs>
-            <w:rPr>
-              <w:rFonts w:eastAsiaTheme="minorEastAsia"/>
-              <w:noProof/>
-            </w:rPr>
-          </w:pPr>
-          <w:hyperlink w:anchor="_Toc331278312" w:history="1">
-            <w:r>
-              <w:rPr>
-                <w:rStyle w:val="Hyperlink"/>
-                <w:noProof/>
-              </w:rPr>
-              <w:t>COM File Image</w:t>
-            </w:r>
-            <w:r>
-              <w:rPr>
-                <w:noProof/>
-                <w:webHidden/>
-              </w:rPr>
-              <w:tab/>
-            </w:r>
-            <w:r>
-              <w:rPr>
-                <w:noProof/>
-                <w:webHidden/>
-              </w:rPr>
-              <w:fldChar w:fldCharType="begin"/>
-            </w:r>
-            <w:r>
-              <w:rPr>
-                <w:noProof/>
-                <w:webHidden/>
-              </w:rPr>
-              <w:instrText xml:space="preserve"> PAGEREF _Toc331278312 \h </w:instrText>
-            </w:r>
-            <w:r>
-              <w:rPr>
-                <w:noProof/>
-                <w:webHidden/>
-              </w:rPr>
-            </w:r>
-            <w:r>
-              <w:rPr>
-                <w:noProof/>
-                <w:webHidden/>
-              </w:rPr>
-              <w:fldChar w:fldCharType="separate"/>
-            </w:r>
-            <w:r>
-              <w:rPr>
-                <w:noProof/>
-                <w:webHidden/>
-              </w:rPr>
-              <w:t>12</w:t>
-            </w:r>
-            <w:r>
-              <w:rPr>
-                <w:noProof/>
-                <w:webHidden/>
-              </w:rPr>
-              <w:fldChar w:fldCharType="end"/>
-            </w:r>
-          </w:hyperlink>
-        </w:p>
-        <w:p>
-          <w:pPr>
-            <w:pStyle w:val="TOC2"/>
-            <w:tabs>
-              <w:tab w:val="right" w:leader="dot" w:pos="9350"/>
-            </w:tabs>
-            <w:rPr>
-              <w:rFonts w:eastAsiaTheme="minorEastAsia"/>
-              <w:noProof/>
-            </w:rPr>
-          </w:pPr>
-          <w:hyperlink w:anchor="_Toc331278313" w:history="1">
-            <w:r>
-              <w:rPr>
-                <w:rStyle w:val="Hyperlink"/>
-                <w:noProof/>
-              </w:rPr>
-              <w:t>RAM Page 0 (Applications)</w:t>
-            </w:r>
-            <w:r>
-              <w:rPr>
-                <w:noProof/>
-                <w:webHidden/>
-              </w:rPr>
-              <w:tab/>
-            </w:r>
-            <w:r>
-              <w:rPr>
-                <w:noProof/>
-                <w:webHidden/>
-              </w:rPr>
-              <w:fldChar w:fldCharType="begin"/>
-            </w:r>
-            <w:r>
-              <w:rPr>
-                <w:noProof/>
-                <w:webHidden/>
-              </w:rPr>
-              <w:instrText xml:space="preserve"> PAGEREF _Toc331278313 \h </w:instrText>
-            </w:r>
-            <w:r>
-              <w:rPr>
-                <w:noProof/>
-                <w:webHidden/>
-              </w:rPr>
-            </w:r>
-            <w:r>
-              <w:rPr>
-                <w:noProof/>
-                <w:webHidden/>
-              </w:rPr>
-              <w:fldChar w:fldCharType="separate"/>
-            </w:r>
-            <w:r>
-              <w:rPr>
-                <w:noProof/>
-                <w:webHidden/>
-              </w:rPr>
-              <w:t>12</w:t>
-            </w:r>
-            <w:r>
-              <w:rPr>
-                <w:noProof/>
-                <w:webHidden/>
-              </w:rPr>
-              <w:fldChar w:fldCharType="end"/>
-            </w:r>
-          </w:hyperlink>
-        </w:p>
-        <w:p>
-          <w:pPr>
-            <w:pStyle w:val="TOC2"/>
-            <w:tabs>
-              <w:tab w:val="right" w:leader="dot" w:pos="9350"/>
-            </w:tabs>
-            <w:rPr>
-              <w:rFonts w:eastAsiaTheme="minorEastAsia"/>
-              <w:noProof/>
-            </w:rPr>
-          </w:pPr>
-          <w:hyperlink w:anchor="_Toc331278314" w:history="1">
-            <w:r>
-              <w:rPr>
-                <w:rStyle w:val="Hyperlink"/>
-                <w:noProof/>
-              </w:rPr>
-              <w:t>RAM Page 1 (HBIOS Extension – Drivers)</w:t>
-            </w:r>
-            <w:r>
-              <w:rPr>
-                <w:noProof/>
-                <w:webHidden/>
-              </w:rPr>
-              <w:tab/>
-            </w:r>
-            <w:r>
-              <w:rPr>
-                <w:noProof/>
-                <w:webHidden/>
-              </w:rPr>
-              <w:fldChar w:fldCharType="begin"/>
-            </w:r>
-            <w:r>
-              <w:rPr>
-                <w:noProof/>
-                <w:webHidden/>
-              </w:rPr>
-              <w:instrText xml:space="preserve"> PAGEREF _Toc331278314 \h </w:instrText>
-            </w:r>
-            <w:r>
-              <w:rPr>
-                <w:noProof/>
-                <w:webHidden/>
-              </w:rPr>
-            </w:r>
-            <w:r>
-              <w:rPr>
-                <w:noProof/>
-                <w:webHidden/>
-              </w:rPr>
-              <w:fldChar w:fldCharType="separate"/>
-            </w:r>
-            <w:r>
-              <w:rPr>
-                <w:noProof/>
-                <w:webHidden/>
-              </w:rPr>
-              <w:t>13</w:t>
-            </w:r>
-            <w:r>
-              <w:rPr>
-                <w:noProof/>
-                <w:webHidden/>
-              </w:rPr>
-              <w:fldChar w:fldCharType="end"/>
-            </w:r>
-          </w:hyperlink>
-        </w:p>
-        <w:p>
-          <w:pPr>
-            <w:pStyle w:val="TOC2"/>
-            <w:tabs>
-              <w:tab w:val="right" w:leader="dot" w:pos="9350"/>
-            </w:tabs>
-            <w:rPr>
-              <w:rFonts w:eastAsiaTheme="minorEastAsia"/>
-              <w:noProof/>
-            </w:rPr>
-          </w:pPr>
-          <w:hyperlink w:anchor="_Toc331278315" w:history="1">
-            <w:r>
-              <w:rPr>
-                <w:rStyle w:val="Hyperlink"/>
-                <w:noProof/>
-              </w:rPr>
-              <w:t>RAM Page N (Fixed 32K Upper Memory Area)</w:t>
-            </w:r>
-            <w:r>
-              <w:rPr>
-                <w:noProof/>
-                <w:webHidden/>
-              </w:rPr>
-              <w:tab/>
-            </w:r>
-            <w:r>
-              <w:rPr>
-                <w:noProof/>
-                <w:webHidden/>
-              </w:rPr>
-              <w:fldChar w:fldCharType="begin"/>
-            </w:r>
-            <w:r>
-              <w:rPr>
-                <w:noProof/>
-                <w:webHidden/>
-              </w:rPr>
-              <w:instrText xml:space="preserve"> PAGEREF _Toc331278315 \h </w:instrText>
-            </w:r>
-            <w:r>
-              <w:rPr>
-                <w:noProof/>
-                <w:webHidden/>
-              </w:rPr>
-            </w:r>
-            <w:r>
-              <w:rPr>
-                <w:noProof/>
-                <w:webHidden/>
-              </w:rPr>
-              <w:fldChar w:fldCharType="separate"/>
-            </w:r>
-            <w:r>
-              <w:rPr>
-                <w:noProof/>
-                <w:webHidden/>
-              </w:rPr>
-              <w:t>13</w:t>
+              <w:t>11</w:t>
             </w:r>
             <w:r>
               <w:rPr>
@@ -2732,12 +1307,12 @@
       <w:pPr>
         <w:pStyle w:val="Heading1"/>
       </w:pPr>
-      <w:bookmarkStart w:id="1" w:name="_Toc331278281"/>
+      <w:bookmarkStart w:id="0" w:name="_Toc334208084"/>
       <w:r>
         <w:lastRenderedPageBreak/>
         <w:t>Background</w:t>
       </w:r>
-      <w:bookmarkEnd w:id="1"/>
+      <w:bookmarkEnd w:id="0"/>
     </w:p>
     <w:p>
       <w:r>
@@ -2770,7 +1345,13 @@
         <w:t xml:space="preserve">bank switching.  To achieve this, </w:t>
       </w:r>
       <w:r>
-        <w:t>the physical memory is divided up into 32K chunks (banks).   A designated are</w:t>
+        <w:t>the physical memory is divided up into chunks (banks)</w:t>
+      </w:r>
+      <w:r>
+        <w:t>, typically 32K each</w:t>
+      </w:r>
+      <w:r>
+        <w:t>.   A designated are</w:t>
       </w:r>
       <w:r>
         <w:t>a</w:t>
@@ -2818,7 +1399,13 @@
         <w:t>memory</w:t>
       </w:r>
       <w:r>
-        <w:t xml:space="preserve"> that never changes.  However, the lower 32K can be “mapped” </w:t>
+        <w:t xml:space="preserve"> that never changes.  </w:t>
+      </w:r>
+      <w:r>
+        <w:t>T</w:t>
+      </w:r>
+      <w:r>
+        <w:t xml:space="preserve">he lower 32K can be “mapped” </w:t>
       </w:r>
       <w:r>
         <w:t xml:space="preserve">on the fly </w:t>
@@ -2839,12 +1426,18 @@
         <w:t xml:space="preserve"> only</w:t>
       </w:r>
       <w:r>
-        <w:t xml:space="preserve"> hardware constraint is that the CPU cannot be executing code in the lower 32K of CPU address space at the time that a bank switch is performed.</w:t>
+        <w:t xml:space="preserve"> constraint is that the CPU cannot be executing code in the lower 32K of CPU address space at the time that a bank switch is performed.</w:t>
       </w:r>
     </w:p>
     <w:p>
       <w:r>
-        <w:t xml:space="preserve">By cleverly utilizing the pages of physical RAM for specific purposes and swapping in the correct page when needed, it is possible to utilize substantially more than 64K of RAM.  Because the N8VEM project has now produced a very large variety of devices, it has become extremely important to implement a bank switched solution to </w:t>
+        <w:t xml:space="preserve">By cleverly utilizing the pages of physical RAM for specific purposes and swapping in the correct page when needed, it is possible to utilize substantially more than 64K of RAM.  Because the N8VEM project has now produced a very large variety of </w:t>
+      </w:r>
+      <w:r>
+        <w:t>hardware</w:t>
+      </w:r>
+      <w:r>
+        <w:t xml:space="preserve">, it has become extremely important to implement a bank switched solution to </w:t>
       </w:r>
       <w:r>
         <w:t>accommodate</w:t>
@@ -2860,11 +1453,11 @@
       <w:pPr>
         <w:pStyle w:val="Heading1"/>
       </w:pPr>
-      <w:bookmarkStart w:id="2" w:name="_Toc331278282"/>
+      <w:bookmarkStart w:id="1" w:name="_Toc334208085"/>
       <w:r>
         <w:t>General Design Strategy</w:t>
       </w:r>
-      <w:bookmarkEnd w:id="2"/>
+      <w:bookmarkEnd w:id="1"/>
     </w:p>
     <w:p>
       <w:r>
@@ -2883,10 +1476,28 @@
         <w:t xml:space="preserve"> is located in the top 256 bytes of CPU memory.  This proxy is responsible for </w:t>
       </w:r>
       <w:r>
-        <w:t xml:space="preserve">redirecting all hardware BIOS (HBIOS) calls by swapping the correct bank of physical RAM into the lower 32K (bank 1) and completing the request.  </w:t>
-      </w:r>
-      <w:r>
-        <w:t xml:space="preserve">The operating system is unaware this has occurred.  As control is returned to the Operating System, the lower 32KB of memory is switched back to normal </w:t>
+        <w:t xml:space="preserve">redirecting all hardware BIOS (HBIOS) calls by swapping the </w:t>
+      </w:r>
+      <w:r>
+        <w:t>“driver code”</w:t>
+      </w:r>
+      <w:r>
+        <w:t xml:space="preserve"> bank of physical RAM into the lower 32K and completing the request.  </w:t>
+      </w:r>
+      <w:r>
+        <w:t xml:space="preserve">The operating system is unaware this has occurred.  As control is returned to the </w:t>
+      </w:r>
+      <w:r>
+        <w:t>o</w:t>
+      </w:r>
+      <w:r>
+        <w:t xml:space="preserve">perating </w:t>
+      </w:r>
+      <w:r>
+        <w:t>s</w:t>
+      </w:r>
+      <w:r>
+        <w:t xml:space="preserve">ystem, the lower 32KB of memory is switched back to normal </w:t>
       </w:r>
       <w:r>
         <w:t>(</w:t>
@@ -2903,60 +1514,60 @@
     </w:p>
     <w:p>
       <w:r>
-        <w:t xml:space="preserve">HBIOS function calls are made by placing parameters in CPU registers as appropriate for the function call and invoking an RST 08 instruction. </w:t>
+        <w:t>HBIOS is completely agnostic with respect to the operating system (it does not know or care what operating system is using it).  The operating system makes simple calls to HBIOS to access any desired hardware</w:t>
+      </w:r>
+      <w:r>
+        <w:t xml:space="preserve"> functions</w:t>
+      </w:r>
+      <w:r>
+        <w:t>.  Since the HBIOS proxy occupies only 256 bytes at the top of memory, the vast majority of the CPU memory is available to the operating system and the running application.</w:t>
+      </w:r>
+      <w:r>
+        <w:t xml:space="preserve">  As far as the operating system is concerned, all of the hardware driver code has been magically implemented inside of a tiny 256 byte area at the top of the CPU address space.</w:t>
       </w:r>
     </w:p>
     <w:p>
       <w:r>
-        <w:t>HBIOS is completely agnostic with respect to the operating system (it does not know or care what operating system is using it).  The operating system makes simple calls to HBIOS to access any desired hardware</w:t>
-      </w:r>
-      <w:r>
-        <w:t xml:space="preserve"> functions</w:t>
-      </w:r>
-      <w:r>
-        <w:t>.  Since the HBIOS proxy occupies only 256 bytes at the top of memory, the vast majority of the CPU memory is available to the operating system and the running application.</w:t>
-      </w:r>
-      <w:r>
-        <w:t xml:space="preserve">  As far as the operating system is concerned, all of the hardware driver code has been magically implemented inside of a tiny 256 byte area at the top of the CPU address space.</w:t>
+        <w:t>Unlike some</w:t>
+      </w:r>
+      <w:r>
+        <w:t xml:space="preserve"> </w:t>
+      </w:r>
+      <w:r>
+        <w:t>other</w:t>
+      </w:r>
+      <w:r>
+        <w:t xml:space="preserve"> Z80 bank switching schemes, there is no attempt to build bank switching into the operating system itself.  This is intentional so as to ensure that any operating system can easily be adapted without requiring </w:t>
+      </w:r>
+      <w:r>
+        <w:t xml:space="preserve">invasive </w:t>
+      </w:r>
+      <w:r>
+        <w:t>modification</w:t>
+      </w:r>
+      <w:r>
+        <w:t>s</w:t>
+      </w:r>
+      <w:r>
+        <w:t xml:space="preserve"> </w:t>
+      </w:r>
+      <w:r>
+        <w:t>to</w:t>
+      </w:r>
+      <w:r>
+        <w:t xml:space="preserve"> the operating system itself.</w:t>
+      </w:r>
+      <w:r>
+        <w:t xml:space="preserve">  This also keeps the complexity of memory management completely away from the operating system and applications.</w:t>
+      </w:r>
+      <w:r>
+        <w:t xml:space="preserve">  </w:t>
       </w:r>
     </w:p>
     <w:p>
       <w:r>
-        <w:t>Unlike some</w:t>
-      </w:r>
-      <w:r>
-        <w:t xml:space="preserve"> </w:t>
-      </w:r>
-      <w:r>
-        <w:t>other</w:t>
-      </w:r>
-      <w:r>
-        <w:t xml:space="preserve"> Z80 bank switching schemes, there is no attempt to build bank switching into the operating system itself.  This is intentional so as to ensure that any operating system can easily be </w:t>
-      </w:r>
-      <w:r>
         <w:lastRenderedPageBreak/>
-        <w:t xml:space="preserve">adapted without requiring </w:t>
-      </w:r>
-      <w:r>
-        <w:t xml:space="preserve">invasive </w:t>
-      </w:r>
-      <w:r>
-        <w:t>modification</w:t>
-      </w:r>
-      <w:r>
-        <w:t>s</w:t>
-      </w:r>
-      <w:r>
-        <w:t xml:space="preserve"> </w:t>
-      </w:r>
-      <w:r>
-        <w:t>to</w:t>
-      </w:r>
-      <w:r>
-        <w:t xml:space="preserve"> the operating system itself.</w:t>
-      </w:r>
-      <w:r>
-        <w:t xml:space="preserve">  This also keeps the complexity of memory management completely away from the operating system and applications.</w:t>
+        <w:t>There are some operating systems that have built-in support of bank switching (e.g., CP/M 3).  These operating systems are allowed to make use of the bank switched memory and are compatible with HBIOS.  However, it is necessary that the customization of these operating systems take into account the banks of memory used by HBIOS and not attempt to use those specific banks.</w:t>
       </w:r>
     </w:p>
     <w:p>
@@ -2968,11 +1579,11 @@
       <w:pPr>
         <w:pStyle w:val="Heading1"/>
       </w:pPr>
-      <w:bookmarkStart w:id="3" w:name="_Toc331278283"/>
+      <w:bookmarkStart w:id="2" w:name="_Toc334208086"/>
       <w:r>
         <w:t>Runtime Memory Layout</w:t>
       </w:r>
-      <w:bookmarkEnd w:id="3"/>
+      <w:bookmarkEnd w:id="2"/>
     </w:p>
     <w:p/>
     <w:p>
@@ -3000,7 +1611,7 @@
           <v:shape id="_x0000_i1025" type="#_x0000_t75" style="width:473.25pt;height:408pt" o:ole="">
             <v:imagedata r:id="rId9" o:title=""/>
           </v:shape>
-          <o:OLEObject Type="Embed" ProgID="Visio.Drawing.11" ShapeID="_x0000_i1025" DrawAspect="Content" ObjectID="_1405020137" r:id="rId10"/>
+          <o:OLEObject Type="Embed" ProgID="Visio.Drawing.11" ShapeID="_x0000_i1025" DrawAspect="Content" ObjectID="_1407950073" r:id="rId10"/>
         </w:object>
       </w:r>
     </w:p>
@@ -3008,12 +1619,12 @@
       <w:pPr>
         <w:pStyle w:val="Heading1"/>
       </w:pPr>
-      <w:bookmarkStart w:id="4" w:name="_Toc331278284"/>
+      <w:bookmarkStart w:id="3" w:name="_Toc334208087"/>
       <w:r>
         <w:lastRenderedPageBreak/>
         <w:t>System Boot Process</w:t>
       </w:r>
-      <w:bookmarkEnd w:id="4"/>
+      <w:bookmarkEnd w:id="3"/>
     </w:p>
     <w:p>
       <w:r>
@@ -3071,11 +1682,11 @@
       <w:pPr>
         <w:pStyle w:val="Heading1"/>
       </w:pPr>
-      <w:bookmarkStart w:id="5" w:name="_Toc331278285"/>
+      <w:bookmarkStart w:id="4" w:name="_Toc334208088"/>
       <w:r>
         <w:t>Notes</w:t>
       </w:r>
-      <w:bookmarkEnd w:id="5"/>
+      <w:bookmarkEnd w:id="4"/>
     </w:p>
     <w:p>
       <w:pPr>
@@ -3129,11 +1740,11 @@
       <w:pPr>
         <w:pStyle w:val="Heading1"/>
       </w:pPr>
-      <w:bookmarkStart w:id="6" w:name="_Toc331278286"/>
+      <w:bookmarkStart w:id="5" w:name="_Toc334208089"/>
       <w:r>
         <w:t>Driver Model</w:t>
       </w:r>
-      <w:bookmarkEnd w:id="6"/>
+      <w:bookmarkEnd w:id="5"/>
     </w:p>
     <w:p>
       <w:r>
@@ -3161,22 +1772,22 @@
       <w:pPr>
         <w:pStyle w:val="Heading1"/>
       </w:pPr>
-      <w:bookmarkStart w:id="7" w:name="_Toc331278287"/>
+      <w:bookmarkStart w:id="6" w:name="_Toc334208090"/>
       <w:r>
         <w:lastRenderedPageBreak/>
         <w:t>HBIOS Functions</w:t>
       </w:r>
-      <w:bookmarkEnd w:id="7"/>
+      <w:bookmarkEnd w:id="6"/>
     </w:p>
     <w:p>
       <w:pPr>
         <w:pStyle w:val="Heading2"/>
       </w:pPr>
-      <w:bookmarkStart w:id="8" w:name="_Toc331278288"/>
+      <w:bookmarkStart w:id="7" w:name="_Toc334208091"/>
       <w:r>
         <w:t>Invocation</w:t>
       </w:r>
-      <w:bookmarkEnd w:id="8"/>
+      <w:bookmarkEnd w:id="7"/>
     </w:p>
     <w:p>
       <w:r>
@@ -3203,14 +1814,14 @@
       <w:pPr>
         <w:pStyle w:val="Heading2"/>
       </w:pPr>
-      <w:bookmarkStart w:id="9" w:name="_Toc331278289"/>
+      <w:bookmarkStart w:id="8" w:name="_Toc334208092"/>
       <w:r>
         <w:t xml:space="preserve">Function </w:t>
       </w:r>
       <w:r>
         <w:t>Overview</w:t>
       </w:r>
-      <w:bookmarkEnd w:id="9"/>
+      <w:bookmarkEnd w:id="8"/>
     </w:p>
     <w:tbl>
       <w:tblPr>
@@ -3488,7 +2099,7 @@
       <w:pPr>
         <w:pStyle w:val="Heading2"/>
       </w:pPr>
-      <w:bookmarkStart w:id="10" w:name="_Toc331278290"/>
+      <w:bookmarkStart w:id="9" w:name="_Toc334208093"/>
       <w:r>
         <w:t xml:space="preserve">Character </w:t>
       </w:r>
@@ -3500,7 +2111,7 @@
       <w:r>
         <w:t xml:space="preserve"> (CIO)</w:t>
       </w:r>
-      <w:bookmarkEnd w:id="10"/>
+      <w:bookmarkEnd w:id="9"/>
     </w:p>
     <w:p>
       <w:r>
@@ -3811,13 +2422,11 @@
     </w:tbl>
     <w:p>
       <w:pPr>
-        <w:pStyle w:val="Heading3"/>
+        <w:pStyle w:val="Heading4"/>
       </w:pPr>
-      <w:bookmarkStart w:id="11" w:name="_Toc331278291"/>
       <w:r>
         <w:t>Character Input – CIOIN ($00)</w:t>
       </w:r>
-      <w:bookmarkEnd w:id="11"/>
     </w:p>
     <w:tbl>
       <w:tblPr>
@@ -3925,13 +2534,11 @@
     </w:tbl>
     <w:p>
       <w:pPr>
-        <w:pStyle w:val="Heading3"/>
+        <w:pStyle w:val="Heading4"/>
       </w:pPr>
-      <w:bookmarkStart w:id="12" w:name="_Toc331278292"/>
       <w:r>
         <w:t>Character Output – CIOOUT ($01)</w:t>
       </w:r>
-      <w:bookmarkEnd w:id="12"/>
     </w:p>
     <w:tbl>
       <w:tblPr>
@@ -4053,13 +2660,11 @@
     </w:tbl>
     <w:p>
       <w:pPr>
-        <w:pStyle w:val="Heading3"/>
+        <w:pStyle w:val="Heading4"/>
       </w:pPr>
-      <w:bookmarkStart w:id="13" w:name="_Toc331278293"/>
       <w:r>
         <w:t>Character Input Status – CIOIST ($02)</w:t>
       </w:r>
-      <w:bookmarkEnd w:id="13"/>
     </w:p>
     <w:tbl>
       <w:tblPr>
@@ -4175,13 +2780,17 @@
     </w:tbl>
     <w:p>
       <w:pPr>
-        <w:pStyle w:val="Heading3"/>
+        <w:pStyle w:val="Heading4"/>
       </w:pPr>
-      <w:bookmarkStart w:id="14" w:name="_Toc331278294"/>
-      <w:r>
-        <w:t>Character Output Status – CIOIST ($03)</w:t>
-      </w:r>
-      <w:bookmarkEnd w:id="14"/>
+      <w:r>
+        <w:t>Character Output Status – CIO</w:t>
+      </w:r>
+      <w:r>
+        <w:t>O</w:t>
+      </w:r>
+      <w:r>
+        <w:t>ST ($03)</w:t>
+      </w:r>
     </w:p>
     <w:tbl>
       <w:tblPr>
@@ -4306,7 +2915,7 @@
       <w:pPr>
         <w:pStyle w:val="Heading2"/>
       </w:pPr>
-      <w:bookmarkStart w:id="15" w:name="_Toc331278295"/>
+      <w:bookmarkStart w:id="10" w:name="_Toc334208094"/>
       <w:r>
         <w:lastRenderedPageBreak/>
         <w:t xml:space="preserve">Disk </w:t>
@@ -4319,7 +2928,7 @@
       <w:r>
         <w:t xml:space="preserve"> (DIO)</w:t>
       </w:r>
-      <w:bookmarkEnd w:id="15"/>
+      <w:bookmarkEnd w:id="10"/>
     </w:p>
     <w:p>
       <w:r>
@@ -4642,7 +3251,15 @@
               <w:pStyle w:val="CellTextNoSpacing"/>
             </w:pPr>
             <w:r>
-              <w:t>Unit 0 = Master, Unit 1 = Slave</w:t>
+              <w:t>Unit 0 = Master</w:t>
+            </w:r>
+          </w:p>
+          <w:p>
+            <w:pPr>
+              <w:pStyle w:val="CellTextNoSpacing"/>
+            </w:pPr>
+            <w:r>
+              <w:t>Unit 1 = Slave</w:t>
             </w:r>
           </w:p>
         </w:tc>
@@ -5161,10 +3778,7 @@
           </w:tcPr>
           <w:p>
             <w:r>
-              <w:t xml:space="preserve">5.25” </w:t>
-            </w:r>
-            <w:r>
-              <w:t>1.2M Floppy</w:t>
+              <w:t>5.25” 1.2M Floppy</w:t>
             </w:r>
           </w:p>
         </w:tc>
@@ -5211,14 +3825,12 @@
     <w:p/>
     <w:p>
       <w:pPr>
-        <w:pStyle w:val="Heading3"/>
+        <w:pStyle w:val="Heading4"/>
       </w:pPr>
-      <w:bookmarkStart w:id="16" w:name="_Toc331278296"/>
       <w:r>
         <w:lastRenderedPageBreak/>
         <w:t>Disk Read – DIORD ($10)</w:t>
       </w:r>
-      <w:bookmarkEnd w:id="16"/>
     </w:p>
     <w:tbl>
       <w:tblPr>
@@ -5354,13 +3966,11 @@
     </w:tbl>
     <w:p>
       <w:pPr>
-        <w:pStyle w:val="Heading3"/>
+        <w:pStyle w:val="Heading4"/>
       </w:pPr>
-      <w:bookmarkStart w:id="17" w:name="_Toc331278297"/>
       <w:r>
         <w:t>Disk Write – DIOWR ($11)</w:t>
       </w:r>
-      <w:bookmarkEnd w:id="17"/>
     </w:p>
     <w:tbl>
       <w:tblPr>
@@ -5496,13 +4106,11 @@
     </w:tbl>
     <w:p>
       <w:pPr>
-        <w:pStyle w:val="Heading3"/>
+        <w:pStyle w:val="Heading4"/>
       </w:pPr>
-      <w:bookmarkStart w:id="18" w:name="_Toc331278298"/>
       <w:r>
         <w:t>Disk Status – DIOST ($12)</w:t>
       </w:r>
-      <w:bookmarkEnd w:id="18"/>
     </w:p>
     <w:tbl>
       <w:tblPr>
@@ -5610,13 +4218,11 @@
     </w:tbl>
     <w:p>
       <w:pPr>
-        <w:pStyle w:val="Heading3"/>
+        <w:pStyle w:val="Heading4"/>
       </w:pPr>
-      <w:bookmarkStart w:id="19" w:name="_Toc331278299"/>
       <w:r>
         <w:t>Disk Media – DIOMED ($13)</w:t>
       </w:r>
-      <w:bookmarkEnd w:id="19"/>
     </w:p>
     <w:tbl>
       <w:tblPr>
@@ -5730,13 +4336,11 @@
     </w:tbl>
     <w:p>
       <w:pPr>
-        <w:pStyle w:val="Heading3"/>
+        <w:pStyle w:val="Heading4"/>
       </w:pPr>
-      <w:bookmarkStart w:id="20" w:name="_Toc331278300"/>
       <w:r>
         <w:t>Disk Identify – DIOID ($14)</w:t>
       </w:r>
-      <w:bookmarkEnd w:id="20"/>
     </w:p>
     <w:p>
       <w:r>
@@ -5745,14 +4349,12 @@
     </w:p>
     <w:p>
       <w:pPr>
-        <w:pStyle w:val="Heading3"/>
+        <w:pStyle w:val="Heading4"/>
       </w:pPr>
-      <w:bookmarkStart w:id="21" w:name="_Toc331278301"/>
       <w:r>
         <w:lastRenderedPageBreak/>
         <w:t>Disk Get Buffer Address – DIOGBA ($18)</w:t>
       </w:r>
-      <w:bookmarkEnd w:id="21"/>
     </w:p>
     <w:tbl>
       <w:tblPr>
@@ -5860,13 +4462,11 @@
     </w:tbl>
     <w:p>
       <w:pPr>
-        <w:pStyle w:val="Heading3"/>
+        <w:pStyle w:val="Heading4"/>
       </w:pPr>
-      <w:bookmarkStart w:id="22" w:name="_Toc331278302"/>
       <w:r>
         <w:t>Disk Set Buffer Address – DIOSBA ($19)</w:t>
       </w:r>
-      <w:bookmarkEnd w:id="22"/>
     </w:p>
     <w:tbl>
       <w:tblPr>
@@ -5976,11 +4576,11 @@
       <w:pPr>
         <w:pStyle w:val="Heading2"/>
       </w:pPr>
-      <w:bookmarkStart w:id="23" w:name="_Toc331278303"/>
+      <w:bookmarkStart w:id="11" w:name="_Toc334208095"/>
       <w:r>
         <w:t>Real Time Clock (CLK)</w:t>
       </w:r>
-      <w:bookmarkEnd w:id="23"/>
+      <w:bookmarkEnd w:id="11"/>
     </w:p>
     <w:p>
       <w:r>
@@ -5991,11 +4591,11 @@
       <w:pPr>
         <w:pStyle w:val="Heading2"/>
       </w:pPr>
-      <w:bookmarkStart w:id="24" w:name="_Toc331278304"/>
+      <w:bookmarkStart w:id="12" w:name="_Toc334208096"/>
       <w:r>
         <w:t>Video Display Unit (VDU)</w:t>
       </w:r>
-      <w:bookmarkEnd w:id="24"/>
+      <w:bookmarkEnd w:id="12"/>
     </w:p>
     <w:p>
       <w:r>
@@ -6006,21 +4606,19 @@
       <w:pPr>
         <w:pStyle w:val="Heading2"/>
       </w:pPr>
-      <w:bookmarkStart w:id="25" w:name="_Toc331278305"/>
+      <w:bookmarkStart w:id="13" w:name="_Toc334208097"/>
       <w:r>
         <w:t>System (SYS)</w:t>
       </w:r>
-      <w:bookmarkEnd w:id="25"/>
+      <w:bookmarkEnd w:id="13"/>
     </w:p>
     <w:p>
       <w:pPr>
-        <w:pStyle w:val="Heading3"/>
+        <w:pStyle w:val="Heading4"/>
       </w:pPr>
-      <w:bookmarkStart w:id="26" w:name="_Toc331278306"/>
       <w:r>
         <w:t>Get Configuration – GETCFG ($F0)</w:t>
       </w:r>
-      <w:bookmarkEnd w:id="26"/>
     </w:p>
     <w:tbl>
       <w:tblPr>
@@ -6143,14 +4741,12 @@
     <w:p/>
     <w:p>
       <w:pPr>
-        <w:pStyle w:val="Heading3"/>
+        <w:pStyle w:val="Heading4"/>
       </w:pPr>
-      <w:bookmarkStart w:id="27" w:name="_Toc331278307"/>
       <w:r>
         <w:lastRenderedPageBreak/>
         <w:t>Set Configuration – SETCFG ($F1)</w:t>
       </w:r>
-      <w:bookmarkEnd w:id="27"/>
     </w:p>
     <w:tbl>
       <w:tblPr>
@@ -6297,13 +4893,11 @@
     <w:p/>
     <w:p>
       <w:pPr>
-        <w:pStyle w:val="Heading3"/>
+        <w:pStyle w:val="Heading4"/>
       </w:pPr>
-      <w:bookmarkStart w:id="28" w:name="_Toc331278308"/>
       <w:r>
         <w:t>Banked Memory Copy – BNKCPY ($F2)</w:t>
       </w:r>
-      <w:bookmarkEnd w:id="28"/>
     </w:p>
     <w:tbl>
       <w:tblPr>
@@ -6347,9 +4941,15 @@
             </w:r>
             <w:r>
               <w:br/>
-            </w:r>
-            <w:r>
-              <w:t>C=Device/Unit</w:t>
+              <w:t>DE=Destination address</w:t>
+            </w:r>
+            <w:r>
+              <w:br/>
+              <w:t>HL=Source address</w:t>
+            </w:r>
+            <w:r>
+              <w:br/>
+              <w:t>IX=Count of byte to copy</w:t>
             </w:r>
           </w:p>
         </w:tc>
@@ -6377,10 +4977,10 @@
               <w:br/>
             </w:r>
             <w:r>
-              <w:t xml:space="preserve">A=Status: output buffer space </w:t>
-            </w:r>
-            <w:r>
-              <w:t>available</w:t>
+              <w:t>A=Status</w:t>
+            </w:r>
+            <w:r>
+              <w:t>: 0=Success, otherwise failure</w:t>
             </w:r>
           </w:p>
         </w:tc>
@@ -6468,7 +5068,7 @@
       <w:pPr>
         <w:pStyle w:val="Heading1"/>
       </w:pPr>
-      <w:bookmarkStart w:id="29" w:name="_Toc331278309"/>
+      <w:bookmarkStart w:id="14" w:name="_Toc334208098"/>
       <w:r>
         <w:lastRenderedPageBreak/>
         <w:t>Memory Layout</w:t>
@@ -6476,17 +5076,15 @@
       <w:r>
         <w:t xml:space="preserve"> Detail</w:t>
       </w:r>
-      <w:bookmarkEnd w:id="29"/>
+      <w:bookmarkEnd w:id="14"/>
     </w:p>
     <w:p>
       <w:pPr>
-        <w:pStyle w:val="Heading2"/>
+        <w:pStyle w:val="Heading4"/>
       </w:pPr>
-      <w:bookmarkStart w:id="30" w:name="_Toc331278310"/>
       <w:r>
         <w:t>ROM Page 0</w:t>
       </w:r>
-      <w:bookmarkEnd w:id="30"/>
     </w:p>
     <w:tbl>
       <w:tblPr>
@@ -7331,13 +5929,11 @@
     <w:p/>
     <w:p>
       <w:pPr>
-        <w:pStyle w:val="Heading2"/>
+        <w:pStyle w:val="Heading4"/>
       </w:pPr>
-      <w:bookmarkStart w:id="31" w:name="_Toc331278311"/>
       <w:r>
         <w:t>ROM Page 1</w:t>
       </w:r>
-      <w:bookmarkEnd w:id="31"/>
     </w:p>
     <w:tbl>
       <w:tblPr>
@@ -7817,13 +6413,11 @@
     <w:p/>
     <w:p>
       <w:pPr>
-        <w:pStyle w:val="Heading2"/>
+        <w:pStyle w:val="Heading4"/>
       </w:pPr>
-      <w:bookmarkStart w:id="32" w:name="_Toc331278312"/>
       <w:r>
         <w:t>COM File Image</w:t>
       </w:r>
-      <w:bookmarkEnd w:id="32"/>
     </w:p>
     <w:tbl>
       <w:tblPr>
@@ -8526,9 +7120,8 @@
     <w:p/>
     <w:p>
       <w:pPr>
-        <w:pStyle w:val="Heading2"/>
+        <w:pStyle w:val="Heading4"/>
       </w:pPr>
-      <w:bookmarkStart w:id="33" w:name="_Toc331278313"/>
       <w:r>
         <w:t>R</w:t>
       </w:r>
@@ -8541,7 +7134,6 @@
       <w:r>
         <w:t xml:space="preserve"> (Applications)</w:t>
       </w:r>
-      <w:bookmarkEnd w:id="33"/>
     </w:p>
     <w:tbl>
       <w:tblPr>
@@ -8747,9 +7339,8 @@
     <w:p/>
     <w:p>
       <w:pPr>
-        <w:pStyle w:val="Heading2"/>
+        <w:pStyle w:val="Heading4"/>
       </w:pPr>
-      <w:bookmarkStart w:id="34" w:name="_Toc331278314"/>
       <w:r>
         <w:lastRenderedPageBreak/>
         <w:t>R</w:t>
@@ -8763,7 +7354,6 @@
       <w:r>
         <w:t>1 (HBIOS Extension – Drivers)</w:t>
       </w:r>
-      <w:bookmarkEnd w:id="34"/>
     </w:p>
     <w:tbl>
       <w:tblPr>
@@ -9142,9 +7732,8 @@
     <w:p/>
     <w:p>
       <w:pPr>
-        <w:pStyle w:val="Heading2"/>
+        <w:pStyle w:val="Heading4"/>
       </w:pPr>
-      <w:bookmarkStart w:id="35" w:name="_Toc331278315"/>
       <w:r>
         <w:t>R</w:t>
       </w:r>
@@ -9163,7 +7752,6 @@
       <w:r>
         <w:t>)</w:t>
       </w:r>
-      <w:bookmarkEnd w:id="35"/>
     </w:p>
     <w:tbl>
       <w:tblPr>
@@ -9655,6 +8243,7 @@
         <w:dataBinding w:prefixMappings="xmlns:ns0='http://purl.org/dc/elements/1.1/' xmlns:ns1='http://schemas.openxmlformats.org/package/2006/metadata/core-properties' " w:xpath="/ns1:coreProperties[1]/ns0:title[1]" w:storeItemID="{6C3C8BC8-F283-45AE-878A-BAB7291924A1}"/>
         <w:text/>
       </w:sdtPr>
+      <w:sdtEndPr/>
       <w:sdtContent>
         <w:proofErr w:type="spellStart"/>
         <w:r>
@@ -9704,7 +8293,7 @@
         <w:rFonts w:asciiTheme="majorHAnsi" w:eastAsiaTheme="majorEastAsia" w:hAnsiTheme="majorHAnsi" w:cstheme="majorBidi"/>
         <w:noProof/>
       </w:rPr>
-      <w:t>1</w:t>
+      <w:t>12</w:t>
     </w:r>
     <w:r>
       <w:rPr>
@@ -10251,535 +8840,27 @@
       <w:color w:val="4F81BD" w:themeColor="accent1"/>
     </w:rPr>
   </w:style>
-  <w:style w:type="character" w:default="1" w:styleId="DefaultParagraphFont">
-    <w:name w:val="Default Paragraph Font"/>
-    <w:uiPriority w:val="1"/>
-    <w:semiHidden/>
-    <w:unhideWhenUsed/>
-  </w:style>
-  <w:style w:type="table" w:default="1" w:styleId="TableNormal">
-    <w:name w:val="Normal Table"/>
-    <w:uiPriority w:val="99"/>
-    <w:semiHidden/>
-    <w:unhideWhenUsed/>
-    <w:tblPr>
-      <w:tblInd w:w="0" w:type="dxa"/>
-      <w:tblCellMar>
-        <w:top w:w="0" w:type="dxa"/>
-        <w:left w:w="108" w:type="dxa"/>
-        <w:bottom w:w="0" w:type="dxa"/>
-        <w:right w:w="108" w:type="dxa"/>
-      </w:tblCellMar>
-    </w:tblPr>
-  </w:style>
-  <w:style w:type="numbering" w:default="1" w:styleId="NoList">
-    <w:name w:val="No List"/>
-    <w:uiPriority w:val="99"/>
-    <w:semiHidden/>
-    <w:unhideWhenUsed/>
-  </w:style>
-  <w:style w:type="paragraph" w:styleId="ListParagraph">
-    <w:name w:val="List Paragraph"/>
+  <w:style w:type="paragraph" w:styleId="Heading4">
+    <w:name w:val="heading 4"/>
     <w:basedOn w:val="Normal"/>
-    <w:uiPriority w:val="34"/>
-    <w:qFormat/>
-    <w:rsid w:val="00E32FB2"/>
-    <w:pPr>
-      <w:ind w:left="720"/>
-    </w:pPr>
-  </w:style>
-  <w:style w:type="character" w:customStyle="1" w:styleId="Heading1Char">
-    <w:name w:val="Heading 1 Char"/>
-    <w:basedOn w:val="DefaultParagraphFont"/>
-    <w:link w:val="Heading1"/>
+    <w:next w:val="Normal"/>
+    <w:link w:val="Heading4Char"/>
     <w:uiPriority w:val="9"/>
-    <w:rsid w:val="005D5309"/>
-    <w:rPr>
-      <w:rFonts w:asciiTheme="majorHAnsi" w:eastAsiaTheme="majorEastAsia" w:hAnsiTheme="majorHAnsi" w:cstheme="majorBidi"/>
-      <w:b/>
-      <w:bCs/>
-      <w:color w:val="365F91" w:themeColor="accent1" w:themeShade="BF"/>
-      <w:sz w:val="28"/>
-      <w:szCs w:val="28"/>
-    </w:rPr>
-  </w:style>
-  <w:style w:type="character" w:customStyle="1" w:styleId="Heading2Char">
-    <w:name w:val="Heading 2 Char"/>
-    <w:basedOn w:val="DefaultParagraphFont"/>
-    <w:link w:val="Heading2"/>
-    <w:uiPriority w:val="9"/>
-    <w:rsid w:val="00B55672"/>
-    <w:rPr>
-      <w:rFonts w:asciiTheme="majorHAnsi" w:eastAsiaTheme="majorEastAsia" w:hAnsiTheme="majorHAnsi" w:cstheme="majorBidi"/>
-      <w:b/>
-      <w:bCs/>
-      <w:color w:val="4F81BD" w:themeColor="accent1"/>
-      <w:sz w:val="26"/>
-      <w:szCs w:val="26"/>
-    </w:rPr>
-  </w:style>
-  <w:style w:type="table" w:styleId="TableGrid">
-    <w:name w:val="Table Grid"/>
-    <w:basedOn w:val="TableNormal"/>
-    <w:uiPriority w:val="59"/>
-    <w:rsid w:val="00B55672"/>
-    <w:pPr>
-      <w:spacing w:after="0" w:line="240" w:lineRule="auto"/>
-    </w:pPr>
-    <w:tblPr>
-      <w:tblInd w:w="0" w:type="dxa"/>
-      <w:tblBorders>
-        <w:top w:val="single" w:sz="4" w:space="0" w:color="auto"/>
-        <w:left w:val="single" w:sz="4" w:space="0" w:color="auto"/>
-        <w:bottom w:val="single" w:sz="4" w:space="0" w:color="auto"/>
-        <w:right w:val="single" w:sz="4" w:space="0" w:color="auto"/>
-        <w:insideH w:val="single" w:sz="4" w:space="0" w:color="auto"/>
-        <w:insideV w:val="single" w:sz="4" w:space="0" w:color="auto"/>
-      </w:tblBorders>
-      <w:tblCellMar>
-        <w:top w:w="0" w:type="dxa"/>
-        <w:left w:w="108" w:type="dxa"/>
-        <w:bottom w:w="0" w:type="dxa"/>
-        <w:right w:w="108" w:type="dxa"/>
-      </w:tblCellMar>
-    </w:tblPr>
-  </w:style>
-  <w:style w:type="paragraph" w:styleId="NoSpacing">
-    <w:name w:val="No Spacing"/>
-    <w:link w:val="NoSpacingChar"/>
-    <w:uiPriority w:val="1"/>
-    <w:qFormat/>
-    <w:rsid w:val="00DD5BBF"/>
-    <w:pPr>
-      <w:spacing w:after="0" w:line="240" w:lineRule="auto"/>
-    </w:pPr>
-    <w:rPr>
-      <w:rFonts w:eastAsiaTheme="minorEastAsia"/>
-      <w:lang w:eastAsia="ja-JP"/>
-    </w:rPr>
-  </w:style>
-  <w:style w:type="character" w:customStyle="1" w:styleId="NoSpacingChar">
-    <w:name w:val="No Spacing Char"/>
-    <w:basedOn w:val="DefaultParagraphFont"/>
-    <w:link w:val="NoSpacing"/>
-    <w:uiPriority w:val="1"/>
-    <w:rsid w:val="00DD5BBF"/>
-    <w:rPr>
-      <w:rFonts w:eastAsiaTheme="minorEastAsia"/>
-      <w:lang w:eastAsia="ja-JP"/>
-    </w:rPr>
-  </w:style>
-  <w:style w:type="paragraph" w:styleId="BalloonText">
-    <w:name w:val="Balloon Text"/>
-    <w:basedOn w:val="Normal"/>
-    <w:link w:val="BalloonTextChar"/>
-    <w:uiPriority w:val="99"/>
-    <w:semiHidden/>
-    <w:unhideWhenUsed/>
-    <w:rsid w:val="00DD5BBF"/>
-    <w:pPr>
-      <w:spacing w:after="0" w:line="240" w:lineRule="auto"/>
-    </w:pPr>
-    <w:rPr>
-      <w:rFonts w:ascii="Tahoma" w:hAnsi="Tahoma" w:cs="Tahoma"/>
-      <w:sz w:val="16"/>
-      <w:szCs w:val="16"/>
-    </w:rPr>
-  </w:style>
-  <w:style w:type="character" w:customStyle="1" w:styleId="BalloonTextChar">
-    <w:name w:val="Balloon Text Char"/>
-    <w:basedOn w:val="DefaultParagraphFont"/>
-    <w:link w:val="BalloonText"/>
-    <w:uiPriority w:val="99"/>
-    <w:semiHidden/>
-    <w:rsid w:val="00DD5BBF"/>
-    <w:rPr>
-      <w:rFonts w:ascii="Tahoma" w:hAnsi="Tahoma" w:cs="Tahoma"/>
-      <w:sz w:val="16"/>
-      <w:szCs w:val="16"/>
-    </w:rPr>
-  </w:style>
-  <w:style w:type="paragraph" w:styleId="TOCHeading">
-    <w:name w:val="TOC Heading"/>
-    <w:basedOn w:val="Heading1"/>
-    <w:next w:val="Normal"/>
-    <w:uiPriority w:val="39"/>
-    <w:semiHidden/>
     <w:unhideWhenUsed/>
     <w:qFormat/>
-    <w:rsid w:val="00384F08"/>
-    <w:pPr>
-      <w:outlineLvl w:val="9"/>
-    </w:pPr>
-    <w:rPr>
-      <w:lang w:eastAsia="ja-JP"/>
-    </w:rPr>
-  </w:style>
-  <w:style w:type="paragraph" w:styleId="TOC1">
-    <w:name w:val="toc 1"/>
-    <w:basedOn w:val="Normal"/>
-    <w:next w:val="Normal"/>
-    <w:autoRedefine/>
-    <w:uiPriority w:val="39"/>
-    <w:unhideWhenUsed/>
-    <w:rsid w:val="00384F08"/>
-    <w:pPr>
-      <w:spacing w:after="100"/>
-    </w:pPr>
-  </w:style>
-  <w:style w:type="paragraph" w:styleId="TOC2">
-    <w:name w:val="toc 2"/>
-    <w:basedOn w:val="Normal"/>
-    <w:next w:val="Normal"/>
-    <w:autoRedefine/>
-    <w:uiPriority w:val="39"/>
-    <w:unhideWhenUsed/>
-    <w:rsid w:val="00384F08"/>
-    <w:pPr>
-      <w:spacing w:after="100"/>
-      <w:ind w:left="220"/>
-    </w:pPr>
-  </w:style>
-  <w:style w:type="character" w:styleId="Hyperlink">
-    <w:name w:val="Hyperlink"/>
-    <w:basedOn w:val="DefaultParagraphFont"/>
-    <w:uiPriority w:val="99"/>
-    <w:unhideWhenUsed/>
-    <w:rsid w:val="00384F08"/>
-    <w:rPr>
-      <w:color w:val="0000FF" w:themeColor="hyperlink"/>
-      <w:u w:val="single"/>
-    </w:rPr>
-  </w:style>
-  <w:style w:type="paragraph" w:styleId="Header">
-    <w:name w:val="header"/>
-    <w:basedOn w:val="Normal"/>
-    <w:link w:val="HeaderChar"/>
-    <w:uiPriority w:val="99"/>
-    <w:unhideWhenUsed/>
-    <w:rsid w:val="00866212"/>
-    <w:pPr>
-      <w:tabs>
-        <w:tab w:val="center" w:pos="4680"/>
-        <w:tab w:val="right" w:pos="9360"/>
-      </w:tabs>
-      <w:spacing w:after="0" w:line="240" w:lineRule="auto"/>
-    </w:pPr>
-  </w:style>
-  <w:style w:type="character" w:customStyle="1" w:styleId="HeaderChar">
-    <w:name w:val="Header Char"/>
-    <w:basedOn w:val="DefaultParagraphFont"/>
-    <w:link w:val="Header"/>
-    <w:uiPriority w:val="99"/>
-    <w:rsid w:val="00866212"/>
-  </w:style>
-  <w:style w:type="paragraph" w:styleId="Footer">
-    <w:name w:val="footer"/>
-    <w:basedOn w:val="Normal"/>
-    <w:link w:val="FooterChar"/>
-    <w:uiPriority w:val="99"/>
-    <w:unhideWhenUsed/>
-    <w:rsid w:val="00866212"/>
-    <w:pPr>
-      <w:tabs>
-        <w:tab w:val="center" w:pos="4680"/>
-        <w:tab w:val="right" w:pos="9360"/>
-      </w:tabs>
-      <w:spacing w:after="0" w:line="240" w:lineRule="auto"/>
-    </w:pPr>
-  </w:style>
-  <w:style w:type="character" w:customStyle="1" w:styleId="FooterChar">
-    <w:name w:val="Footer Char"/>
-    <w:basedOn w:val="DefaultParagraphFont"/>
-    <w:link w:val="Footer"/>
-    <w:uiPriority w:val="99"/>
-    <w:rsid w:val="00866212"/>
-  </w:style>
-  <w:style w:type="character" w:styleId="PlaceholderText">
-    <w:name w:val="Placeholder Text"/>
-    <w:basedOn w:val="DefaultParagraphFont"/>
-    <w:uiPriority w:val="99"/>
-    <w:semiHidden/>
-    <w:rsid w:val="00866212"/>
-    <w:rPr>
-      <w:color w:val="808080"/>
-    </w:rPr>
-  </w:style>
-  <w:style w:type="character" w:customStyle="1" w:styleId="Heading3Char">
-    <w:name w:val="Heading 3 Char"/>
-    <w:basedOn w:val="DefaultParagraphFont"/>
-    <w:link w:val="Heading3"/>
-    <w:uiPriority w:val="9"/>
-    <w:rsid w:val="00027B5F"/>
-    <w:rPr>
-      <w:rFonts w:asciiTheme="majorHAnsi" w:eastAsiaTheme="majorEastAsia" w:hAnsiTheme="majorHAnsi" w:cstheme="majorBidi"/>
-      <w:b/>
-      <w:bCs/>
-      <w:color w:val="4F81BD" w:themeColor="accent1"/>
-    </w:rPr>
-  </w:style>
-  <w:style w:type="paragraph" w:styleId="TOC3">
-    <w:name w:val="toc 3"/>
-    <w:basedOn w:val="Normal"/>
-    <w:next w:val="Normal"/>
-    <w:autoRedefine/>
-    <w:uiPriority w:val="39"/>
-    <w:unhideWhenUsed/>
-    <w:rsid w:val="006D3533"/>
-    <w:pPr>
-      <w:spacing w:after="100"/>
-      <w:ind w:left="440"/>
-    </w:pPr>
-  </w:style>
-  <w:style w:type="paragraph" w:customStyle="1" w:styleId="CellText">
-    <w:name w:val="Cell Text"/>
-    <w:basedOn w:val="Normal"/>
-    <w:qFormat/>
-    <w:rsid w:val="00FD025C"/>
-    <w:pPr>
-      <w:keepLines/>
-      <w:spacing w:before="240" w:after="0" w:line="240" w:lineRule="auto"/>
-    </w:pPr>
-  </w:style>
-  <w:style w:type="paragraph" w:customStyle="1" w:styleId="CellTextNoSpacing">
-    <w:name w:val="Cell Text No Spacing"/>
-    <w:basedOn w:val="CellText"/>
-    <w:qFormat/>
-    <w:rsid w:val="00FF48AF"/>
-    <w:pPr>
-      <w:keepNext/>
-      <w:spacing w:before="0"/>
-    </w:pPr>
-  </w:style>
-</w:styles>
-</file>
-
-<file path=word/stylesWithEffects.xml><?xml version="1.0" encoding="utf-8"?>
-<w:styles xmlns:wpc="http://schemas.microsoft.com/office/word/2010/wordprocessingCanvas" xmlns:mc="http://schemas.openxmlformats.org/markup-compatibility/2006" xmlns:o="urn:schemas-microsoft-com:office:office" xmlns:r="http://schemas.openxmlformats.org/officeDocument/2006/relationships" xmlns:m="http://schemas.openxmlformats.org/officeDocument/2006/math" xmlns:v="urn:schemas-microsoft-com:vml" xmlns:wp14="http://schemas.microsoft.com/office/word/2010/wordprocessingDrawing" xmlns:wp="http://schemas.openxmlformats.org/drawingml/2006/wordprocessingDrawing" xmlns:w10="urn:schemas-microsoft-com:office:word" xmlns:w="http://schemas.openxmlformats.org/wordprocessingml/2006/main" xmlns:w14="http://schemas.microsoft.com/office/word/2010/wordml" xmlns:wpg="http://schemas.microsoft.com/office/word/2010/wordprocessingGroup" xmlns:wpi="http://schemas.microsoft.com/office/word/2010/wordprocessingInk" xmlns:wne="http://schemas.microsoft.com/office/word/2006/wordml" xmlns:wps="http://schemas.microsoft.com/office/word/2010/wordprocessingShape" mc:Ignorable="w14 wp14">
-  <w:docDefaults>
-    <w:rPrDefault>
-      <w:rPr>
-        <w:rFonts w:asciiTheme="minorHAnsi" w:eastAsiaTheme="minorHAnsi" w:hAnsiTheme="minorHAnsi" w:cstheme="minorBidi"/>
-        <w:sz w:val="22"/>
-        <w:szCs w:val="22"/>
-        <w:lang w:val="en-US" w:eastAsia="en-US" w:bidi="ar-SA"/>
-      </w:rPr>
-    </w:rPrDefault>
-    <w:pPrDefault>
-      <w:pPr>
-        <w:spacing w:after="200" w:line="276" w:lineRule="auto"/>
-      </w:pPr>
-    </w:pPrDefault>
-  </w:docDefaults>
-  <w:latentStyles w:defLockedState="0" w:defUIPriority="99" w:defSemiHidden="1" w:defUnhideWhenUsed="1" w:defQFormat="0" w:count="267">
-    <w:lsdException w:name="Normal" w:semiHidden="0" w:uiPriority="0" w:unhideWhenUsed="0" w:qFormat="1"/>
-    <w:lsdException w:name="heading 1" w:semiHidden="0" w:uiPriority="9" w:unhideWhenUsed="0" w:qFormat="1"/>
-    <w:lsdException w:name="heading 2" w:uiPriority="9" w:qFormat="1"/>
-    <w:lsdException w:name="heading 3" w:uiPriority="9" w:qFormat="1"/>
-    <w:lsdException w:name="heading 4" w:uiPriority="9" w:qFormat="1"/>
-    <w:lsdException w:name="heading 5" w:uiPriority="9" w:qFormat="1"/>
-    <w:lsdException w:name="heading 6" w:uiPriority="9" w:qFormat="1"/>
-    <w:lsdException w:name="heading 7" w:uiPriority="9" w:qFormat="1"/>
-    <w:lsdException w:name="heading 8" w:uiPriority="9" w:qFormat="1"/>
-    <w:lsdException w:name="heading 9" w:uiPriority="9" w:qFormat="1"/>
-    <w:lsdException w:name="toc 1" w:uiPriority="39"/>
-    <w:lsdException w:name="toc 2" w:uiPriority="39"/>
-    <w:lsdException w:name="toc 3" w:uiPriority="39"/>
-    <w:lsdException w:name="toc 4" w:uiPriority="39"/>
-    <w:lsdException w:name="toc 5" w:uiPriority="39"/>
-    <w:lsdException w:name="toc 6" w:uiPriority="39"/>
-    <w:lsdException w:name="toc 7" w:uiPriority="39"/>
-    <w:lsdException w:name="toc 8" w:uiPriority="39"/>
-    <w:lsdException w:name="toc 9" w:uiPriority="39"/>
-    <w:lsdException w:name="caption" w:uiPriority="35" w:qFormat="1"/>
-    <w:lsdException w:name="Title" w:semiHidden="0" w:uiPriority="10" w:unhideWhenUsed="0" w:qFormat="1"/>
-    <w:lsdException w:name="Default Paragraph Font" w:uiPriority="1"/>
-    <w:lsdException w:name="Subtitle" w:semiHidden="0" w:uiPriority="11" w:unhideWhenUsed="0" w:qFormat="1"/>
-    <w:lsdException w:name="Strong" w:semiHidden="0" w:uiPriority="22" w:unhideWhenUsed="0" w:qFormat="1"/>
-    <w:lsdException w:name="Emphasis" w:semiHidden="0" w:uiPriority="20" w:unhideWhenUsed="0" w:qFormat="1"/>
-    <w:lsdException w:name="Table Grid" w:semiHidden="0" w:uiPriority="59" w:unhideWhenUsed="0"/>
-    <w:lsdException w:name="Placeholder Text" w:unhideWhenUsed="0"/>
-    <w:lsdException w:name="No Spacing" w:semiHidden="0" w:uiPriority="1" w:unhideWhenUsed="0" w:qFormat="1"/>
-    <w:lsdException w:name="Light Shading" w:semiHidden="0" w:uiPriority="60" w:unhideWhenUsed="0"/>
-    <w:lsdException w:name="Light List" w:semiHidden="0" w:uiPriority="61" w:unhideWhenUsed="0"/>
-    <w:lsdException w:name="Light Grid" w:semiHidden="0" w:uiPriority="62" w:unhideWhenUsed="0"/>
-    <w:lsdException w:name="Medium Shading 1" w:semiHidden="0" w:uiPriority="63" w:unhideWhenUsed="0"/>
-    <w:lsdException w:name="Medium Shading 2" w:semiHidden="0" w:uiPriority="64" w:unhideWhenUsed="0"/>
-    <w:lsdException w:name="Medium List 1" w:semiHidden="0" w:uiPriority="65" w:unhideWhenUsed="0"/>
-    <w:lsdException w:name="Medium List 2" w:semiHidden="0" w:uiPriority="66" w:unhideWhenUsed="0"/>
-    <w:lsdException w:name="Medium Grid 1" w:semiHidden="0" w:uiPriority="67" w:unhideWhenUsed="0"/>
-    <w:lsdException w:name="Medium Grid 2" w:semiHidden="0" w:uiPriority="68" w:unhideWhenUsed="0"/>
-    <w:lsdException w:name="Medium Grid 3" w:semiHidden="0" w:uiPriority="69" w:unhideWhenUsed="0"/>
-    <w:lsdException w:name="Dark List" w:semiHidden="0" w:uiPriority="70" w:unhideWhenUsed="0"/>
-    <w:lsdException w:name="Colorful Shading" w:semiHidden="0" w:uiPriority="71" w:unhideWhenUsed="0"/>
-    <w:lsdException w:name="Colorful List" w:semiHidden="0" w:uiPriority="72" w:unhideWhenUsed="0"/>
-    <w:lsdException w:name="Colorful Grid" w:semiHidden="0" w:uiPriority="73" w:unhideWhenUsed="0"/>
-    <w:lsdException w:name="Light Shading Accent 1" w:semiHidden="0" w:uiPriority="60" w:unhideWhenUsed="0"/>
-    <w:lsdException w:name="Light List Accent 1" w:semiHidden="0" w:uiPriority="61" w:unhideWhenUsed="0"/>
-    <w:lsdException w:name="Light Grid Accent 1" w:semiHidden="0" w:uiPriority="62" w:unhideWhenUsed="0"/>
-    <w:lsdException w:name="Medium Shading 1 Accent 1" w:semiHidden="0" w:uiPriority="63" w:unhideWhenUsed="0"/>
-    <w:lsdException w:name="Medium Shading 2 Accent 1" w:semiHidden="0" w:uiPriority="64" w:unhideWhenUsed="0"/>
-    <w:lsdException w:name="Medium List 1 Accent 1" w:semiHidden="0" w:uiPriority="65" w:unhideWhenUsed="0"/>
-    <w:lsdException w:name="Revision" w:unhideWhenUsed="0"/>
-    <w:lsdException w:name="List Paragraph" w:semiHidden="0" w:uiPriority="34" w:unhideWhenUsed="0" w:qFormat="1"/>
-    <w:lsdException w:name="Quote" w:semiHidden="0" w:uiPriority="29" w:unhideWhenUsed="0" w:qFormat="1"/>
-    <w:lsdException w:name="Intense Quote" w:semiHidden="0" w:uiPriority="30" w:unhideWhenUsed="0" w:qFormat="1"/>
-    <w:lsdException w:name="Medium List 2 Accent 1" w:semiHidden="0" w:uiPriority="66" w:unhideWhenUsed="0"/>
-    <w:lsdException w:name="Medium Grid 1 Accent 1" w:semiHidden="0" w:uiPriority="67" w:unhideWhenUsed="0"/>
-    <w:lsdException w:name="Medium Grid 2 Accent 1" w:semiHidden="0" w:uiPriority="68" w:unhideWhenUsed="0"/>
-    <w:lsdException w:name="Medium Grid 3 Accent 1" w:semiHidden="0" w:uiPriority="69" w:unhideWhenUsed="0"/>
-    <w:lsdException w:name="Dark List Accent 1" w:semiHidden="0" w:uiPriority="70" w:unhideWhenUsed="0"/>
-    <w:lsdException w:name="Colorful Shading Accent 1" w:semiHidden="0" w:uiPriority="71" w:unhideWhenUsed="0"/>
-    <w:lsdException w:name="Colorful List Accent 1" w:semiHidden="0" w:uiPriority="72" w:unhideWhenUsed="0"/>
-    <w:lsdException w:name="Colorful Grid Accent 1" w:semiHidden="0" w:uiPriority="73" w:unhideWhenUsed="0"/>
-    <w:lsdException w:name="Light Shading Accent 2" w:semiHidden="0" w:uiPriority="60" w:unhideWhenUsed="0"/>
-    <w:lsdException w:name="Light List Accent 2" w:semiHidden="0" w:uiPriority="61" w:unhideWhenUsed="0"/>
-    <w:lsdException w:name="Light Grid Accent 2" w:semiHidden="0" w:uiPriority="62" w:unhideWhenUsed="0"/>
-    <w:lsdException w:name="Medium Shading 1 Accent 2" w:semiHidden="0" w:uiPriority="63" w:unhideWhenUsed="0"/>
-    <w:lsdException w:name="Medium Shading 2 Accent 2" w:semiHidden="0" w:uiPriority="64" w:unhideWhenUsed="0"/>
-    <w:lsdException w:name="Medium List 1 Accent 2" w:semiHidden="0" w:uiPriority="65" w:unhideWhenUsed="0"/>
-    <w:lsdException w:name="Medium List 2 Accent 2" w:semiHidden="0" w:uiPriority="66" w:unhideWhenUsed="0"/>
-    <w:lsdException w:name="Medium Grid 1 Accent 2" w:semiHidden="0" w:uiPriority="67" w:unhideWhenUsed="0"/>
-    <w:lsdException w:name="Medium Grid 2 Accent 2" w:semiHidden="0" w:uiPriority="68" w:unhideWhenUsed="0"/>
-    <w:lsdException w:name="Medium Grid 3 Accent 2" w:semiHidden="0" w:uiPriority="69" w:unhideWhenUsed="0"/>
-    <w:lsdException w:name="Dark List Accent 2" w:semiHidden="0" w:uiPriority="70" w:unhideWhenUsed="0"/>
-    <w:lsdException w:name="Colorful Shading Accent 2" w:semiHidden="0" w:uiPriority="71" w:unhideWhenUsed="0"/>
-    <w:lsdException w:name="Colorful List Accent 2" w:semiHidden="0" w:uiPriority="72" w:unhideWhenUsed="0"/>
-    <w:lsdException w:name="Colorful Grid Accent 2" w:semiHidden="0" w:uiPriority="73" w:unhideWhenUsed="0"/>
-    <w:lsdException w:name="Light Shading Accent 3" w:semiHidden="0" w:uiPriority="60" w:unhideWhenUsed="0"/>
-    <w:lsdException w:name="Light List Accent 3" w:semiHidden="0" w:uiPriority="61" w:unhideWhenUsed="0"/>
-    <w:lsdException w:name="Light Grid Accent 3" w:semiHidden="0" w:uiPriority="62" w:unhideWhenUsed="0"/>
-    <w:lsdException w:name="Medium Shading 1 Accent 3" w:semiHidden="0" w:uiPriority="63" w:unhideWhenUsed="0"/>
-    <w:lsdException w:name="Medium Shading 2 Accent 3" w:semiHidden="0" w:uiPriority="64" w:unhideWhenUsed="0"/>
-    <w:lsdException w:name="Medium List 1 Accent 3" w:semiHidden="0" w:uiPriority="65" w:unhideWhenUsed="0"/>
-    <w:lsdException w:name="Medium List 2 Accent 3" w:semiHidden="0" w:uiPriority="66" w:unhideWhenUsed="0"/>
-    <w:lsdException w:name="Medium Grid 1 Accent 3" w:semiHidden="0" w:uiPriority="67" w:unhideWhenUsed="0"/>
-    <w:lsdException w:name="Medium Grid 2 Accent 3" w:semiHidden="0" w:uiPriority="68" w:unhideWhenUsed="0"/>
-    <w:lsdException w:name="Medium Grid 3 Accent 3" w:semiHidden="0" w:uiPriority="69" w:unhideWhenUsed="0"/>
-    <w:lsdException w:name="Dark List Accent 3" w:semiHidden="0" w:uiPriority="70" w:unhideWhenUsed="0"/>
-    <w:lsdException w:name="Colorful Shading Accent 3" w:semiHidden="0" w:uiPriority="71" w:unhideWhenUsed="0"/>
-    <w:lsdException w:name="Colorful List Accent 3" w:semiHidden="0" w:uiPriority="72" w:unhideWhenUsed="0"/>
-    <w:lsdException w:name="Colorful Grid Accent 3" w:semiHidden="0" w:uiPriority="73" w:unhideWhenUsed="0"/>
-    <w:lsdException w:name="Light Shading Accent 4" w:semiHidden="0" w:uiPriority="60" w:unhideWhenUsed="0"/>
-    <w:lsdException w:name="Light List Accent 4" w:semiHidden="0" w:uiPriority="61" w:unhideWhenUsed="0"/>
-    <w:lsdException w:name="Light Grid Accent 4" w:semiHidden="0" w:uiPriority="62" w:unhideWhenUsed="0"/>
-    <w:lsdException w:name="Medium Shading 1 Accent 4" w:semiHidden="0" w:uiPriority="63" w:unhideWhenUsed="0"/>
-    <w:lsdException w:name="Medium Shading 2 Accent 4" w:semiHidden="0" w:uiPriority="64" w:unhideWhenUsed="0"/>
-    <w:lsdException w:name="Medium List 1 Accent 4" w:semiHidden="0" w:uiPriority="65" w:unhideWhenUsed="0"/>
-    <w:lsdException w:name="Medium List 2 Accent 4" w:semiHidden="0" w:uiPriority="66" w:unhideWhenUsed="0"/>
-    <w:lsdException w:name="Medium Grid 1 Accent 4" w:semiHidden="0" w:uiPriority="67" w:unhideWhenUsed="0"/>
-    <w:lsdException w:name="Medium Grid 2 Accent 4" w:semiHidden="0" w:uiPriority="68" w:unhideWhenUsed="0"/>
-    <w:lsdException w:name="Medium Grid 3 Accent 4" w:semiHidden="0" w:uiPriority="69" w:unhideWhenUsed="0"/>
-    <w:lsdException w:name="Dark List Accent 4" w:semiHidden="0" w:uiPriority="70" w:unhideWhenUsed="0"/>
-    <w:lsdException w:name="Colorful Shading Accent 4" w:semiHidden="0" w:uiPriority="71" w:unhideWhenUsed="0"/>
-    <w:lsdException w:name="Colorful List Accent 4" w:semiHidden="0" w:uiPriority="72" w:unhideWhenUsed="0"/>
-    <w:lsdException w:name="Colorful Grid Accent 4" w:semiHidden="0" w:uiPriority="73" w:unhideWhenUsed="0"/>
-    <w:lsdException w:name="Light Shading Accent 5" w:semiHidden="0" w:uiPriority="60" w:unhideWhenUsed="0"/>
-    <w:lsdException w:name="Light List Accent 5" w:semiHidden="0" w:uiPriority="61" w:unhideWhenUsed="0"/>
-    <w:lsdException w:name="Light Grid Accent 5" w:semiHidden="0" w:uiPriority="62" w:unhideWhenUsed="0"/>
-    <w:lsdException w:name="Medium Shading 1 Accent 5" w:semiHidden="0" w:uiPriority="63" w:unhideWhenUsed="0"/>
-    <w:lsdException w:name="Medium Shading 2 Accent 5" w:semiHidden="0" w:uiPriority="64" w:unhideWhenUsed="0"/>
-    <w:lsdException w:name="Medium List 1 Accent 5" w:semiHidden="0" w:uiPriority="65" w:unhideWhenUsed="0"/>
-    <w:lsdException w:name="Medium List 2 Accent 5" w:semiHidden="0" w:uiPriority="66" w:unhideWhenUsed="0"/>
-    <w:lsdException w:name="Medium Grid 1 Accent 5" w:semiHidden="0" w:uiPriority="67" w:unhideWhenUsed="0"/>
-    <w:lsdException w:name="Medium Grid 2 Accent 5" w:semiHidden="0" w:uiPriority="68" w:unhideWhenUsed="0"/>
-    <w:lsdException w:name="Medium Grid 3 Accent 5" w:semiHidden="0" w:uiPriority="69" w:unhideWhenUsed="0"/>
-    <w:lsdException w:name="Dark List Accent 5" w:semiHidden="0" w:uiPriority="70" w:unhideWhenUsed="0"/>
-    <w:lsdException w:name="Colorful Shading Accent 5" w:semiHidden="0" w:uiPriority="71" w:unhideWhenUsed="0"/>
-    <w:lsdException w:name="Colorful List Accent 5" w:semiHidden="0" w:uiPriority="72" w:unhideWhenUsed="0"/>
-    <w:lsdException w:name="Colorful Grid Accent 5" w:semiHidden="0" w:uiPriority="73" w:unhideWhenUsed="0"/>
-    <w:lsdException w:name="Light Shading Accent 6" w:semiHidden="0" w:uiPriority="60" w:unhideWhenUsed="0"/>
-    <w:lsdException w:name="Light List Accent 6" w:semiHidden="0" w:uiPriority="61" w:unhideWhenUsed="0"/>
-    <w:lsdException w:name="Light Grid Accent 6" w:semiHidden="0" w:uiPriority="62" w:unhideWhenUsed="0"/>
-    <w:lsdException w:name="Medium Shading 1 Accent 6" w:semiHidden="0" w:uiPriority="63" w:unhideWhenUsed="0"/>
-    <w:lsdException w:name="Medium Shading 2 Accent 6" w:semiHidden="0" w:uiPriority="64" w:unhideWhenUsed="0"/>
-    <w:lsdException w:name="Medium List 1 Accent 6" w:semiHidden="0" w:uiPriority="65" w:unhideWhenUsed="0"/>
-    <w:lsdException w:name="Medium List 2 Accent 6" w:semiHidden="0" w:uiPriority="66" w:unhideWhenUsed="0"/>
-    <w:lsdException w:name="Medium Grid 1 Accent 6" w:semiHidden="0" w:uiPriority="67" w:unhideWhenUsed="0"/>
-    <w:lsdException w:name="Medium Grid 2 Accent 6" w:semiHidden="0" w:uiPriority="68" w:unhideWhenUsed="0"/>
-    <w:lsdException w:name="Medium Grid 3 Accent 6" w:semiHidden="0" w:uiPriority="69" w:unhideWhenUsed="0"/>
-    <w:lsdException w:name="Dark List Accent 6" w:semiHidden="0" w:uiPriority="70" w:unhideWhenUsed="0"/>
-    <w:lsdException w:name="Colorful Shading Accent 6" w:semiHidden="0" w:uiPriority="71" w:unhideWhenUsed="0"/>
-    <w:lsdException w:name="Colorful List Accent 6" w:semiHidden="0" w:uiPriority="72" w:unhideWhenUsed="0"/>
-    <w:lsdException w:name="Colorful Grid Accent 6" w:semiHidden="0" w:uiPriority="73" w:unhideWhenUsed="0"/>
-    <w:lsdException w:name="Subtle Emphasis" w:semiHidden="0" w:uiPriority="19" w:unhideWhenUsed="0" w:qFormat="1"/>
-    <w:lsdException w:name="Intense Emphasis" w:semiHidden="0" w:uiPriority="21" w:unhideWhenUsed="0" w:qFormat="1"/>
-    <w:lsdException w:name="Subtle Reference" w:semiHidden="0" w:uiPriority="31" w:unhideWhenUsed="0" w:qFormat="1"/>
-    <w:lsdException w:name="Intense Reference" w:semiHidden="0" w:uiPriority="32" w:unhideWhenUsed="0" w:qFormat="1"/>
-    <w:lsdException w:name="Book Title" w:semiHidden="0" w:uiPriority="33" w:unhideWhenUsed="0" w:qFormat="1"/>
-    <w:lsdException w:name="Bibliography" w:uiPriority="37"/>
-    <w:lsdException w:name="TOC Heading" w:uiPriority="39" w:qFormat="1"/>
-  </w:latentStyles>
-  <w:style w:type="paragraph" w:default="1" w:styleId="Normal">
-    <w:name w:val="Normal"/>
-    <w:qFormat/>
-  </w:style>
-  <w:style w:type="paragraph" w:styleId="Heading1">
-    <w:name w:val="heading 1"/>
-    <w:basedOn w:val="Normal"/>
-    <w:next w:val="Normal"/>
-    <w:link w:val="Heading1Char"/>
-    <w:uiPriority w:val="9"/>
-    <w:qFormat/>
-    <w:rsid w:val="005D5309"/>
+    <w:rsid w:val="00CA0FED"/>
     <w:pPr>
       <w:keepNext/>
       <w:keepLines/>
-      <w:spacing w:before="480" w:after="0"/>
-      <w:outlineLvl w:val="0"/>
+      <w:spacing w:before="200" w:after="0"/>
+      <w:outlineLvl w:val="3"/>
     </w:pPr>
     <w:rPr>
       <w:rFonts w:asciiTheme="majorHAnsi" w:eastAsiaTheme="majorEastAsia" w:hAnsiTheme="majorHAnsi" w:cstheme="majorBidi"/>
       <w:b/>
       <w:bCs/>
-      <w:color w:val="365F91" w:themeColor="accent1" w:themeShade="BF"/>
-      <w:sz w:val="28"/>
-      <w:szCs w:val="28"/>
-    </w:rPr>
-  </w:style>
-  <w:style w:type="paragraph" w:styleId="Heading2">
-    <w:name w:val="heading 2"/>
-    <w:basedOn w:val="Normal"/>
-    <w:next w:val="Normal"/>
-    <w:link w:val="Heading2Char"/>
-    <w:uiPriority w:val="9"/>
-    <w:unhideWhenUsed/>
-    <w:qFormat/>
-    <w:rsid w:val="00B55672"/>
-    <w:pPr>
-      <w:keepNext/>
-      <w:keepLines/>
-      <w:spacing w:before="200" w:after="0"/>
-      <w:outlineLvl w:val="1"/>
-    </w:pPr>
-    <w:rPr>
-      <w:rFonts w:asciiTheme="majorHAnsi" w:eastAsiaTheme="majorEastAsia" w:hAnsiTheme="majorHAnsi" w:cstheme="majorBidi"/>
-      <w:b/>
-      <w:bCs/>
-      <w:color w:val="4F81BD" w:themeColor="accent1"/>
-      <w:sz w:val="26"/>
-      <w:szCs w:val="26"/>
-    </w:rPr>
-  </w:style>
-  <w:style w:type="paragraph" w:styleId="Heading3">
-    <w:name w:val="heading 3"/>
-    <w:basedOn w:val="Normal"/>
-    <w:next w:val="Normal"/>
-    <w:link w:val="Heading3Char"/>
-    <w:uiPriority w:val="9"/>
-    <w:unhideWhenUsed/>
-    <w:qFormat/>
-    <w:rsid w:val="00027B5F"/>
-    <w:pPr>
-      <w:keepNext/>
-      <w:keepLines/>
-      <w:spacing w:before="200" w:after="0"/>
-      <w:outlineLvl w:val="2"/>
-    </w:pPr>
-    <w:rPr>
-      <w:rFonts w:asciiTheme="majorHAnsi" w:eastAsiaTheme="majorEastAsia" w:hAnsiTheme="majorHAnsi" w:cstheme="majorBidi"/>
-      <w:b/>
-      <w:bCs/>
+      <w:i/>
+      <w:iCs/>
       <w:color w:val="4F81BD" w:themeColor="accent1"/>
     </w:rPr>
   </w:style>
@@ -11083,6 +9164,592 @@
       <w:spacing w:before="0"/>
     </w:pPr>
   </w:style>
+  <w:style w:type="character" w:customStyle="1" w:styleId="Heading4Char">
+    <w:name w:val="Heading 4 Char"/>
+    <w:basedOn w:val="DefaultParagraphFont"/>
+    <w:link w:val="Heading4"/>
+    <w:uiPriority w:val="9"/>
+    <w:rsid w:val="00CA0FED"/>
+    <w:rPr>
+      <w:rFonts w:asciiTheme="majorHAnsi" w:eastAsiaTheme="majorEastAsia" w:hAnsiTheme="majorHAnsi" w:cstheme="majorBidi"/>
+      <w:b/>
+      <w:bCs/>
+      <w:i/>
+      <w:iCs/>
+      <w:color w:val="4F81BD" w:themeColor="accent1"/>
+    </w:rPr>
+  </w:style>
+</w:styles>
+</file>
+
+<file path=word/stylesWithEffects.xml><?xml version="1.0" encoding="utf-8"?>
+<w:styles xmlns:wpc="http://schemas.microsoft.com/office/word/2010/wordprocessingCanvas" xmlns:mc="http://schemas.openxmlformats.org/markup-compatibility/2006" xmlns:o="urn:schemas-microsoft-com:office:office" xmlns:r="http://schemas.openxmlformats.org/officeDocument/2006/relationships" xmlns:m="http://schemas.openxmlformats.org/officeDocument/2006/math" xmlns:v="urn:schemas-microsoft-com:vml" xmlns:wp14="http://schemas.microsoft.com/office/word/2010/wordprocessingDrawing" xmlns:wp="http://schemas.openxmlformats.org/drawingml/2006/wordprocessingDrawing" xmlns:w10="urn:schemas-microsoft-com:office:word" xmlns:w="http://schemas.openxmlformats.org/wordprocessingml/2006/main" xmlns:w14="http://schemas.microsoft.com/office/word/2010/wordml" xmlns:wpg="http://schemas.microsoft.com/office/word/2010/wordprocessingGroup" xmlns:wpi="http://schemas.microsoft.com/office/word/2010/wordprocessingInk" xmlns:wne="http://schemas.microsoft.com/office/word/2006/wordml" xmlns:wps="http://schemas.microsoft.com/office/word/2010/wordprocessingShape" mc:Ignorable="w14 wp14">
+  <w:docDefaults>
+    <w:rPrDefault>
+      <w:rPr>
+        <w:rFonts w:asciiTheme="minorHAnsi" w:eastAsiaTheme="minorHAnsi" w:hAnsiTheme="minorHAnsi" w:cstheme="minorBidi"/>
+        <w:sz w:val="22"/>
+        <w:szCs w:val="22"/>
+        <w:lang w:val="en-US" w:eastAsia="en-US" w:bidi="ar-SA"/>
+      </w:rPr>
+    </w:rPrDefault>
+    <w:pPrDefault>
+      <w:pPr>
+        <w:spacing w:after="200" w:line="276" w:lineRule="auto"/>
+      </w:pPr>
+    </w:pPrDefault>
+  </w:docDefaults>
+  <w:latentStyles w:defLockedState="0" w:defUIPriority="99" w:defSemiHidden="1" w:defUnhideWhenUsed="1" w:defQFormat="0" w:count="267">
+    <w:lsdException w:name="Normal" w:semiHidden="0" w:uiPriority="0" w:unhideWhenUsed="0" w:qFormat="1"/>
+    <w:lsdException w:name="heading 1" w:semiHidden="0" w:uiPriority="9" w:unhideWhenUsed="0" w:qFormat="1"/>
+    <w:lsdException w:name="heading 2" w:uiPriority="9" w:qFormat="1"/>
+    <w:lsdException w:name="heading 3" w:uiPriority="9" w:qFormat="1"/>
+    <w:lsdException w:name="heading 4" w:uiPriority="9" w:qFormat="1"/>
+    <w:lsdException w:name="heading 5" w:uiPriority="9" w:qFormat="1"/>
+    <w:lsdException w:name="heading 6" w:uiPriority="9" w:qFormat="1"/>
+    <w:lsdException w:name="heading 7" w:uiPriority="9" w:qFormat="1"/>
+    <w:lsdException w:name="heading 8" w:uiPriority="9" w:qFormat="1"/>
+    <w:lsdException w:name="heading 9" w:uiPriority="9" w:qFormat="1"/>
+    <w:lsdException w:name="toc 1" w:uiPriority="39"/>
+    <w:lsdException w:name="toc 2" w:uiPriority="39"/>
+    <w:lsdException w:name="toc 3" w:uiPriority="39"/>
+    <w:lsdException w:name="toc 4" w:uiPriority="39"/>
+    <w:lsdException w:name="toc 5" w:uiPriority="39"/>
+    <w:lsdException w:name="toc 6" w:uiPriority="39"/>
+    <w:lsdException w:name="toc 7" w:uiPriority="39"/>
+    <w:lsdException w:name="toc 8" w:uiPriority="39"/>
+    <w:lsdException w:name="toc 9" w:uiPriority="39"/>
+    <w:lsdException w:name="caption" w:uiPriority="35" w:qFormat="1"/>
+    <w:lsdException w:name="Title" w:semiHidden="0" w:uiPriority="10" w:unhideWhenUsed="0" w:qFormat="1"/>
+    <w:lsdException w:name="Default Paragraph Font" w:uiPriority="1"/>
+    <w:lsdException w:name="Subtitle" w:semiHidden="0" w:uiPriority="11" w:unhideWhenUsed="0" w:qFormat="1"/>
+    <w:lsdException w:name="Strong" w:semiHidden="0" w:uiPriority="22" w:unhideWhenUsed="0" w:qFormat="1"/>
+    <w:lsdException w:name="Emphasis" w:semiHidden="0" w:uiPriority="20" w:unhideWhenUsed="0" w:qFormat="1"/>
+    <w:lsdException w:name="Table Grid" w:semiHidden="0" w:uiPriority="59" w:unhideWhenUsed="0"/>
+    <w:lsdException w:name="Placeholder Text" w:unhideWhenUsed="0"/>
+    <w:lsdException w:name="No Spacing" w:semiHidden="0" w:uiPriority="1" w:unhideWhenUsed="0" w:qFormat="1"/>
+    <w:lsdException w:name="Light Shading" w:semiHidden="0" w:uiPriority="60" w:unhideWhenUsed="0"/>
+    <w:lsdException w:name="Light List" w:semiHidden="0" w:uiPriority="61" w:unhideWhenUsed="0"/>
+    <w:lsdException w:name="Light Grid" w:semiHidden="0" w:uiPriority="62" w:unhideWhenUsed="0"/>
+    <w:lsdException w:name="Medium Shading 1" w:semiHidden="0" w:uiPriority="63" w:unhideWhenUsed="0"/>
+    <w:lsdException w:name="Medium Shading 2" w:semiHidden="0" w:uiPriority="64" w:unhideWhenUsed="0"/>
+    <w:lsdException w:name="Medium List 1" w:semiHidden="0" w:uiPriority="65" w:unhideWhenUsed="0"/>
+    <w:lsdException w:name="Medium List 2" w:semiHidden="0" w:uiPriority="66" w:unhideWhenUsed="0"/>
+    <w:lsdException w:name="Medium Grid 1" w:semiHidden="0" w:uiPriority="67" w:unhideWhenUsed="0"/>
+    <w:lsdException w:name="Medium Grid 2" w:semiHidden="0" w:uiPriority="68" w:unhideWhenUsed="0"/>
+    <w:lsdException w:name="Medium Grid 3" w:semiHidden="0" w:uiPriority="69" w:unhideWhenUsed="0"/>
+    <w:lsdException w:name="Dark List" w:semiHidden="0" w:uiPriority="70" w:unhideWhenUsed="0"/>
+    <w:lsdException w:name="Colorful Shading" w:semiHidden="0" w:uiPriority="71" w:unhideWhenUsed="0"/>
+    <w:lsdException w:name="Colorful List" w:semiHidden="0" w:uiPriority="72" w:unhideWhenUsed="0"/>
+    <w:lsdException w:name="Colorful Grid" w:semiHidden="0" w:uiPriority="73" w:unhideWhenUsed="0"/>
+    <w:lsdException w:name="Light Shading Accent 1" w:semiHidden="0" w:uiPriority="60" w:unhideWhenUsed="0"/>
+    <w:lsdException w:name="Light List Accent 1" w:semiHidden="0" w:uiPriority="61" w:unhideWhenUsed="0"/>
+    <w:lsdException w:name="Light Grid Accent 1" w:semiHidden="0" w:uiPriority="62" w:unhideWhenUsed="0"/>
+    <w:lsdException w:name="Medium Shading 1 Accent 1" w:semiHidden="0" w:uiPriority="63" w:unhideWhenUsed="0"/>
+    <w:lsdException w:name="Medium Shading 2 Accent 1" w:semiHidden="0" w:uiPriority="64" w:unhideWhenUsed="0"/>
+    <w:lsdException w:name="Medium List 1 Accent 1" w:semiHidden="0" w:uiPriority="65" w:unhideWhenUsed="0"/>
+    <w:lsdException w:name="Revision" w:unhideWhenUsed="0"/>
+    <w:lsdException w:name="List Paragraph" w:semiHidden="0" w:uiPriority="34" w:unhideWhenUsed="0" w:qFormat="1"/>
+    <w:lsdException w:name="Quote" w:semiHidden="0" w:uiPriority="29" w:unhideWhenUsed="0" w:qFormat="1"/>
+    <w:lsdException w:name="Intense Quote" w:semiHidden="0" w:uiPriority="30" w:unhideWhenUsed="0" w:qFormat="1"/>
+    <w:lsdException w:name="Medium List 2 Accent 1" w:semiHidden="0" w:uiPriority="66" w:unhideWhenUsed="0"/>
+    <w:lsdException w:name="Medium Grid 1 Accent 1" w:semiHidden="0" w:uiPriority="67" w:unhideWhenUsed="0"/>
+    <w:lsdException w:name="Medium Grid 2 Accent 1" w:semiHidden="0" w:uiPriority="68" w:unhideWhenUsed="0"/>
+    <w:lsdException w:name="Medium Grid 3 Accent 1" w:semiHidden="0" w:uiPriority="69" w:unhideWhenUsed="0"/>
+    <w:lsdException w:name="Dark List Accent 1" w:semiHidden="0" w:uiPriority="70" w:unhideWhenUsed="0"/>
+    <w:lsdException w:name="Colorful Shading Accent 1" w:semiHidden="0" w:uiPriority="71" w:unhideWhenUsed="0"/>
+    <w:lsdException w:name="Colorful List Accent 1" w:semiHidden="0" w:uiPriority="72" w:unhideWhenUsed="0"/>
+    <w:lsdException w:name="Colorful Grid Accent 1" w:semiHidden="0" w:uiPriority="73" w:unhideWhenUsed="0"/>
+    <w:lsdException w:name="Light Shading Accent 2" w:semiHidden="0" w:uiPriority="60" w:unhideWhenUsed="0"/>
+    <w:lsdException w:name="Light List Accent 2" w:semiHidden="0" w:uiPriority="61" w:unhideWhenUsed="0"/>
+    <w:lsdException w:name="Light Grid Accent 2" w:semiHidden="0" w:uiPriority="62" w:unhideWhenUsed="0"/>
+    <w:lsdException w:name="Medium Shading 1 Accent 2" w:semiHidden="0" w:uiPriority="63" w:unhideWhenUsed="0"/>
+    <w:lsdException w:name="Medium Shading 2 Accent 2" w:semiHidden="0" w:uiPriority="64" w:unhideWhenUsed="0"/>
+    <w:lsdException w:name="Medium List 1 Accent 2" w:semiHidden="0" w:uiPriority="65" w:unhideWhenUsed="0"/>
+    <w:lsdException w:name="Medium List 2 Accent 2" w:semiHidden="0" w:uiPriority="66" w:unhideWhenUsed="0"/>
+    <w:lsdException w:name="Medium Grid 1 Accent 2" w:semiHidden="0" w:uiPriority="67" w:unhideWhenUsed="0"/>
+    <w:lsdException w:name="Medium Grid 2 Accent 2" w:semiHidden="0" w:uiPriority="68" w:unhideWhenUsed="0"/>
+    <w:lsdException w:name="Medium Grid 3 Accent 2" w:semiHidden="0" w:uiPriority="69" w:unhideWhenUsed="0"/>
+    <w:lsdException w:name="Dark List Accent 2" w:semiHidden="0" w:uiPriority="70" w:unhideWhenUsed="0"/>
+    <w:lsdException w:name="Colorful Shading Accent 2" w:semiHidden="0" w:uiPriority="71" w:unhideWhenUsed="0"/>
+    <w:lsdException w:name="Colorful List Accent 2" w:semiHidden="0" w:uiPriority="72" w:unhideWhenUsed="0"/>
+    <w:lsdException w:name="Colorful Grid Accent 2" w:semiHidden="0" w:uiPriority="73" w:unhideWhenUsed="0"/>
+    <w:lsdException w:name="Light Shading Accent 3" w:semiHidden="0" w:uiPriority="60" w:unhideWhenUsed="0"/>
+    <w:lsdException w:name="Light List Accent 3" w:semiHidden="0" w:uiPriority="61" w:unhideWhenUsed="0"/>
+    <w:lsdException w:name="Light Grid Accent 3" w:semiHidden="0" w:uiPriority="62" w:unhideWhenUsed="0"/>
+    <w:lsdException w:name="Medium Shading 1 Accent 3" w:semiHidden="0" w:uiPriority="63" w:unhideWhenUsed="0"/>
+    <w:lsdException w:name="Medium Shading 2 Accent 3" w:semiHidden="0" w:uiPriority="64" w:unhideWhenUsed="0"/>
+    <w:lsdException w:name="Medium List 1 Accent 3" w:semiHidden="0" w:uiPriority="65" w:unhideWhenUsed="0"/>
+    <w:lsdException w:name="Medium List 2 Accent 3" w:semiHidden="0" w:uiPriority="66" w:unhideWhenUsed="0"/>
+    <w:lsdException w:name="Medium Grid 1 Accent 3" w:semiHidden="0" w:uiPriority="67" w:unhideWhenUsed="0"/>
+    <w:lsdException w:name="Medium Grid 2 Accent 3" w:semiHidden="0" w:uiPriority="68" w:unhideWhenUsed="0"/>
+    <w:lsdException w:name="Medium Grid 3 Accent 3" w:semiHidden="0" w:uiPriority="69" w:unhideWhenUsed="0"/>
+    <w:lsdException w:name="Dark List Accent 3" w:semiHidden="0" w:uiPriority="70" w:unhideWhenUsed="0"/>
+    <w:lsdException w:name="Colorful Shading Accent 3" w:semiHidden="0" w:uiPriority="71" w:unhideWhenUsed="0"/>
+    <w:lsdException w:name="Colorful List Accent 3" w:semiHidden="0" w:uiPriority="72" w:unhideWhenUsed="0"/>
+    <w:lsdException w:name="Colorful Grid Accent 3" w:semiHidden="0" w:uiPriority="73" w:unhideWhenUsed="0"/>
+    <w:lsdException w:name="Light Shading Accent 4" w:semiHidden="0" w:uiPriority="60" w:unhideWhenUsed="0"/>
+    <w:lsdException w:name="Light List Accent 4" w:semiHidden="0" w:uiPriority="61" w:unhideWhenUsed="0"/>
+    <w:lsdException w:name="Light Grid Accent 4" w:semiHidden="0" w:uiPriority="62" w:unhideWhenUsed="0"/>
+    <w:lsdException w:name="Medium Shading 1 Accent 4" w:semiHidden="0" w:uiPriority="63" w:unhideWhenUsed="0"/>
+    <w:lsdException w:name="Medium Shading 2 Accent 4" w:semiHidden="0" w:uiPriority="64" w:unhideWhenUsed="0"/>
+    <w:lsdException w:name="Medium List 1 Accent 4" w:semiHidden="0" w:uiPriority="65" w:unhideWhenUsed="0"/>
+    <w:lsdException w:name="Medium List 2 Accent 4" w:semiHidden="0" w:uiPriority="66" w:unhideWhenUsed="0"/>
+    <w:lsdException w:name="Medium Grid 1 Accent 4" w:semiHidden="0" w:uiPriority="67" w:unhideWhenUsed="0"/>
+    <w:lsdException w:name="Medium Grid 2 Accent 4" w:semiHidden="0" w:uiPriority="68" w:unhideWhenUsed="0"/>
+    <w:lsdException w:name="Medium Grid 3 Accent 4" w:semiHidden="0" w:uiPriority="69" w:unhideWhenUsed="0"/>
+    <w:lsdException w:name="Dark List Accent 4" w:semiHidden="0" w:uiPriority="70" w:unhideWhenUsed="0"/>
+    <w:lsdException w:name="Colorful Shading Accent 4" w:semiHidden="0" w:uiPriority="71" w:unhideWhenUsed="0"/>
+    <w:lsdException w:name="Colorful List Accent 4" w:semiHidden="0" w:uiPriority="72" w:unhideWhenUsed="0"/>
+    <w:lsdException w:name="Colorful Grid Accent 4" w:semiHidden="0" w:uiPriority="73" w:unhideWhenUsed="0"/>
+    <w:lsdException w:name="Light Shading Accent 5" w:semiHidden="0" w:uiPriority="60" w:unhideWhenUsed="0"/>
+    <w:lsdException w:name="Light List Accent 5" w:semiHidden="0" w:uiPriority="61" w:unhideWhenUsed="0"/>
+    <w:lsdException w:name="Light Grid Accent 5" w:semiHidden="0" w:uiPriority="62" w:unhideWhenUsed="0"/>
+    <w:lsdException w:name="Medium Shading 1 Accent 5" w:semiHidden="0" w:uiPriority="63" w:unhideWhenUsed="0"/>
+    <w:lsdException w:name="Medium Shading 2 Accent 5" w:semiHidden="0" w:uiPriority="64" w:unhideWhenUsed="0"/>
+    <w:lsdException w:name="Medium List 1 Accent 5" w:semiHidden="0" w:uiPriority="65" w:unhideWhenUsed="0"/>
+    <w:lsdException w:name="Medium List 2 Accent 5" w:semiHidden="0" w:uiPriority="66" w:unhideWhenUsed="0"/>
+    <w:lsdException w:name="Medium Grid 1 Accent 5" w:semiHidden="0" w:uiPriority="67" w:unhideWhenUsed="0"/>
+    <w:lsdException w:name="Medium Grid 2 Accent 5" w:semiHidden="0" w:uiPriority="68" w:unhideWhenUsed="0"/>
+    <w:lsdException w:name="Medium Grid 3 Accent 5" w:semiHidden="0" w:uiPriority="69" w:unhideWhenUsed="0"/>
+    <w:lsdException w:name="Dark List Accent 5" w:semiHidden="0" w:uiPriority="70" w:unhideWhenUsed="0"/>
+    <w:lsdException w:name="Colorful Shading Accent 5" w:semiHidden="0" w:uiPriority="71" w:unhideWhenUsed="0"/>
+    <w:lsdException w:name="Colorful List Accent 5" w:semiHidden="0" w:uiPriority="72" w:unhideWhenUsed="0"/>
+    <w:lsdException w:name="Colorful Grid Accent 5" w:semiHidden="0" w:uiPriority="73" w:unhideWhenUsed="0"/>
+    <w:lsdException w:name="Light Shading Accent 6" w:semiHidden="0" w:uiPriority="60" w:unhideWhenUsed="0"/>
+    <w:lsdException w:name="Light List Accent 6" w:semiHidden="0" w:uiPriority="61" w:unhideWhenUsed="0"/>
+    <w:lsdException w:name="Light Grid Accent 6" w:semiHidden="0" w:uiPriority="62" w:unhideWhenUsed="0"/>
+    <w:lsdException w:name="Medium Shading 1 Accent 6" w:semiHidden="0" w:uiPriority="63" w:unhideWhenUsed="0"/>
+    <w:lsdException w:name="Medium Shading 2 Accent 6" w:semiHidden="0" w:uiPriority="64" w:unhideWhenUsed="0"/>
+    <w:lsdException w:name="Medium List 1 Accent 6" w:semiHidden="0" w:uiPriority="65" w:unhideWhenUsed="0"/>
+    <w:lsdException w:name="Medium List 2 Accent 6" w:semiHidden="0" w:uiPriority="66" w:unhideWhenUsed="0"/>
+    <w:lsdException w:name="Medium Grid 1 Accent 6" w:semiHidden="0" w:uiPriority="67" w:unhideWhenUsed="0"/>
+    <w:lsdException w:name="Medium Grid 2 Accent 6" w:semiHidden="0" w:uiPriority="68" w:unhideWhenUsed="0"/>
+    <w:lsdException w:name="Medium Grid 3 Accent 6" w:semiHidden="0" w:uiPriority="69" w:unhideWhenUsed="0"/>
+    <w:lsdException w:name="Dark List Accent 6" w:semiHidden="0" w:uiPriority="70" w:unhideWhenUsed="0"/>
+    <w:lsdException w:name="Colorful Shading Accent 6" w:semiHidden="0" w:uiPriority="71" w:unhideWhenUsed="0"/>
+    <w:lsdException w:name="Colorful List Accent 6" w:semiHidden="0" w:uiPriority="72" w:unhideWhenUsed="0"/>
+    <w:lsdException w:name="Colorful Grid Accent 6" w:semiHidden="0" w:uiPriority="73" w:unhideWhenUsed="0"/>
+    <w:lsdException w:name="Subtle Emphasis" w:semiHidden="0" w:uiPriority="19" w:unhideWhenUsed="0" w:qFormat="1"/>
+    <w:lsdException w:name="Intense Emphasis" w:semiHidden="0" w:uiPriority="21" w:unhideWhenUsed="0" w:qFormat="1"/>
+    <w:lsdException w:name="Subtle Reference" w:semiHidden="0" w:uiPriority="31" w:unhideWhenUsed="0" w:qFormat="1"/>
+    <w:lsdException w:name="Intense Reference" w:semiHidden="0" w:uiPriority="32" w:unhideWhenUsed="0" w:qFormat="1"/>
+    <w:lsdException w:name="Book Title" w:semiHidden="0" w:uiPriority="33" w:unhideWhenUsed="0" w:qFormat="1"/>
+    <w:lsdException w:name="Bibliography" w:uiPriority="37"/>
+    <w:lsdException w:name="TOC Heading" w:uiPriority="39" w:qFormat="1"/>
+  </w:latentStyles>
+  <w:style w:type="paragraph" w:default="1" w:styleId="Normal">
+    <w:name w:val="Normal"/>
+    <w:qFormat/>
+  </w:style>
+  <w:style w:type="paragraph" w:styleId="Heading1">
+    <w:name w:val="heading 1"/>
+    <w:basedOn w:val="Normal"/>
+    <w:next w:val="Normal"/>
+    <w:link w:val="Heading1Char"/>
+    <w:uiPriority w:val="9"/>
+    <w:qFormat/>
+    <w:rsid w:val="005D5309"/>
+    <w:pPr>
+      <w:keepNext/>
+      <w:keepLines/>
+      <w:spacing w:before="480" w:after="0"/>
+      <w:outlineLvl w:val="0"/>
+    </w:pPr>
+    <w:rPr>
+      <w:rFonts w:asciiTheme="majorHAnsi" w:eastAsiaTheme="majorEastAsia" w:hAnsiTheme="majorHAnsi" w:cstheme="majorBidi"/>
+      <w:b/>
+      <w:bCs/>
+      <w:color w:val="365F91" w:themeColor="accent1" w:themeShade="BF"/>
+      <w:sz w:val="28"/>
+      <w:szCs w:val="28"/>
+    </w:rPr>
+  </w:style>
+  <w:style w:type="paragraph" w:styleId="Heading2">
+    <w:name w:val="heading 2"/>
+    <w:basedOn w:val="Normal"/>
+    <w:next w:val="Normal"/>
+    <w:link w:val="Heading2Char"/>
+    <w:uiPriority w:val="9"/>
+    <w:unhideWhenUsed/>
+    <w:qFormat/>
+    <w:rsid w:val="00B55672"/>
+    <w:pPr>
+      <w:keepNext/>
+      <w:keepLines/>
+      <w:spacing w:before="200" w:after="0"/>
+      <w:outlineLvl w:val="1"/>
+    </w:pPr>
+    <w:rPr>
+      <w:rFonts w:asciiTheme="majorHAnsi" w:eastAsiaTheme="majorEastAsia" w:hAnsiTheme="majorHAnsi" w:cstheme="majorBidi"/>
+      <w:b/>
+      <w:bCs/>
+      <w:color w:val="4F81BD" w:themeColor="accent1"/>
+      <w:sz w:val="26"/>
+      <w:szCs w:val="26"/>
+    </w:rPr>
+  </w:style>
+  <w:style w:type="paragraph" w:styleId="Heading3">
+    <w:name w:val="heading 3"/>
+    <w:basedOn w:val="Normal"/>
+    <w:next w:val="Normal"/>
+    <w:link w:val="Heading3Char"/>
+    <w:uiPriority w:val="9"/>
+    <w:unhideWhenUsed/>
+    <w:qFormat/>
+    <w:rsid w:val="00027B5F"/>
+    <w:pPr>
+      <w:keepNext/>
+      <w:keepLines/>
+      <w:spacing w:before="200" w:after="0"/>
+      <w:outlineLvl w:val="2"/>
+    </w:pPr>
+    <w:rPr>
+      <w:rFonts w:asciiTheme="majorHAnsi" w:eastAsiaTheme="majorEastAsia" w:hAnsiTheme="majorHAnsi" w:cstheme="majorBidi"/>
+      <w:b/>
+      <w:bCs/>
+      <w:color w:val="4F81BD" w:themeColor="accent1"/>
+    </w:rPr>
+  </w:style>
+  <w:style w:type="paragraph" w:styleId="Heading4">
+    <w:name w:val="heading 4"/>
+    <w:basedOn w:val="Normal"/>
+    <w:next w:val="Normal"/>
+    <w:link w:val="Heading4Char"/>
+    <w:uiPriority w:val="9"/>
+    <w:unhideWhenUsed/>
+    <w:qFormat/>
+    <w:rsid w:val="00CA0FED"/>
+    <w:pPr>
+      <w:keepNext/>
+      <w:keepLines/>
+      <w:spacing w:before="200" w:after="0"/>
+      <w:outlineLvl w:val="3"/>
+    </w:pPr>
+    <w:rPr>
+      <w:rFonts w:asciiTheme="majorHAnsi" w:eastAsiaTheme="majorEastAsia" w:hAnsiTheme="majorHAnsi" w:cstheme="majorBidi"/>
+      <w:b/>
+      <w:bCs/>
+      <w:i/>
+      <w:iCs/>
+      <w:color w:val="4F81BD" w:themeColor="accent1"/>
+    </w:rPr>
+  </w:style>
+  <w:style w:type="character" w:default="1" w:styleId="DefaultParagraphFont">
+    <w:name w:val="Default Paragraph Font"/>
+    <w:uiPriority w:val="1"/>
+    <w:semiHidden/>
+    <w:unhideWhenUsed/>
+  </w:style>
+  <w:style w:type="table" w:default="1" w:styleId="TableNormal">
+    <w:name w:val="Normal Table"/>
+    <w:uiPriority w:val="99"/>
+    <w:semiHidden/>
+    <w:unhideWhenUsed/>
+    <w:tblPr>
+      <w:tblInd w:w="0" w:type="dxa"/>
+      <w:tblCellMar>
+        <w:top w:w="0" w:type="dxa"/>
+        <w:left w:w="108" w:type="dxa"/>
+        <w:bottom w:w="0" w:type="dxa"/>
+        <w:right w:w="108" w:type="dxa"/>
+      </w:tblCellMar>
+    </w:tblPr>
+  </w:style>
+  <w:style w:type="numbering" w:default="1" w:styleId="NoList">
+    <w:name w:val="No List"/>
+    <w:uiPriority w:val="99"/>
+    <w:semiHidden/>
+    <w:unhideWhenUsed/>
+  </w:style>
+  <w:style w:type="paragraph" w:styleId="ListParagraph">
+    <w:name w:val="List Paragraph"/>
+    <w:basedOn w:val="Normal"/>
+    <w:uiPriority w:val="34"/>
+    <w:qFormat/>
+    <w:rsid w:val="00E32FB2"/>
+    <w:pPr>
+      <w:ind w:left="720"/>
+    </w:pPr>
+  </w:style>
+  <w:style w:type="character" w:customStyle="1" w:styleId="Heading1Char">
+    <w:name w:val="Heading 1 Char"/>
+    <w:basedOn w:val="DefaultParagraphFont"/>
+    <w:link w:val="Heading1"/>
+    <w:uiPriority w:val="9"/>
+    <w:rsid w:val="005D5309"/>
+    <w:rPr>
+      <w:rFonts w:asciiTheme="majorHAnsi" w:eastAsiaTheme="majorEastAsia" w:hAnsiTheme="majorHAnsi" w:cstheme="majorBidi"/>
+      <w:b/>
+      <w:bCs/>
+      <w:color w:val="365F91" w:themeColor="accent1" w:themeShade="BF"/>
+      <w:sz w:val="28"/>
+      <w:szCs w:val="28"/>
+    </w:rPr>
+  </w:style>
+  <w:style w:type="character" w:customStyle="1" w:styleId="Heading2Char">
+    <w:name w:val="Heading 2 Char"/>
+    <w:basedOn w:val="DefaultParagraphFont"/>
+    <w:link w:val="Heading2"/>
+    <w:uiPriority w:val="9"/>
+    <w:rsid w:val="00B55672"/>
+    <w:rPr>
+      <w:rFonts w:asciiTheme="majorHAnsi" w:eastAsiaTheme="majorEastAsia" w:hAnsiTheme="majorHAnsi" w:cstheme="majorBidi"/>
+      <w:b/>
+      <w:bCs/>
+      <w:color w:val="4F81BD" w:themeColor="accent1"/>
+      <w:sz w:val="26"/>
+      <w:szCs w:val="26"/>
+    </w:rPr>
+  </w:style>
+  <w:style w:type="table" w:styleId="TableGrid">
+    <w:name w:val="Table Grid"/>
+    <w:basedOn w:val="TableNormal"/>
+    <w:uiPriority w:val="59"/>
+    <w:rsid w:val="00B55672"/>
+    <w:pPr>
+      <w:spacing w:after="0" w:line="240" w:lineRule="auto"/>
+    </w:pPr>
+    <w:tblPr>
+      <w:tblInd w:w="0" w:type="dxa"/>
+      <w:tblBorders>
+        <w:top w:val="single" w:sz="4" w:space="0" w:color="auto"/>
+        <w:left w:val="single" w:sz="4" w:space="0" w:color="auto"/>
+        <w:bottom w:val="single" w:sz="4" w:space="0" w:color="auto"/>
+        <w:right w:val="single" w:sz="4" w:space="0" w:color="auto"/>
+        <w:insideH w:val="single" w:sz="4" w:space="0" w:color="auto"/>
+        <w:insideV w:val="single" w:sz="4" w:space="0" w:color="auto"/>
+      </w:tblBorders>
+      <w:tblCellMar>
+        <w:top w:w="0" w:type="dxa"/>
+        <w:left w:w="108" w:type="dxa"/>
+        <w:bottom w:w="0" w:type="dxa"/>
+        <w:right w:w="108" w:type="dxa"/>
+      </w:tblCellMar>
+    </w:tblPr>
+  </w:style>
+  <w:style w:type="paragraph" w:styleId="NoSpacing">
+    <w:name w:val="No Spacing"/>
+    <w:link w:val="NoSpacingChar"/>
+    <w:uiPriority w:val="1"/>
+    <w:qFormat/>
+    <w:rsid w:val="00DD5BBF"/>
+    <w:pPr>
+      <w:spacing w:after="0" w:line="240" w:lineRule="auto"/>
+    </w:pPr>
+    <w:rPr>
+      <w:rFonts w:eastAsiaTheme="minorEastAsia"/>
+      <w:lang w:eastAsia="ja-JP"/>
+    </w:rPr>
+  </w:style>
+  <w:style w:type="character" w:customStyle="1" w:styleId="NoSpacingChar">
+    <w:name w:val="No Spacing Char"/>
+    <w:basedOn w:val="DefaultParagraphFont"/>
+    <w:link w:val="NoSpacing"/>
+    <w:uiPriority w:val="1"/>
+    <w:rsid w:val="00DD5BBF"/>
+    <w:rPr>
+      <w:rFonts w:eastAsiaTheme="minorEastAsia"/>
+      <w:lang w:eastAsia="ja-JP"/>
+    </w:rPr>
+  </w:style>
+  <w:style w:type="paragraph" w:styleId="BalloonText">
+    <w:name w:val="Balloon Text"/>
+    <w:basedOn w:val="Normal"/>
+    <w:link w:val="BalloonTextChar"/>
+    <w:uiPriority w:val="99"/>
+    <w:semiHidden/>
+    <w:unhideWhenUsed/>
+    <w:rsid w:val="00DD5BBF"/>
+    <w:pPr>
+      <w:spacing w:after="0" w:line="240" w:lineRule="auto"/>
+    </w:pPr>
+    <w:rPr>
+      <w:rFonts w:ascii="Tahoma" w:hAnsi="Tahoma" w:cs="Tahoma"/>
+      <w:sz w:val="16"/>
+      <w:szCs w:val="16"/>
+    </w:rPr>
+  </w:style>
+  <w:style w:type="character" w:customStyle="1" w:styleId="BalloonTextChar">
+    <w:name w:val="Balloon Text Char"/>
+    <w:basedOn w:val="DefaultParagraphFont"/>
+    <w:link w:val="BalloonText"/>
+    <w:uiPriority w:val="99"/>
+    <w:semiHidden/>
+    <w:rsid w:val="00DD5BBF"/>
+    <w:rPr>
+      <w:rFonts w:ascii="Tahoma" w:hAnsi="Tahoma" w:cs="Tahoma"/>
+      <w:sz w:val="16"/>
+      <w:szCs w:val="16"/>
+    </w:rPr>
+  </w:style>
+  <w:style w:type="paragraph" w:styleId="TOCHeading">
+    <w:name w:val="TOC Heading"/>
+    <w:basedOn w:val="Heading1"/>
+    <w:next w:val="Normal"/>
+    <w:uiPriority w:val="39"/>
+    <w:semiHidden/>
+    <w:unhideWhenUsed/>
+    <w:qFormat/>
+    <w:rsid w:val="00384F08"/>
+    <w:pPr>
+      <w:outlineLvl w:val="9"/>
+    </w:pPr>
+    <w:rPr>
+      <w:lang w:eastAsia="ja-JP"/>
+    </w:rPr>
+  </w:style>
+  <w:style w:type="paragraph" w:styleId="TOC1">
+    <w:name w:val="toc 1"/>
+    <w:basedOn w:val="Normal"/>
+    <w:next w:val="Normal"/>
+    <w:autoRedefine/>
+    <w:uiPriority w:val="39"/>
+    <w:unhideWhenUsed/>
+    <w:rsid w:val="00384F08"/>
+    <w:pPr>
+      <w:spacing w:after="100"/>
+    </w:pPr>
+  </w:style>
+  <w:style w:type="paragraph" w:styleId="TOC2">
+    <w:name w:val="toc 2"/>
+    <w:basedOn w:val="Normal"/>
+    <w:next w:val="Normal"/>
+    <w:autoRedefine/>
+    <w:uiPriority w:val="39"/>
+    <w:unhideWhenUsed/>
+    <w:rsid w:val="00384F08"/>
+    <w:pPr>
+      <w:spacing w:after="100"/>
+      <w:ind w:left="220"/>
+    </w:pPr>
+  </w:style>
+  <w:style w:type="character" w:styleId="Hyperlink">
+    <w:name w:val="Hyperlink"/>
+    <w:basedOn w:val="DefaultParagraphFont"/>
+    <w:uiPriority w:val="99"/>
+    <w:unhideWhenUsed/>
+    <w:rsid w:val="00384F08"/>
+    <w:rPr>
+      <w:color w:val="0000FF" w:themeColor="hyperlink"/>
+      <w:u w:val="single"/>
+    </w:rPr>
+  </w:style>
+  <w:style w:type="paragraph" w:styleId="Header">
+    <w:name w:val="header"/>
+    <w:basedOn w:val="Normal"/>
+    <w:link w:val="HeaderChar"/>
+    <w:uiPriority w:val="99"/>
+    <w:unhideWhenUsed/>
+    <w:rsid w:val="00866212"/>
+    <w:pPr>
+      <w:tabs>
+        <w:tab w:val="center" w:pos="4680"/>
+        <w:tab w:val="right" w:pos="9360"/>
+      </w:tabs>
+      <w:spacing w:after="0" w:line="240" w:lineRule="auto"/>
+    </w:pPr>
+  </w:style>
+  <w:style w:type="character" w:customStyle="1" w:styleId="HeaderChar">
+    <w:name w:val="Header Char"/>
+    <w:basedOn w:val="DefaultParagraphFont"/>
+    <w:link w:val="Header"/>
+    <w:uiPriority w:val="99"/>
+    <w:rsid w:val="00866212"/>
+  </w:style>
+  <w:style w:type="paragraph" w:styleId="Footer">
+    <w:name w:val="footer"/>
+    <w:basedOn w:val="Normal"/>
+    <w:link w:val="FooterChar"/>
+    <w:uiPriority w:val="99"/>
+    <w:unhideWhenUsed/>
+    <w:rsid w:val="00866212"/>
+    <w:pPr>
+      <w:tabs>
+        <w:tab w:val="center" w:pos="4680"/>
+        <w:tab w:val="right" w:pos="9360"/>
+      </w:tabs>
+      <w:spacing w:after="0" w:line="240" w:lineRule="auto"/>
+    </w:pPr>
+  </w:style>
+  <w:style w:type="character" w:customStyle="1" w:styleId="FooterChar">
+    <w:name w:val="Footer Char"/>
+    <w:basedOn w:val="DefaultParagraphFont"/>
+    <w:link w:val="Footer"/>
+    <w:uiPriority w:val="99"/>
+    <w:rsid w:val="00866212"/>
+  </w:style>
+  <w:style w:type="character" w:styleId="PlaceholderText">
+    <w:name w:val="Placeholder Text"/>
+    <w:basedOn w:val="DefaultParagraphFont"/>
+    <w:uiPriority w:val="99"/>
+    <w:semiHidden/>
+    <w:rsid w:val="00866212"/>
+    <w:rPr>
+      <w:color w:val="808080"/>
+    </w:rPr>
+  </w:style>
+  <w:style w:type="character" w:customStyle="1" w:styleId="Heading3Char">
+    <w:name w:val="Heading 3 Char"/>
+    <w:basedOn w:val="DefaultParagraphFont"/>
+    <w:link w:val="Heading3"/>
+    <w:uiPriority w:val="9"/>
+    <w:rsid w:val="00027B5F"/>
+    <w:rPr>
+      <w:rFonts w:asciiTheme="majorHAnsi" w:eastAsiaTheme="majorEastAsia" w:hAnsiTheme="majorHAnsi" w:cstheme="majorBidi"/>
+      <w:b/>
+      <w:bCs/>
+      <w:color w:val="4F81BD" w:themeColor="accent1"/>
+    </w:rPr>
+  </w:style>
+  <w:style w:type="paragraph" w:styleId="TOC3">
+    <w:name w:val="toc 3"/>
+    <w:basedOn w:val="Normal"/>
+    <w:next w:val="Normal"/>
+    <w:autoRedefine/>
+    <w:uiPriority w:val="39"/>
+    <w:unhideWhenUsed/>
+    <w:rsid w:val="006D3533"/>
+    <w:pPr>
+      <w:spacing w:after="100"/>
+      <w:ind w:left="440"/>
+    </w:pPr>
+  </w:style>
+  <w:style w:type="paragraph" w:customStyle="1" w:styleId="CellText">
+    <w:name w:val="Cell Text"/>
+    <w:basedOn w:val="Normal"/>
+    <w:qFormat/>
+    <w:rsid w:val="00FD025C"/>
+    <w:pPr>
+      <w:keepLines/>
+      <w:spacing w:before="240" w:after="0" w:line="240" w:lineRule="auto"/>
+    </w:pPr>
+  </w:style>
+  <w:style w:type="paragraph" w:customStyle="1" w:styleId="CellTextNoSpacing">
+    <w:name w:val="Cell Text No Spacing"/>
+    <w:basedOn w:val="CellText"/>
+    <w:qFormat/>
+    <w:rsid w:val="00FF48AF"/>
+    <w:pPr>
+      <w:keepNext/>
+      <w:spacing w:before="0"/>
+    </w:pPr>
+  </w:style>
+  <w:style w:type="character" w:customStyle="1" w:styleId="Heading4Char">
+    <w:name w:val="Heading 4 Char"/>
+    <w:basedOn w:val="DefaultParagraphFont"/>
+    <w:link w:val="Heading4"/>
+    <w:uiPriority w:val="9"/>
+    <w:rsid w:val="00CA0FED"/>
+    <w:rPr>
+      <w:rFonts w:asciiTheme="majorHAnsi" w:eastAsiaTheme="majorEastAsia" w:hAnsiTheme="majorHAnsi" w:cstheme="majorBidi"/>
+      <w:b/>
+      <w:bCs/>
+      <w:i/>
+      <w:iCs/>
+      <w:color w:val="4F81BD" w:themeColor="accent1"/>
+    </w:rPr>
+  </w:style>
 </w:styles>
 </file>
 
@@ -11376,7 +10043,7 @@
 </file>
 
 <file path=customXml/itemProps1.xml><?xml version="1.0" encoding="utf-8"?>
-<ds:datastoreItem xmlns:ds="http://schemas.openxmlformats.org/officeDocument/2006/customXml" ds:itemID="{1C38E4CA-C102-4D46-8327-D80578CD95ED}">
+<ds:datastoreItem xmlns:ds="http://schemas.openxmlformats.org/officeDocument/2006/customXml" ds:itemID="{20F2225F-83DD-4BEA-8EC8-320F6E433868}">
   <ds:schemaRefs>
     <ds:schemaRef ds:uri="http://schemas.openxmlformats.org/officeDocument/2006/bibliography"/>
   </ds:schemaRefs>

</xml_diff>

<commit_message>
Reintegrate wbw -> trunk
</commit_message>
<xml_diff>
--- a/Doc/Source/RomWBW Architecture.docx
+++ b/Doc/Source/RomWBW Architecture.docx
@@ -14,7 +14,6 @@
           <w:docPartUnique/>
         </w:docPartObj>
       </w:sdtPr>
-      <w:sdtEndPr/>
       <w:sdtContent>
         <w:tbl>
           <w:tblPr>
@@ -105,7 +104,6 @@
                 <w:dataBinding w:prefixMappings="xmlns:ns0='http://schemas.openxmlformats.org/package/2006/metadata/core-properties' xmlns:ns1='http://purl.org/dc/elements/1.1/'" w:xpath="/ns0:coreProperties[1]/ns1:subject[1]" w:storeItemID="{6C3C8BC8-F283-45AE-878A-BAB7291924A1}"/>
                 <w:text/>
               </w:sdtPr>
-              <w:sdtEndPr/>
               <w:sdtContent>
                 <w:tc>
                   <w:tcPr>
@@ -171,7 +169,7 @@
                     <w:sz w:val="28"/>
                     <w:szCs w:val="28"/>
                   </w:rPr>
-                  <w:t>August 31, 2012</w:t>
+                  <w:t>September 25, 2012</w:t>
                 </w:r>
                 <w:r>
                   <w:rPr>
@@ -252,7 +250,7 @@
           <w:r>
             <w:fldChar w:fldCharType="separate"/>
           </w:r>
-          <w:hyperlink w:anchor="_Toc334208084" w:history="1">
+          <w:hyperlink w:anchor="_Toc336370617" w:history="1">
             <w:r>
               <w:rPr>
                 <w:rStyle w:val="Hyperlink"/>
@@ -279,7 +277,7 @@
                 <w:noProof/>
                 <w:webHidden/>
               </w:rPr>
-              <w:instrText xml:space="preserve"> PAGEREF _Toc334208084 \h </w:instrText>
+              <w:instrText xml:space="preserve"> PAGEREF _Toc336370617 \h </w:instrText>
             </w:r>
             <w:r>
               <w:rPr>
@@ -321,7 +319,7 @@
               <w:noProof/>
             </w:rPr>
           </w:pPr>
-          <w:hyperlink w:anchor="_Toc334208085" w:history="1">
+          <w:hyperlink w:anchor="_Toc336370618" w:history="1">
             <w:r>
               <w:rPr>
                 <w:rStyle w:val="Hyperlink"/>
@@ -348,7 +346,7 @@
                 <w:noProof/>
                 <w:webHidden/>
               </w:rPr>
-              <w:instrText xml:space="preserve"> PAGEREF _Toc334208085 \h </w:instrText>
+              <w:instrText xml:space="preserve"> PAGEREF _Toc336370618 \h </w:instrText>
             </w:r>
             <w:r>
               <w:rPr>
@@ -390,7 +388,7 @@
               <w:noProof/>
             </w:rPr>
           </w:pPr>
-          <w:hyperlink w:anchor="_Toc334208086" w:history="1">
+          <w:hyperlink w:anchor="_Toc336370619" w:history="1">
             <w:r>
               <w:rPr>
                 <w:rStyle w:val="Hyperlink"/>
@@ -417,7 +415,7 @@
                 <w:noProof/>
                 <w:webHidden/>
               </w:rPr>
-              <w:instrText xml:space="preserve"> PAGEREF _Toc334208086 \h </w:instrText>
+              <w:instrText xml:space="preserve"> PAGEREF _Toc336370619 \h </w:instrText>
             </w:r>
             <w:r>
               <w:rPr>
@@ -459,7 +457,7 @@
               <w:noProof/>
             </w:rPr>
           </w:pPr>
-          <w:hyperlink w:anchor="_Toc334208087" w:history="1">
+          <w:hyperlink w:anchor="_Toc336370620" w:history="1">
             <w:r>
               <w:rPr>
                 <w:rStyle w:val="Hyperlink"/>
@@ -486,7 +484,7 @@
                 <w:noProof/>
                 <w:webHidden/>
               </w:rPr>
-              <w:instrText xml:space="preserve"> PAGEREF _Toc334208087 \h </w:instrText>
+              <w:instrText xml:space="preserve"> PAGEREF _Toc336370620 \h </w:instrText>
             </w:r>
             <w:r>
               <w:rPr>
@@ -528,7 +526,7 @@
               <w:noProof/>
             </w:rPr>
           </w:pPr>
-          <w:hyperlink w:anchor="_Toc334208088" w:history="1">
+          <w:hyperlink w:anchor="_Toc336370621" w:history="1">
             <w:r>
               <w:rPr>
                 <w:rStyle w:val="Hyperlink"/>
@@ -555,7 +553,7 @@
                 <w:noProof/>
                 <w:webHidden/>
               </w:rPr>
-              <w:instrText xml:space="preserve"> PAGEREF _Toc334208088 \h </w:instrText>
+              <w:instrText xml:space="preserve"> PAGEREF _Toc336370621 \h </w:instrText>
             </w:r>
             <w:r>
               <w:rPr>
@@ -597,7 +595,7 @@
               <w:noProof/>
             </w:rPr>
           </w:pPr>
-          <w:hyperlink w:anchor="_Toc334208089" w:history="1">
+          <w:hyperlink w:anchor="_Toc336370622" w:history="1">
             <w:r>
               <w:rPr>
                 <w:rStyle w:val="Hyperlink"/>
@@ -624,7 +622,7 @@
                 <w:noProof/>
                 <w:webHidden/>
               </w:rPr>
-              <w:instrText xml:space="preserve"> PAGEREF _Toc334208089 \h </w:instrText>
+              <w:instrText xml:space="preserve"> PAGEREF _Toc336370622 \h </w:instrText>
             </w:r>
             <w:r>
               <w:rPr>
@@ -666,7 +664,7 @@
               <w:noProof/>
             </w:rPr>
           </w:pPr>
-          <w:hyperlink w:anchor="_Toc334208090" w:history="1">
+          <w:hyperlink w:anchor="_Toc336370623" w:history="1">
             <w:r>
               <w:rPr>
                 <w:rStyle w:val="Hyperlink"/>
@@ -693,7 +691,7 @@
                 <w:noProof/>
                 <w:webHidden/>
               </w:rPr>
-              <w:instrText xml:space="preserve"> PAGEREF _Toc334208090 \h </w:instrText>
+              <w:instrText xml:space="preserve"> PAGEREF _Toc336370623 \h </w:instrText>
             </w:r>
             <w:r>
               <w:rPr>
@@ -735,7 +733,7 @@
               <w:noProof/>
             </w:rPr>
           </w:pPr>
-          <w:hyperlink w:anchor="_Toc334208091" w:history="1">
+          <w:hyperlink w:anchor="_Toc336370624" w:history="1">
             <w:r>
               <w:rPr>
                 <w:rStyle w:val="Hyperlink"/>
@@ -762,7 +760,7 @@
                 <w:noProof/>
                 <w:webHidden/>
               </w:rPr>
-              <w:instrText xml:space="preserve"> PAGEREF _Toc334208091 \h </w:instrText>
+              <w:instrText xml:space="preserve"> PAGEREF _Toc336370624 \h </w:instrText>
             </w:r>
             <w:r>
               <w:rPr>
@@ -804,7 +802,7 @@
               <w:noProof/>
             </w:rPr>
           </w:pPr>
-          <w:hyperlink w:anchor="_Toc334208092" w:history="1">
+          <w:hyperlink w:anchor="_Toc336370625" w:history="1">
             <w:r>
               <w:rPr>
                 <w:rStyle w:val="Hyperlink"/>
@@ -831,7 +829,7 @@
                 <w:noProof/>
                 <w:webHidden/>
               </w:rPr>
-              <w:instrText xml:space="preserve"> PAGEREF _Toc334208092 \h </w:instrText>
+              <w:instrText xml:space="preserve"> PAGEREF _Toc336370625 \h </w:instrText>
             </w:r>
             <w:r>
               <w:rPr>
@@ -873,7 +871,7 @@
               <w:noProof/>
             </w:rPr>
           </w:pPr>
-          <w:hyperlink w:anchor="_Toc334208093" w:history="1">
+          <w:hyperlink w:anchor="_Toc336370626" w:history="1">
             <w:r>
               <w:rPr>
                 <w:rStyle w:val="Hyperlink"/>
@@ -900,7 +898,7 @@
                 <w:noProof/>
                 <w:webHidden/>
               </w:rPr>
-              <w:instrText xml:space="preserve"> PAGEREF _Toc334208093 \h </w:instrText>
+              <w:instrText xml:space="preserve"> PAGEREF _Toc336370626 \h </w:instrText>
             </w:r>
             <w:r>
               <w:rPr>
@@ -942,7 +940,7 @@
               <w:noProof/>
             </w:rPr>
           </w:pPr>
-          <w:hyperlink w:anchor="_Toc334208094" w:history="1">
+          <w:hyperlink w:anchor="_Toc336370627" w:history="1">
             <w:r>
               <w:rPr>
                 <w:rStyle w:val="Hyperlink"/>
@@ -969,7 +967,7 @@
                 <w:noProof/>
                 <w:webHidden/>
               </w:rPr>
-              <w:instrText xml:space="preserve"> PAGEREF _Toc334208094 \h </w:instrText>
+              <w:instrText xml:space="preserve"> PAGEREF _Toc336370627 \h </w:instrText>
             </w:r>
             <w:r>
               <w:rPr>
@@ -1011,7 +1009,7 @@
               <w:noProof/>
             </w:rPr>
           </w:pPr>
-          <w:hyperlink w:anchor="_Toc334208095" w:history="1">
+          <w:hyperlink w:anchor="_Toc336370628" w:history="1">
             <w:r>
               <w:rPr>
                 <w:rStyle w:val="Hyperlink"/>
@@ -1038,7 +1036,7 @@
                 <w:noProof/>
                 <w:webHidden/>
               </w:rPr>
-              <w:instrText xml:space="preserve"> PAGEREF _Toc334208095 \h </w:instrText>
+              <w:instrText xml:space="preserve"> PAGEREF _Toc336370628 \h </w:instrText>
             </w:r>
             <w:r>
               <w:rPr>
@@ -1080,7 +1078,7 @@
               <w:noProof/>
             </w:rPr>
           </w:pPr>
-          <w:hyperlink w:anchor="_Toc334208096" w:history="1">
+          <w:hyperlink w:anchor="_Toc336370629" w:history="1">
             <w:r>
               <w:rPr>
                 <w:rStyle w:val="Hyperlink"/>
@@ -1107,7 +1105,7 @@
                 <w:noProof/>
                 <w:webHidden/>
               </w:rPr>
-              <w:instrText xml:space="preserve"> PAGEREF _Toc334208096 \h </w:instrText>
+              <w:instrText xml:space="preserve"> PAGEREF _Toc336370629 \h </w:instrText>
             </w:r>
             <w:r>
               <w:rPr>
@@ -1149,7 +1147,7 @@
               <w:noProof/>
             </w:rPr>
           </w:pPr>
-          <w:hyperlink w:anchor="_Toc334208097" w:history="1">
+          <w:hyperlink w:anchor="_Toc336370630" w:history="1">
             <w:r>
               <w:rPr>
                 <w:rStyle w:val="Hyperlink"/>
@@ -1176,7 +1174,7 @@
                 <w:noProof/>
                 <w:webHidden/>
               </w:rPr>
-              <w:instrText xml:space="preserve"> PAGEREF _Toc334208097 \h </w:instrText>
+              <w:instrText xml:space="preserve"> PAGEREF _Toc336370630 \h </w:instrText>
             </w:r>
             <w:r>
               <w:rPr>
@@ -1196,7 +1194,7 @@
                 <w:noProof/>
                 <w:webHidden/>
               </w:rPr>
-              <w:t>9</w:t>
+              <w:t>12</w:t>
             </w:r>
             <w:r>
               <w:rPr>
@@ -1218,7 +1216,7 @@
               <w:noProof/>
             </w:rPr>
           </w:pPr>
-          <w:hyperlink w:anchor="_Toc334208098" w:history="1">
+          <w:hyperlink w:anchor="_Toc336370631" w:history="1">
             <w:r>
               <w:rPr>
                 <w:rStyle w:val="Hyperlink"/>
@@ -1245,7 +1243,7 @@
                 <w:noProof/>
                 <w:webHidden/>
               </w:rPr>
-              <w:instrText xml:space="preserve"> PAGEREF _Toc334208098 \h </w:instrText>
+              <w:instrText xml:space="preserve"> PAGEREF _Toc336370631 \h </w:instrText>
             </w:r>
             <w:r>
               <w:rPr>
@@ -1265,7 +1263,7 @@
                 <w:noProof/>
                 <w:webHidden/>
               </w:rPr>
-              <w:t>11</w:t>
+              <w:t>14</w:t>
             </w:r>
             <w:r>
               <w:rPr>
@@ -1307,7 +1305,7 @@
       <w:pPr>
         <w:pStyle w:val="Heading1"/>
       </w:pPr>
-      <w:bookmarkStart w:id="0" w:name="_Toc334208084"/>
+      <w:bookmarkStart w:id="0" w:name="_Toc336370617"/>
       <w:r>
         <w:lastRenderedPageBreak/>
         <w:t>Background</w:t>
@@ -1453,7 +1451,7 @@
       <w:pPr>
         <w:pStyle w:val="Heading1"/>
       </w:pPr>
-      <w:bookmarkStart w:id="1" w:name="_Toc334208085"/>
+      <w:bookmarkStart w:id="1" w:name="_Toc336370618"/>
       <w:r>
         <w:t>General Design Strategy</w:t>
       </w:r>
@@ -1579,7 +1577,7 @@
       <w:pPr>
         <w:pStyle w:val="Heading1"/>
       </w:pPr>
-      <w:bookmarkStart w:id="2" w:name="_Toc334208086"/>
+      <w:bookmarkStart w:id="2" w:name="_Toc336370619"/>
       <w:r>
         <w:t>Runtime Memory Layout</w:t>
       </w:r>
@@ -1611,7 +1609,7 @@
           <v:shape id="_x0000_i1025" type="#_x0000_t75" style="width:473.25pt;height:408pt" o:ole="">
             <v:imagedata r:id="rId9" o:title=""/>
           </v:shape>
-          <o:OLEObject Type="Embed" ProgID="Visio.Drawing.11" ShapeID="_x0000_i1025" DrawAspect="Content" ObjectID="_1407950073" r:id="rId10"/>
+          <o:OLEObject Type="Embed" ProgID="Visio.Drawing.11" ShapeID="_x0000_i1025" DrawAspect="Content" ObjectID="_1410113006" r:id="rId10"/>
         </w:object>
       </w:r>
     </w:p>
@@ -1619,7 +1617,7 @@
       <w:pPr>
         <w:pStyle w:val="Heading1"/>
       </w:pPr>
-      <w:bookmarkStart w:id="3" w:name="_Toc334208087"/>
+      <w:bookmarkStart w:id="3" w:name="_Toc336370620"/>
       <w:r>
         <w:lastRenderedPageBreak/>
         <w:t>System Boot Process</w:t>
@@ -1682,7 +1680,7 @@
       <w:pPr>
         <w:pStyle w:val="Heading1"/>
       </w:pPr>
-      <w:bookmarkStart w:id="4" w:name="_Toc334208088"/>
+      <w:bookmarkStart w:id="4" w:name="_Toc336370621"/>
       <w:r>
         <w:t>Notes</w:t>
       </w:r>
@@ -1740,7 +1738,7 @@
       <w:pPr>
         <w:pStyle w:val="Heading1"/>
       </w:pPr>
-      <w:bookmarkStart w:id="5" w:name="_Toc334208089"/>
+      <w:bookmarkStart w:id="5" w:name="_Toc336370622"/>
       <w:r>
         <w:t>Driver Model</w:t>
       </w:r>
@@ -1772,7 +1770,7 @@
       <w:pPr>
         <w:pStyle w:val="Heading1"/>
       </w:pPr>
-      <w:bookmarkStart w:id="6" w:name="_Toc334208090"/>
+      <w:bookmarkStart w:id="6" w:name="_Toc336370623"/>
       <w:r>
         <w:lastRenderedPageBreak/>
         <w:t>HBIOS Functions</w:t>
@@ -1783,7 +1781,7 @@
       <w:pPr>
         <w:pStyle w:val="Heading2"/>
       </w:pPr>
-      <w:bookmarkStart w:id="7" w:name="_Toc334208091"/>
+      <w:bookmarkStart w:id="7" w:name="_Toc336370624"/>
       <w:r>
         <w:t>Invocation</w:t>
       </w:r>
@@ -1814,7 +1812,7 @@
       <w:pPr>
         <w:pStyle w:val="Heading2"/>
       </w:pPr>
-      <w:bookmarkStart w:id="8" w:name="_Toc334208092"/>
+      <w:bookmarkStart w:id="8" w:name="_Toc336370625"/>
       <w:r>
         <w:t xml:space="preserve">Function </w:t>
       </w:r>
@@ -2099,7 +2097,7 @@
       <w:pPr>
         <w:pStyle w:val="Heading2"/>
       </w:pPr>
-      <w:bookmarkStart w:id="9" w:name="_Toc334208093"/>
+      <w:bookmarkStart w:id="9" w:name="_Toc336370626"/>
       <w:r>
         <w:t xml:space="preserve">Character </w:t>
       </w:r>
@@ -2915,7 +2913,7 @@
       <w:pPr>
         <w:pStyle w:val="Heading2"/>
       </w:pPr>
-      <w:bookmarkStart w:id="10" w:name="_Toc334208094"/>
+      <w:bookmarkStart w:id="10" w:name="_Toc336370627"/>
       <w:r>
         <w:lastRenderedPageBreak/>
         <w:t xml:space="preserve">Disk </w:t>
@@ -4576,7 +4574,7 @@
       <w:pPr>
         <w:pStyle w:val="Heading2"/>
       </w:pPr>
-      <w:bookmarkStart w:id="11" w:name="_Toc334208095"/>
+      <w:bookmarkStart w:id="11" w:name="_Toc336370628"/>
       <w:r>
         <w:t>Real Time Clock (CLK)</w:t>
       </w:r>
@@ -4591,7 +4589,7 @@
       <w:pPr>
         <w:pStyle w:val="Heading2"/>
       </w:pPr>
-      <w:bookmarkStart w:id="12" w:name="_Toc334208096"/>
+      <w:bookmarkStart w:id="12" w:name="_Toc336370629"/>
       <w:r>
         <w:t>Video Display Unit (VDU)</w:t>
       </w:r>
@@ -4599,25 +4597,281 @@
     </w:p>
     <w:p>
       <w:r>
-        <w:t>This function category is not yet implemented.</w:t>
+        <w:t>The VDU functions are provided as a common interface to CRT/Keyboard devices.</w:t>
+      </w:r>
+      <w:r>
+        <w:t xml:space="preserve">  Not all video devices will include keyboard hardware.  In this case, the keyboard functions should return a failure status.</w:t>
+      </w:r>
+    </w:p>
+    <w:p>
+      <w:r>
+        <w:t>The VDU functions require that a video device be specified in the C register.  The upper nibble (upper 4 bits) specifies the device.  The lower nibble is reserved for future use.</w:t>
       </w:r>
     </w:p>
     <w:p>
       <w:pPr>
-        <w:pStyle w:val="Heading2"/>
+        <w:keepNext/>
       </w:pPr>
-      <w:bookmarkStart w:id="13" w:name="_Toc334208097"/>
-      <w:r>
-        <w:t>System (SYS)</w:t>
-      </w:r>
-      <w:bookmarkEnd w:id="13"/>
+      <w:r>
+        <w:t xml:space="preserve">The currently defined </w:t>
+      </w:r>
+      <w:r>
+        <w:t>video devices</w:t>
+      </w:r>
+      <w:r>
+        <w:t xml:space="preserve"> are:</w:t>
+      </w:r>
     </w:p>
+    <w:tbl>
+      <w:tblPr>
+        <w:tblStyle w:val="TableGrid"/>
+        <w:tblW w:w="0" w:type="auto"/>
+        <w:tblLook w:val="04A0" w:firstRow="1" w:lastRow="0" w:firstColumn="1" w:lastColumn="0" w:noHBand="0" w:noVBand="1"/>
+      </w:tblPr>
+      <w:tblGrid>
+        <w:gridCol w:w="1482"/>
+        <w:gridCol w:w="848"/>
+        <w:gridCol w:w="4620"/>
+      </w:tblGrid>
+      <w:tr>
+        <w:tc>
+          <w:tcPr>
+            <w:tcW w:w="1482" w:type="dxa"/>
+          </w:tcPr>
+          <w:p>
+            <w:pPr>
+              <w:pStyle w:val="CellTextNoSpacing"/>
+              <w:rPr>
+                <w:b/>
+              </w:rPr>
+            </w:pPr>
+            <w:r>
+              <w:rPr>
+                <w:b/>
+              </w:rPr>
+              <w:t>VDU</w:t>
+            </w:r>
+            <w:r>
+              <w:rPr>
+                <w:b/>
+              </w:rPr>
+              <w:t xml:space="preserve"> ID</w:t>
+            </w:r>
+          </w:p>
+        </w:tc>
+        <w:tc>
+          <w:tcPr>
+            <w:tcW w:w="848" w:type="dxa"/>
+          </w:tcPr>
+          <w:p>
+            <w:pPr>
+              <w:pStyle w:val="CellTextNoSpacing"/>
+              <w:rPr>
+                <w:b/>
+              </w:rPr>
+            </w:pPr>
+            <w:r>
+              <w:rPr>
+                <w:b/>
+              </w:rPr>
+              <w:t>Value</w:t>
+            </w:r>
+          </w:p>
+        </w:tc>
+        <w:tc>
+          <w:tcPr>
+            <w:tcW w:w="4620" w:type="dxa"/>
+          </w:tcPr>
+          <w:p>
+            <w:pPr>
+              <w:pStyle w:val="CellTextNoSpacing"/>
+              <w:rPr>
+                <w:b/>
+              </w:rPr>
+            </w:pPr>
+            <w:r>
+              <w:rPr>
+                <w:b/>
+              </w:rPr>
+              <w:t>Device</w:t>
+            </w:r>
+          </w:p>
+        </w:tc>
+      </w:tr>
+      <w:tr>
+        <w:tc>
+          <w:tcPr>
+            <w:tcW w:w="1482" w:type="dxa"/>
+          </w:tcPr>
+          <w:p>
+            <w:r>
+              <w:t>VDU_NONE</w:t>
+            </w:r>
+          </w:p>
+        </w:tc>
+        <w:tc>
+          <w:tcPr>
+            <w:tcW w:w="848" w:type="dxa"/>
+          </w:tcPr>
+          <w:p>
+            <w:r>
+              <w:t>0</w:t>
+            </w:r>
+          </w:p>
+        </w:tc>
+        <w:tc>
+          <w:tcPr>
+            <w:tcW w:w="4620" w:type="dxa"/>
+          </w:tcPr>
+          <w:p>
+            <w:r>
+              <w:t>No video device</w:t>
+            </w:r>
+          </w:p>
+        </w:tc>
+      </w:tr>
+      <w:tr>
+        <w:tc>
+          <w:tcPr>
+            <w:tcW w:w="1482" w:type="dxa"/>
+          </w:tcPr>
+          <w:p>
+            <w:r>
+              <w:t>VDU_VDU</w:t>
+            </w:r>
+          </w:p>
+        </w:tc>
+        <w:tc>
+          <w:tcPr>
+            <w:tcW w:w="848" w:type="dxa"/>
+          </w:tcPr>
+          <w:p>
+            <w:r>
+              <w:t>1</w:t>
+            </w:r>
+          </w:p>
+        </w:tc>
+        <w:tc>
+          <w:tcPr>
+            <w:tcW w:w="4620" w:type="dxa"/>
+          </w:tcPr>
+          <w:p>
+            <w:r>
+              <w:t>ECB VDU board</w:t>
+            </w:r>
+          </w:p>
+        </w:tc>
+      </w:tr>
+      <w:tr>
+        <w:tc>
+          <w:tcPr>
+            <w:tcW w:w="1482" w:type="dxa"/>
+          </w:tcPr>
+          <w:p>
+            <w:r>
+              <w:t>VDU_CVDU</w:t>
+            </w:r>
+          </w:p>
+        </w:tc>
+        <w:tc>
+          <w:tcPr>
+            <w:tcW w:w="848" w:type="dxa"/>
+          </w:tcPr>
+          <w:p>
+            <w:r>
+              <w:t>2</w:t>
+            </w:r>
+          </w:p>
+        </w:tc>
+        <w:tc>
+          <w:tcPr>
+            <w:tcW w:w="4620" w:type="dxa"/>
+          </w:tcPr>
+          <w:p>
+            <w:r>
+              <w:t>ECB Color VDU board</w:t>
+            </w:r>
+          </w:p>
+        </w:tc>
+      </w:tr>
+      <w:tr>
+        <w:tc>
+          <w:tcPr>
+            <w:tcW w:w="1482" w:type="dxa"/>
+          </w:tcPr>
+          <w:p>
+            <w:r>
+              <w:t>VDU_7220</w:t>
+            </w:r>
+          </w:p>
+        </w:tc>
+        <w:tc>
+          <w:tcPr>
+            <w:tcW w:w="848" w:type="dxa"/>
+          </w:tcPr>
+          <w:p>
+            <w:r>
+              <w:t>3</w:t>
+            </w:r>
+          </w:p>
+        </w:tc>
+        <w:tc>
+          <w:tcPr>
+            <w:tcW w:w="4620" w:type="dxa"/>
+          </w:tcPr>
+          <w:p>
+            <w:r>
+              <w:t>ECB uPD7220 video display board</w:t>
+            </w:r>
+          </w:p>
+        </w:tc>
+      </w:tr>
+      <w:tr>
+        <w:tc>
+          <w:tcPr>
+            <w:tcW w:w="1482" w:type="dxa"/>
+          </w:tcPr>
+          <w:p>
+            <w:r>
+              <w:t>MID_N8</w:t>
+            </w:r>
+          </w:p>
+        </w:tc>
+        <w:tc>
+          <w:tcPr>
+            <w:tcW w:w="848" w:type="dxa"/>
+          </w:tcPr>
+          <w:p>
+            <w:r>
+              <w:t>4</w:t>
+            </w:r>
+          </w:p>
+        </w:tc>
+        <w:tc>
+          <w:tcPr>
+            <w:tcW w:w="4620" w:type="dxa"/>
+          </w:tcPr>
+          <w:p>
+            <w:r>
+              <w:t>TMS9918 video display built-in to N8</w:t>
+            </w:r>
+          </w:p>
+        </w:tc>
+      </w:tr>
+    </w:tbl>
+    <w:p/>
     <w:p>
       <w:pPr>
         <w:pStyle w:val="Heading4"/>
       </w:pPr>
       <w:r>
-        <w:t>Get Configuration – GETCFG ($F0)</w:t>
+        <w:t>Video Initialize –VDUINI ($</w:t>
+      </w:r>
+      <w:r>
+        <w:t>30</w:t>
+      </w:r>
+      <w:r>
+        <w:t>)</w:t>
       </w:r>
     </w:p>
     <w:tbl>
@@ -4658,27 +4912,21 @@
               <w:br/>
             </w:r>
             <w:r>
-              <w:t>B=$F0 (function)</w:t>
-            </w:r>
-            <w:r>
-              <w:br/>
-            </w:r>
-            <w:r>
-              <w:t>C=</w:t>
-            </w:r>
-            <w:proofErr w:type="spellStart"/>
-            <w:r>
-              <w:t>Config</w:t>
-            </w:r>
-            <w:proofErr w:type="spellEnd"/>
-            <w:r>
-              <w:t xml:space="preserve"> Version (not implemented)</w:t>
-            </w:r>
-            <w:r>
-              <w:br/>
-            </w:r>
-            <w:r>
-              <w:t>DE=Destination address</w:t>
+              <w:t>B=$</w:t>
+            </w:r>
+            <w:r>
+              <w:t>30</w:t>
+            </w:r>
+            <w:r>
+              <w:t xml:space="preserve"> (function)</w:t>
+            </w:r>
+          </w:p>
+          <w:p>
+            <w:pPr>
+              <w:pStyle w:val="CellTextNoSpacing"/>
+            </w:pPr>
+            <w:r>
+              <w:t>C=Device/Unit</w:t>
             </w:r>
           </w:p>
         </w:tc>
@@ -4725,27 +4973,51 @@
               <w:pStyle w:val="CellText"/>
             </w:pPr>
             <w:r>
-              <w:t xml:space="preserve">Copies the 256 byte block of configuration data into the </w:t>
-            </w:r>
-            <w:r>
-              <w:t>destination</w:t>
-            </w:r>
-            <w:r>
-              <w:t xml:space="preserve"> memory address specified in DE.  The destination memory address must be in high memory (upper 32K).  At present, you will need to consult the source code for information on the contents of the configuration block.</w:t>
-            </w:r>
-          </w:p>
-          <w:p/>
+              <w:t xml:space="preserve">Performs a full </w:t>
+            </w:r>
+            <w:r>
+              <w:t>(re)</w:t>
+            </w:r>
+            <w:r>
+              <w:t>initialization</w:t>
+            </w:r>
+            <w:r>
+              <w:t xml:space="preserve"> of the specified video device.  The screen is cleared and the keyboard buffer is flushed.</w:t>
+            </w:r>
+            <w:bookmarkStart w:id="13" w:name="_GoBack"/>
+            <w:bookmarkEnd w:id="13"/>
+          </w:p>
+          <w:p>
+            <w:pPr>
+              <w:keepLines/>
+              <w:rPr>
+                <w:sz w:val="20"/>
+                <w:u w:val="single"/>
+              </w:rPr>
+            </w:pPr>
+          </w:p>
         </w:tc>
       </w:tr>
     </w:tbl>
-    <w:p/>
     <w:p>
       <w:pPr>
         <w:pStyle w:val="Heading4"/>
       </w:pPr>
       <w:r>
         <w:lastRenderedPageBreak/>
-        <w:t>Set Configuration – SETCFG ($F1)</w:t>
+        <w:t>Video Query –VDU</w:t>
+      </w:r>
+      <w:r>
+        <w:t>QRY</w:t>
+      </w:r>
+      <w:r>
+        <w:t xml:space="preserve"> ($</w:t>
+      </w:r>
+      <w:r>
+        <w:t>31</w:t>
+      </w:r>
+      <w:r>
+        <w:t>)</w:t>
       </w:r>
     </w:p>
     <w:tbl>
@@ -4786,33 +5058,18 @@
               <w:br/>
             </w:r>
             <w:r>
-              <w:t>B=$F1 (function)</w:t>
-            </w:r>
-            <w:r>
-              <w:br/>
-            </w:r>
-            <w:r>
-              <w:t>C=</w:t>
-            </w:r>
-            <w:proofErr w:type="spellStart"/>
-            <w:r>
-              <w:t>Config</w:t>
-            </w:r>
-            <w:proofErr w:type="spellEnd"/>
-            <w:r>
-              <w:t xml:space="preserve"> </w:t>
-            </w:r>
-            <w:r>
-              <w:t>Version</w:t>
-            </w:r>
-            <w:r>
-              <w:t xml:space="preserve"> (not implemented)</w:t>
-            </w:r>
-            <w:r>
-              <w:br/>
-            </w:r>
-            <w:r>
-              <w:t>DE=Source address</w:t>
+              <w:t>B=$31</w:t>
+            </w:r>
+            <w:r>
+              <w:t xml:space="preserve"> (function)</w:t>
+            </w:r>
+          </w:p>
+          <w:p>
+            <w:pPr>
+              <w:pStyle w:val="CellTextNoSpacing"/>
+            </w:pPr>
+            <w:r>
+              <w:t>C=Device/Unit</w:t>
             </w:r>
           </w:p>
         </w:tc>
@@ -4840,13 +5097,23 @@
               <w:br/>
             </w:r>
             <w:r>
-              <w:t xml:space="preserve">A=Status: 0=Success, </w:t>
-            </w:r>
-            <w:r>
-              <w:t>otherwise</w:t>
-            </w:r>
-            <w:r>
-              <w:t xml:space="preserve"> failure</w:t>
+              <w:t>A=Status: 0=Success, otherwise failure</w:t>
+            </w:r>
+          </w:p>
+          <w:p>
+            <w:pPr>
+              <w:pStyle w:val="CellTextNoSpacing"/>
+            </w:pPr>
+            <w:r>
+              <w:t>D=Row Count</w:t>
+            </w:r>
+          </w:p>
+          <w:p>
+            <w:pPr>
+              <w:pStyle w:val="CellTextNoSpacing"/>
+            </w:pPr>
+            <w:r>
+              <w:t>E=Column Count</w:t>
             </w:r>
           </w:p>
         </w:tc>
@@ -4865,38 +5132,60 @@
               <w:pStyle w:val="CellText"/>
             </w:pPr>
             <w:r>
-              <w:t xml:space="preserve">Loads a 256 byte block of configuration data into the </w:t>
-            </w:r>
-            <w:r>
-              <w:t>BIOS</w:t>
-            </w:r>
-            <w:r>
-              <w:t xml:space="preserve"> from the source memory address specified in DE.  The source memory address must be in high memory (upper 32K).  At present, you will need to consult the source code for information on the contents of the configuration block.</w:t>
+              <w:t>Return the dimensions of the video display as measured in rows and columns.</w:t>
+            </w:r>
+            <w:r>
+              <w:t xml:space="preserve">  Note that this is the </w:t>
+            </w:r>
+            <w:r>
+              <w:rPr>
+                <w:b/>
+              </w:rPr>
+              <w:t>count</w:t>
+            </w:r>
+            <w:r>
+              <w:t xml:space="preserve"> of rows and columns, not the </w:t>
+            </w:r>
+            <w:r>
+              <w:rPr>
+                <w:b/>
+              </w:rPr>
+              <w:t>last</w:t>
+            </w:r>
+            <w:r>
+              <w:t xml:space="preserve"> row/column number.</w:t>
             </w:r>
           </w:p>
           <w:p>
             <w:pPr>
               <w:keepLines/>
-              <w:spacing w:before="240"/>
-            </w:pPr>
-            <w:r>
-              <w:t xml:space="preserve">NOTE:  </w:t>
-            </w:r>
-            <w:r>
-              <w:t>At present, the effects of this function are undefined.  The BIOS will not dynamically adapt to a changed configuration.</w:t>
-            </w:r>
-          </w:p>
-          <w:p/>
+              <w:rPr>
+                <w:sz w:val="20"/>
+                <w:u w:val="single"/>
+              </w:rPr>
+            </w:pPr>
+          </w:p>
         </w:tc>
       </w:tr>
     </w:tbl>
-    <w:p/>
     <w:p>
       <w:pPr>
         <w:pStyle w:val="Heading4"/>
       </w:pPr>
       <w:r>
-        <w:t>Banked Memory Copy – BNKCPY ($F2)</w:t>
+        <w:t>Video Set Cursor Style</w:t>
+      </w:r>
+      <w:r>
+        <w:t xml:space="preserve"> –VDU</w:t>
+      </w:r>
+      <w:r>
+        <w:t>SCS</w:t>
+      </w:r>
+      <w:r>
+        <w:t xml:space="preserve"> ($32</w:t>
+      </w:r>
+      <w:r>
+        <w:t>)</w:t>
       </w:r>
     </w:p>
     <w:tbl>
@@ -4937,6 +5226,1910 @@
               <w:br/>
             </w:r>
             <w:r>
+              <w:t>B=$32</w:t>
+            </w:r>
+            <w:r>
+              <w:t xml:space="preserve"> (function)</w:t>
+            </w:r>
+          </w:p>
+          <w:p>
+            <w:pPr>
+              <w:pStyle w:val="CellTextNoSpacing"/>
+            </w:pPr>
+            <w:r>
+              <w:t>C=Device/Unit</w:t>
+            </w:r>
+          </w:p>
+          <w:p>
+            <w:pPr>
+              <w:pStyle w:val="CellTextNoSpacing"/>
+            </w:pPr>
+            <w:r>
+              <w:t>D=Start/End pixel</w:t>
+            </w:r>
+          </w:p>
+          <w:p>
+            <w:pPr>
+              <w:pStyle w:val="CellTextNoSpacing"/>
+            </w:pPr>
+            <w:r>
+              <w:t>E=Style</w:t>
+            </w:r>
+          </w:p>
+        </w:tc>
+        <w:tc>
+          <w:tcPr>
+            <w:tcW w:w="4788" w:type="dxa"/>
+          </w:tcPr>
+          <w:p>
+            <w:pPr>
+              <w:pStyle w:val="CellTextNoSpacing"/>
+            </w:pPr>
+            <w:r>
+              <w:rPr>
+                <w:sz w:val="18"/>
+                <w:szCs w:val="18"/>
+                <w:u w:val="single"/>
+              </w:rPr>
+              <w:t>Output</w:t>
+            </w:r>
+            <w:r>
+              <w:rPr>
+                <w:sz w:val="20"/>
+                <w:u w:val="single"/>
+              </w:rPr>
+              <w:br/>
+            </w:r>
+            <w:r>
+              <w:t>A=Status: 0=Success, otherwise failure</w:t>
+            </w:r>
+          </w:p>
+        </w:tc>
+      </w:tr>
+      <w:tr>
+        <w:trPr>
+          <w:cantSplit/>
+        </w:trPr>
+        <w:tc>
+          <w:tcPr>
+            <w:tcW w:w="9576" w:type="dxa"/>
+            <w:gridSpan w:val="2"/>
+          </w:tcPr>
+          <w:p>
+            <w:pPr>
+              <w:pStyle w:val="CellText"/>
+            </w:pPr>
+            <w:r>
+              <w:t>If supported by the video hardware, adjust the format of the cursor such that the cursor starts at the pixel specified in the top nibble of D and end at the pixel specified in the bottom nibble of D.  So, if D=$08, a block cursor would be used that starts at the top pixel of the character cell and ends at the ninth pixel of the character cell.</w:t>
+            </w:r>
+          </w:p>
+          <w:p>
+            <w:pPr>
+              <w:pStyle w:val="CellText"/>
+            </w:pPr>
+            <w:r>
+              <w:t>Register E is reserved to control the style of the cursor (blink, visibility, etc.), but is not yet implemented.</w:t>
+            </w:r>
+          </w:p>
+          <w:p>
+            <w:pPr>
+              <w:pStyle w:val="CellText"/>
+            </w:pPr>
+            <w:r>
+              <w:t>Adjustments to the cursor style may or may not be possible for any given video hardware.</w:t>
+            </w:r>
+          </w:p>
+          <w:p>
+            <w:pPr>
+              <w:keepLines/>
+              <w:rPr>
+                <w:sz w:val="20"/>
+                <w:u w:val="single"/>
+              </w:rPr>
+            </w:pPr>
+          </w:p>
+        </w:tc>
+      </w:tr>
+    </w:tbl>
+    <w:p>
+      <w:pPr>
+        <w:pStyle w:val="Heading4"/>
+      </w:pPr>
+      <w:r>
+        <w:t>V</w:t>
+      </w:r>
+      <w:r>
+        <w:t>ideo Set Cursor Position –VDUSCP</w:t>
+      </w:r>
+      <w:r>
+        <w:t xml:space="preserve"> ($33</w:t>
+      </w:r>
+      <w:r>
+        <w:t>)</w:t>
+      </w:r>
+    </w:p>
+    <w:tbl>
+      <w:tblPr>
+        <w:tblStyle w:val="TableGrid"/>
+        <w:tblW w:w="0" w:type="auto"/>
+        <w:tblLook w:val="04A0" w:firstRow="1" w:lastRow="0" w:firstColumn="1" w:lastColumn="0" w:noHBand="0" w:noVBand="1"/>
+      </w:tblPr>
+      <w:tblGrid>
+        <w:gridCol w:w="4788"/>
+        <w:gridCol w:w="4788"/>
+      </w:tblGrid>
+      <w:tr>
+        <w:trPr>
+          <w:cantSplit/>
+        </w:trPr>
+        <w:tc>
+          <w:tcPr>
+            <w:tcW w:w="4788" w:type="dxa"/>
+          </w:tcPr>
+          <w:p>
+            <w:pPr>
+              <w:pStyle w:val="CellTextNoSpacing"/>
+            </w:pPr>
+            <w:r>
+              <w:rPr>
+                <w:sz w:val="18"/>
+                <w:szCs w:val="18"/>
+                <w:u w:val="single"/>
+              </w:rPr>
+              <w:t>Input</w:t>
+            </w:r>
+            <w:r>
+              <w:rPr>
+                <w:sz w:val="20"/>
+                <w:u w:val="single"/>
+              </w:rPr>
+              <w:br/>
+            </w:r>
+            <w:r>
+              <w:t>B=$33</w:t>
+            </w:r>
+            <w:r>
+              <w:t xml:space="preserve"> (function)</w:t>
+            </w:r>
+          </w:p>
+          <w:p>
+            <w:pPr>
+              <w:pStyle w:val="CellTextNoSpacing"/>
+            </w:pPr>
+            <w:r>
+              <w:t>C=Device/Unit</w:t>
+            </w:r>
+          </w:p>
+          <w:p>
+            <w:pPr>
+              <w:pStyle w:val="CellTextNoSpacing"/>
+            </w:pPr>
+            <w:r>
+              <w:t>D=Row</w:t>
+            </w:r>
+          </w:p>
+          <w:p>
+            <w:pPr>
+              <w:pStyle w:val="CellTextNoSpacing"/>
+            </w:pPr>
+            <w:r>
+              <w:t>E=Column</w:t>
+            </w:r>
+          </w:p>
+        </w:tc>
+        <w:tc>
+          <w:tcPr>
+            <w:tcW w:w="4788" w:type="dxa"/>
+          </w:tcPr>
+          <w:p>
+            <w:pPr>
+              <w:pStyle w:val="CellTextNoSpacing"/>
+            </w:pPr>
+            <w:r>
+              <w:rPr>
+                <w:sz w:val="18"/>
+                <w:szCs w:val="18"/>
+                <w:u w:val="single"/>
+              </w:rPr>
+              <w:t>Output</w:t>
+            </w:r>
+            <w:r>
+              <w:rPr>
+                <w:sz w:val="20"/>
+                <w:u w:val="single"/>
+              </w:rPr>
+              <w:br/>
+            </w:r>
+            <w:r>
+              <w:t>A=Status: 0=Success, otherwise failure</w:t>
+            </w:r>
+          </w:p>
+        </w:tc>
+      </w:tr>
+      <w:tr>
+        <w:trPr>
+          <w:cantSplit/>
+        </w:trPr>
+        <w:tc>
+          <w:tcPr>
+            <w:tcW w:w="9576" w:type="dxa"/>
+            <w:gridSpan w:val="2"/>
+          </w:tcPr>
+          <w:p>
+            <w:pPr>
+              <w:pStyle w:val="CellText"/>
+            </w:pPr>
+            <w:r>
+              <w:t>Reposition the cursor to the specified row and column.  Specifying a row/column that exceeds the boundaries of the display results in undefined behavior.  Cursor coordinates are 0 based (0</w:t>
+            </w:r>
+            <w:proofErr w:type="gramStart"/>
+            <w:r>
+              <w:t>,0</w:t>
+            </w:r>
+            <w:proofErr w:type="gramEnd"/>
+            <w:r>
+              <w:t xml:space="preserve"> is the upper left corner of the display).</w:t>
+            </w:r>
+          </w:p>
+          <w:p>
+            <w:pPr>
+              <w:keepLines/>
+              <w:rPr>
+                <w:sz w:val="20"/>
+                <w:u w:val="single"/>
+              </w:rPr>
+            </w:pPr>
+          </w:p>
+        </w:tc>
+      </w:tr>
+    </w:tbl>
+    <w:p>
+      <w:pPr>
+        <w:pStyle w:val="Heading4"/>
+      </w:pPr>
+      <w:r>
+        <w:t xml:space="preserve">Video </w:t>
+      </w:r>
+      <w:r>
+        <w:t>Set Character Attribute</w:t>
+      </w:r>
+      <w:r>
+        <w:t xml:space="preserve"> –VDU</w:t>
+      </w:r>
+      <w:r>
+        <w:t>SAT</w:t>
+      </w:r>
+      <w:r>
+        <w:t xml:space="preserve"> ($</w:t>
+      </w:r>
+      <w:r>
+        <w:t>34</w:t>
+      </w:r>
+      <w:r>
+        <w:t>)</w:t>
+      </w:r>
+    </w:p>
+    <w:tbl>
+      <w:tblPr>
+        <w:tblStyle w:val="TableGrid"/>
+        <w:tblW w:w="0" w:type="auto"/>
+        <w:tblLook w:val="04A0" w:firstRow="1" w:lastRow="0" w:firstColumn="1" w:lastColumn="0" w:noHBand="0" w:noVBand="1"/>
+      </w:tblPr>
+      <w:tblGrid>
+        <w:gridCol w:w="4788"/>
+        <w:gridCol w:w="4788"/>
+      </w:tblGrid>
+      <w:tr>
+        <w:trPr>
+          <w:cantSplit/>
+        </w:trPr>
+        <w:tc>
+          <w:tcPr>
+            <w:tcW w:w="4788" w:type="dxa"/>
+          </w:tcPr>
+          <w:p>
+            <w:pPr>
+              <w:pStyle w:val="CellTextNoSpacing"/>
+            </w:pPr>
+            <w:r>
+              <w:rPr>
+                <w:sz w:val="18"/>
+                <w:szCs w:val="18"/>
+                <w:u w:val="single"/>
+              </w:rPr>
+              <w:t>Input</w:t>
+            </w:r>
+            <w:r>
+              <w:rPr>
+                <w:sz w:val="20"/>
+                <w:u w:val="single"/>
+              </w:rPr>
+              <w:br/>
+            </w:r>
+            <w:r>
+              <w:t>B=$</w:t>
+            </w:r>
+            <w:r>
+              <w:t>34</w:t>
+            </w:r>
+            <w:r>
+              <w:t xml:space="preserve"> (function)</w:t>
+            </w:r>
+          </w:p>
+          <w:p>
+            <w:pPr>
+              <w:pStyle w:val="CellTextNoSpacing"/>
+            </w:pPr>
+            <w:r>
+              <w:t>C=Device/Unit</w:t>
+            </w:r>
+          </w:p>
+          <w:p>
+            <w:pPr>
+              <w:pStyle w:val="CellTextNoSpacing"/>
+            </w:pPr>
+            <w:r>
+              <w:t>E=Character Attribute Code</w:t>
+            </w:r>
+          </w:p>
+        </w:tc>
+        <w:tc>
+          <w:tcPr>
+            <w:tcW w:w="4788" w:type="dxa"/>
+          </w:tcPr>
+          <w:p>
+            <w:pPr>
+              <w:pStyle w:val="CellTextNoSpacing"/>
+            </w:pPr>
+            <w:r>
+              <w:rPr>
+                <w:sz w:val="18"/>
+                <w:szCs w:val="18"/>
+                <w:u w:val="single"/>
+              </w:rPr>
+              <w:t>Output</w:t>
+            </w:r>
+            <w:r>
+              <w:rPr>
+                <w:sz w:val="20"/>
+                <w:u w:val="single"/>
+              </w:rPr>
+              <w:br/>
+            </w:r>
+            <w:r>
+              <w:t>A=Status: 0=Success, otherwise failure</w:t>
+            </w:r>
+          </w:p>
+        </w:tc>
+      </w:tr>
+      <w:tr>
+        <w:trPr>
+          <w:cantSplit/>
+        </w:trPr>
+        <w:tc>
+          <w:tcPr>
+            <w:tcW w:w="9576" w:type="dxa"/>
+            <w:gridSpan w:val="2"/>
+          </w:tcPr>
+          <w:p>
+            <w:pPr>
+              <w:pStyle w:val="CellText"/>
+            </w:pPr>
+            <w:r>
+              <w:t>Assign the specified character attribute code to be used for all subsequent character writes/fills.  This attribute is used to fill new lines generated by scroll operations.  Refer to table XXX for a list of the available color codes.  Note that a given video display may or may not support any/all attributes.</w:t>
+            </w:r>
+          </w:p>
+          <w:p>
+            <w:pPr>
+              <w:keepLines/>
+              <w:rPr>
+                <w:sz w:val="20"/>
+                <w:u w:val="single"/>
+              </w:rPr>
+            </w:pPr>
+          </w:p>
+        </w:tc>
+      </w:tr>
+    </w:tbl>
+    <w:p>
+      <w:pPr>
+        <w:pStyle w:val="Heading4"/>
+      </w:pPr>
+      <w:r>
+        <w:lastRenderedPageBreak/>
+        <w:t xml:space="preserve">Video </w:t>
+      </w:r>
+      <w:r>
+        <w:t>Set Character Color</w:t>
+      </w:r>
+      <w:r>
+        <w:t xml:space="preserve"> –VDU</w:t>
+      </w:r>
+      <w:r>
+        <w:t>SCO</w:t>
+      </w:r>
+      <w:r>
+        <w:t xml:space="preserve"> ($</w:t>
+      </w:r>
+      <w:r>
+        <w:t>35</w:t>
+      </w:r>
+      <w:r>
+        <w:t>)</w:t>
+      </w:r>
+    </w:p>
+    <w:tbl>
+      <w:tblPr>
+        <w:tblStyle w:val="TableGrid"/>
+        <w:tblW w:w="0" w:type="auto"/>
+        <w:tblLook w:val="04A0" w:firstRow="1" w:lastRow="0" w:firstColumn="1" w:lastColumn="0" w:noHBand="0" w:noVBand="1"/>
+      </w:tblPr>
+      <w:tblGrid>
+        <w:gridCol w:w="4788"/>
+        <w:gridCol w:w="4788"/>
+      </w:tblGrid>
+      <w:tr>
+        <w:trPr>
+          <w:cantSplit/>
+        </w:trPr>
+        <w:tc>
+          <w:tcPr>
+            <w:tcW w:w="4788" w:type="dxa"/>
+          </w:tcPr>
+          <w:p>
+            <w:pPr>
+              <w:pStyle w:val="CellTextNoSpacing"/>
+            </w:pPr>
+            <w:r>
+              <w:rPr>
+                <w:sz w:val="18"/>
+                <w:szCs w:val="18"/>
+                <w:u w:val="single"/>
+              </w:rPr>
+              <w:t>Input</w:t>
+            </w:r>
+            <w:r>
+              <w:rPr>
+                <w:sz w:val="20"/>
+                <w:u w:val="single"/>
+              </w:rPr>
+              <w:br/>
+            </w:r>
+            <w:r>
+              <w:t>B=$</w:t>
+            </w:r>
+            <w:r>
+              <w:t>35</w:t>
+            </w:r>
+            <w:r>
+              <w:t xml:space="preserve"> (function)</w:t>
+            </w:r>
+          </w:p>
+          <w:p>
+            <w:pPr>
+              <w:pStyle w:val="CellTextNoSpacing"/>
+            </w:pPr>
+            <w:r>
+              <w:t>C=Device/Unit</w:t>
+            </w:r>
+          </w:p>
+          <w:p>
+            <w:pPr>
+              <w:pStyle w:val="CellTextNoSpacing"/>
+            </w:pPr>
+            <w:r>
+              <w:t>E=Color Code</w:t>
+            </w:r>
+          </w:p>
+        </w:tc>
+        <w:tc>
+          <w:tcPr>
+            <w:tcW w:w="4788" w:type="dxa"/>
+          </w:tcPr>
+          <w:p>
+            <w:pPr>
+              <w:pStyle w:val="CellTextNoSpacing"/>
+            </w:pPr>
+            <w:r>
+              <w:rPr>
+                <w:sz w:val="18"/>
+                <w:szCs w:val="18"/>
+                <w:u w:val="single"/>
+              </w:rPr>
+              <w:t>Output</w:t>
+            </w:r>
+            <w:r>
+              <w:rPr>
+                <w:sz w:val="20"/>
+                <w:u w:val="single"/>
+              </w:rPr>
+              <w:br/>
+            </w:r>
+            <w:r>
+              <w:t>A=Status: 0=Success, otherwise failure</w:t>
+            </w:r>
+          </w:p>
+        </w:tc>
+      </w:tr>
+      <w:tr>
+        <w:trPr>
+          <w:cantSplit/>
+        </w:trPr>
+        <w:tc>
+          <w:tcPr>
+            <w:tcW w:w="9576" w:type="dxa"/>
+            <w:gridSpan w:val="2"/>
+          </w:tcPr>
+          <w:p>
+            <w:pPr>
+              <w:pStyle w:val="CellText"/>
+            </w:pPr>
+            <w:r>
+              <w:t>Assign the specified color code to be used for all subsequent character writes/fills.  This color is also used to fill new lines generated by scroll operations.  Refer to table XXX for a list of the available color codes.  Note that a given video display may or may not support any/all colors.</w:t>
+            </w:r>
+          </w:p>
+          <w:p>
+            <w:pPr>
+              <w:keepLines/>
+              <w:rPr>
+                <w:sz w:val="20"/>
+                <w:u w:val="single"/>
+              </w:rPr>
+            </w:pPr>
+          </w:p>
+        </w:tc>
+      </w:tr>
+    </w:tbl>
+    <w:p>
+      <w:pPr>
+        <w:pStyle w:val="Heading4"/>
+      </w:pPr>
+      <w:r>
+        <w:t xml:space="preserve">Video </w:t>
+      </w:r>
+      <w:r>
+        <w:t>Write Character</w:t>
+      </w:r>
+      <w:r>
+        <w:t xml:space="preserve"> –VDU</w:t>
+      </w:r>
+      <w:r>
+        <w:t>WRC</w:t>
+      </w:r>
+      <w:r>
+        <w:t xml:space="preserve"> ($</w:t>
+      </w:r>
+      <w:r>
+        <w:t>36</w:t>
+      </w:r>
+      <w:r>
+        <w:t>)</w:t>
+      </w:r>
+    </w:p>
+    <w:tbl>
+      <w:tblPr>
+        <w:tblStyle w:val="TableGrid"/>
+        <w:tblW w:w="0" w:type="auto"/>
+        <w:tblLook w:val="04A0" w:firstRow="1" w:lastRow="0" w:firstColumn="1" w:lastColumn="0" w:noHBand="0" w:noVBand="1"/>
+      </w:tblPr>
+      <w:tblGrid>
+        <w:gridCol w:w="4788"/>
+        <w:gridCol w:w="4788"/>
+      </w:tblGrid>
+      <w:tr>
+        <w:trPr>
+          <w:cantSplit/>
+        </w:trPr>
+        <w:tc>
+          <w:tcPr>
+            <w:tcW w:w="4788" w:type="dxa"/>
+          </w:tcPr>
+          <w:p>
+            <w:pPr>
+              <w:pStyle w:val="CellTextNoSpacing"/>
+            </w:pPr>
+            <w:r>
+              <w:rPr>
+                <w:sz w:val="18"/>
+                <w:szCs w:val="18"/>
+                <w:u w:val="single"/>
+              </w:rPr>
+              <w:t>Input</w:t>
+            </w:r>
+            <w:r>
+              <w:rPr>
+                <w:sz w:val="20"/>
+                <w:u w:val="single"/>
+              </w:rPr>
+              <w:br/>
+            </w:r>
+            <w:r>
+              <w:t>B=$</w:t>
+            </w:r>
+            <w:r>
+              <w:t>36</w:t>
+            </w:r>
+            <w:r>
+              <w:t xml:space="preserve"> (function)</w:t>
+            </w:r>
+          </w:p>
+          <w:p>
+            <w:pPr>
+              <w:pStyle w:val="CellTextNoSpacing"/>
+            </w:pPr>
+            <w:r>
+              <w:t>C=Device/Unit</w:t>
+            </w:r>
+          </w:p>
+          <w:p>
+            <w:pPr>
+              <w:pStyle w:val="CellTextNoSpacing"/>
+            </w:pPr>
+            <w:r>
+              <w:t>E=Character</w:t>
+            </w:r>
+          </w:p>
+        </w:tc>
+        <w:tc>
+          <w:tcPr>
+            <w:tcW w:w="4788" w:type="dxa"/>
+          </w:tcPr>
+          <w:p>
+            <w:pPr>
+              <w:pStyle w:val="CellTextNoSpacing"/>
+            </w:pPr>
+            <w:r>
+              <w:rPr>
+                <w:sz w:val="18"/>
+                <w:szCs w:val="18"/>
+                <w:u w:val="single"/>
+              </w:rPr>
+              <w:t>Output</w:t>
+            </w:r>
+            <w:r>
+              <w:rPr>
+                <w:sz w:val="20"/>
+                <w:u w:val="single"/>
+              </w:rPr>
+              <w:br/>
+            </w:r>
+            <w:r>
+              <w:t>A=Status: 0=Success, otherwise failure</w:t>
+            </w:r>
+          </w:p>
+        </w:tc>
+      </w:tr>
+      <w:tr>
+        <w:trPr>
+          <w:cantSplit/>
+        </w:trPr>
+        <w:tc>
+          <w:tcPr>
+            <w:tcW w:w="9576" w:type="dxa"/>
+            <w:gridSpan w:val="2"/>
+          </w:tcPr>
+          <w:p>
+            <w:pPr>
+              <w:pStyle w:val="CellText"/>
+            </w:pPr>
+            <w:r>
+              <w:t>Write the character specified in E</w:t>
+            </w:r>
+            <w:r>
+              <w:t>.</w:t>
+            </w:r>
+            <w:r>
+              <w:t xml:space="preserve">  The c</w:t>
+            </w:r>
+            <w:r>
+              <w:t xml:space="preserve">haracter </w:t>
+            </w:r>
+            <w:r>
+              <w:t>is</w:t>
+            </w:r>
+            <w:r>
+              <w:t xml:space="preserve"> written star</w:t>
+            </w:r>
+            <w:r>
+              <w:t>t</w:t>
+            </w:r>
+            <w:r>
+              <w:t xml:space="preserve">ing at the current cursor position and the cursor is advanced.  If the end of the line is encountered, the </w:t>
+            </w:r>
+            <w:r>
+              <w:t>cursor will be advanced to the start of the next line.</w:t>
+            </w:r>
+            <w:r>
+              <w:t xml:space="preserve">  The display will </w:t>
+            </w:r>
+            <w:r>
+              <w:rPr>
+                <w:b/>
+              </w:rPr>
+              <w:t>not</w:t>
+            </w:r>
+            <w:r>
+              <w:t xml:space="preserve"> scroll if the end of the screen is exceeded.</w:t>
+            </w:r>
+          </w:p>
+          <w:p>
+            <w:pPr>
+              <w:keepLines/>
+              <w:rPr>
+                <w:sz w:val="20"/>
+                <w:u w:val="single"/>
+              </w:rPr>
+            </w:pPr>
+          </w:p>
+        </w:tc>
+      </w:tr>
+    </w:tbl>
+    <w:p>
+      <w:pPr>
+        <w:pStyle w:val="Heading4"/>
+      </w:pPr>
+      <w:r>
+        <w:t>Video Fill –VDUFIL</w:t>
+      </w:r>
+      <w:r>
+        <w:t xml:space="preserve"> ($</w:t>
+      </w:r>
+      <w:r>
+        <w:t>37</w:t>
+      </w:r>
+      <w:r>
+        <w:t>)</w:t>
+      </w:r>
+    </w:p>
+    <w:tbl>
+      <w:tblPr>
+        <w:tblStyle w:val="TableGrid"/>
+        <w:tblW w:w="0" w:type="auto"/>
+        <w:tblLook w:val="04A0" w:firstRow="1" w:lastRow="0" w:firstColumn="1" w:lastColumn="0" w:noHBand="0" w:noVBand="1"/>
+      </w:tblPr>
+      <w:tblGrid>
+        <w:gridCol w:w="4788"/>
+        <w:gridCol w:w="4788"/>
+      </w:tblGrid>
+      <w:tr>
+        <w:trPr>
+          <w:cantSplit/>
+        </w:trPr>
+        <w:tc>
+          <w:tcPr>
+            <w:tcW w:w="4788" w:type="dxa"/>
+          </w:tcPr>
+          <w:p>
+            <w:pPr>
+              <w:pStyle w:val="CellTextNoSpacing"/>
+            </w:pPr>
+            <w:r>
+              <w:rPr>
+                <w:sz w:val="18"/>
+                <w:szCs w:val="18"/>
+                <w:u w:val="single"/>
+              </w:rPr>
+              <w:t>Input</w:t>
+            </w:r>
+            <w:r>
+              <w:rPr>
+                <w:sz w:val="20"/>
+                <w:u w:val="single"/>
+              </w:rPr>
+              <w:br/>
+            </w:r>
+            <w:r>
+              <w:t>B=$</w:t>
+            </w:r>
+            <w:r>
+              <w:t>37</w:t>
+            </w:r>
+            <w:r>
+              <w:t xml:space="preserve"> (function)</w:t>
+            </w:r>
+          </w:p>
+          <w:p>
+            <w:pPr>
+              <w:pStyle w:val="CellTextNoSpacing"/>
+            </w:pPr>
+            <w:r>
+              <w:t>C=Device/Unit</w:t>
+            </w:r>
+          </w:p>
+          <w:p>
+            <w:pPr>
+              <w:pStyle w:val="CellTextNoSpacing"/>
+            </w:pPr>
+            <w:r>
+              <w:t>E=Character</w:t>
+            </w:r>
+          </w:p>
+          <w:p>
+            <w:pPr>
+              <w:pStyle w:val="CellTextNoSpacing"/>
+            </w:pPr>
+            <w:r>
+              <w:t>HL=Count</w:t>
+            </w:r>
+          </w:p>
+        </w:tc>
+        <w:tc>
+          <w:tcPr>
+            <w:tcW w:w="4788" w:type="dxa"/>
+          </w:tcPr>
+          <w:p>
+            <w:pPr>
+              <w:pStyle w:val="CellTextNoSpacing"/>
+            </w:pPr>
+            <w:r>
+              <w:rPr>
+                <w:sz w:val="18"/>
+                <w:szCs w:val="18"/>
+                <w:u w:val="single"/>
+              </w:rPr>
+              <w:t>Output</w:t>
+            </w:r>
+            <w:r>
+              <w:rPr>
+                <w:sz w:val="20"/>
+                <w:u w:val="single"/>
+              </w:rPr>
+              <w:br/>
+            </w:r>
+            <w:r>
+              <w:t>A=Status: 0=Success, otherwise failure</w:t>
+            </w:r>
+          </w:p>
+        </w:tc>
+      </w:tr>
+      <w:tr>
+        <w:trPr>
+          <w:cantSplit/>
+        </w:trPr>
+        <w:tc>
+          <w:tcPr>
+            <w:tcW w:w="9576" w:type="dxa"/>
+            <w:gridSpan w:val="2"/>
+          </w:tcPr>
+          <w:p>
+            <w:pPr>
+              <w:pStyle w:val="CellText"/>
+            </w:pPr>
+            <w:r>
+              <w:t>Write the character specified in E to the display the number of times specified in HL.  Characters are written star</w:t>
+            </w:r>
+            <w:r>
+              <w:t>t</w:t>
+            </w:r>
+            <w:r>
+              <w:t xml:space="preserve">ing at the current cursor position and the cursor is advanced by the number of characters written.  If the end of the line is encountered, the characters will continue to be written starting at the next line as needed.  The display will </w:t>
+            </w:r>
+            <w:r>
+              <w:rPr>
+                <w:b/>
+              </w:rPr>
+              <w:t>not</w:t>
+            </w:r>
+            <w:r>
+              <w:t xml:space="preserve"> scroll if the end of the screen is exceeded.</w:t>
+            </w:r>
+          </w:p>
+          <w:p>
+            <w:pPr>
+              <w:keepLines/>
+              <w:rPr>
+                <w:sz w:val="20"/>
+                <w:u w:val="single"/>
+              </w:rPr>
+            </w:pPr>
+          </w:p>
+        </w:tc>
+      </w:tr>
+    </w:tbl>
+    <w:p>
+      <w:pPr>
+        <w:pStyle w:val="Heading4"/>
+      </w:pPr>
+      <w:r>
+        <w:t>Video Scroll –VDUSCR</w:t>
+      </w:r>
+      <w:r>
+        <w:t xml:space="preserve"> ($</w:t>
+      </w:r>
+      <w:r>
+        <w:t>38</w:t>
+      </w:r>
+      <w:r>
+        <w:t>)</w:t>
+      </w:r>
+    </w:p>
+    <w:tbl>
+      <w:tblPr>
+        <w:tblStyle w:val="TableGrid"/>
+        <w:tblW w:w="0" w:type="auto"/>
+        <w:tblLook w:val="04A0" w:firstRow="1" w:lastRow="0" w:firstColumn="1" w:lastColumn="0" w:noHBand="0" w:noVBand="1"/>
+      </w:tblPr>
+      <w:tblGrid>
+        <w:gridCol w:w="4788"/>
+        <w:gridCol w:w="4788"/>
+      </w:tblGrid>
+      <w:tr>
+        <w:trPr>
+          <w:cantSplit/>
+        </w:trPr>
+        <w:tc>
+          <w:tcPr>
+            <w:tcW w:w="4788" w:type="dxa"/>
+          </w:tcPr>
+          <w:p>
+            <w:pPr>
+              <w:pStyle w:val="CellTextNoSpacing"/>
+            </w:pPr>
+            <w:r>
+              <w:rPr>
+                <w:sz w:val="18"/>
+                <w:szCs w:val="18"/>
+                <w:u w:val="single"/>
+              </w:rPr>
+              <w:t>Input</w:t>
+            </w:r>
+            <w:r>
+              <w:rPr>
+                <w:sz w:val="20"/>
+                <w:u w:val="single"/>
+              </w:rPr>
+              <w:br/>
+            </w:r>
+            <w:r>
+              <w:t>B=$</w:t>
+            </w:r>
+            <w:r>
+              <w:t>38</w:t>
+            </w:r>
+            <w:r>
+              <w:t xml:space="preserve"> (function)</w:t>
+            </w:r>
+          </w:p>
+          <w:p>
+            <w:pPr>
+              <w:pStyle w:val="CellTextNoSpacing"/>
+            </w:pPr>
+            <w:r>
+              <w:t>C=Device/Unit</w:t>
+            </w:r>
+          </w:p>
+          <w:p>
+            <w:pPr>
+              <w:pStyle w:val="CellTextNoSpacing"/>
+            </w:pPr>
+            <w:r>
+              <w:t>E=Scroll distance (# lines)</w:t>
+            </w:r>
+          </w:p>
+        </w:tc>
+        <w:tc>
+          <w:tcPr>
+            <w:tcW w:w="4788" w:type="dxa"/>
+          </w:tcPr>
+          <w:p>
+            <w:pPr>
+              <w:pStyle w:val="CellTextNoSpacing"/>
+            </w:pPr>
+            <w:r>
+              <w:rPr>
+                <w:sz w:val="18"/>
+                <w:szCs w:val="18"/>
+                <w:u w:val="single"/>
+              </w:rPr>
+              <w:t>Output</w:t>
+            </w:r>
+            <w:r>
+              <w:rPr>
+                <w:sz w:val="20"/>
+                <w:u w:val="single"/>
+              </w:rPr>
+              <w:br/>
+            </w:r>
+            <w:r>
+              <w:t>A=Status: 0=Success, otherwise failure</w:t>
+            </w:r>
+          </w:p>
+        </w:tc>
+      </w:tr>
+      <w:tr>
+        <w:trPr>
+          <w:cantSplit/>
+        </w:trPr>
+        <w:tc>
+          <w:tcPr>
+            <w:tcW w:w="9576" w:type="dxa"/>
+            <w:gridSpan w:val="2"/>
+          </w:tcPr>
+          <w:p>
+            <w:pPr>
+              <w:pStyle w:val="CellText"/>
+            </w:pPr>
+            <w:r>
+              <w:t>Scroll the video display by the number of lines specified in E.  If E contains a negative number, then reverse scroll should be performed</w:t>
+            </w:r>
+            <w:r>
+              <w:t>.</w:t>
+            </w:r>
+          </w:p>
+          <w:p>
+            <w:pPr>
+              <w:keepLines/>
+              <w:rPr>
+                <w:sz w:val="20"/>
+                <w:u w:val="single"/>
+              </w:rPr>
+            </w:pPr>
+          </w:p>
+        </w:tc>
+      </w:tr>
+    </w:tbl>
+    <w:p>
+      <w:pPr>
+        <w:pStyle w:val="Heading4"/>
+      </w:pPr>
+      <w:r>
+        <w:lastRenderedPageBreak/>
+        <w:t xml:space="preserve">Video </w:t>
+      </w:r>
+      <w:r>
+        <w:t>Keyboard Status –VDUKST</w:t>
+      </w:r>
+      <w:r>
+        <w:t xml:space="preserve"> ($</w:t>
+      </w:r>
+      <w:r>
+        <w:t>39</w:t>
+      </w:r>
+      <w:r>
+        <w:t>)</w:t>
+      </w:r>
+    </w:p>
+    <w:tbl>
+      <w:tblPr>
+        <w:tblStyle w:val="TableGrid"/>
+        <w:tblW w:w="0" w:type="auto"/>
+        <w:tblLook w:val="04A0" w:firstRow="1" w:lastRow="0" w:firstColumn="1" w:lastColumn="0" w:noHBand="0" w:noVBand="1"/>
+      </w:tblPr>
+      <w:tblGrid>
+        <w:gridCol w:w="4788"/>
+        <w:gridCol w:w="4788"/>
+      </w:tblGrid>
+      <w:tr>
+        <w:trPr>
+          <w:cantSplit/>
+        </w:trPr>
+        <w:tc>
+          <w:tcPr>
+            <w:tcW w:w="4788" w:type="dxa"/>
+          </w:tcPr>
+          <w:p>
+            <w:pPr>
+              <w:pStyle w:val="CellTextNoSpacing"/>
+            </w:pPr>
+            <w:r>
+              <w:rPr>
+                <w:sz w:val="18"/>
+                <w:szCs w:val="18"/>
+                <w:u w:val="single"/>
+              </w:rPr>
+              <w:t>Input</w:t>
+            </w:r>
+            <w:r>
+              <w:rPr>
+                <w:sz w:val="20"/>
+                <w:u w:val="single"/>
+              </w:rPr>
+              <w:br/>
+            </w:r>
+            <w:r>
+              <w:t>B=$</w:t>
+            </w:r>
+            <w:r>
+              <w:t>39</w:t>
+            </w:r>
+            <w:r>
+              <w:t xml:space="preserve"> (function)</w:t>
+            </w:r>
+          </w:p>
+          <w:p>
+            <w:pPr>
+              <w:pStyle w:val="CellTextNoSpacing"/>
+            </w:pPr>
+            <w:r>
+              <w:t>C=Device/Unit</w:t>
+            </w:r>
+          </w:p>
+        </w:tc>
+        <w:tc>
+          <w:tcPr>
+            <w:tcW w:w="4788" w:type="dxa"/>
+          </w:tcPr>
+          <w:p>
+            <w:pPr>
+              <w:pStyle w:val="CellTextNoSpacing"/>
+            </w:pPr>
+            <w:r>
+              <w:rPr>
+                <w:sz w:val="18"/>
+                <w:szCs w:val="18"/>
+                <w:u w:val="single"/>
+              </w:rPr>
+              <w:t>Output</w:t>
+            </w:r>
+            <w:r>
+              <w:rPr>
+                <w:sz w:val="20"/>
+                <w:u w:val="single"/>
+              </w:rPr>
+              <w:br/>
+            </w:r>
+            <w:r>
+              <w:t xml:space="preserve">A=Status: # </w:t>
+            </w:r>
+            <w:r>
+              <w:t>key codes</w:t>
+            </w:r>
+            <w:r>
+              <w:t xml:space="preserve"> in </w:t>
+            </w:r>
+            <w:r>
+              <w:t>keyboard</w:t>
+            </w:r>
+            <w:r>
+              <w:t xml:space="preserve"> buffer</w:t>
+            </w:r>
+          </w:p>
+        </w:tc>
+      </w:tr>
+      <w:tr>
+        <w:trPr>
+          <w:cantSplit/>
+        </w:trPr>
+        <w:tc>
+          <w:tcPr>
+            <w:tcW w:w="9576" w:type="dxa"/>
+            <w:gridSpan w:val="2"/>
+          </w:tcPr>
+          <w:p>
+            <w:pPr>
+              <w:pStyle w:val="CellText"/>
+            </w:pPr>
+            <w:r>
+              <w:t>Return a count of the number of key codes in the keyboard buffer.  If it is not possible to determine the actual number in the buffer, it is acceptable to return 1 to indicate there are key codes available to read and 0 if there are none available</w:t>
+            </w:r>
+            <w:r>
+              <w:t>.</w:t>
+            </w:r>
+          </w:p>
+          <w:p>
+            <w:pPr>
+              <w:keepLines/>
+              <w:rPr>
+                <w:sz w:val="20"/>
+                <w:u w:val="single"/>
+              </w:rPr>
+            </w:pPr>
+          </w:p>
+        </w:tc>
+      </w:tr>
+    </w:tbl>
+    <w:p>
+      <w:pPr>
+        <w:pStyle w:val="Heading4"/>
+      </w:pPr>
+      <w:r>
+        <w:t xml:space="preserve">Video </w:t>
+      </w:r>
+      <w:r>
+        <w:t>Keyboard Flush</w:t>
+      </w:r>
+      <w:r>
+        <w:t xml:space="preserve"> –VDU</w:t>
+      </w:r>
+      <w:r>
+        <w:t>KFL</w:t>
+      </w:r>
+      <w:r>
+        <w:t xml:space="preserve"> ($</w:t>
+      </w:r>
+      <w:r>
+        <w:t>3A</w:t>
+      </w:r>
+      <w:r>
+        <w:t>)</w:t>
+      </w:r>
+    </w:p>
+    <w:tbl>
+      <w:tblPr>
+        <w:tblStyle w:val="TableGrid"/>
+        <w:tblW w:w="0" w:type="auto"/>
+        <w:tblLook w:val="04A0" w:firstRow="1" w:lastRow="0" w:firstColumn="1" w:lastColumn="0" w:noHBand="0" w:noVBand="1"/>
+      </w:tblPr>
+      <w:tblGrid>
+        <w:gridCol w:w="4788"/>
+        <w:gridCol w:w="4788"/>
+      </w:tblGrid>
+      <w:tr>
+        <w:trPr>
+          <w:cantSplit/>
+        </w:trPr>
+        <w:tc>
+          <w:tcPr>
+            <w:tcW w:w="4788" w:type="dxa"/>
+          </w:tcPr>
+          <w:p>
+            <w:pPr>
+              <w:pStyle w:val="CellTextNoSpacing"/>
+            </w:pPr>
+            <w:r>
+              <w:rPr>
+                <w:sz w:val="18"/>
+                <w:szCs w:val="18"/>
+                <w:u w:val="single"/>
+              </w:rPr>
+              <w:t>Input</w:t>
+            </w:r>
+            <w:r>
+              <w:rPr>
+                <w:sz w:val="20"/>
+                <w:u w:val="single"/>
+              </w:rPr>
+              <w:br/>
+            </w:r>
+            <w:r>
+              <w:t>B=$</w:t>
+            </w:r>
+            <w:r>
+              <w:t>3A</w:t>
+            </w:r>
+            <w:r>
+              <w:t xml:space="preserve"> (function)</w:t>
+            </w:r>
+          </w:p>
+          <w:p>
+            <w:pPr>
+              <w:pStyle w:val="CellTextNoSpacing"/>
+            </w:pPr>
+            <w:r>
+              <w:t>C=Device/Unit</w:t>
+            </w:r>
+          </w:p>
+        </w:tc>
+        <w:tc>
+          <w:tcPr>
+            <w:tcW w:w="4788" w:type="dxa"/>
+          </w:tcPr>
+          <w:p>
+            <w:pPr>
+              <w:pStyle w:val="CellTextNoSpacing"/>
+            </w:pPr>
+            <w:r>
+              <w:rPr>
+                <w:sz w:val="18"/>
+                <w:szCs w:val="18"/>
+                <w:u w:val="single"/>
+              </w:rPr>
+              <w:t>Output</w:t>
+            </w:r>
+            <w:r>
+              <w:rPr>
+                <w:sz w:val="20"/>
+                <w:u w:val="single"/>
+              </w:rPr>
+              <w:br/>
+            </w:r>
+            <w:r>
+              <w:t>A=Status: 0=Success, otherwise failure</w:t>
+            </w:r>
+          </w:p>
+        </w:tc>
+      </w:tr>
+      <w:tr>
+        <w:trPr>
+          <w:cantSplit/>
+        </w:trPr>
+        <w:tc>
+          <w:tcPr>
+            <w:tcW w:w="9576" w:type="dxa"/>
+            <w:gridSpan w:val="2"/>
+          </w:tcPr>
+          <w:p>
+            <w:pPr>
+              <w:pStyle w:val="CellText"/>
+            </w:pPr>
+            <w:r>
+              <w:t>If a keyboard buffer is in use, it should be purged and all contents discarded.</w:t>
+            </w:r>
+          </w:p>
+          <w:p>
+            <w:pPr>
+              <w:keepLines/>
+              <w:rPr>
+                <w:sz w:val="20"/>
+                <w:u w:val="single"/>
+              </w:rPr>
+            </w:pPr>
+          </w:p>
+        </w:tc>
+      </w:tr>
+    </w:tbl>
+    <w:p>
+      <w:pPr>
+        <w:pStyle w:val="Heading4"/>
+      </w:pPr>
+      <w:r>
+        <w:t xml:space="preserve">Video </w:t>
+      </w:r>
+      <w:r>
+        <w:t>Keyboard Read</w:t>
+      </w:r>
+      <w:r>
+        <w:t xml:space="preserve"> –VDUKRD</w:t>
+      </w:r>
+      <w:r>
+        <w:t xml:space="preserve"> ($</w:t>
+      </w:r>
+      <w:r>
+        <w:t>3B</w:t>
+      </w:r>
+      <w:r>
+        <w:t>)</w:t>
+      </w:r>
+    </w:p>
+    <w:tbl>
+      <w:tblPr>
+        <w:tblStyle w:val="TableGrid"/>
+        <w:tblW w:w="0" w:type="auto"/>
+        <w:tblLook w:val="04A0" w:firstRow="1" w:lastRow="0" w:firstColumn="1" w:lastColumn="0" w:noHBand="0" w:noVBand="1"/>
+      </w:tblPr>
+      <w:tblGrid>
+        <w:gridCol w:w="4788"/>
+        <w:gridCol w:w="4788"/>
+      </w:tblGrid>
+      <w:tr>
+        <w:trPr>
+          <w:cantSplit/>
+        </w:trPr>
+        <w:tc>
+          <w:tcPr>
+            <w:tcW w:w="4788" w:type="dxa"/>
+          </w:tcPr>
+          <w:p>
+            <w:pPr>
+              <w:pStyle w:val="CellTextNoSpacing"/>
+            </w:pPr>
+            <w:r>
+              <w:rPr>
+                <w:sz w:val="18"/>
+                <w:szCs w:val="18"/>
+                <w:u w:val="single"/>
+              </w:rPr>
+              <w:t>Input</w:t>
+            </w:r>
+            <w:r>
+              <w:rPr>
+                <w:sz w:val="20"/>
+                <w:u w:val="single"/>
+              </w:rPr>
+              <w:br/>
+            </w:r>
+            <w:r>
+              <w:t>B=$</w:t>
+            </w:r>
+            <w:r>
+              <w:t>3B</w:t>
+            </w:r>
+            <w:r>
+              <w:t xml:space="preserve"> (function)</w:t>
+            </w:r>
+          </w:p>
+          <w:p>
+            <w:pPr>
+              <w:pStyle w:val="CellTextNoSpacing"/>
+            </w:pPr>
+            <w:r>
+              <w:t>C=Device/Unit</w:t>
+            </w:r>
+          </w:p>
+        </w:tc>
+        <w:tc>
+          <w:tcPr>
+            <w:tcW w:w="4788" w:type="dxa"/>
+          </w:tcPr>
+          <w:p>
+            <w:pPr>
+              <w:pStyle w:val="CellTextNoSpacing"/>
+            </w:pPr>
+            <w:r>
+              <w:rPr>
+                <w:sz w:val="18"/>
+                <w:szCs w:val="18"/>
+                <w:u w:val="single"/>
+              </w:rPr>
+              <w:t>Output</w:t>
+            </w:r>
+            <w:r>
+              <w:rPr>
+                <w:sz w:val="20"/>
+                <w:u w:val="single"/>
+              </w:rPr>
+              <w:br/>
+            </w:r>
+            <w:r>
+              <w:t>A=Status: 0=Success, otherwise failure</w:t>
+            </w:r>
+          </w:p>
+          <w:p>
+            <w:pPr>
+              <w:pStyle w:val="CellTextNoSpacing"/>
+            </w:pPr>
+            <w:r>
+              <w:t xml:space="preserve">E=Key </w:t>
+            </w:r>
+            <w:r>
+              <w:t xml:space="preserve">code </w:t>
+            </w:r>
+            <w:r>
+              <w:t>read</w:t>
+            </w:r>
+          </w:p>
+        </w:tc>
+      </w:tr>
+      <w:tr>
+        <w:trPr>
+          <w:cantSplit/>
+        </w:trPr>
+        <w:tc>
+          <w:tcPr>
+            <w:tcW w:w="9576" w:type="dxa"/>
+            <w:gridSpan w:val="2"/>
+          </w:tcPr>
+          <w:p>
+            <w:pPr>
+              <w:pStyle w:val="CellText"/>
+            </w:pPr>
+            <w:r>
+              <w:t xml:space="preserve">Read next </w:t>
+            </w:r>
+            <w:r>
+              <w:t>key code</w:t>
+            </w:r>
+            <w:r>
+              <w:t xml:space="preserve"> from keyboard.  If a keyboard buffer is used, return the next </w:t>
+            </w:r>
+            <w:r>
+              <w:t>key code</w:t>
+            </w:r>
+            <w:r>
+              <w:t xml:space="preserve"> in the buffer.  If no </w:t>
+            </w:r>
+            <w:r>
+              <w:t>key codes</w:t>
+            </w:r>
+            <w:r>
+              <w:t xml:space="preserve"> </w:t>
+            </w:r>
+            <w:r>
+              <w:t>are</w:t>
+            </w:r>
+            <w:r>
+              <w:t xml:space="preserve"> available, wait for a </w:t>
+            </w:r>
+            <w:proofErr w:type="spellStart"/>
+            <w:r>
+              <w:t>keypress</w:t>
+            </w:r>
+            <w:proofErr w:type="spellEnd"/>
+            <w:r>
+              <w:t xml:space="preserve"> and return the key</w:t>
+            </w:r>
+            <w:r>
+              <w:t xml:space="preserve"> code</w:t>
+            </w:r>
+            <w:r>
+              <w:t>.</w:t>
+            </w:r>
+          </w:p>
+          <w:p>
+            <w:pPr>
+              <w:pStyle w:val="CellText"/>
+            </w:pPr>
+            <w:r>
+              <w:t xml:space="preserve">Note that this function returns the </w:t>
+            </w:r>
+            <w:r>
+              <w:rPr>
+                <w:b/>
+              </w:rPr>
+              <w:t>key</w:t>
+            </w:r>
+            <w:r>
+              <w:rPr>
+                <w:b/>
+              </w:rPr>
+              <w:t xml:space="preserve"> code</w:t>
+            </w:r>
+            <w:r>
+              <w:t xml:space="preserve"> that was read, not an ASCII character.  See </w:t>
+            </w:r>
+            <w:proofErr w:type="gramStart"/>
+            <w:r>
+              <w:t>table ???</w:t>
+            </w:r>
+            <w:proofErr w:type="gramEnd"/>
+            <w:r>
+              <w:t xml:space="preserve"> </w:t>
+            </w:r>
+            <w:proofErr w:type="gramStart"/>
+            <w:r>
+              <w:t>for</w:t>
+            </w:r>
+            <w:proofErr w:type="gramEnd"/>
+            <w:r>
+              <w:t xml:space="preserve"> the key codes</w:t>
+            </w:r>
+            <w:r>
+              <w:t xml:space="preserve"> and their meanings.  Key</w:t>
+            </w:r>
+            <w:r>
+              <w:t xml:space="preserve"> code</w:t>
+            </w:r>
+            <w:r>
+              <w:t>s must be appropriately mapped for case, control, etc. before being used.</w:t>
+            </w:r>
+          </w:p>
+          <w:p>
+            <w:pPr>
+              <w:keepLines/>
+              <w:rPr>
+                <w:sz w:val="20"/>
+                <w:u w:val="single"/>
+              </w:rPr>
+            </w:pPr>
+          </w:p>
+        </w:tc>
+      </w:tr>
+    </w:tbl>
+    <w:p>
+      <w:pPr>
+        <w:pStyle w:val="Heading2"/>
+      </w:pPr>
+      <w:bookmarkStart w:id="14" w:name="_Toc336370630"/>
+      <w:r>
+        <w:t>System (SYS)</w:t>
+      </w:r>
+      <w:bookmarkEnd w:id="14"/>
+    </w:p>
+    <w:p>
+      <w:pPr>
+        <w:pStyle w:val="Heading4"/>
+      </w:pPr>
+      <w:r>
+        <w:t>Get Configuration – GETCFG ($F0)</w:t>
+      </w:r>
+    </w:p>
+    <w:tbl>
+      <w:tblPr>
+        <w:tblStyle w:val="TableGrid"/>
+        <w:tblW w:w="0" w:type="auto"/>
+        <w:tblLook w:val="04A0" w:firstRow="1" w:lastRow="0" w:firstColumn="1" w:lastColumn="0" w:noHBand="0" w:noVBand="1"/>
+      </w:tblPr>
+      <w:tblGrid>
+        <w:gridCol w:w="4788"/>
+        <w:gridCol w:w="4788"/>
+      </w:tblGrid>
+      <w:tr>
+        <w:trPr>
+          <w:cantSplit/>
+        </w:trPr>
+        <w:tc>
+          <w:tcPr>
+            <w:tcW w:w="4788" w:type="dxa"/>
+          </w:tcPr>
+          <w:p>
+            <w:pPr>
+              <w:pStyle w:val="CellTextNoSpacing"/>
+            </w:pPr>
+            <w:r>
+              <w:rPr>
+                <w:sz w:val="18"/>
+                <w:szCs w:val="18"/>
+                <w:u w:val="single"/>
+              </w:rPr>
+              <w:t>Input</w:t>
+            </w:r>
+            <w:r>
+              <w:rPr>
+                <w:sz w:val="20"/>
+                <w:u w:val="single"/>
+              </w:rPr>
+              <w:br/>
+            </w:r>
+            <w:r>
+              <w:t>B=$F0 (function)</w:t>
+            </w:r>
+            <w:r>
+              <w:br/>
+            </w:r>
+            <w:r>
+              <w:t>C=</w:t>
+            </w:r>
+            <w:proofErr w:type="spellStart"/>
+            <w:r>
+              <w:t>Config</w:t>
+            </w:r>
+            <w:proofErr w:type="spellEnd"/>
+            <w:r>
+              <w:t xml:space="preserve"> Version (not implemented)</w:t>
+            </w:r>
+            <w:r>
+              <w:br/>
+            </w:r>
+            <w:r>
+              <w:t>DE=Destination address</w:t>
+            </w:r>
+          </w:p>
+        </w:tc>
+        <w:tc>
+          <w:tcPr>
+            <w:tcW w:w="4788" w:type="dxa"/>
+          </w:tcPr>
+          <w:p>
+            <w:pPr>
+              <w:pStyle w:val="CellTextNoSpacing"/>
+            </w:pPr>
+            <w:r>
+              <w:rPr>
+                <w:sz w:val="18"/>
+                <w:szCs w:val="18"/>
+                <w:u w:val="single"/>
+              </w:rPr>
+              <w:t>Output</w:t>
+            </w:r>
+            <w:r>
+              <w:rPr>
+                <w:sz w:val="20"/>
+                <w:u w:val="single"/>
+              </w:rPr>
+              <w:br/>
+            </w:r>
+            <w:r>
+              <w:t>A=Status: 0=Success, otherwise failure</w:t>
+            </w:r>
+          </w:p>
+        </w:tc>
+      </w:tr>
+      <w:tr>
+        <w:trPr>
+          <w:cantSplit/>
+        </w:trPr>
+        <w:tc>
+          <w:tcPr>
+            <w:tcW w:w="9576" w:type="dxa"/>
+            <w:gridSpan w:val="2"/>
+          </w:tcPr>
+          <w:p>
+            <w:pPr>
+              <w:pStyle w:val="CellText"/>
+            </w:pPr>
+            <w:r>
+              <w:t xml:space="preserve">Copies the 256 byte block of configuration data into the </w:t>
+            </w:r>
+            <w:r>
+              <w:t>destination</w:t>
+            </w:r>
+            <w:r>
+              <w:t xml:space="preserve"> memory address specified in DE.  The destination memory address must be in high memory (upper 32K).  At present, you will need to consult the source code for information on the contents of the configuration block.</w:t>
+            </w:r>
+          </w:p>
+          <w:p/>
+        </w:tc>
+      </w:tr>
+    </w:tbl>
+    <w:p/>
+    <w:p>
+      <w:pPr>
+        <w:pStyle w:val="Heading4"/>
+      </w:pPr>
+      <w:r>
+        <w:lastRenderedPageBreak/>
+        <w:t>Set Configuration – SETCFG ($F1)</w:t>
+      </w:r>
+    </w:p>
+    <w:tbl>
+      <w:tblPr>
+        <w:tblStyle w:val="TableGrid"/>
+        <w:tblW w:w="0" w:type="auto"/>
+        <w:tblLook w:val="04A0" w:firstRow="1" w:lastRow="0" w:firstColumn="1" w:lastColumn="0" w:noHBand="0" w:noVBand="1"/>
+      </w:tblPr>
+      <w:tblGrid>
+        <w:gridCol w:w="4788"/>
+        <w:gridCol w:w="4788"/>
+      </w:tblGrid>
+      <w:tr>
+        <w:trPr>
+          <w:cantSplit/>
+        </w:trPr>
+        <w:tc>
+          <w:tcPr>
+            <w:tcW w:w="4788" w:type="dxa"/>
+          </w:tcPr>
+          <w:p>
+            <w:pPr>
+              <w:pStyle w:val="CellTextNoSpacing"/>
+            </w:pPr>
+            <w:r>
+              <w:rPr>
+                <w:sz w:val="18"/>
+                <w:szCs w:val="18"/>
+                <w:u w:val="single"/>
+              </w:rPr>
+              <w:t>Input</w:t>
+            </w:r>
+            <w:r>
+              <w:rPr>
+                <w:sz w:val="20"/>
+                <w:u w:val="single"/>
+              </w:rPr>
+              <w:br/>
+            </w:r>
+            <w:r>
+              <w:t>B=$F1 (function)</w:t>
+            </w:r>
+            <w:r>
+              <w:br/>
+            </w:r>
+            <w:r>
+              <w:t>C=</w:t>
+            </w:r>
+            <w:proofErr w:type="spellStart"/>
+            <w:r>
+              <w:t>Config</w:t>
+            </w:r>
+            <w:proofErr w:type="spellEnd"/>
+            <w:r>
+              <w:t xml:space="preserve"> </w:t>
+            </w:r>
+            <w:r>
+              <w:t>Version</w:t>
+            </w:r>
+            <w:r>
+              <w:t xml:space="preserve"> (not implemented)</w:t>
+            </w:r>
+            <w:r>
+              <w:br/>
+            </w:r>
+            <w:r>
+              <w:t>DE=Source address</w:t>
+            </w:r>
+          </w:p>
+        </w:tc>
+        <w:tc>
+          <w:tcPr>
+            <w:tcW w:w="4788" w:type="dxa"/>
+          </w:tcPr>
+          <w:p>
+            <w:pPr>
+              <w:pStyle w:val="CellTextNoSpacing"/>
+            </w:pPr>
+            <w:r>
+              <w:rPr>
+                <w:sz w:val="18"/>
+                <w:szCs w:val="18"/>
+                <w:u w:val="single"/>
+              </w:rPr>
+              <w:t>Output</w:t>
+            </w:r>
+            <w:r>
+              <w:rPr>
+                <w:sz w:val="20"/>
+                <w:u w:val="single"/>
+              </w:rPr>
+              <w:br/>
+            </w:r>
+            <w:r>
+              <w:t xml:space="preserve">A=Status: 0=Success, </w:t>
+            </w:r>
+            <w:r>
+              <w:t>otherwise</w:t>
+            </w:r>
+            <w:r>
+              <w:t xml:space="preserve"> failure</w:t>
+            </w:r>
+          </w:p>
+        </w:tc>
+      </w:tr>
+      <w:tr>
+        <w:trPr>
+          <w:cantSplit/>
+        </w:trPr>
+        <w:tc>
+          <w:tcPr>
+            <w:tcW w:w="9576" w:type="dxa"/>
+            <w:gridSpan w:val="2"/>
+          </w:tcPr>
+          <w:p>
+            <w:pPr>
+              <w:pStyle w:val="CellText"/>
+            </w:pPr>
+            <w:r>
+              <w:t xml:space="preserve">Loads a 256 byte block of configuration data into the </w:t>
+            </w:r>
+            <w:r>
+              <w:t>BIOS</w:t>
+            </w:r>
+            <w:r>
+              <w:t xml:space="preserve"> from the source memory address specified in DE.  The source memory address must be in high memory (upper 32K).  At present, you will need to consult the source code for information on the contents of the configuration block.</w:t>
+            </w:r>
+          </w:p>
+          <w:p>
+            <w:pPr>
+              <w:keepLines/>
+              <w:spacing w:before="240"/>
+            </w:pPr>
+            <w:r>
+              <w:t xml:space="preserve">NOTE:  </w:t>
+            </w:r>
+            <w:r>
+              <w:t>At present, the effects of this function are undefined.  The BIOS will not dynamically adapt to a changed configuration.</w:t>
+            </w:r>
+          </w:p>
+          <w:p/>
+        </w:tc>
+      </w:tr>
+    </w:tbl>
+    <w:p/>
+    <w:p>
+      <w:pPr>
+        <w:pStyle w:val="Heading4"/>
+      </w:pPr>
+      <w:r>
+        <w:t>Banked Memory Copy – BNKCPY ($F2)</w:t>
+      </w:r>
+    </w:p>
+    <w:tbl>
+      <w:tblPr>
+        <w:tblStyle w:val="TableGrid"/>
+        <w:tblW w:w="0" w:type="auto"/>
+        <w:tblLook w:val="04A0" w:firstRow="1" w:lastRow="0" w:firstColumn="1" w:lastColumn="0" w:noHBand="0" w:noVBand="1"/>
+      </w:tblPr>
+      <w:tblGrid>
+        <w:gridCol w:w="4788"/>
+        <w:gridCol w:w="4788"/>
+      </w:tblGrid>
+      <w:tr>
+        <w:trPr>
+          <w:cantSplit/>
+        </w:trPr>
+        <w:tc>
+          <w:tcPr>
+            <w:tcW w:w="4788" w:type="dxa"/>
+          </w:tcPr>
+          <w:p>
+            <w:pPr>
+              <w:pStyle w:val="CellTextNoSpacing"/>
+            </w:pPr>
+            <w:r>
+              <w:rPr>
+                <w:sz w:val="18"/>
+                <w:szCs w:val="18"/>
+                <w:u w:val="single"/>
+              </w:rPr>
+              <w:t>Input</w:t>
+            </w:r>
+            <w:r>
+              <w:rPr>
+                <w:sz w:val="20"/>
+                <w:u w:val="single"/>
+              </w:rPr>
+              <w:br/>
+            </w:r>
+            <w:r>
               <w:t>B=$F2 (function)</w:t>
             </w:r>
             <w:r>
@@ -5068,7 +7261,7 @@
       <w:pPr>
         <w:pStyle w:val="Heading1"/>
       </w:pPr>
-      <w:bookmarkStart w:id="14" w:name="_Toc334208098"/>
+      <w:bookmarkStart w:id="15" w:name="_Toc336370631"/>
       <w:r>
         <w:lastRenderedPageBreak/>
         <w:t>Memory Layout</w:t>
@@ -5076,7 +7269,7 @@
       <w:r>
         <w:t xml:space="preserve"> Detail</w:t>
       </w:r>
-      <w:bookmarkEnd w:id="14"/>
+      <w:bookmarkEnd w:id="15"/>
     </w:p>
     <w:p>
       <w:pPr>
@@ -8243,7 +10436,6 @@
         <w:dataBinding w:prefixMappings="xmlns:ns0='http://purl.org/dc/elements/1.1/' xmlns:ns1='http://schemas.openxmlformats.org/package/2006/metadata/core-properties' " w:xpath="/ns1:coreProperties[1]/ns0:title[1]" w:storeItemID="{6C3C8BC8-F283-45AE-878A-BAB7291924A1}"/>
         <w:text/>
       </w:sdtPr>
-      <w:sdtEndPr/>
       <w:sdtContent>
         <w:proofErr w:type="spellStart"/>
         <w:r>
@@ -8293,7 +10485,7 @@
         <w:rFonts w:asciiTheme="majorHAnsi" w:eastAsiaTheme="majorEastAsia" w:hAnsiTheme="majorHAnsi" w:cstheme="majorBidi"/>
         <w:noProof/>
       </w:rPr>
-      <w:t>12</w:t>
+      <w:t>1</w:t>
     </w:r>
     <w:r>
       <w:rPr>
@@ -10043,7 +12235,7 @@
 </file>
 
 <file path=customXml/itemProps1.xml><?xml version="1.0" encoding="utf-8"?>
-<ds:datastoreItem xmlns:ds="http://schemas.openxmlformats.org/officeDocument/2006/customXml" ds:itemID="{20F2225F-83DD-4BEA-8EC8-320F6E433868}">
+<ds:datastoreItem xmlns:ds="http://schemas.openxmlformats.org/officeDocument/2006/customXml" ds:itemID="{87B8B3C0-E25C-41E8-A301-AE4A2EA84A9A}">
   <ds:schemaRefs>
     <ds:schemaRef ds:uri="http://schemas.openxmlformats.org/officeDocument/2006/bibliography"/>
   </ds:schemaRefs>

</xml_diff>

<commit_message>
Continued cleanup of SD and IDE driver code
</commit_message>
<xml_diff>
--- a/Doc/Source/RomWBW Architecture.docx
+++ b/Doc/Source/RomWBW Architecture.docx
@@ -18,7 +18,7 @@
       <w:sdtContent>
         <w:tbl>
           <w:tblPr>
-            <w:tblpPr w:leftFromText="187" w:rightFromText="187" w:horzAnchor="margin" w:tblpXSpec="right" w:tblpYSpec="top"/>
+            <w:tblpPr w:leftFromText="187" w:rightFromText="187" w:horzAnchor="margin" w:tblpXSpec="right" w:tblpYSpec="bottom"/>
             <w:tblW w:w="2135" w:type="pct"/>
             <w:tblBorders>
               <w:top w:val="single" w:sz="36" w:space="0" w:color="9BBB59" w:themeColor="accent3"/>
@@ -70,13 +70,23 @@
                         <w:szCs w:val="72"/>
                       </w:rPr>
                     </w:pPr>
+                    <w:proofErr w:type="spellStart"/>
                     <w:r>
                       <w:rPr>
                         <w:rFonts w:asciiTheme="majorHAnsi" w:eastAsiaTheme="majorEastAsia" w:hAnsiTheme="majorHAnsi" w:cstheme="majorBidi"/>
                         <w:sz w:val="72"/>
                         <w:szCs w:val="72"/>
                       </w:rPr>
-                      <w:t>RomWBW Architecture</w:t>
+                      <w:t>RomWBW</w:t>
+                    </w:r>
+                    <w:proofErr w:type="spellEnd"/>
+                    <w:r>
+                      <w:rPr>
+                        <w:rFonts w:asciiTheme="majorHAnsi" w:eastAsiaTheme="majorEastAsia" w:hAnsiTheme="majorHAnsi" w:cstheme="majorBidi"/>
+                        <w:sz w:val="72"/>
+                        <w:szCs w:val="72"/>
+                      </w:rPr>
+                      <w:t xml:space="preserve"> Architecture</w:t>
                     </w:r>
                   </w:p>
                 </w:tc>
@@ -124,7 +134,22 @@
                     <w:szCs w:val="40"/>
                   </w:rPr>
                   <w:br/>
-                  <w:t>RomWBW Version 2.</w:t>
+                </w:r>
+                <w:proofErr w:type="spellStart"/>
+                <w:r>
+                  <w:rPr>
+                    <w:sz w:val="40"/>
+                    <w:szCs w:val="40"/>
+                  </w:rPr>
+                  <w:t>RomWBW</w:t>
+                </w:r>
+                <w:proofErr w:type="spellEnd"/>
+                <w:r>
+                  <w:rPr>
+                    <w:sz w:val="40"/>
+                    <w:szCs w:val="40"/>
+                  </w:rPr>
+                  <w:t xml:space="preserve"> Version 2.</w:t>
                 </w:r>
                 <w:r>
                   <w:rPr>
@@ -176,7 +201,7 @@
                     <w:sz w:val="28"/>
                     <w:szCs w:val="28"/>
                   </w:rPr>
-                  <w:t>October 2, 2014</w:t>
+                  <w:t>September 28, 2015</w:t>
                 </w:r>
                 <w:r>
                   <w:rPr>
@@ -191,6 +216,29 @@
         </w:tbl>
         <w:p>
           <w:pPr>
+            <w:jc w:val="center"/>
+          </w:pPr>
+        </w:p>
+        <w:p>
+          <w:pPr>
+            <w:jc w:val="center"/>
+          </w:pPr>
+          <w:bookmarkStart w:id="0" w:name="_GoBack"/>
+          <w:bookmarkEnd w:id="0"/>
+        </w:p>
+        <w:p>
+          <w:pPr>
+            <w:jc w:val="center"/>
+          </w:pPr>
+        </w:p>
+        <w:p>
+          <w:pPr>
+            <w:jc w:val="center"/>
+          </w:pPr>
+        </w:p>
+        <w:p>
+          <w:pPr>
+            <w:jc w:val="center"/>
             <w:rPr>
               <w:rFonts w:asciiTheme="majorHAnsi" w:eastAsiaTheme="majorEastAsia" w:hAnsiTheme="majorHAnsi" w:cstheme="majorBidi"/>
               <w:b/>
@@ -200,6 +248,33 @@
               <w:szCs w:val="28"/>
             </w:rPr>
           </w:pPr>
+          <w:r>
+            <w:object w:dxaOrig="5449" w:dyaOrig="1849">
+              <v:shapetype id="_x0000_t75" coordsize="21600,21600" o:spt="75" o:preferrelative="t" path="m@4@5l@4@11@9@11@9@5xe" filled="f" stroked="f">
+                <v:stroke joinstyle="miter"/>
+                <v:formulas>
+                  <v:f eqn="if lineDrawn pixelLineWidth 0"/>
+                  <v:f eqn="sum @0 1 0"/>
+                  <v:f eqn="sum 0 0 @1"/>
+                  <v:f eqn="prod @2 1 2"/>
+                  <v:f eqn="prod @3 21600 pixelWidth"/>
+                  <v:f eqn="prod @3 21600 pixelHeight"/>
+                  <v:f eqn="sum @0 0 1"/>
+                  <v:f eqn="prod @6 1 2"/>
+                  <v:f eqn="prod @7 21600 pixelWidth"/>
+                  <v:f eqn="sum @8 21600 0"/>
+                  <v:f eqn="prod @7 21600 pixelHeight"/>
+                  <v:f eqn="sum @10 21600 0"/>
+                </v:formulas>
+                <v:path o:extrusionok="f" gradientshapeok="t" o:connecttype="rect"/>
+                <o:lock v:ext="edit" aspectratio="t"/>
+              </v:shapetype>
+              <v:shape id="_x0000_i1025" type="#_x0000_t75" style="width:272pt;height:92pt" o:ole="">
+                <v:imagedata r:id="rId8" o:title=""/>
+              </v:shape>
+              <o:OLEObject Type="Embed" ProgID="Visio.Drawing.15" ShapeID="_x0000_i1025" DrawAspect="Content" ObjectID="_1504933446" r:id="rId9"/>
+            </w:object>
+          </w:r>
           <w:r>
             <w:br w:type="page"/>
           </w:r>
@@ -257,7 +332,7 @@
           <w:r>
             <w:fldChar w:fldCharType="separate"/>
           </w:r>
-          <w:hyperlink w:anchor="_Toc400014944" w:history="1">
+          <w:hyperlink w:anchor="_Toc431191577" w:history="1">
             <w:r>
               <w:rPr>
                 <w:rStyle w:val="Hyperlink"/>
@@ -284,7 +359,7 @@
                 <w:noProof/>
                 <w:webHidden/>
               </w:rPr>
-              <w:instrText xml:space="preserve"> PAGEREF _Toc400014944 \h </w:instrText>
+              <w:instrText xml:space="preserve"> PAGEREF _Toc431191577 \h </w:instrText>
             </w:r>
             <w:r>
               <w:rPr>
@@ -326,7 +401,7 @@
               <w:noProof/>
             </w:rPr>
           </w:pPr>
-          <w:hyperlink w:anchor="_Toc400014945" w:history="1">
+          <w:hyperlink w:anchor="_Toc431191578" w:history="1">
             <w:r>
               <w:rPr>
                 <w:rStyle w:val="Hyperlink"/>
@@ -353,7 +428,7 @@
                 <w:noProof/>
                 <w:webHidden/>
               </w:rPr>
-              <w:instrText xml:space="preserve"> PAGEREF _Toc400014945 \h </w:instrText>
+              <w:instrText xml:space="preserve"> PAGEREF _Toc431191578 \h </w:instrText>
             </w:r>
             <w:r>
               <w:rPr>
@@ -395,7 +470,7 @@
               <w:noProof/>
             </w:rPr>
           </w:pPr>
-          <w:hyperlink w:anchor="_Toc400014946" w:history="1">
+          <w:hyperlink w:anchor="_Toc431191579" w:history="1">
             <w:r>
               <w:rPr>
                 <w:rStyle w:val="Hyperlink"/>
@@ -422,7 +497,7 @@
                 <w:noProof/>
                 <w:webHidden/>
               </w:rPr>
-              <w:instrText xml:space="preserve"> PAGEREF _Toc400014946 \h </w:instrText>
+              <w:instrText xml:space="preserve"> PAGEREF _Toc431191579 \h </w:instrText>
             </w:r>
             <w:r>
               <w:rPr>
@@ -464,7 +539,7 @@
               <w:noProof/>
             </w:rPr>
           </w:pPr>
-          <w:hyperlink w:anchor="_Toc400014947" w:history="1">
+          <w:hyperlink w:anchor="_Toc431191580" w:history="1">
             <w:r>
               <w:rPr>
                 <w:rStyle w:val="Hyperlink"/>
@@ -491,7 +566,7 @@
                 <w:noProof/>
                 <w:webHidden/>
               </w:rPr>
-              <w:instrText xml:space="preserve"> PAGEREF _Toc400014947 \h </w:instrText>
+              <w:instrText xml:space="preserve"> PAGEREF _Toc431191580 \h </w:instrText>
             </w:r>
             <w:r>
               <w:rPr>
@@ -533,7 +608,7 @@
               <w:noProof/>
             </w:rPr>
           </w:pPr>
-          <w:hyperlink w:anchor="_Toc400014948" w:history="1">
+          <w:hyperlink w:anchor="_Toc431191581" w:history="1">
             <w:r>
               <w:rPr>
                 <w:rStyle w:val="Hyperlink"/>
@@ -560,7 +635,7 @@
                 <w:noProof/>
                 <w:webHidden/>
               </w:rPr>
-              <w:instrText xml:space="preserve"> PAGEREF _Toc400014948 \h </w:instrText>
+              <w:instrText xml:space="preserve"> PAGEREF _Toc431191581 \h </w:instrText>
             </w:r>
             <w:r>
               <w:rPr>
@@ -581,6 +656,144 @@
                 <w:webHidden/>
               </w:rPr>
               <w:t>4</w:t>
+            </w:r>
+            <w:r>
+              <w:rPr>
+                <w:noProof/>
+                <w:webHidden/>
+              </w:rPr>
+              <w:fldChar w:fldCharType="end"/>
+            </w:r>
+          </w:hyperlink>
+        </w:p>
+        <w:p>
+          <w:pPr>
+            <w:pStyle w:val="TOC2"/>
+            <w:tabs>
+              <w:tab w:val="right" w:leader="dot" w:pos="9350"/>
+            </w:tabs>
+            <w:rPr>
+              <w:rFonts w:eastAsiaTheme="minorEastAsia"/>
+              <w:noProof/>
+            </w:rPr>
+          </w:pPr>
+          <w:hyperlink w:anchor="_Toc431191582" w:history="1">
+            <w:r>
+              <w:rPr>
+                <w:rStyle w:val="Hyperlink"/>
+                <w:noProof/>
+              </w:rPr>
+              <w:t>ROM Boot</w:t>
+            </w:r>
+            <w:r>
+              <w:rPr>
+                <w:noProof/>
+                <w:webHidden/>
+              </w:rPr>
+              <w:tab/>
+            </w:r>
+            <w:r>
+              <w:rPr>
+                <w:noProof/>
+                <w:webHidden/>
+              </w:rPr>
+              <w:fldChar w:fldCharType="begin"/>
+            </w:r>
+            <w:r>
+              <w:rPr>
+                <w:noProof/>
+                <w:webHidden/>
+              </w:rPr>
+              <w:instrText xml:space="preserve"> PAGEREF _Toc431191582 \h </w:instrText>
+            </w:r>
+            <w:r>
+              <w:rPr>
+                <w:noProof/>
+                <w:webHidden/>
+              </w:rPr>
+            </w:r>
+            <w:r>
+              <w:rPr>
+                <w:noProof/>
+                <w:webHidden/>
+              </w:rPr>
+              <w:fldChar w:fldCharType="separate"/>
+            </w:r>
+            <w:r>
+              <w:rPr>
+                <w:noProof/>
+                <w:webHidden/>
+              </w:rPr>
+              <w:t>7</w:t>
+            </w:r>
+            <w:r>
+              <w:rPr>
+                <w:noProof/>
+                <w:webHidden/>
+              </w:rPr>
+              <w:fldChar w:fldCharType="end"/>
+            </w:r>
+          </w:hyperlink>
+        </w:p>
+        <w:p>
+          <w:pPr>
+            <w:pStyle w:val="TOC2"/>
+            <w:tabs>
+              <w:tab w:val="right" w:leader="dot" w:pos="9350"/>
+            </w:tabs>
+            <w:rPr>
+              <w:rFonts w:eastAsiaTheme="minorEastAsia"/>
+              <w:noProof/>
+            </w:rPr>
+          </w:pPr>
+          <w:hyperlink w:anchor="_Toc431191583" w:history="1">
+            <w:r>
+              <w:rPr>
+                <w:rStyle w:val="Hyperlink"/>
+                <w:noProof/>
+              </w:rPr>
+              <w:t>Application Boot</w:t>
+            </w:r>
+            <w:r>
+              <w:rPr>
+                <w:noProof/>
+                <w:webHidden/>
+              </w:rPr>
+              <w:tab/>
+            </w:r>
+            <w:r>
+              <w:rPr>
+                <w:noProof/>
+                <w:webHidden/>
+              </w:rPr>
+              <w:fldChar w:fldCharType="begin"/>
+            </w:r>
+            <w:r>
+              <w:rPr>
+                <w:noProof/>
+                <w:webHidden/>
+              </w:rPr>
+              <w:instrText xml:space="preserve"> PAGEREF _Toc431191583 \h </w:instrText>
+            </w:r>
+            <w:r>
+              <w:rPr>
+                <w:noProof/>
+                <w:webHidden/>
+              </w:rPr>
+            </w:r>
+            <w:r>
+              <w:rPr>
+                <w:noProof/>
+                <w:webHidden/>
+              </w:rPr>
+              <w:fldChar w:fldCharType="separate"/>
+            </w:r>
+            <w:r>
+              <w:rPr>
+                <w:noProof/>
+                <w:webHidden/>
+              </w:rPr>
+              <w:t>7</w:t>
             </w:r>
             <w:r>
               <w:rPr>
@@ -602,13 +815,13 @@
               <w:noProof/>
             </w:rPr>
           </w:pPr>
-          <w:hyperlink w:anchor="_Toc400014949" w:history="1">
+          <w:hyperlink w:anchor="_Toc431191584" w:history="1">
             <w:r>
               <w:rPr>
                 <w:rStyle w:val="Hyperlink"/>
                 <w:noProof/>
               </w:rPr>
-              <w:t>A more detailed explanation of these two boot processes is presented below.  You can refer to the section of this document called</w:t>
+              <w:t>Notes</w:t>
             </w:r>
             <w:r>
               <w:rPr>
@@ -629,7 +842,7 @@
                 <w:noProof/>
                 <w:webHidden/>
               </w:rPr>
-              <w:instrText xml:space="preserve"> PAGEREF _Toc400014949 \h </w:instrText>
+              <w:instrText xml:space="preserve"> PAGEREF _Toc431191584 \h </w:instrText>
             </w:r>
             <w:r>
               <w:rPr>
@@ -649,7 +862,214 @@
                 <w:noProof/>
                 <w:webHidden/>
               </w:rPr>
-              <w:t>5</w:t>
+              <w:t>7</w:t>
+            </w:r>
+            <w:r>
+              <w:rPr>
+                <w:noProof/>
+                <w:webHidden/>
+              </w:rPr>
+              <w:fldChar w:fldCharType="end"/>
+            </w:r>
+          </w:hyperlink>
+        </w:p>
+        <w:p>
+          <w:pPr>
+            <w:pStyle w:val="TOC1"/>
+            <w:tabs>
+              <w:tab w:val="right" w:leader="dot" w:pos="9350"/>
+            </w:tabs>
+            <w:rPr>
+              <w:rFonts w:eastAsiaTheme="minorEastAsia"/>
+              <w:noProof/>
+            </w:rPr>
+          </w:pPr>
+          <w:hyperlink w:anchor="_Toc431191585" w:history="1">
+            <w:r>
+              <w:rPr>
+                <w:rStyle w:val="Hyperlink"/>
+                <w:noProof/>
+              </w:rPr>
+              <w:t>Driver Model</w:t>
+            </w:r>
+            <w:r>
+              <w:rPr>
+                <w:noProof/>
+                <w:webHidden/>
+              </w:rPr>
+              <w:tab/>
+            </w:r>
+            <w:r>
+              <w:rPr>
+                <w:noProof/>
+                <w:webHidden/>
+              </w:rPr>
+              <w:fldChar w:fldCharType="begin"/>
+            </w:r>
+            <w:r>
+              <w:rPr>
+                <w:noProof/>
+                <w:webHidden/>
+              </w:rPr>
+              <w:instrText xml:space="preserve"> PAGEREF _Toc431191585 \h </w:instrText>
+            </w:r>
+            <w:r>
+              <w:rPr>
+                <w:noProof/>
+                <w:webHidden/>
+              </w:rPr>
+            </w:r>
+            <w:r>
+              <w:rPr>
+                <w:noProof/>
+                <w:webHidden/>
+              </w:rPr>
+              <w:fldChar w:fldCharType="separate"/>
+            </w:r>
+            <w:r>
+              <w:rPr>
+                <w:noProof/>
+                <w:webHidden/>
+              </w:rPr>
+              <w:t>8</w:t>
+            </w:r>
+            <w:r>
+              <w:rPr>
+                <w:noProof/>
+                <w:webHidden/>
+              </w:rPr>
+              <w:fldChar w:fldCharType="end"/>
+            </w:r>
+          </w:hyperlink>
+        </w:p>
+        <w:p>
+          <w:pPr>
+            <w:pStyle w:val="TOC1"/>
+            <w:tabs>
+              <w:tab w:val="right" w:leader="dot" w:pos="9350"/>
+            </w:tabs>
+            <w:rPr>
+              <w:rFonts w:eastAsiaTheme="minorEastAsia"/>
+              <w:noProof/>
+            </w:rPr>
+          </w:pPr>
+          <w:hyperlink w:anchor="_Toc431191586" w:history="1">
+            <w:r>
+              <w:rPr>
+                <w:rStyle w:val="Hyperlink"/>
+                <w:noProof/>
+              </w:rPr>
+              <w:t>Character / Emulation / Video Services</w:t>
+            </w:r>
+            <w:r>
+              <w:rPr>
+                <w:noProof/>
+                <w:webHidden/>
+              </w:rPr>
+              <w:tab/>
+            </w:r>
+            <w:r>
+              <w:rPr>
+                <w:noProof/>
+                <w:webHidden/>
+              </w:rPr>
+              <w:fldChar w:fldCharType="begin"/>
+            </w:r>
+            <w:r>
+              <w:rPr>
+                <w:noProof/>
+                <w:webHidden/>
+              </w:rPr>
+              <w:instrText xml:space="preserve"> PAGEREF _Toc431191586 \h </w:instrText>
+            </w:r>
+            <w:r>
+              <w:rPr>
+                <w:noProof/>
+                <w:webHidden/>
+              </w:rPr>
+            </w:r>
+            <w:r>
+              <w:rPr>
+                <w:noProof/>
+                <w:webHidden/>
+              </w:rPr>
+              <w:fldChar w:fldCharType="separate"/>
+            </w:r>
+            <w:r>
+              <w:rPr>
+                <w:noProof/>
+                <w:webHidden/>
+              </w:rPr>
+              <w:t>8</w:t>
+            </w:r>
+            <w:r>
+              <w:rPr>
+                <w:noProof/>
+                <w:webHidden/>
+              </w:rPr>
+              <w:fldChar w:fldCharType="end"/>
+            </w:r>
+          </w:hyperlink>
+        </w:p>
+        <w:p>
+          <w:pPr>
+            <w:pStyle w:val="TOC1"/>
+            <w:tabs>
+              <w:tab w:val="right" w:leader="dot" w:pos="9350"/>
+            </w:tabs>
+            <w:rPr>
+              <w:rFonts w:eastAsiaTheme="minorEastAsia"/>
+              <w:noProof/>
+            </w:rPr>
+          </w:pPr>
+          <w:hyperlink w:anchor="_Toc431191587" w:history="1">
+            <w:r>
+              <w:rPr>
+                <w:rStyle w:val="Hyperlink"/>
+                <w:noProof/>
+              </w:rPr>
+              <w:t>HBIOS Reference</w:t>
+            </w:r>
+            <w:r>
+              <w:rPr>
+                <w:noProof/>
+                <w:webHidden/>
+              </w:rPr>
+              <w:tab/>
+            </w:r>
+            <w:r>
+              <w:rPr>
+                <w:noProof/>
+                <w:webHidden/>
+              </w:rPr>
+              <w:fldChar w:fldCharType="begin"/>
+            </w:r>
+            <w:r>
+              <w:rPr>
+                <w:noProof/>
+                <w:webHidden/>
+              </w:rPr>
+              <w:instrText xml:space="preserve"> PAGEREF _Toc431191587 \h </w:instrText>
+            </w:r>
+            <w:r>
+              <w:rPr>
+                <w:noProof/>
+                <w:webHidden/>
+              </w:rPr>
+            </w:r>
+            <w:r>
+              <w:rPr>
+                <w:noProof/>
+                <w:webHidden/>
+              </w:rPr>
+              <w:fldChar w:fldCharType="separate"/>
+            </w:r>
+            <w:r>
+              <w:rPr>
+                <w:noProof/>
+                <w:webHidden/>
+              </w:rPr>
+              <w:t>10</w:t>
             </w:r>
             <w:r>
               <w:rPr>
@@ -671,13 +1091,13 @@
               <w:noProof/>
             </w:rPr>
           </w:pPr>
-          <w:hyperlink w:anchor="_Toc400014950" w:history="1">
+          <w:hyperlink w:anchor="_Toc431191588" w:history="1">
             <w:r>
               <w:rPr>
                 <w:rStyle w:val="Hyperlink"/>
                 <w:noProof/>
               </w:rPr>
-              <w:t>ROM Boot</w:t>
+              <w:t>Invocation</w:t>
             </w:r>
             <w:r>
               <w:rPr>
@@ -698,7 +1118,7 @@
                 <w:noProof/>
                 <w:webHidden/>
               </w:rPr>
-              <w:instrText xml:space="preserve"> PAGEREF _Toc400014950 \h </w:instrText>
+              <w:instrText xml:space="preserve"> PAGEREF _Toc431191588 \h </w:instrText>
             </w:r>
             <w:r>
               <w:rPr>
@@ -718,7 +1138,7 @@
                 <w:noProof/>
                 <w:webHidden/>
               </w:rPr>
-              <w:t>6</w:t>
+              <w:t>10</w:t>
             </w:r>
             <w:r>
               <w:rPr>
@@ -740,13 +1160,13 @@
               <w:noProof/>
             </w:rPr>
           </w:pPr>
-          <w:hyperlink w:anchor="_Toc400014951" w:history="1">
+          <w:hyperlink w:anchor="_Toc431191589" w:history="1">
             <w:r>
               <w:rPr>
                 <w:rStyle w:val="Hyperlink"/>
                 <w:noProof/>
               </w:rPr>
-              <w:t>Application Boot</w:t>
+              <w:t>Function Overview</w:t>
             </w:r>
             <w:r>
               <w:rPr>
@@ -767,7 +1187,7 @@
                 <w:noProof/>
                 <w:webHidden/>
               </w:rPr>
-              <w:instrText xml:space="preserve"> PAGEREF _Toc400014951 \h </w:instrText>
+              <w:instrText xml:space="preserve"> PAGEREF _Toc431191589 \h </w:instrText>
             </w:r>
             <w:r>
               <w:rPr>
@@ -787,7 +1207,421 @@
                 <w:noProof/>
                 <w:webHidden/>
               </w:rPr>
-              <w:t>6</w:t>
+              <w:t>10</w:t>
+            </w:r>
+            <w:r>
+              <w:rPr>
+                <w:noProof/>
+                <w:webHidden/>
+              </w:rPr>
+              <w:fldChar w:fldCharType="end"/>
+            </w:r>
+          </w:hyperlink>
+        </w:p>
+        <w:p>
+          <w:pPr>
+            <w:pStyle w:val="TOC2"/>
+            <w:tabs>
+              <w:tab w:val="right" w:leader="dot" w:pos="9350"/>
+            </w:tabs>
+            <w:rPr>
+              <w:rFonts w:eastAsiaTheme="minorEastAsia"/>
+              <w:noProof/>
+            </w:rPr>
+          </w:pPr>
+          <w:hyperlink w:anchor="_Toc431191590" w:history="1">
+            <w:r>
+              <w:rPr>
+                <w:rStyle w:val="Hyperlink"/>
+                <w:noProof/>
+              </w:rPr>
+              <w:t>Character Input/Output (CIO)</w:t>
+            </w:r>
+            <w:r>
+              <w:rPr>
+                <w:noProof/>
+                <w:webHidden/>
+              </w:rPr>
+              <w:tab/>
+            </w:r>
+            <w:r>
+              <w:rPr>
+                <w:noProof/>
+                <w:webHidden/>
+              </w:rPr>
+              <w:fldChar w:fldCharType="begin"/>
+            </w:r>
+            <w:r>
+              <w:rPr>
+                <w:noProof/>
+                <w:webHidden/>
+              </w:rPr>
+              <w:instrText xml:space="preserve"> PAGEREF _Toc431191590 \h </w:instrText>
+            </w:r>
+            <w:r>
+              <w:rPr>
+                <w:noProof/>
+                <w:webHidden/>
+              </w:rPr>
+            </w:r>
+            <w:r>
+              <w:rPr>
+                <w:noProof/>
+                <w:webHidden/>
+              </w:rPr>
+              <w:fldChar w:fldCharType="separate"/>
+            </w:r>
+            <w:r>
+              <w:rPr>
+                <w:noProof/>
+                <w:webHidden/>
+              </w:rPr>
+              <w:t>12</w:t>
+            </w:r>
+            <w:r>
+              <w:rPr>
+                <w:noProof/>
+                <w:webHidden/>
+              </w:rPr>
+              <w:fldChar w:fldCharType="end"/>
+            </w:r>
+          </w:hyperlink>
+        </w:p>
+        <w:p>
+          <w:pPr>
+            <w:pStyle w:val="TOC2"/>
+            <w:tabs>
+              <w:tab w:val="right" w:leader="dot" w:pos="9350"/>
+            </w:tabs>
+            <w:rPr>
+              <w:rFonts w:eastAsiaTheme="minorEastAsia"/>
+              <w:noProof/>
+            </w:rPr>
+          </w:pPr>
+          <w:hyperlink w:anchor="_Toc431191591" w:history="1">
+            <w:r>
+              <w:rPr>
+                <w:rStyle w:val="Hyperlink"/>
+                <w:noProof/>
+              </w:rPr>
+              <w:t>Disk Input/Output (DIO)</w:t>
+            </w:r>
+            <w:r>
+              <w:rPr>
+                <w:noProof/>
+                <w:webHidden/>
+              </w:rPr>
+              <w:tab/>
+            </w:r>
+            <w:r>
+              <w:rPr>
+                <w:noProof/>
+                <w:webHidden/>
+              </w:rPr>
+              <w:fldChar w:fldCharType="begin"/>
+            </w:r>
+            <w:r>
+              <w:rPr>
+                <w:noProof/>
+                <w:webHidden/>
+              </w:rPr>
+              <w:instrText xml:space="preserve"> PAGEREF _Toc431191591 \h </w:instrText>
+            </w:r>
+            <w:r>
+              <w:rPr>
+                <w:noProof/>
+                <w:webHidden/>
+              </w:rPr>
+            </w:r>
+            <w:r>
+              <w:rPr>
+                <w:noProof/>
+                <w:webHidden/>
+              </w:rPr>
+              <w:fldChar w:fldCharType="separate"/>
+            </w:r>
+            <w:r>
+              <w:rPr>
+                <w:noProof/>
+                <w:webHidden/>
+              </w:rPr>
+              <w:t>14</w:t>
+            </w:r>
+            <w:r>
+              <w:rPr>
+                <w:noProof/>
+                <w:webHidden/>
+              </w:rPr>
+              <w:fldChar w:fldCharType="end"/>
+            </w:r>
+          </w:hyperlink>
+        </w:p>
+        <w:p>
+          <w:pPr>
+            <w:pStyle w:val="TOC2"/>
+            <w:tabs>
+              <w:tab w:val="right" w:leader="dot" w:pos="9350"/>
+            </w:tabs>
+            <w:rPr>
+              <w:rFonts w:eastAsiaTheme="minorEastAsia"/>
+              <w:noProof/>
+            </w:rPr>
+          </w:pPr>
+          <w:hyperlink w:anchor="_Toc431191592" w:history="1">
+            <w:r>
+              <w:rPr>
+                <w:rStyle w:val="Hyperlink"/>
+                <w:noProof/>
+              </w:rPr>
+              <w:t>Real Time Clock (RTC)</w:t>
+            </w:r>
+            <w:r>
+              <w:rPr>
+                <w:noProof/>
+                <w:webHidden/>
+              </w:rPr>
+              <w:tab/>
+            </w:r>
+            <w:r>
+              <w:rPr>
+                <w:noProof/>
+                <w:webHidden/>
+              </w:rPr>
+              <w:fldChar w:fldCharType="begin"/>
+            </w:r>
+            <w:r>
+              <w:rPr>
+                <w:noProof/>
+                <w:webHidden/>
+              </w:rPr>
+              <w:instrText xml:space="preserve"> PAGEREF _Toc431191592 \h </w:instrText>
+            </w:r>
+            <w:r>
+              <w:rPr>
+                <w:noProof/>
+                <w:webHidden/>
+              </w:rPr>
+            </w:r>
+            <w:r>
+              <w:rPr>
+                <w:noProof/>
+                <w:webHidden/>
+              </w:rPr>
+              <w:fldChar w:fldCharType="separate"/>
+            </w:r>
+            <w:r>
+              <w:rPr>
+                <w:noProof/>
+                <w:webHidden/>
+              </w:rPr>
+              <w:t>17</w:t>
+            </w:r>
+            <w:r>
+              <w:rPr>
+                <w:noProof/>
+                <w:webHidden/>
+              </w:rPr>
+              <w:fldChar w:fldCharType="end"/>
+            </w:r>
+          </w:hyperlink>
+        </w:p>
+        <w:p>
+          <w:pPr>
+            <w:pStyle w:val="TOC2"/>
+            <w:tabs>
+              <w:tab w:val="right" w:leader="dot" w:pos="9350"/>
+            </w:tabs>
+            <w:rPr>
+              <w:rFonts w:eastAsiaTheme="minorEastAsia"/>
+              <w:noProof/>
+            </w:rPr>
+          </w:pPr>
+          <w:hyperlink w:anchor="_Toc431191593" w:history="1">
+            <w:r>
+              <w:rPr>
+                <w:rStyle w:val="Hyperlink"/>
+                <w:noProof/>
+              </w:rPr>
+              <w:t>Emulation (EMU)</w:t>
+            </w:r>
+            <w:r>
+              <w:rPr>
+                <w:noProof/>
+                <w:webHidden/>
+              </w:rPr>
+              <w:tab/>
+            </w:r>
+            <w:r>
+              <w:rPr>
+                <w:noProof/>
+                <w:webHidden/>
+              </w:rPr>
+              <w:fldChar w:fldCharType="begin"/>
+            </w:r>
+            <w:r>
+              <w:rPr>
+                <w:noProof/>
+                <w:webHidden/>
+              </w:rPr>
+              <w:instrText xml:space="preserve"> PAGEREF _Toc431191593 \h </w:instrText>
+            </w:r>
+            <w:r>
+              <w:rPr>
+                <w:noProof/>
+                <w:webHidden/>
+              </w:rPr>
+            </w:r>
+            <w:r>
+              <w:rPr>
+                <w:noProof/>
+                <w:webHidden/>
+              </w:rPr>
+              <w:fldChar w:fldCharType="separate"/>
+            </w:r>
+            <w:r>
+              <w:rPr>
+                <w:noProof/>
+                <w:webHidden/>
+              </w:rPr>
+              <w:t>19</w:t>
+            </w:r>
+            <w:r>
+              <w:rPr>
+                <w:noProof/>
+                <w:webHidden/>
+              </w:rPr>
+              <w:fldChar w:fldCharType="end"/>
+            </w:r>
+          </w:hyperlink>
+        </w:p>
+        <w:p>
+          <w:pPr>
+            <w:pStyle w:val="TOC2"/>
+            <w:tabs>
+              <w:tab w:val="right" w:leader="dot" w:pos="9350"/>
+            </w:tabs>
+            <w:rPr>
+              <w:rFonts w:eastAsiaTheme="minorEastAsia"/>
+              <w:noProof/>
+            </w:rPr>
+          </w:pPr>
+          <w:hyperlink w:anchor="_Toc431191594" w:history="1">
+            <w:r>
+              <w:rPr>
+                <w:rStyle w:val="Hyperlink"/>
+                <w:noProof/>
+              </w:rPr>
+              <w:t>Video Display Adapter (VDA)</w:t>
+            </w:r>
+            <w:r>
+              <w:rPr>
+                <w:noProof/>
+                <w:webHidden/>
+              </w:rPr>
+              <w:tab/>
+            </w:r>
+            <w:r>
+              <w:rPr>
+                <w:noProof/>
+                <w:webHidden/>
+              </w:rPr>
+              <w:fldChar w:fldCharType="begin"/>
+            </w:r>
+            <w:r>
+              <w:rPr>
+                <w:noProof/>
+                <w:webHidden/>
+              </w:rPr>
+              <w:instrText xml:space="preserve"> PAGEREF _Toc431191594 \h </w:instrText>
+            </w:r>
+            <w:r>
+              <w:rPr>
+                <w:noProof/>
+                <w:webHidden/>
+              </w:rPr>
+            </w:r>
+            <w:r>
+              <w:rPr>
+                <w:noProof/>
+                <w:webHidden/>
+              </w:rPr>
+              <w:fldChar w:fldCharType="separate"/>
+            </w:r>
+            <w:r>
+              <w:rPr>
+                <w:noProof/>
+                <w:webHidden/>
+              </w:rPr>
+              <w:t>20</w:t>
+            </w:r>
+            <w:r>
+              <w:rPr>
+                <w:noProof/>
+                <w:webHidden/>
+              </w:rPr>
+              <w:fldChar w:fldCharType="end"/>
+            </w:r>
+          </w:hyperlink>
+        </w:p>
+        <w:p>
+          <w:pPr>
+            <w:pStyle w:val="TOC2"/>
+            <w:tabs>
+              <w:tab w:val="right" w:leader="dot" w:pos="9350"/>
+            </w:tabs>
+            <w:rPr>
+              <w:rFonts w:eastAsiaTheme="minorEastAsia"/>
+              <w:noProof/>
+            </w:rPr>
+          </w:pPr>
+          <w:hyperlink w:anchor="_Toc431191595" w:history="1">
+            <w:r>
+              <w:rPr>
+                <w:rStyle w:val="Hyperlink"/>
+                <w:noProof/>
+              </w:rPr>
+              <w:t>System (SYS)</w:t>
+            </w:r>
+            <w:r>
+              <w:rPr>
+                <w:noProof/>
+                <w:webHidden/>
+              </w:rPr>
+              <w:tab/>
+            </w:r>
+            <w:r>
+              <w:rPr>
+                <w:noProof/>
+                <w:webHidden/>
+              </w:rPr>
+              <w:fldChar w:fldCharType="begin"/>
+            </w:r>
+            <w:r>
+              <w:rPr>
+                <w:noProof/>
+                <w:webHidden/>
+              </w:rPr>
+              <w:instrText xml:space="preserve"> PAGEREF _Toc431191595 \h </w:instrText>
+            </w:r>
+            <w:r>
+              <w:rPr>
+                <w:noProof/>
+                <w:webHidden/>
+              </w:rPr>
+            </w:r>
+            <w:r>
+              <w:rPr>
+                <w:noProof/>
+                <w:webHidden/>
+              </w:rPr>
+              <w:fldChar w:fldCharType="separate"/>
+            </w:r>
+            <w:r>
+              <w:rPr>
+                <w:noProof/>
+                <w:webHidden/>
+              </w:rPr>
+              <w:t>28</w:t>
             </w:r>
             <w:r>
               <w:rPr>
@@ -809,13 +1643,13 @@
               <w:noProof/>
             </w:rPr>
           </w:pPr>
-          <w:hyperlink w:anchor="_Toc400014952" w:history="1">
+          <w:hyperlink w:anchor="_Toc431191596" w:history="1">
             <w:r>
               <w:rPr>
                 <w:rStyle w:val="Hyperlink"/>
                 <w:noProof/>
               </w:rPr>
-              <w:t>Notes</w:t>
+              <w:t>Memory Layout Detail</w:t>
             </w:r>
             <w:r>
               <w:rPr>
@@ -836,7 +1670,7 @@
                 <w:noProof/>
                 <w:webHidden/>
               </w:rPr>
-              <w:instrText xml:space="preserve"> PAGEREF _Toc400014952 \h </w:instrText>
+              <w:instrText xml:space="preserve"> PAGEREF _Toc431191596 \h </w:instrText>
             </w:r>
             <w:r>
               <w:rPr>
@@ -856,835 +1690,7 @@
                 <w:noProof/>
                 <w:webHidden/>
               </w:rPr>
-              <w:t>6</w:t>
-            </w:r>
-            <w:r>
-              <w:rPr>
-                <w:noProof/>
-                <w:webHidden/>
-              </w:rPr>
-              <w:fldChar w:fldCharType="end"/>
-            </w:r>
-          </w:hyperlink>
-        </w:p>
-        <w:p>
-          <w:pPr>
-            <w:pStyle w:val="TOC1"/>
-            <w:tabs>
-              <w:tab w:val="right" w:leader="dot" w:pos="9350"/>
-            </w:tabs>
-            <w:rPr>
-              <w:rFonts w:eastAsiaTheme="minorEastAsia"/>
-              <w:noProof/>
-            </w:rPr>
-          </w:pPr>
-          <w:hyperlink w:anchor="_Toc400014953" w:history="1">
-            <w:r>
-              <w:rPr>
-                <w:rStyle w:val="Hyperlink"/>
-                <w:noProof/>
-              </w:rPr>
-              <w:t>Driver Model</w:t>
-            </w:r>
-            <w:r>
-              <w:rPr>
-                <w:noProof/>
-                <w:webHidden/>
-              </w:rPr>
-              <w:tab/>
-            </w:r>
-            <w:r>
-              <w:rPr>
-                <w:noProof/>
-                <w:webHidden/>
-              </w:rPr>
-              <w:fldChar w:fldCharType="begin"/>
-            </w:r>
-            <w:r>
-              <w:rPr>
-                <w:noProof/>
-                <w:webHidden/>
-              </w:rPr>
-              <w:instrText xml:space="preserve"> PAGEREF _Toc400014953 \h </w:instrText>
-            </w:r>
-            <w:r>
-              <w:rPr>
-                <w:noProof/>
-                <w:webHidden/>
-              </w:rPr>
-            </w:r>
-            <w:r>
-              <w:rPr>
-                <w:noProof/>
-                <w:webHidden/>
-              </w:rPr>
-              <w:fldChar w:fldCharType="separate"/>
-            </w:r>
-            <w:r>
-              <w:rPr>
-                <w:noProof/>
-                <w:webHidden/>
-              </w:rPr>
-              <w:t>7</w:t>
-            </w:r>
-            <w:r>
-              <w:rPr>
-                <w:noProof/>
-                <w:webHidden/>
-              </w:rPr>
-              <w:fldChar w:fldCharType="end"/>
-            </w:r>
-          </w:hyperlink>
-        </w:p>
-        <w:p>
-          <w:pPr>
-            <w:pStyle w:val="TOC1"/>
-            <w:tabs>
-              <w:tab w:val="right" w:leader="dot" w:pos="9350"/>
-            </w:tabs>
-            <w:rPr>
-              <w:rFonts w:eastAsiaTheme="minorEastAsia"/>
-              <w:noProof/>
-            </w:rPr>
-          </w:pPr>
-          <w:hyperlink w:anchor="_Toc400014954" w:history="1">
-            <w:r>
-              <w:rPr>
-                <w:rStyle w:val="Hyperlink"/>
-                <w:noProof/>
-              </w:rPr>
-              <w:t>Character / Emulation / Video Services</w:t>
-            </w:r>
-            <w:r>
-              <w:rPr>
-                <w:noProof/>
-                <w:webHidden/>
-              </w:rPr>
-              <w:tab/>
-            </w:r>
-            <w:r>
-              <w:rPr>
-                <w:noProof/>
-                <w:webHidden/>
-              </w:rPr>
-              <w:fldChar w:fldCharType="begin"/>
-            </w:r>
-            <w:r>
-              <w:rPr>
-                <w:noProof/>
-                <w:webHidden/>
-              </w:rPr>
-              <w:instrText xml:space="preserve"> PAGEREF _Toc400014954 \h </w:instrText>
-            </w:r>
-            <w:r>
-              <w:rPr>
-                <w:noProof/>
-                <w:webHidden/>
-              </w:rPr>
-            </w:r>
-            <w:r>
-              <w:rPr>
-                <w:noProof/>
-                <w:webHidden/>
-              </w:rPr>
-              <w:fldChar w:fldCharType="separate"/>
-            </w:r>
-            <w:r>
-              <w:rPr>
-                <w:noProof/>
-                <w:webHidden/>
-              </w:rPr>
-              <w:t>7</w:t>
-            </w:r>
-            <w:r>
-              <w:rPr>
-                <w:noProof/>
-                <w:webHidden/>
-              </w:rPr>
-              <w:fldChar w:fldCharType="end"/>
-            </w:r>
-          </w:hyperlink>
-        </w:p>
-        <w:p>
-          <w:pPr>
-            <w:pStyle w:val="TOC1"/>
-            <w:tabs>
-              <w:tab w:val="right" w:leader="dot" w:pos="9350"/>
-            </w:tabs>
-            <w:rPr>
-              <w:rFonts w:eastAsiaTheme="minorEastAsia"/>
-              <w:noProof/>
-            </w:rPr>
-          </w:pPr>
-          <w:hyperlink w:anchor="_Toc400014955" w:history="1">
-            <w:r>
-              <w:rPr>
-                <w:rStyle w:val="Hyperlink"/>
-                <w:noProof/>
-              </w:rPr>
-              <w:t>HBIOS Reference</w:t>
-            </w:r>
-            <w:r>
-              <w:rPr>
-                <w:noProof/>
-                <w:webHidden/>
-              </w:rPr>
-              <w:tab/>
-            </w:r>
-            <w:r>
-              <w:rPr>
-                <w:noProof/>
-                <w:webHidden/>
-              </w:rPr>
-              <w:fldChar w:fldCharType="begin"/>
-            </w:r>
-            <w:r>
-              <w:rPr>
-                <w:noProof/>
-                <w:webHidden/>
-              </w:rPr>
-              <w:instrText xml:space="preserve"> PAGEREF _Toc400014955 \h </w:instrText>
-            </w:r>
-            <w:r>
-              <w:rPr>
-                <w:noProof/>
-                <w:webHidden/>
-              </w:rPr>
-            </w:r>
-            <w:r>
-              <w:rPr>
-                <w:noProof/>
-                <w:webHidden/>
-              </w:rPr>
-              <w:fldChar w:fldCharType="separate"/>
-            </w:r>
-            <w:r>
-              <w:rPr>
-                <w:noProof/>
-                <w:webHidden/>
-              </w:rPr>
-              <w:t>9</w:t>
-            </w:r>
-            <w:r>
-              <w:rPr>
-                <w:noProof/>
-                <w:webHidden/>
-              </w:rPr>
-              <w:fldChar w:fldCharType="end"/>
-            </w:r>
-          </w:hyperlink>
-        </w:p>
-        <w:p>
-          <w:pPr>
-            <w:pStyle w:val="TOC2"/>
-            <w:tabs>
-              <w:tab w:val="right" w:leader="dot" w:pos="9350"/>
-            </w:tabs>
-            <w:rPr>
-              <w:rFonts w:eastAsiaTheme="minorEastAsia"/>
-              <w:noProof/>
-            </w:rPr>
-          </w:pPr>
-          <w:hyperlink w:anchor="_Toc400014956" w:history="1">
-            <w:r>
-              <w:rPr>
-                <w:rStyle w:val="Hyperlink"/>
-                <w:noProof/>
-              </w:rPr>
-              <w:t>Invocation</w:t>
-            </w:r>
-            <w:r>
-              <w:rPr>
-                <w:noProof/>
-                <w:webHidden/>
-              </w:rPr>
-              <w:tab/>
-            </w:r>
-            <w:r>
-              <w:rPr>
-                <w:noProof/>
-                <w:webHidden/>
-              </w:rPr>
-              <w:fldChar w:fldCharType="begin"/>
-            </w:r>
-            <w:r>
-              <w:rPr>
-                <w:noProof/>
-                <w:webHidden/>
-              </w:rPr>
-              <w:instrText xml:space="preserve"> PAGEREF _Toc400014956 \h </w:instrText>
-            </w:r>
-            <w:r>
-              <w:rPr>
-                <w:noProof/>
-                <w:webHidden/>
-              </w:rPr>
-            </w:r>
-            <w:r>
-              <w:rPr>
-                <w:noProof/>
-                <w:webHidden/>
-              </w:rPr>
-              <w:fldChar w:fldCharType="separate"/>
-            </w:r>
-            <w:r>
-              <w:rPr>
-                <w:noProof/>
-                <w:webHidden/>
-              </w:rPr>
-              <w:t>9</w:t>
-            </w:r>
-            <w:r>
-              <w:rPr>
-                <w:noProof/>
-                <w:webHidden/>
-              </w:rPr>
-              <w:fldChar w:fldCharType="end"/>
-            </w:r>
-          </w:hyperlink>
-        </w:p>
-        <w:p>
-          <w:pPr>
-            <w:pStyle w:val="TOC2"/>
-            <w:tabs>
-              <w:tab w:val="right" w:leader="dot" w:pos="9350"/>
-            </w:tabs>
-            <w:rPr>
-              <w:rFonts w:eastAsiaTheme="minorEastAsia"/>
-              <w:noProof/>
-            </w:rPr>
-          </w:pPr>
-          <w:hyperlink w:anchor="_Toc400014957" w:history="1">
-            <w:r>
-              <w:rPr>
-                <w:rStyle w:val="Hyperlink"/>
-                <w:noProof/>
-              </w:rPr>
-              <w:t>Function Overview</w:t>
-            </w:r>
-            <w:r>
-              <w:rPr>
-                <w:noProof/>
-                <w:webHidden/>
-              </w:rPr>
-              <w:tab/>
-            </w:r>
-            <w:r>
-              <w:rPr>
-                <w:noProof/>
-                <w:webHidden/>
-              </w:rPr>
-              <w:fldChar w:fldCharType="begin"/>
-            </w:r>
-            <w:r>
-              <w:rPr>
-                <w:noProof/>
-                <w:webHidden/>
-              </w:rPr>
-              <w:instrText xml:space="preserve"> PAGEREF _Toc400014957 \h </w:instrText>
-            </w:r>
-            <w:r>
-              <w:rPr>
-                <w:noProof/>
-                <w:webHidden/>
-              </w:rPr>
-            </w:r>
-            <w:r>
-              <w:rPr>
-                <w:noProof/>
-                <w:webHidden/>
-              </w:rPr>
-              <w:fldChar w:fldCharType="separate"/>
-            </w:r>
-            <w:r>
-              <w:rPr>
-                <w:noProof/>
-                <w:webHidden/>
-              </w:rPr>
-              <w:t>10</w:t>
-            </w:r>
-            <w:r>
-              <w:rPr>
-                <w:noProof/>
-                <w:webHidden/>
-              </w:rPr>
-              <w:fldChar w:fldCharType="end"/>
-            </w:r>
-          </w:hyperlink>
-        </w:p>
-        <w:p>
-          <w:pPr>
-            <w:pStyle w:val="TOC2"/>
-            <w:tabs>
-              <w:tab w:val="right" w:leader="dot" w:pos="9350"/>
-            </w:tabs>
-            <w:rPr>
-              <w:rFonts w:eastAsiaTheme="minorEastAsia"/>
-              <w:noProof/>
-            </w:rPr>
-          </w:pPr>
-          <w:hyperlink w:anchor="_Toc400014958" w:history="1">
-            <w:r>
-              <w:rPr>
-                <w:rStyle w:val="Hyperlink"/>
-                <w:noProof/>
-              </w:rPr>
-              <w:t>Character Input/Output (CIO)</w:t>
-            </w:r>
-            <w:r>
-              <w:rPr>
-                <w:noProof/>
-                <w:webHidden/>
-              </w:rPr>
-              <w:tab/>
-            </w:r>
-            <w:r>
-              <w:rPr>
-                <w:noProof/>
-                <w:webHidden/>
-              </w:rPr>
-              <w:fldChar w:fldCharType="begin"/>
-            </w:r>
-            <w:r>
-              <w:rPr>
-                <w:noProof/>
-                <w:webHidden/>
-              </w:rPr>
-              <w:instrText xml:space="preserve"> PAGEREF _Toc400014958 \h </w:instrText>
-            </w:r>
-            <w:r>
-              <w:rPr>
-                <w:noProof/>
-                <w:webHidden/>
-              </w:rPr>
-            </w:r>
-            <w:r>
-              <w:rPr>
-                <w:noProof/>
-                <w:webHidden/>
-              </w:rPr>
-              <w:fldChar w:fldCharType="separate"/>
-            </w:r>
-            <w:r>
-              <w:rPr>
-                <w:noProof/>
-                <w:webHidden/>
-              </w:rPr>
-              <w:t>11</w:t>
-            </w:r>
-            <w:r>
-              <w:rPr>
-                <w:noProof/>
-                <w:webHidden/>
-              </w:rPr>
-              <w:fldChar w:fldCharType="end"/>
-            </w:r>
-          </w:hyperlink>
-        </w:p>
-        <w:p>
-          <w:pPr>
-            <w:pStyle w:val="TOC2"/>
-            <w:tabs>
-              <w:tab w:val="right" w:leader="dot" w:pos="9350"/>
-            </w:tabs>
-            <w:rPr>
-              <w:rFonts w:eastAsiaTheme="minorEastAsia"/>
-              <w:noProof/>
-            </w:rPr>
-          </w:pPr>
-          <w:hyperlink w:anchor="_Toc400014959" w:history="1">
-            <w:r>
-              <w:rPr>
-                <w:rStyle w:val="Hyperlink"/>
-                <w:noProof/>
-              </w:rPr>
-              <w:t>Disk Input/Output (DIO)</w:t>
-            </w:r>
-            <w:r>
-              <w:rPr>
-                <w:noProof/>
-                <w:webHidden/>
-              </w:rPr>
-              <w:tab/>
-            </w:r>
-            <w:r>
-              <w:rPr>
-                <w:noProof/>
-                <w:webHidden/>
-              </w:rPr>
-              <w:fldChar w:fldCharType="begin"/>
-            </w:r>
-            <w:r>
-              <w:rPr>
-                <w:noProof/>
-                <w:webHidden/>
-              </w:rPr>
-              <w:instrText xml:space="preserve"> PAGEREF _Toc400014959 \h </w:instrText>
-            </w:r>
-            <w:r>
-              <w:rPr>
-                <w:noProof/>
-                <w:webHidden/>
-              </w:rPr>
-            </w:r>
-            <w:r>
-              <w:rPr>
-                <w:noProof/>
-                <w:webHidden/>
-              </w:rPr>
-              <w:fldChar w:fldCharType="separate"/>
-            </w:r>
-            <w:r>
-              <w:rPr>
-                <w:noProof/>
-                <w:webHidden/>
-              </w:rPr>
-              <w:t>13</w:t>
-            </w:r>
-            <w:r>
-              <w:rPr>
-                <w:noProof/>
-                <w:webHidden/>
-              </w:rPr>
-              <w:fldChar w:fldCharType="end"/>
-            </w:r>
-          </w:hyperlink>
-        </w:p>
-        <w:p>
-          <w:pPr>
-            <w:pStyle w:val="TOC2"/>
-            <w:tabs>
-              <w:tab w:val="right" w:leader="dot" w:pos="9350"/>
-            </w:tabs>
-            <w:rPr>
-              <w:rFonts w:eastAsiaTheme="minorEastAsia"/>
-              <w:noProof/>
-            </w:rPr>
-          </w:pPr>
-          <w:hyperlink w:anchor="_Toc400014960" w:history="1">
-            <w:r>
-              <w:rPr>
-                <w:rStyle w:val="Hyperlink"/>
-                <w:noProof/>
-              </w:rPr>
-              <w:t>Real Time Clock (RTC)</w:t>
-            </w:r>
-            <w:r>
-              <w:rPr>
-                <w:noProof/>
-                <w:webHidden/>
-              </w:rPr>
-              <w:tab/>
-            </w:r>
-            <w:r>
-              <w:rPr>
-                <w:noProof/>
-                <w:webHidden/>
-              </w:rPr>
-              <w:fldChar w:fldCharType="begin"/>
-            </w:r>
-            <w:r>
-              <w:rPr>
-                <w:noProof/>
-                <w:webHidden/>
-              </w:rPr>
-              <w:instrText xml:space="preserve"> PAGEREF _Toc400014960 \h </w:instrText>
-            </w:r>
-            <w:r>
-              <w:rPr>
-                <w:noProof/>
-                <w:webHidden/>
-              </w:rPr>
-            </w:r>
-            <w:r>
-              <w:rPr>
-                <w:noProof/>
-                <w:webHidden/>
-              </w:rPr>
-              <w:fldChar w:fldCharType="separate"/>
-            </w:r>
-            <w:r>
-              <w:rPr>
-                <w:noProof/>
-                <w:webHidden/>
-              </w:rPr>
-              <w:t>16</w:t>
-            </w:r>
-            <w:r>
-              <w:rPr>
-                <w:noProof/>
-                <w:webHidden/>
-              </w:rPr>
-              <w:fldChar w:fldCharType="end"/>
-            </w:r>
-          </w:hyperlink>
-        </w:p>
-        <w:p>
-          <w:pPr>
-            <w:pStyle w:val="TOC2"/>
-            <w:tabs>
-              <w:tab w:val="right" w:leader="dot" w:pos="9350"/>
-            </w:tabs>
-            <w:rPr>
-              <w:rFonts w:eastAsiaTheme="minorEastAsia"/>
-              <w:noProof/>
-            </w:rPr>
-          </w:pPr>
-          <w:hyperlink w:anchor="_Toc400014961" w:history="1">
-            <w:r>
-              <w:rPr>
-                <w:rStyle w:val="Hyperlink"/>
-                <w:noProof/>
-              </w:rPr>
-              <w:t>Emulation (EMU)</w:t>
-            </w:r>
-            <w:r>
-              <w:rPr>
-                <w:noProof/>
-                <w:webHidden/>
-              </w:rPr>
-              <w:tab/>
-            </w:r>
-            <w:r>
-              <w:rPr>
-                <w:noProof/>
-                <w:webHidden/>
-              </w:rPr>
-              <w:fldChar w:fldCharType="begin"/>
-            </w:r>
-            <w:r>
-              <w:rPr>
-                <w:noProof/>
-                <w:webHidden/>
-              </w:rPr>
-              <w:instrText xml:space="preserve"> PAGEREF _Toc400014961 \h </w:instrText>
-            </w:r>
-            <w:r>
-              <w:rPr>
-                <w:noProof/>
-                <w:webHidden/>
-              </w:rPr>
-            </w:r>
-            <w:r>
-              <w:rPr>
-                <w:noProof/>
-                <w:webHidden/>
-              </w:rPr>
-              <w:fldChar w:fldCharType="separate"/>
-            </w:r>
-            <w:r>
-              <w:rPr>
-                <w:noProof/>
-                <w:webHidden/>
-              </w:rPr>
-              <w:t>18</w:t>
-            </w:r>
-            <w:r>
-              <w:rPr>
-                <w:noProof/>
-                <w:webHidden/>
-              </w:rPr>
-              <w:fldChar w:fldCharType="end"/>
-            </w:r>
-          </w:hyperlink>
-        </w:p>
-        <w:p>
-          <w:pPr>
-            <w:pStyle w:val="TOC2"/>
-            <w:tabs>
-              <w:tab w:val="right" w:leader="dot" w:pos="9350"/>
-            </w:tabs>
-            <w:rPr>
-              <w:rFonts w:eastAsiaTheme="minorEastAsia"/>
-              <w:noProof/>
-            </w:rPr>
-          </w:pPr>
-          <w:hyperlink w:anchor="_Toc400014962" w:history="1">
-            <w:r>
-              <w:rPr>
-                <w:rStyle w:val="Hyperlink"/>
-                <w:noProof/>
-              </w:rPr>
-              <w:t>Video Display Adapter (VDA)</w:t>
-            </w:r>
-            <w:r>
-              <w:rPr>
-                <w:noProof/>
-                <w:webHidden/>
-              </w:rPr>
-              <w:tab/>
-            </w:r>
-            <w:r>
-              <w:rPr>
-                <w:noProof/>
-                <w:webHidden/>
-              </w:rPr>
-              <w:fldChar w:fldCharType="begin"/>
-            </w:r>
-            <w:r>
-              <w:rPr>
-                <w:noProof/>
-                <w:webHidden/>
-              </w:rPr>
-              <w:instrText xml:space="preserve"> PAGEREF _Toc400014962 \h </w:instrText>
-            </w:r>
-            <w:r>
-              <w:rPr>
-                <w:noProof/>
-                <w:webHidden/>
-              </w:rPr>
-            </w:r>
-            <w:r>
-              <w:rPr>
-                <w:noProof/>
-                <w:webHidden/>
-              </w:rPr>
-              <w:fldChar w:fldCharType="separate"/>
-            </w:r>
-            <w:r>
-              <w:rPr>
-                <w:noProof/>
-                <w:webHidden/>
-              </w:rPr>
-              <w:t>19</w:t>
-            </w:r>
-            <w:r>
-              <w:rPr>
-                <w:noProof/>
-                <w:webHidden/>
-              </w:rPr>
-              <w:fldChar w:fldCharType="end"/>
-            </w:r>
-          </w:hyperlink>
-        </w:p>
-        <w:p>
-          <w:pPr>
-            <w:pStyle w:val="TOC2"/>
-            <w:tabs>
-              <w:tab w:val="right" w:leader="dot" w:pos="9350"/>
-            </w:tabs>
-            <w:rPr>
-              <w:rFonts w:eastAsiaTheme="minorEastAsia"/>
-              <w:noProof/>
-            </w:rPr>
-          </w:pPr>
-          <w:hyperlink w:anchor="_Toc400014963" w:history="1">
-            <w:r>
-              <w:rPr>
-                <w:rStyle w:val="Hyperlink"/>
-                <w:noProof/>
-              </w:rPr>
-              <w:t>System (SYS)</w:t>
-            </w:r>
-            <w:r>
-              <w:rPr>
-                <w:noProof/>
-                <w:webHidden/>
-              </w:rPr>
-              <w:tab/>
-            </w:r>
-            <w:r>
-              <w:rPr>
-                <w:noProof/>
-                <w:webHidden/>
-              </w:rPr>
-              <w:fldChar w:fldCharType="begin"/>
-            </w:r>
-            <w:r>
-              <w:rPr>
-                <w:noProof/>
-                <w:webHidden/>
-              </w:rPr>
-              <w:instrText xml:space="preserve"> PAGEREF _Toc400014963 \h </w:instrText>
-            </w:r>
-            <w:r>
-              <w:rPr>
-                <w:noProof/>
-                <w:webHidden/>
-              </w:rPr>
-            </w:r>
-            <w:r>
-              <w:rPr>
-                <w:noProof/>
-                <w:webHidden/>
-              </w:rPr>
-              <w:fldChar w:fldCharType="separate"/>
-            </w:r>
-            <w:r>
-              <w:rPr>
-                <w:noProof/>
-                <w:webHidden/>
-              </w:rPr>
-              <w:t>27</w:t>
-            </w:r>
-            <w:r>
-              <w:rPr>
-                <w:noProof/>
-                <w:webHidden/>
-              </w:rPr>
-              <w:fldChar w:fldCharType="end"/>
-            </w:r>
-          </w:hyperlink>
-        </w:p>
-        <w:p>
-          <w:pPr>
-            <w:pStyle w:val="TOC1"/>
-            <w:tabs>
-              <w:tab w:val="right" w:leader="dot" w:pos="9350"/>
-            </w:tabs>
-            <w:rPr>
-              <w:rFonts w:eastAsiaTheme="minorEastAsia"/>
-              <w:noProof/>
-            </w:rPr>
-          </w:pPr>
-          <w:hyperlink w:anchor="_Toc400014964" w:history="1">
-            <w:r>
-              <w:rPr>
-                <w:rStyle w:val="Hyperlink"/>
-                <w:noProof/>
-              </w:rPr>
-              <w:t>Memory Layout Detail</w:t>
-            </w:r>
-            <w:r>
-              <w:rPr>
-                <w:noProof/>
-                <w:webHidden/>
-              </w:rPr>
-              <w:tab/>
-            </w:r>
-            <w:r>
-              <w:rPr>
-                <w:noProof/>
-                <w:webHidden/>
-              </w:rPr>
-              <w:fldChar w:fldCharType="begin"/>
-            </w:r>
-            <w:r>
-              <w:rPr>
-                <w:noProof/>
-                <w:webHidden/>
-              </w:rPr>
-              <w:instrText xml:space="preserve"> PAGEREF _Toc400014964 \h </w:instrText>
-            </w:r>
-            <w:r>
-              <w:rPr>
-                <w:noProof/>
-                <w:webHidden/>
-              </w:rPr>
-            </w:r>
-            <w:r>
-              <w:rPr>
-                <w:noProof/>
-                <w:webHidden/>
-              </w:rPr>
-              <w:fldChar w:fldCharType="separate"/>
-            </w:r>
-            <w:r>
-              <w:rPr>
-                <w:noProof/>
-                <w:webHidden/>
-              </w:rPr>
-              <w:t>30</w:t>
+              <w:t>31</w:t>
             </w:r>
             <w:r>
               <w:rPr>
@@ -1726,21 +1732,26 @@
       <w:pPr>
         <w:pStyle w:val="Heading1"/>
       </w:pPr>
-      <w:bookmarkStart w:id="0" w:name="_Toc400014944"/>
+      <w:bookmarkStart w:id="1" w:name="_Toc431191577"/>
       <w:r>
         <w:lastRenderedPageBreak/>
         <w:t>Overview</w:t>
       </w:r>
-      <w:bookmarkEnd w:id="0"/>
+      <w:bookmarkEnd w:id="1"/>
     </w:p>
     <w:p>
-      <w:r>
-        <w:t>RomWBW provides a complete firmware package for all of the Z80-based systems that are available in the N8VEM Community (see http://</w:t>
+      <w:proofErr w:type="spellStart"/>
+      <w:r>
+        <w:t>RomWBW</w:t>
+      </w:r>
+      <w:proofErr w:type="spellEnd"/>
+      <w:r>
+        <w:t xml:space="preserve"> provides a complete firmware package for all of the Z80-based systems that are available in the N8VEM Community (see http://</w:t>
       </w:r>
       <w:r>
         <w:t xml:space="preserve"> </w:t>
       </w:r>
-      <w:hyperlink r:id="rId8" w:history="1">
+      <w:hyperlink r:id="rId10" w:history="1">
         <w:r>
           <w:rPr>
             <w:rStyle w:val="Hyperlink"/>
@@ -1749,7 +1760,15 @@
         </w:r>
       </w:hyperlink>
       <w:r>
-        <w:t>).  Each of these systems provides for a fairly large ROM memory (typically, 512KB or more).  RomWBW allows you to configure and build appropriate contents for such a ROM.</w:t>
+        <w:t xml:space="preserve">).  Each of these systems provides for a fairly large ROM memory (typically, 512KB or more).  </w:t>
+      </w:r>
+      <w:proofErr w:type="spellStart"/>
+      <w:r>
+        <w:t>RomWBW</w:t>
+      </w:r>
+      <w:proofErr w:type="spellEnd"/>
+      <w:r>
+        <w:t xml:space="preserve"> allows you to configure and build appropriate contents for such a ROM.</w:t>
       </w:r>
     </w:p>
     <w:p>
@@ -1760,15 +1779,36 @@
         <w:t xml:space="preserve">the </w:t>
       </w:r>
       <w:r>
-        <w:t xml:space="preserve">BIOS (Basic Input/Output System) functions as well as </w:t>
-      </w:r>
-      <w:r>
-        <w:t>code to start the system by booting an operating system from a disk.  Since the N8VEM Projects provide a large ROM space, RomWBW provides a much more comprehensive software package.  In fact, it is entirely possible to run a fully functioning N8VEM System with nothing but the ROM.</w:t>
+        <w:t xml:space="preserve">BIOS (Basic </w:t>
+      </w:r>
+      <w:proofErr w:type="spellStart"/>
+      <w:r>
+        <w:t>Input/Output</w:t>
+      </w:r>
+      <w:proofErr w:type="spellEnd"/>
+      <w:r>
+        <w:t xml:space="preserve"> System) functions as well as </w:t>
+      </w:r>
+      <w:r>
+        <w:t xml:space="preserve">code to start the system by booting an operating system from a disk.  Since the N8VEM Projects provide a large ROM space, </w:t>
+      </w:r>
+      <w:proofErr w:type="spellStart"/>
+      <w:r>
+        <w:t>RomWBW</w:t>
+      </w:r>
+      <w:proofErr w:type="spellEnd"/>
+      <w:r>
+        <w:t xml:space="preserve"> provides a much more comprehensive software package.  In fact, it is entirely possible to run a fully functioning N8VEM System with nothing but the ROM.</w:t>
       </w:r>
     </w:p>
     <w:p>
-      <w:r>
-        <w:t>RomWBW firmware includes:</w:t>
+      <w:proofErr w:type="spellStart"/>
+      <w:r>
+        <w:t>RomWBW</w:t>
+      </w:r>
+      <w:proofErr w:type="spellEnd"/>
+      <w:r>
+        <w:t xml:space="preserve"> firmware includes:</w:t>
       </w:r>
     </w:p>
     <w:p>
@@ -1833,7 +1873,15 @@
     </w:p>
     <w:p>
       <w:r>
-        <w:t xml:space="preserve">It is appropriate to note that much of the code and components that make up a complete RomWBW package are derived from pre-existing work.  Most notably, the imbedded operating system </w:t>
+        <w:t xml:space="preserve">It is appropriate to note that much of the code and components that make up a complete </w:t>
+      </w:r>
+      <w:proofErr w:type="spellStart"/>
+      <w:r>
+        <w:t>RomWBW</w:t>
+      </w:r>
+      <w:proofErr w:type="spellEnd"/>
+      <w:r>
+        <w:t xml:space="preserve"> package are derived from pre-existing work.  Most notably, the imbedded operating system </w:t>
       </w:r>
       <w:r>
         <w:t>is simply a ROM-based copy of generic CP/M or ZSDOS.  Much of the hardware support code was originally produced by other members of the N8VEM community.</w:t>
@@ -1848,11 +1896,11 @@
       <w:pPr>
         <w:pStyle w:val="Heading1"/>
       </w:pPr>
-      <w:bookmarkStart w:id="1" w:name="_Toc400014945"/>
+      <w:bookmarkStart w:id="2" w:name="_Toc431191578"/>
       <w:r>
         <w:t>Background</w:t>
       </w:r>
-      <w:bookmarkEnd w:id="1"/>
+      <w:bookmarkEnd w:id="2"/>
     </w:p>
     <w:p>
       <w:r>
@@ -1909,7 +1957,11 @@
         <w:t xml:space="preserve">  You can think of this as a window that can be adjusted to view portions of the physical memory in 32K blocks.</w:t>
       </w:r>
       <w:r>
-        <w:t xml:space="preserve">  In the case of N8VEM platforms, the lower 32K of the CPU address space is used for this purpose</w:t>
+        <w:t xml:space="preserve">  In the case of N8VEM platforms, the lower 32K of the CPU address </w:t>
+      </w:r>
+      <w:r>
+        <w:lastRenderedPageBreak/>
+        <w:t>space is used for this purpose</w:t>
       </w:r>
       <w:r>
         <w:t xml:space="preserve"> (the window)</w:t>
@@ -1993,11 +2045,11 @@
       <w:pPr>
         <w:pStyle w:val="Heading1"/>
       </w:pPr>
-      <w:bookmarkStart w:id="2" w:name="_Toc400014946"/>
+      <w:bookmarkStart w:id="3" w:name="_Toc431191579"/>
       <w:r>
         <w:t>General Design Strategy</w:t>
       </w:r>
-      <w:bookmarkEnd w:id="2"/>
+      <w:bookmarkEnd w:id="3"/>
     </w:p>
     <w:p>
       <w:r>
@@ -2121,11 +2173,11 @@
       <w:pPr>
         <w:pStyle w:val="Heading1"/>
       </w:pPr>
-      <w:bookmarkStart w:id="3" w:name="_Toc400014947"/>
+      <w:bookmarkStart w:id="4" w:name="_Toc431191580"/>
       <w:r>
         <w:t>Runtime Memory Layout</w:t>
       </w:r>
-      <w:bookmarkEnd w:id="3"/>
+      <w:bookmarkEnd w:id="4"/>
     </w:p>
     <w:p/>
     <w:p>
@@ -2134,29 +2186,10 @@
       </w:pPr>
       <w:r>
         <w:object w:dxaOrig="9328" w:dyaOrig="8300">
-          <v:shapetype id="_x0000_t75" coordsize="21600,21600" o:spt="75" o:preferrelative="t" path="m@4@5l@4@11@9@11@9@5xe" filled="f" stroked="f">
-            <v:stroke joinstyle="miter"/>
-            <v:formulas>
-              <v:f eqn="if lineDrawn pixelLineWidth 0"/>
-              <v:f eqn="sum @0 1 0"/>
-              <v:f eqn="sum 0 0 @1"/>
-              <v:f eqn="prod @2 1 2"/>
-              <v:f eqn="prod @3 21600 pixelWidth"/>
-              <v:f eqn="prod @3 21600 pixelHeight"/>
-              <v:f eqn="sum @0 0 1"/>
-              <v:f eqn="prod @6 1 2"/>
-              <v:f eqn="prod @7 21600 pixelWidth"/>
-              <v:f eqn="sum @8 21600 0"/>
-              <v:f eqn="prod @7 21600 pixelHeight"/>
-              <v:f eqn="sum @10 21600 0"/>
-            </v:formulas>
-            <v:path o:extrusionok="f" gradientshapeok="t" o:connecttype="rect"/>
-            <o:lock v:ext="edit" aspectratio="t"/>
-          </v:shapetype>
-          <v:shape id="_x0000_i1025" type="#_x0000_t75" style="width:468pt;height:414pt" o:ole="">
-            <v:imagedata r:id="rId9" o:title=""/>
+          <v:shape id="_x0000_i1026" type="#_x0000_t75" style="width:468pt;height:414pt" o:ole="">
+            <v:imagedata r:id="rId11" o:title=""/>
           </v:shape>
-          <o:OLEObject Type="Embed" ProgID="Visio.Drawing.11" ShapeID="_x0000_i1025" DrawAspect="Content" ObjectID="_1490785467" r:id="rId10"/>
+          <o:OLEObject Type="Embed" ProgID="Visio.Drawing.11" ShapeID="_x0000_i1026" DrawAspect="Content" ObjectID="_1504933447" r:id="rId12"/>
         </w:object>
       </w:r>
     </w:p>
@@ -2164,11 +2197,11 @@
       <w:pPr>
         <w:pStyle w:val="Heading1"/>
       </w:pPr>
-      <w:bookmarkStart w:id="4" w:name="_Toc400014948"/>
+      <w:bookmarkStart w:id="5" w:name="_Toc431191581"/>
       <w:r>
         <w:t>System Boot Process</w:t>
       </w:r>
-      <w:bookmarkEnd w:id="4"/>
+      <w:bookmarkEnd w:id="5"/>
     </w:p>
     <w:p>
       <w:r>
@@ -2270,7 +2303,17 @@
         <w:t xml:space="preserve">location </w:t>
       </w:r>
       <w:r>
-        <w:t>of the binary image to load, but does not know anything about what is being loaded (the image is usually an operating system, but could be any executable code image).  Once the Boot Loader has loaded the image at the selected location, it will transfer control to it.  Assuming the typical situation where the image was an operating system, the loaded operating system will then perform it’s own initialization and begin normal operation.</w:t>
+        <w:t xml:space="preserve">of the binary image to load, but does not know anything about what is being loaded (the image is usually an operating system, but could be any executable code image).  Once the Boot Loader has loaded the image at the selected location, it will transfer control to it.  Assuming the typical situation where the image was an operating system, the loaded operating system will then perform </w:t>
+      </w:r>
+      <w:proofErr w:type="spellStart"/>
+      <w:proofErr w:type="gramStart"/>
+      <w:r>
+        <w:t>it’s</w:t>
+      </w:r>
+      <w:proofErr w:type="spellEnd"/>
+      <w:proofErr w:type="gramEnd"/>
+      <w:r>
+        <w:t xml:space="preserve"> own initialization and begin normal operation.</w:t>
       </w:r>
     </w:p>
     <w:p>
@@ -2314,10 +2357,6 @@
       </w:r>
     </w:p>
     <w:p>
-      <w:pPr>
-        <w:pStyle w:val="Heading1"/>
-      </w:pPr>
-      <w:bookmarkStart w:id="5" w:name="_Toc400014949"/>
       <w:r>
         <w:t>A more detailed explanation of these two boot processes is presented below.</w:t>
       </w:r>
@@ -2325,14 +2364,13 @@
         <w:t xml:space="preserve">  </w:t>
       </w:r>
       <w:r>
-        <w:t>You can refer to the section of this document called</w:t>
-      </w:r>
-      <w:bookmarkEnd w:id="5"/>
-      <w:r>
-        <w:t xml:space="preserve"> </w:t>
+        <w:t xml:space="preserve">You can refer to the section of this document called </w:t>
       </w:r>
       <w:r>
         <w:rPr>
+          <w:rFonts w:asciiTheme="majorHAnsi" w:eastAsiaTheme="majorEastAsia" w:hAnsiTheme="majorHAnsi" w:cstheme="majorBidi"/>
+          <w:b/>
+          <w:bCs/>
           <w:color w:val="4F81BD" w:themeColor="accent1"/>
           <w:sz w:val="26"/>
           <w:szCs w:val="26"/>
@@ -2344,6 +2382,9 @@
       </w:r>
       <w:r>
         <w:rPr>
+          <w:rFonts w:asciiTheme="majorHAnsi" w:eastAsiaTheme="majorEastAsia" w:hAnsiTheme="majorHAnsi" w:cstheme="majorBidi"/>
+          <w:b/>
+          <w:bCs/>
           <w:color w:val="4F81BD" w:themeColor="accent1"/>
           <w:sz w:val="26"/>
           <w:szCs w:val="26"/>
@@ -2351,6 +2392,9 @@
       </w:r>
       <w:r>
         <w:rPr>
+          <w:rFonts w:asciiTheme="majorHAnsi" w:eastAsiaTheme="majorEastAsia" w:hAnsiTheme="majorHAnsi" w:cstheme="majorBidi"/>
+          <w:b/>
+          <w:bCs/>
           <w:color w:val="4F81BD" w:themeColor="accent1"/>
           <w:sz w:val="26"/>
           <w:szCs w:val="26"/>
@@ -2358,6 +2402,948 @@
         <w:fldChar w:fldCharType="separate"/>
       </w:r>
     </w:p>
+    <w:p>
+      <w:pPr>
+        <w:keepNext/>
+        <w:keepLines/>
+        <w:spacing w:before="200" w:after="0"/>
+        <w:outlineLvl w:val="3"/>
+        <w:rPr>
+          <w:rFonts w:asciiTheme="majorHAnsi" w:eastAsiaTheme="majorEastAsia" w:hAnsiTheme="majorHAnsi" w:cstheme="majorBidi"/>
+          <w:b/>
+          <w:bCs/>
+          <w:i/>
+          <w:iCs/>
+          <w:color w:val="4F81BD" w:themeColor="accent1"/>
+        </w:rPr>
+      </w:pPr>
+      <w:r>
+        <w:rPr>
+          <w:rFonts w:asciiTheme="majorHAnsi" w:eastAsiaTheme="majorEastAsia" w:hAnsiTheme="majorHAnsi" w:cstheme="majorBidi"/>
+          <w:b/>
+          <w:bCs/>
+          <w:i/>
+          <w:iCs/>
+          <w:color w:val="4F81BD" w:themeColor="accent1"/>
+        </w:rPr>
+        <w:t xml:space="preserve">System HCB </w:t>
+      </w:r>
+      <w:r>
+        <w:rPr>
+          <w:rFonts w:asciiTheme="majorHAnsi" w:eastAsiaTheme="majorEastAsia" w:hAnsiTheme="majorHAnsi" w:cstheme="majorBidi"/>
+          <w:b/>
+          <w:bCs/>
+          <w:i/>
+          <w:iCs/>
+          <w:color w:val="4F81BD" w:themeColor="accent1"/>
+        </w:rPr>
+        <w:t xml:space="preserve">Get </w:t>
+      </w:r>
+      <w:r>
+        <w:rPr>
+          <w:rFonts w:asciiTheme="majorHAnsi" w:eastAsiaTheme="majorEastAsia" w:hAnsiTheme="majorHAnsi" w:cstheme="majorBidi"/>
+          <w:b/>
+          <w:bCs/>
+          <w:i/>
+          <w:iCs/>
+          <w:color w:val="4F81BD" w:themeColor="accent1"/>
+        </w:rPr>
+        <w:t>Byte</w:t>
+      </w:r>
+      <w:r>
+        <w:rPr>
+          <w:rFonts w:asciiTheme="majorHAnsi" w:eastAsiaTheme="majorEastAsia" w:hAnsiTheme="majorHAnsi" w:cstheme="majorBidi"/>
+          <w:b/>
+          <w:bCs/>
+          <w:i/>
+          <w:iCs/>
+          <w:color w:val="4F81BD" w:themeColor="accent1"/>
+        </w:rPr>
+        <w:t xml:space="preserve"> – SYS</w:t>
+      </w:r>
+      <w:r>
+        <w:rPr>
+          <w:rFonts w:asciiTheme="majorHAnsi" w:eastAsiaTheme="majorEastAsia" w:hAnsiTheme="majorHAnsi" w:cstheme="majorBidi"/>
+          <w:b/>
+          <w:bCs/>
+          <w:i/>
+          <w:iCs/>
+          <w:color w:val="4F81BD" w:themeColor="accent1"/>
+        </w:rPr>
+        <w:t>HCB</w:t>
+      </w:r>
+      <w:r>
+        <w:rPr>
+          <w:rFonts w:asciiTheme="majorHAnsi" w:eastAsiaTheme="majorEastAsia" w:hAnsiTheme="majorHAnsi" w:cstheme="majorBidi"/>
+          <w:b/>
+          <w:bCs/>
+          <w:i/>
+          <w:iCs/>
+          <w:color w:val="4F81BD" w:themeColor="accent1"/>
+        </w:rPr>
+        <w:t>GET</w:t>
+      </w:r>
+      <w:r>
+        <w:rPr>
+          <w:rFonts w:asciiTheme="majorHAnsi" w:eastAsiaTheme="majorEastAsia" w:hAnsiTheme="majorHAnsi" w:cstheme="majorBidi"/>
+          <w:b/>
+          <w:bCs/>
+          <w:i/>
+          <w:iCs/>
+          <w:color w:val="4F81BD" w:themeColor="accent1"/>
+        </w:rPr>
+        <w:t>B</w:t>
+      </w:r>
+      <w:r>
+        <w:rPr>
+          <w:rFonts w:asciiTheme="majorHAnsi" w:eastAsiaTheme="majorEastAsia" w:hAnsiTheme="majorHAnsi" w:cstheme="majorBidi"/>
+          <w:b/>
+          <w:bCs/>
+          <w:i/>
+          <w:iCs/>
+          <w:color w:val="4F81BD" w:themeColor="accent1"/>
+        </w:rPr>
+        <w:t xml:space="preserve"> ($F</w:t>
+      </w:r>
+      <w:r>
+        <w:rPr>
+          <w:rFonts w:asciiTheme="majorHAnsi" w:eastAsiaTheme="majorEastAsia" w:hAnsiTheme="majorHAnsi" w:cstheme="majorBidi"/>
+          <w:b/>
+          <w:bCs/>
+          <w:i/>
+          <w:iCs/>
+          <w:color w:val="4F81BD" w:themeColor="accent1"/>
+        </w:rPr>
+        <w:t>8</w:t>
+      </w:r>
+      <w:r>
+        <w:rPr>
+          <w:rFonts w:asciiTheme="majorHAnsi" w:eastAsiaTheme="majorEastAsia" w:hAnsiTheme="majorHAnsi" w:cstheme="majorBidi"/>
+          <w:b/>
+          <w:bCs/>
+          <w:i/>
+          <w:iCs/>
+          <w:color w:val="4F81BD" w:themeColor="accent1"/>
+        </w:rPr>
+        <w:t>)</w:t>
+      </w:r>
+    </w:p>
+    <w:tbl>
+      <w:tblPr>
+        <w:tblStyle w:val="TableGrid"/>
+        <w:tblW w:w="0" w:type="auto"/>
+        <w:tblLook w:val="04A0" w:firstRow="1" w:lastRow="0" w:firstColumn="1" w:lastColumn="0" w:noHBand="0" w:noVBand="1"/>
+      </w:tblPr>
+      <w:tblGrid>
+        <w:gridCol w:w="4788"/>
+        <w:gridCol w:w="4788"/>
+      </w:tblGrid>
+      <w:tr>
+        <w:trPr>
+          <w:cantSplit/>
+        </w:trPr>
+        <w:tc>
+          <w:tcPr>
+            <w:tcW w:w="4788" w:type="dxa"/>
+          </w:tcPr>
+          <w:p>
+            <w:pPr>
+              <w:keepNext/>
+              <w:keepLines/>
+            </w:pPr>
+            <w:r>
+              <w:rPr>
+                <w:sz w:val="18"/>
+                <w:szCs w:val="18"/>
+                <w:u w:val="single"/>
+              </w:rPr>
+              <w:t>Input</w:t>
+            </w:r>
+            <w:r>
+              <w:rPr>
+                <w:sz w:val="20"/>
+                <w:u w:val="single"/>
+              </w:rPr>
+              <w:br/>
+            </w:r>
+            <w:r>
+              <w:t>B=$F</w:t>
+            </w:r>
+            <w:r>
+              <w:t>8</w:t>
+            </w:r>
+            <w:r>
+              <w:t xml:space="preserve"> (function)</w:t>
+            </w:r>
+            <w:r>
+              <w:br/>
+              <w:t>C=</w:t>
+            </w:r>
+            <w:r>
+              <w:t>Value Index (HCB Offset)</w:t>
+            </w:r>
+          </w:p>
+        </w:tc>
+        <w:tc>
+          <w:tcPr>
+            <w:tcW w:w="4788" w:type="dxa"/>
+          </w:tcPr>
+          <w:p>
+            <w:pPr>
+              <w:keepNext/>
+              <w:keepLines/>
+            </w:pPr>
+            <w:r>
+              <w:rPr>
+                <w:sz w:val="18"/>
+                <w:szCs w:val="18"/>
+                <w:u w:val="single"/>
+              </w:rPr>
+              <w:t>Output</w:t>
+            </w:r>
+            <w:r>
+              <w:rPr>
+                <w:sz w:val="20"/>
+                <w:u w:val="single"/>
+              </w:rPr>
+              <w:br/>
+            </w:r>
+            <w:r>
+              <w:t>E</w:t>
+            </w:r>
+            <w:r>
+              <w:t>=</w:t>
+            </w:r>
+            <w:r>
+              <w:t>Value</w:t>
+            </w:r>
+          </w:p>
+        </w:tc>
+      </w:tr>
+      <w:tr>
+        <w:trPr>
+          <w:cantSplit/>
+        </w:trPr>
+        <w:tc>
+          <w:tcPr>
+            <w:tcW w:w="9576" w:type="dxa"/>
+            <w:gridSpan w:val="2"/>
+          </w:tcPr>
+          <w:p>
+            <w:pPr>
+              <w:keepNext/>
+              <w:keepLines/>
+              <w:spacing w:before="240"/>
+            </w:pPr>
+            <w:r>
+              <w:t>Retrieve the HBIOS Control Block value at the index specified in C and return the byte value in E.</w:t>
+            </w:r>
+          </w:p>
+          <w:p>
+            <w:pPr>
+              <w:keepNext/>
+              <w:keepLines/>
+            </w:pPr>
+          </w:p>
+        </w:tc>
+      </w:tr>
+    </w:tbl>
+    <w:p/>
+    <w:p>
+      <w:pPr>
+        <w:keepNext/>
+        <w:keepLines/>
+        <w:spacing w:before="200" w:after="0"/>
+        <w:outlineLvl w:val="3"/>
+        <w:rPr>
+          <w:rFonts w:asciiTheme="majorHAnsi" w:eastAsiaTheme="majorEastAsia" w:hAnsiTheme="majorHAnsi" w:cstheme="majorBidi"/>
+          <w:b/>
+          <w:bCs/>
+          <w:i/>
+          <w:iCs/>
+          <w:color w:val="4F81BD" w:themeColor="accent1"/>
+        </w:rPr>
+      </w:pPr>
+      <w:r>
+        <w:rPr>
+          <w:rFonts w:asciiTheme="majorHAnsi" w:eastAsiaTheme="majorEastAsia" w:hAnsiTheme="majorHAnsi" w:cstheme="majorBidi"/>
+          <w:b/>
+          <w:bCs/>
+          <w:i/>
+          <w:iCs/>
+          <w:color w:val="4F81BD" w:themeColor="accent1"/>
+        </w:rPr>
+        <w:t>System HCB Put</w:t>
+      </w:r>
+      <w:r>
+        <w:rPr>
+          <w:rFonts w:asciiTheme="majorHAnsi" w:eastAsiaTheme="majorEastAsia" w:hAnsiTheme="majorHAnsi" w:cstheme="majorBidi"/>
+          <w:b/>
+          <w:bCs/>
+          <w:i/>
+          <w:iCs/>
+          <w:color w:val="4F81BD" w:themeColor="accent1"/>
+        </w:rPr>
+        <w:t xml:space="preserve"> </w:t>
+      </w:r>
+      <w:r>
+        <w:rPr>
+          <w:rFonts w:asciiTheme="majorHAnsi" w:eastAsiaTheme="majorEastAsia" w:hAnsiTheme="majorHAnsi" w:cstheme="majorBidi"/>
+          <w:b/>
+          <w:bCs/>
+          <w:i/>
+          <w:iCs/>
+          <w:color w:val="4F81BD" w:themeColor="accent1"/>
+        </w:rPr>
+        <w:t>Byte</w:t>
+      </w:r>
+      <w:r>
+        <w:rPr>
+          <w:rFonts w:asciiTheme="majorHAnsi" w:eastAsiaTheme="majorEastAsia" w:hAnsiTheme="majorHAnsi" w:cstheme="majorBidi"/>
+          <w:b/>
+          <w:bCs/>
+          <w:i/>
+          <w:iCs/>
+          <w:color w:val="4F81BD" w:themeColor="accent1"/>
+        </w:rPr>
+        <w:t xml:space="preserve"> – SYS</w:t>
+      </w:r>
+      <w:r>
+        <w:rPr>
+          <w:rFonts w:asciiTheme="majorHAnsi" w:eastAsiaTheme="majorEastAsia" w:hAnsiTheme="majorHAnsi" w:cstheme="majorBidi"/>
+          <w:b/>
+          <w:bCs/>
+          <w:i/>
+          <w:iCs/>
+          <w:color w:val="4F81BD" w:themeColor="accent1"/>
+        </w:rPr>
+        <w:t>HCBPUTB</w:t>
+      </w:r>
+      <w:r>
+        <w:rPr>
+          <w:rFonts w:asciiTheme="majorHAnsi" w:eastAsiaTheme="majorEastAsia" w:hAnsiTheme="majorHAnsi" w:cstheme="majorBidi"/>
+          <w:b/>
+          <w:bCs/>
+          <w:i/>
+          <w:iCs/>
+          <w:color w:val="4F81BD" w:themeColor="accent1"/>
+        </w:rPr>
+        <w:t xml:space="preserve"> ($F</w:t>
+      </w:r>
+      <w:r>
+        <w:rPr>
+          <w:rFonts w:asciiTheme="majorHAnsi" w:eastAsiaTheme="majorEastAsia" w:hAnsiTheme="majorHAnsi" w:cstheme="majorBidi"/>
+          <w:b/>
+          <w:bCs/>
+          <w:i/>
+          <w:iCs/>
+          <w:color w:val="4F81BD" w:themeColor="accent1"/>
+        </w:rPr>
+        <w:t>9</w:t>
+      </w:r>
+      <w:r>
+        <w:rPr>
+          <w:rFonts w:asciiTheme="majorHAnsi" w:eastAsiaTheme="majorEastAsia" w:hAnsiTheme="majorHAnsi" w:cstheme="majorBidi"/>
+          <w:b/>
+          <w:bCs/>
+          <w:i/>
+          <w:iCs/>
+          <w:color w:val="4F81BD" w:themeColor="accent1"/>
+        </w:rPr>
+        <w:t>)</w:t>
+      </w:r>
+    </w:p>
+    <w:tbl>
+      <w:tblPr>
+        <w:tblStyle w:val="TableGrid"/>
+        <w:tblW w:w="0" w:type="auto"/>
+        <w:tblLook w:val="04A0" w:firstRow="1" w:lastRow="0" w:firstColumn="1" w:lastColumn="0" w:noHBand="0" w:noVBand="1"/>
+      </w:tblPr>
+      <w:tblGrid>
+        <w:gridCol w:w="4788"/>
+        <w:gridCol w:w="4788"/>
+      </w:tblGrid>
+      <w:tr>
+        <w:trPr>
+          <w:cantSplit/>
+        </w:trPr>
+        <w:tc>
+          <w:tcPr>
+            <w:tcW w:w="4788" w:type="dxa"/>
+          </w:tcPr>
+          <w:p>
+            <w:pPr>
+              <w:keepNext/>
+              <w:keepLines/>
+            </w:pPr>
+            <w:r>
+              <w:rPr>
+                <w:sz w:val="18"/>
+                <w:szCs w:val="18"/>
+                <w:u w:val="single"/>
+              </w:rPr>
+              <w:t>Input</w:t>
+            </w:r>
+            <w:r>
+              <w:rPr>
+                <w:sz w:val="20"/>
+                <w:u w:val="single"/>
+              </w:rPr>
+              <w:br/>
+            </w:r>
+            <w:r>
+              <w:t>B=$F</w:t>
+            </w:r>
+            <w:r>
+              <w:t>9</w:t>
+            </w:r>
+            <w:r>
+              <w:t xml:space="preserve"> (function)</w:t>
+            </w:r>
+            <w:r>
+              <w:br/>
+              <w:t>C=</w:t>
+            </w:r>
+            <w:r>
+              <w:t>Value Index (HCB Offset)</w:t>
+            </w:r>
+            <w:r>
+              <w:br/>
+              <w:t>E=Value</w:t>
+            </w:r>
+          </w:p>
+        </w:tc>
+        <w:tc>
+          <w:tcPr>
+            <w:tcW w:w="4788" w:type="dxa"/>
+          </w:tcPr>
+          <w:p>
+            <w:pPr>
+              <w:keepNext/>
+              <w:keepLines/>
+            </w:pPr>
+            <w:r>
+              <w:rPr>
+                <w:sz w:val="18"/>
+                <w:szCs w:val="18"/>
+                <w:u w:val="single"/>
+              </w:rPr>
+              <w:t>Output</w:t>
+            </w:r>
+            <w:r>
+              <w:rPr>
+                <w:sz w:val="20"/>
+                <w:u w:val="single"/>
+              </w:rPr>
+              <w:br/>
+            </w:r>
+          </w:p>
+        </w:tc>
+      </w:tr>
+      <w:tr>
+        <w:trPr>
+          <w:cantSplit/>
+        </w:trPr>
+        <w:tc>
+          <w:tcPr>
+            <w:tcW w:w="9576" w:type="dxa"/>
+            <w:gridSpan w:val="2"/>
+          </w:tcPr>
+          <w:p>
+            <w:pPr>
+              <w:keepNext/>
+              <w:keepLines/>
+              <w:spacing w:before="240"/>
+            </w:pPr>
+            <w:r>
+              <w:t xml:space="preserve">Write the HBIOS Control Block value specified in </w:t>
+            </w:r>
+            <w:proofErr w:type="spellStart"/>
+            <w:r>
+              <w:t>E at</w:t>
+            </w:r>
+            <w:proofErr w:type="spellEnd"/>
+            <w:r>
+              <w:t xml:space="preserve"> the index specified in C</w:t>
+            </w:r>
+          </w:p>
+          <w:p>
+            <w:pPr>
+              <w:keepNext/>
+              <w:keepLines/>
+            </w:pPr>
+          </w:p>
+        </w:tc>
+      </w:tr>
+    </w:tbl>
+    <w:p/>
+    <w:p>
+      <w:pPr>
+        <w:keepNext/>
+        <w:keepLines/>
+        <w:spacing w:before="200" w:after="0"/>
+        <w:outlineLvl w:val="3"/>
+        <w:rPr>
+          <w:rFonts w:asciiTheme="majorHAnsi" w:eastAsiaTheme="majorEastAsia" w:hAnsiTheme="majorHAnsi" w:cstheme="majorBidi"/>
+          <w:b/>
+          <w:bCs/>
+          <w:i/>
+          <w:iCs/>
+          <w:color w:val="4F81BD" w:themeColor="accent1"/>
+        </w:rPr>
+      </w:pPr>
+      <w:r>
+        <w:rPr>
+          <w:rFonts w:asciiTheme="majorHAnsi" w:eastAsiaTheme="majorEastAsia" w:hAnsiTheme="majorHAnsi" w:cstheme="majorBidi"/>
+          <w:b/>
+          <w:bCs/>
+          <w:i/>
+          <w:iCs/>
+          <w:color w:val="4F81BD" w:themeColor="accent1"/>
+        </w:rPr>
+        <w:t xml:space="preserve">System HCB </w:t>
+      </w:r>
+      <w:r>
+        <w:rPr>
+          <w:rFonts w:asciiTheme="majorHAnsi" w:eastAsiaTheme="majorEastAsia" w:hAnsiTheme="majorHAnsi" w:cstheme="majorBidi"/>
+          <w:b/>
+          <w:bCs/>
+          <w:i/>
+          <w:iCs/>
+          <w:color w:val="4F81BD" w:themeColor="accent1"/>
+        </w:rPr>
+        <w:t xml:space="preserve">Get </w:t>
+      </w:r>
+      <w:r>
+        <w:rPr>
+          <w:rFonts w:asciiTheme="majorHAnsi" w:eastAsiaTheme="majorEastAsia" w:hAnsiTheme="majorHAnsi" w:cstheme="majorBidi"/>
+          <w:b/>
+          <w:bCs/>
+          <w:i/>
+          <w:iCs/>
+          <w:color w:val="4F81BD" w:themeColor="accent1"/>
+        </w:rPr>
+        <w:t>Word</w:t>
+      </w:r>
+      <w:r>
+        <w:rPr>
+          <w:rFonts w:asciiTheme="majorHAnsi" w:eastAsiaTheme="majorEastAsia" w:hAnsiTheme="majorHAnsi" w:cstheme="majorBidi"/>
+          <w:b/>
+          <w:bCs/>
+          <w:i/>
+          <w:iCs/>
+          <w:color w:val="4F81BD" w:themeColor="accent1"/>
+        </w:rPr>
+        <w:t xml:space="preserve"> – SYS</w:t>
+      </w:r>
+      <w:r>
+        <w:rPr>
+          <w:rFonts w:asciiTheme="majorHAnsi" w:eastAsiaTheme="majorEastAsia" w:hAnsiTheme="majorHAnsi" w:cstheme="majorBidi"/>
+          <w:b/>
+          <w:bCs/>
+          <w:i/>
+          <w:iCs/>
+          <w:color w:val="4F81BD" w:themeColor="accent1"/>
+        </w:rPr>
+        <w:t>HCB</w:t>
+      </w:r>
+      <w:r>
+        <w:rPr>
+          <w:rFonts w:asciiTheme="majorHAnsi" w:eastAsiaTheme="majorEastAsia" w:hAnsiTheme="majorHAnsi" w:cstheme="majorBidi"/>
+          <w:b/>
+          <w:bCs/>
+          <w:i/>
+          <w:iCs/>
+          <w:color w:val="4F81BD" w:themeColor="accent1"/>
+        </w:rPr>
+        <w:t>GET</w:t>
+      </w:r>
+      <w:r>
+        <w:rPr>
+          <w:rFonts w:asciiTheme="majorHAnsi" w:eastAsiaTheme="majorEastAsia" w:hAnsiTheme="majorHAnsi" w:cstheme="majorBidi"/>
+          <w:b/>
+          <w:bCs/>
+          <w:i/>
+          <w:iCs/>
+          <w:color w:val="4F81BD" w:themeColor="accent1"/>
+        </w:rPr>
+        <w:t>B</w:t>
+      </w:r>
+      <w:r>
+        <w:rPr>
+          <w:rFonts w:asciiTheme="majorHAnsi" w:eastAsiaTheme="majorEastAsia" w:hAnsiTheme="majorHAnsi" w:cstheme="majorBidi"/>
+          <w:b/>
+          <w:bCs/>
+          <w:i/>
+          <w:iCs/>
+          <w:color w:val="4F81BD" w:themeColor="accent1"/>
+        </w:rPr>
+        <w:t xml:space="preserve"> ($F</w:t>
+      </w:r>
+      <w:r>
+        <w:rPr>
+          <w:rFonts w:asciiTheme="majorHAnsi" w:eastAsiaTheme="majorEastAsia" w:hAnsiTheme="majorHAnsi" w:cstheme="majorBidi"/>
+          <w:b/>
+          <w:bCs/>
+          <w:i/>
+          <w:iCs/>
+          <w:color w:val="4F81BD" w:themeColor="accent1"/>
+        </w:rPr>
+        <w:t>A</w:t>
+      </w:r>
+      <w:r>
+        <w:rPr>
+          <w:rFonts w:asciiTheme="majorHAnsi" w:eastAsiaTheme="majorEastAsia" w:hAnsiTheme="majorHAnsi" w:cstheme="majorBidi"/>
+          <w:b/>
+          <w:bCs/>
+          <w:i/>
+          <w:iCs/>
+          <w:color w:val="4F81BD" w:themeColor="accent1"/>
+        </w:rPr>
+        <w:t>)</w:t>
+      </w:r>
+    </w:p>
+    <w:tbl>
+      <w:tblPr>
+        <w:tblStyle w:val="TableGrid"/>
+        <w:tblW w:w="0" w:type="auto"/>
+        <w:tblLook w:val="04A0" w:firstRow="1" w:lastRow="0" w:firstColumn="1" w:lastColumn="0" w:noHBand="0" w:noVBand="1"/>
+      </w:tblPr>
+      <w:tblGrid>
+        <w:gridCol w:w="4788"/>
+        <w:gridCol w:w="4788"/>
+      </w:tblGrid>
+      <w:tr>
+        <w:trPr>
+          <w:cantSplit/>
+        </w:trPr>
+        <w:tc>
+          <w:tcPr>
+            <w:tcW w:w="4788" w:type="dxa"/>
+          </w:tcPr>
+          <w:p>
+            <w:pPr>
+              <w:keepNext/>
+              <w:keepLines/>
+            </w:pPr>
+            <w:r>
+              <w:rPr>
+                <w:sz w:val="18"/>
+                <w:szCs w:val="18"/>
+                <w:u w:val="single"/>
+              </w:rPr>
+              <w:t>Input</w:t>
+            </w:r>
+            <w:r>
+              <w:rPr>
+                <w:sz w:val="20"/>
+                <w:u w:val="single"/>
+              </w:rPr>
+              <w:br/>
+            </w:r>
+            <w:r>
+              <w:t>B=$F</w:t>
+            </w:r>
+            <w:r>
+              <w:t>8</w:t>
+            </w:r>
+            <w:r>
+              <w:t xml:space="preserve"> (function)</w:t>
+            </w:r>
+            <w:r>
+              <w:br/>
+              <w:t>C=</w:t>
+            </w:r>
+            <w:r>
+              <w:t>Value Index (HCB Offset)</w:t>
+            </w:r>
+          </w:p>
+        </w:tc>
+        <w:tc>
+          <w:tcPr>
+            <w:tcW w:w="4788" w:type="dxa"/>
+          </w:tcPr>
+          <w:p>
+            <w:pPr>
+              <w:keepNext/>
+              <w:keepLines/>
+            </w:pPr>
+            <w:r>
+              <w:rPr>
+                <w:sz w:val="18"/>
+                <w:szCs w:val="18"/>
+                <w:u w:val="single"/>
+              </w:rPr>
+              <w:t>Output</w:t>
+            </w:r>
+            <w:r>
+              <w:rPr>
+                <w:sz w:val="20"/>
+                <w:u w:val="single"/>
+              </w:rPr>
+              <w:br/>
+            </w:r>
+            <w:r>
+              <w:t>DE</w:t>
+            </w:r>
+            <w:r>
+              <w:t>=</w:t>
+            </w:r>
+            <w:r>
+              <w:t>Value</w:t>
+            </w:r>
+          </w:p>
+        </w:tc>
+      </w:tr>
+      <w:tr>
+        <w:trPr>
+          <w:cantSplit/>
+        </w:trPr>
+        <w:tc>
+          <w:tcPr>
+            <w:tcW w:w="9576" w:type="dxa"/>
+            <w:gridSpan w:val="2"/>
+          </w:tcPr>
+          <w:p>
+            <w:pPr>
+              <w:keepNext/>
+              <w:keepLines/>
+              <w:spacing w:before="240"/>
+            </w:pPr>
+            <w:r>
+              <w:t>Retrieve the HBIOS Control Block value at the index specified in C and return the word value in DE.</w:t>
+            </w:r>
+          </w:p>
+          <w:p>
+            <w:pPr>
+              <w:keepNext/>
+              <w:keepLines/>
+            </w:pPr>
+          </w:p>
+        </w:tc>
+      </w:tr>
+    </w:tbl>
+    <w:p/>
+    <w:p>
+      <w:pPr>
+        <w:keepNext/>
+        <w:keepLines/>
+        <w:spacing w:before="200" w:after="0"/>
+        <w:outlineLvl w:val="3"/>
+        <w:rPr>
+          <w:rFonts w:asciiTheme="majorHAnsi" w:eastAsiaTheme="majorEastAsia" w:hAnsiTheme="majorHAnsi" w:cstheme="majorBidi"/>
+          <w:b/>
+          <w:bCs/>
+          <w:i/>
+          <w:iCs/>
+          <w:color w:val="4F81BD" w:themeColor="accent1"/>
+        </w:rPr>
+      </w:pPr>
+      <w:r>
+        <w:rPr>
+          <w:rFonts w:asciiTheme="majorHAnsi" w:eastAsiaTheme="majorEastAsia" w:hAnsiTheme="majorHAnsi" w:cstheme="majorBidi"/>
+          <w:b/>
+          <w:bCs/>
+          <w:i/>
+          <w:iCs/>
+          <w:color w:val="4F81BD" w:themeColor="accent1"/>
+        </w:rPr>
+        <w:t>System HCB Put</w:t>
+      </w:r>
+      <w:r>
+        <w:rPr>
+          <w:rFonts w:asciiTheme="majorHAnsi" w:eastAsiaTheme="majorEastAsia" w:hAnsiTheme="majorHAnsi" w:cstheme="majorBidi"/>
+          <w:b/>
+          <w:bCs/>
+          <w:i/>
+          <w:iCs/>
+          <w:color w:val="4F81BD" w:themeColor="accent1"/>
+        </w:rPr>
+        <w:t xml:space="preserve"> </w:t>
+      </w:r>
+      <w:r>
+        <w:rPr>
+          <w:rFonts w:asciiTheme="majorHAnsi" w:eastAsiaTheme="majorEastAsia" w:hAnsiTheme="majorHAnsi" w:cstheme="majorBidi"/>
+          <w:b/>
+          <w:bCs/>
+          <w:i/>
+          <w:iCs/>
+          <w:color w:val="4F81BD" w:themeColor="accent1"/>
+        </w:rPr>
+        <w:t>Word</w:t>
+      </w:r>
+      <w:r>
+        <w:rPr>
+          <w:rFonts w:asciiTheme="majorHAnsi" w:eastAsiaTheme="majorEastAsia" w:hAnsiTheme="majorHAnsi" w:cstheme="majorBidi"/>
+          <w:b/>
+          <w:bCs/>
+          <w:i/>
+          <w:iCs/>
+          <w:color w:val="4F81BD" w:themeColor="accent1"/>
+        </w:rPr>
+        <w:t xml:space="preserve"> – SYS</w:t>
+      </w:r>
+      <w:r>
+        <w:rPr>
+          <w:rFonts w:asciiTheme="majorHAnsi" w:eastAsiaTheme="majorEastAsia" w:hAnsiTheme="majorHAnsi" w:cstheme="majorBidi"/>
+          <w:b/>
+          <w:bCs/>
+          <w:i/>
+          <w:iCs/>
+          <w:color w:val="4F81BD" w:themeColor="accent1"/>
+        </w:rPr>
+        <w:t>HCBPUTB</w:t>
+      </w:r>
+      <w:r>
+        <w:rPr>
+          <w:rFonts w:asciiTheme="majorHAnsi" w:eastAsiaTheme="majorEastAsia" w:hAnsiTheme="majorHAnsi" w:cstheme="majorBidi"/>
+          <w:b/>
+          <w:bCs/>
+          <w:i/>
+          <w:iCs/>
+          <w:color w:val="4F81BD" w:themeColor="accent1"/>
+        </w:rPr>
+        <w:t xml:space="preserve"> ($F</w:t>
+      </w:r>
+      <w:r>
+        <w:rPr>
+          <w:rFonts w:asciiTheme="majorHAnsi" w:eastAsiaTheme="majorEastAsia" w:hAnsiTheme="majorHAnsi" w:cstheme="majorBidi"/>
+          <w:b/>
+          <w:bCs/>
+          <w:i/>
+          <w:iCs/>
+          <w:color w:val="4F81BD" w:themeColor="accent1"/>
+        </w:rPr>
+        <w:t>B</w:t>
+      </w:r>
+      <w:r>
+        <w:rPr>
+          <w:rFonts w:asciiTheme="majorHAnsi" w:eastAsiaTheme="majorEastAsia" w:hAnsiTheme="majorHAnsi" w:cstheme="majorBidi"/>
+          <w:b/>
+          <w:bCs/>
+          <w:i/>
+          <w:iCs/>
+          <w:color w:val="4F81BD" w:themeColor="accent1"/>
+        </w:rPr>
+        <w:t>)</w:t>
+      </w:r>
+    </w:p>
+    <w:tbl>
+      <w:tblPr>
+        <w:tblStyle w:val="TableGrid"/>
+        <w:tblW w:w="0" w:type="auto"/>
+        <w:tblLook w:val="04A0" w:firstRow="1" w:lastRow="0" w:firstColumn="1" w:lastColumn="0" w:noHBand="0" w:noVBand="1"/>
+      </w:tblPr>
+      <w:tblGrid>
+        <w:gridCol w:w="4788"/>
+        <w:gridCol w:w="4788"/>
+      </w:tblGrid>
+      <w:tr>
+        <w:trPr>
+          <w:cantSplit/>
+        </w:trPr>
+        <w:tc>
+          <w:tcPr>
+            <w:tcW w:w="4788" w:type="dxa"/>
+          </w:tcPr>
+          <w:p>
+            <w:pPr>
+              <w:keepNext/>
+              <w:keepLines/>
+            </w:pPr>
+            <w:r>
+              <w:rPr>
+                <w:sz w:val="18"/>
+                <w:szCs w:val="18"/>
+                <w:u w:val="single"/>
+              </w:rPr>
+              <w:t>Input</w:t>
+            </w:r>
+            <w:r>
+              <w:rPr>
+                <w:sz w:val="20"/>
+                <w:u w:val="single"/>
+              </w:rPr>
+              <w:br/>
+            </w:r>
+            <w:r>
+              <w:t>B=$F</w:t>
+            </w:r>
+            <w:r>
+              <w:t>9</w:t>
+            </w:r>
+            <w:r>
+              <w:t xml:space="preserve"> (function)</w:t>
+            </w:r>
+            <w:r>
+              <w:br/>
+              <w:t>C=</w:t>
+            </w:r>
+            <w:r>
+              <w:t>Value Index (HCB Offset)</w:t>
+            </w:r>
+            <w:r>
+              <w:br/>
+              <w:t>DE=Value</w:t>
+            </w:r>
+          </w:p>
+        </w:tc>
+        <w:tc>
+          <w:tcPr>
+            <w:tcW w:w="4788" w:type="dxa"/>
+          </w:tcPr>
+          <w:p>
+            <w:pPr>
+              <w:keepNext/>
+              <w:keepLines/>
+            </w:pPr>
+            <w:r>
+              <w:rPr>
+                <w:sz w:val="18"/>
+                <w:szCs w:val="18"/>
+                <w:u w:val="single"/>
+              </w:rPr>
+              <w:t>Output</w:t>
+            </w:r>
+            <w:r>
+              <w:rPr>
+                <w:sz w:val="20"/>
+                <w:u w:val="single"/>
+              </w:rPr>
+              <w:br/>
+            </w:r>
+          </w:p>
+        </w:tc>
+      </w:tr>
+      <w:tr>
+        <w:trPr>
+          <w:cantSplit/>
+        </w:trPr>
+        <w:tc>
+          <w:tcPr>
+            <w:tcW w:w="9576" w:type="dxa"/>
+            <w:gridSpan w:val="2"/>
+          </w:tcPr>
+          <w:p>
+            <w:pPr>
+              <w:keepNext/>
+              <w:keepLines/>
+              <w:spacing w:before="240"/>
+            </w:pPr>
+            <w:r>
+              <w:t>Write the HBIOS Control Block value specified in DE at the index specified in C</w:t>
+            </w:r>
+          </w:p>
+          <w:p>
+            <w:pPr>
+              <w:keepNext/>
+              <w:keepLines/>
+            </w:pPr>
+          </w:p>
+        </w:tc>
+      </w:tr>
+    </w:tbl>
+    <w:p/>
     <w:p>
       <w:pPr>
         <w:rPr>
@@ -2388,7 +3374,7 @@
       <w:pPr>
         <w:pStyle w:val="Heading2"/>
       </w:pPr>
-      <w:bookmarkStart w:id="6" w:name="_Toc400014950"/>
+      <w:bookmarkStart w:id="6" w:name="_Toc431191582"/>
       <w:r>
         <w:t>ROM Boot</w:t>
       </w:r>
@@ -2424,7 +3410,7 @@
       <w:pPr>
         <w:pStyle w:val="Heading2"/>
       </w:pPr>
-      <w:bookmarkStart w:id="7" w:name="_Toc400014951"/>
+      <w:bookmarkStart w:id="7" w:name="_Toc431191583"/>
       <w:r>
         <w:t>Application Boot</w:t>
       </w:r>
@@ -2463,7 +3449,7 @@
       <w:pPr>
         <w:pStyle w:val="Heading1"/>
       </w:pPr>
-      <w:bookmarkStart w:id="8" w:name="_Toc400014952"/>
+      <w:bookmarkStart w:id="8" w:name="_Toc431191584"/>
       <w:r>
         <w:t>Notes</w:t>
       </w:r>
@@ -2521,7 +3507,7 @@
       <w:pPr>
         <w:pStyle w:val="Heading1"/>
       </w:pPr>
-      <w:bookmarkStart w:id="9" w:name="_Toc400014953"/>
+      <w:bookmarkStart w:id="9" w:name="_Toc431191585"/>
       <w:r>
         <w:t>Driver Model</w:t>
       </w:r>
@@ -2546,7 +3532,7 @@
       <w:pPr>
         <w:pStyle w:val="Heading1"/>
       </w:pPr>
-      <w:bookmarkStart w:id="10" w:name="_Toc400014954"/>
+      <w:bookmarkStart w:id="10" w:name="_Toc431191586"/>
       <w:r>
         <w:t xml:space="preserve">Character / Emulation / </w:t>
       </w:r>
@@ -2619,10 +3605,10 @@
       </w:pPr>
       <w:r>
         <w:object w:dxaOrig="8715" w:dyaOrig="8356">
-          <v:shape id="_x0000_i1026" type="#_x0000_t75" style="width:438pt;height:420pt" o:ole="">
-            <v:imagedata r:id="rId11" o:title=""/>
+          <v:shape id="_x0000_i1027" type="#_x0000_t75" style="width:438pt;height:420pt" o:ole="">
+            <v:imagedata r:id="rId13" o:title=""/>
           </v:shape>
-          <o:OLEObject Type="Embed" ProgID="Visio.Drawing.11" ShapeID="_x0000_i1026" DrawAspect="Content" ObjectID="_1490785468" r:id="rId12"/>
+          <o:OLEObject Type="Embed" ProgID="Visio.Drawing.11" ShapeID="_x0000_i1027" DrawAspect="Content" ObjectID="_1504933448" r:id="rId14"/>
         </w:object>
       </w:r>
     </w:p>
@@ -2714,7 +3700,7 @@
       <w:pPr>
         <w:pStyle w:val="Heading1"/>
       </w:pPr>
-      <w:bookmarkStart w:id="11" w:name="_Toc400014955"/>
+      <w:bookmarkStart w:id="11" w:name="_Toc431191587"/>
       <w:r>
         <w:t xml:space="preserve">HBIOS </w:t>
       </w:r>
@@ -2727,7 +3713,7 @@
       <w:pPr>
         <w:pStyle w:val="Heading2"/>
       </w:pPr>
-      <w:bookmarkStart w:id="12" w:name="_Toc400014956"/>
+      <w:bookmarkStart w:id="12" w:name="_Toc431191588"/>
       <w:r>
         <w:t>Invocation</w:t>
       </w:r>
@@ -2775,7 +3761,7 @@
       <w:pPr>
         <w:pStyle w:val="Heading2"/>
       </w:pPr>
-      <w:bookmarkStart w:id="13" w:name="_Toc400014957"/>
+      <w:bookmarkStart w:id="13" w:name="_Toc431191589"/>
       <w:r>
         <w:t xml:space="preserve">Function </w:t>
       </w:r>
@@ -2804,7 +3790,15 @@
               <w:keepLines/>
             </w:pPr>
             <w:r>
-              <w:t>Character Input/Output (CIO)</w:t>
+              <w:t xml:space="preserve">Character </w:t>
+            </w:r>
+            <w:proofErr w:type="spellStart"/>
+            <w:r>
+              <w:t>Input/Output</w:t>
+            </w:r>
+            <w:proofErr w:type="spellEnd"/>
+            <w:r>
+              <w:t xml:space="preserve"> (CIO)</w:t>
             </w:r>
           </w:p>
         </w:tc>
@@ -2862,7 +3856,15 @@
               <w:keepLines/>
             </w:pPr>
             <w:r>
-              <w:t>Disk Input/Output (DIO)</w:t>
+              <w:t xml:space="preserve">Disk </w:t>
+            </w:r>
+            <w:proofErr w:type="spellStart"/>
+            <w:r>
+              <w:t>Input/Output</w:t>
+            </w:r>
+            <w:proofErr w:type="spellEnd"/>
+            <w:r>
+              <w:t xml:space="preserve"> (DIO)</w:t>
             </w:r>
           </w:p>
         </w:tc>
@@ -3443,9 +4445,17 @@
       <w:pPr>
         <w:pStyle w:val="Heading2"/>
       </w:pPr>
-      <w:bookmarkStart w:id="14" w:name="_Toc400014958"/>
-      <w:r>
-        <w:t>Character Input/Output (CIO)</w:t>
+      <w:bookmarkStart w:id="14" w:name="_Toc431191590"/>
+      <w:r>
+        <w:t xml:space="preserve">Character </w:t>
+      </w:r>
+      <w:proofErr w:type="spellStart"/>
+      <w:r>
+        <w:t>Input/Output</w:t>
+      </w:r>
+      <w:proofErr w:type="spellEnd"/>
+      <w:r>
+        <w:t xml:space="preserve"> (CIO)</w:t>
       </w:r>
       <w:bookmarkEnd w:id="14"/>
     </w:p>
@@ -3656,8 +4666,13 @@
               <w:keepNext/>
               <w:keepLines/>
             </w:pPr>
-            <w:r>
-              <w:t>PropIO VGA</w:t>
+            <w:proofErr w:type="spellStart"/>
+            <w:r>
+              <w:t>PropIO</w:t>
+            </w:r>
+            <w:proofErr w:type="spellEnd"/>
+            <w:r>
+              <w:t xml:space="preserve"> VGA</w:t>
             </w:r>
           </w:p>
         </w:tc>
@@ -3698,8 +4713,13 @@
               <w:keepNext/>
               <w:keepLines/>
             </w:pPr>
-            <w:r>
-              <w:t>ParPortProp VGA</w:t>
+            <w:proofErr w:type="spellStart"/>
+            <w:r>
+              <w:t>ParPortProp</w:t>
+            </w:r>
+            <w:proofErr w:type="spellEnd"/>
+            <w:r>
+              <w:t xml:space="preserve"> VGA</w:t>
             </w:r>
           </w:p>
         </w:tc>
@@ -4241,7 +5261,15 @@
         <w:pStyle w:val="Heading4"/>
       </w:pPr>
       <w:r>
-        <w:t>Character Config – CIOCFG ($04)</w:t>
+        <w:t xml:space="preserve">Character </w:t>
+      </w:r>
+      <w:proofErr w:type="spellStart"/>
+      <w:r>
+        <w:t>Config</w:t>
+      </w:r>
+      <w:proofErr w:type="spellEnd"/>
+      <w:r>
+        <w:t xml:space="preserve"> – CIOCFG ($04)</w:t>
       </w:r>
     </w:p>
     <w:tbl>
@@ -4384,9 +5412,17 @@
       <w:pPr>
         <w:pStyle w:val="Heading2"/>
       </w:pPr>
-      <w:bookmarkStart w:id="15" w:name="_Toc400014959"/>
-      <w:r>
-        <w:t>Disk Input/Output (DIO)</w:t>
+      <w:bookmarkStart w:id="15" w:name="_Toc431191591"/>
+      <w:r>
+        <w:t xml:space="preserve">Disk </w:t>
+      </w:r>
+      <w:proofErr w:type="spellStart"/>
+      <w:r>
+        <w:t>Input/Output</w:t>
+      </w:r>
+      <w:proofErr w:type="spellEnd"/>
+      <w:r>
+        <w:t xml:space="preserve"> (DIO)</w:t>
       </w:r>
       <w:bookmarkEnd w:id="15"/>
     </w:p>
@@ -4830,8 +5866,13 @@
             <w:pPr>
               <w:pStyle w:val="CellTextNoSpacing"/>
             </w:pPr>
-            <w:r>
-              <w:t>PropIO SD Card</w:t>
+            <w:proofErr w:type="spellStart"/>
+            <w:r>
+              <w:t>PropIO</w:t>
+            </w:r>
+            <w:proofErr w:type="spellEnd"/>
+            <w:r>
+              <w:t xml:space="preserve"> SD Card</w:t>
             </w:r>
           </w:p>
         </w:tc>
@@ -4871,8 +5912,13 @@
             <w:pPr>
               <w:pStyle w:val="CellTextNoSpacing"/>
             </w:pPr>
-            <w:r>
-              <w:t>ParPortProp SD Card</w:t>
+            <w:proofErr w:type="spellStart"/>
+            <w:r>
+              <w:t>ParPortProp</w:t>
+            </w:r>
+            <w:proofErr w:type="spellEnd"/>
+            <w:r>
+              <w:t xml:space="preserve"> SD Card</w:t>
             </w:r>
           </w:p>
         </w:tc>
@@ -6570,7 +7616,7 @@
       <w:pPr>
         <w:pStyle w:val="Heading2"/>
       </w:pPr>
-      <w:bookmarkStart w:id="16" w:name="_Toc400014960"/>
+      <w:bookmarkStart w:id="16" w:name="_Toc431191592"/>
       <w:r>
         <w:t>Real Time Clock (RTC)</w:t>
       </w:r>
@@ -6781,10 +7827,18 @@
         <w:pStyle w:val="Heading4"/>
       </w:pPr>
       <w:r>
-        <w:t>RTC Get Time – RTCGETTIM</w:t>
-      </w:r>
-      <w:r>
-        <w:t>($</w:t>
+        <w:t xml:space="preserve">RTC Get Time – </w:t>
+      </w:r>
+      <w:proofErr w:type="gramStart"/>
+      <w:r>
+        <w:t>RTCGETTIM</w:t>
+      </w:r>
+      <w:r>
+        <w:t>(</w:t>
+      </w:r>
+      <w:proofErr w:type="gramEnd"/>
+      <w:r>
+        <w:t>$</w:t>
       </w:r>
       <w:r>
         <w:t>2</w:t>
@@ -6904,10 +7958,18 @@
         <w:pStyle w:val="Heading4"/>
       </w:pPr>
       <w:r>
-        <w:t>RTC Set Time – RTCSETTIM</w:t>
-      </w:r>
-      <w:r>
-        <w:t>($</w:t>
+        <w:t xml:space="preserve">RTC Set Time – </w:t>
+      </w:r>
+      <w:proofErr w:type="gramStart"/>
+      <w:r>
+        <w:t>RTCSETTIM</w:t>
+      </w:r>
+      <w:r>
+        <w:t>(</w:t>
+      </w:r>
+      <w:proofErr w:type="gramEnd"/>
+      <w:r>
+        <w:t>$</w:t>
       </w:r>
       <w:r>
         <w:t>2</w:t>
@@ -7019,10 +8081,18 @@
         <w:pStyle w:val="Heading4"/>
       </w:pPr>
       <w:r>
-        <w:t>RTC Get NVRAM Byte – RTCGETBYT</w:t>
-      </w:r>
-      <w:r>
-        <w:t>($</w:t>
+        <w:t xml:space="preserve">RTC Get NVRAM Byte – </w:t>
+      </w:r>
+      <w:proofErr w:type="gramStart"/>
+      <w:r>
+        <w:t>RTCGETBYT</w:t>
+      </w:r>
+      <w:r>
+        <w:t>(</w:t>
+      </w:r>
+      <w:proofErr w:type="gramEnd"/>
+      <w:r>
+        <w:t>$</w:t>
       </w:r>
       <w:r>
         <w:t>2</w:t>
@@ -7150,10 +8220,18 @@
         <w:pStyle w:val="Heading4"/>
       </w:pPr>
       <w:r>
-        <w:t>RTC Set NVRAM Byte – RTCSETBYT</w:t>
-      </w:r>
-      <w:r>
-        <w:t>($</w:t>
+        <w:t xml:space="preserve">RTC Set NVRAM Byte – </w:t>
+      </w:r>
+      <w:proofErr w:type="gramStart"/>
+      <w:r>
+        <w:t>RTCSETBYT</w:t>
+      </w:r>
+      <w:r>
+        <w:t>(</w:t>
+      </w:r>
+      <w:proofErr w:type="gramEnd"/>
+      <w:r>
+        <w:t>$</w:t>
       </w:r>
       <w:r>
         <w:t>2</w:t>
@@ -7281,10 +8359,18 @@
         <w:pStyle w:val="Heading4"/>
       </w:pPr>
       <w:r>
-        <w:t>RTC Get NVRAM Block – RTCGETBLK</w:t>
-      </w:r>
-      <w:r>
-        <w:t>($</w:t>
+        <w:t xml:space="preserve">RTC Get NVRAM Block – </w:t>
+      </w:r>
+      <w:proofErr w:type="gramStart"/>
+      <w:r>
+        <w:t>RTCGETBLK</w:t>
+      </w:r>
+      <w:r>
+        <w:t>(</w:t>
+      </w:r>
+      <w:proofErr w:type="gramEnd"/>
+      <w:r>
+        <w:t>$</w:t>
       </w:r>
       <w:r>
         <w:t>2</w:t>
@@ -7404,10 +8490,18 @@
         <w:pStyle w:val="Heading4"/>
       </w:pPr>
       <w:r>
-        <w:t>RTC Set NVRAM Block – RTCSETBLK</w:t>
-      </w:r>
-      <w:r>
-        <w:t>($</w:t>
+        <w:t xml:space="preserve">RTC Set NVRAM Block – </w:t>
+      </w:r>
+      <w:proofErr w:type="gramStart"/>
+      <w:r>
+        <w:t>RTCSETBLK</w:t>
+      </w:r>
+      <w:r>
+        <w:t>(</w:t>
+      </w:r>
+      <w:proofErr w:type="gramEnd"/>
+      <w:r>
+        <w:t>$</w:t>
       </w:r>
       <w:r>
         <w:t>2</w:t>
@@ -7552,7 +8646,7 @@
       <w:pPr>
         <w:pStyle w:val="Heading2"/>
       </w:pPr>
-      <w:bookmarkStart w:id="17" w:name="_Toc400014961"/>
+      <w:bookmarkStart w:id="17" w:name="_Toc431191593"/>
       <w:r>
         <w:t>Emulation (EMU)</w:t>
       </w:r>
@@ -8181,10 +9275,18 @@
               <w:t xml:space="preserve"> device/unit to be </w:t>
             </w:r>
             <w:r>
-              <w:t>targeted for emulation.</w:t>
-            </w:r>
-            <w:r>
-              <w:t xml:space="preserve">.  Register C is set to the </w:t>
+              <w:t>targeted for emulation</w:t>
+            </w:r>
+            <w:proofErr w:type="gramStart"/>
+            <w:r>
+              <w:t>.</w:t>
+            </w:r>
+            <w:r>
+              <w:t>.</w:t>
+            </w:r>
+            <w:proofErr w:type="gramEnd"/>
+            <w:r>
+              <w:t xml:space="preserve">  Register C is set to the </w:t>
             </w:r>
             <w:r>
               <w:t>VDA</w:t>
@@ -8373,7 +9475,7 @@
       <w:pPr>
         <w:pStyle w:val="Heading2"/>
       </w:pPr>
-      <w:bookmarkStart w:id="18" w:name="_Toc400014962"/>
+      <w:bookmarkStart w:id="18" w:name="_Toc431191594"/>
       <w:r>
         <w:t>Video Display Adapter</w:t>
       </w:r>
@@ -11202,9 +12304,11 @@
             <w:tcW w:w="3394" w:type="dxa"/>
           </w:tcPr>
           <w:p>
+            <w:proofErr w:type="spellStart"/>
             <w:r>
               <w:t>PageUp</w:t>
             </w:r>
+            <w:proofErr w:type="spellEnd"/>
           </w:p>
         </w:tc>
       </w:tr>
@@ -11256,9 +12360,11 @@
             <w:pPr>
               <w:pStyle w:val="CellTextNoSpacing"/>
             </w:pPr>
+            <w:proofErr w:type="spellStart"/>
             <w:r>
               <w:t>PadeDown</w:t>
             </w:r>
+            <w:proofErr w:type="spellEnd"/>
           </w:p>
         </w:tc>
       </w:tr>
@@ -11310,9 +12416,11 @@
             <w:pPr>
               <w:pStyle w:val="CellTextNoSpacing"/>
             </w:pPr>
+            <w:proofErr w:type="spellStart"/>
             <w:r>
               <w:t>UpArrow</w:t>
             </w:r>
+            <w:proofErr w:type="spellEnd"/>
           </w:p>
         </w:tc>
       </w:tr>
@@ -11364,9 +12472,11 @@
             <w:pPr>
               <w:pStyle w:val="CellTextNoSpacing"/>
             </w:pPr>
+            <w:proofErr w:type="spellStart"/>
             <w:r>
               <w:t>DownArrow</w:t>
             </w:r>
+            <w:proofErr w:type="spellEnd"/>
           </w:p>
         </w:tc>
       </w:tr>
@@ -11418,9 +12528,11 @@
             <w:pPr>
               <w:pStyle w:val="CellTextNoSpacing"/>
             </w:pPr>
+            <w:proofErr w:type="spellStart"/>
             <w:r>
               <w:t>LeftArrow</w:t>
             </w:r>
+            <w:proofErr w:type="spellEnd"/>
           </w:p>
         </w:tc>
       </w:tr>
@@ -11466,9 +12578,11 @@
             <w:tcW w:w="3394" w:type="dxa"/>
           </w:tcPr>
           <w:p>
+            <w:proofErr w:type="spellStart"/>
             <w:r>
               <w:t>RightArrow</w:t>
             </w:r>
+            <w:proofErr w:type="spellEnd"/>
           </w:p>
         </w:tc>
       </w:tr>
@@ -11587,9 +12701,11 @@
             <w:tcW w:w="2928" w:type="dxa"/>
           </w:tcPr>
           <w:p>
+            <w:proofErr w:type="spellStart"/>
             <w:r>
               <w:t>SysReq</w:t>
             </w:r>
+            <w:proofErr w:type="spellEnd"/>
           </w:p>
         </w:tc>
         <w:tc>
@@ -11635,9 +12751,11 @@
             <w:tcW w:w="2928" w:type="dxa"/>
           </w:tcPr>
           <w:p>
+            <w:proofErr w:type="spellStart"/>
             <w:r>
               <w:t>PrintScreen</w:t>
             </w:r>
+            <w:proofErr w:type="spellEnd"/>
           </w:p>
         </w:tc>
         <w:tc>
@@ -12640,7 +13758,15 @@
               <w:pStyle w:val="CellText"/>
             </w:pPr>
             <w:r>
-              <w:t>Reposition the cursor to the specified row and column.  Specifying a row/column that exceeds the boundaries of the display results in undefined behavior.  Cursor coordinates are 0 based (0,0 is the upper left corner of the display).</w:t>
+              <w:t>Reposition the cursor to the specified row and column.  Specifying a row/column that exceeds the boundaries of the display results in undefined behavior.  Cursor coordinates are 0 based (0</w:t>
+            </w:r>
+            <w:proofErr w:type="gramStart"/>
+            <w:r>
+              <w:t>,0</w:t>
+            </w:r>
+            <w:proofErr w:type="gramEnd"/>
+            <w:r>
+              <w:t xml:space="preserve"> is the upper left corner of the display).</w:t>
             </w:r>
           </w:p>
           <w:p>
@@ -14052,27 +15178,42 @@
               <w:pStyle w:val="CellTextNoSpacing"/>
             </w:pPr>
             <w:r>
-              <w:t>C=Scancode</w:t>
-            </w:r>
-          </w:p>
-          <w:p>
-            <w:pPr>
-              <w:pStyle w:val="CellTextNoSpacing"/>
-            </w:pPr>
-            <w:r>
-              <w:t>D=Keystate</w:t>
-            </w:r>
-          </w:p>
-          <w:p>
-            <w:pPr>
-              <w:pStyle w:val="CellTextNoSpacing"/>
-            </w:pPr>
-            <w:r>
-              <w:t>E=Key</w:t>
+              <w:t>C=</w:t>
+            </w:r>
+            <w:proofErr w:type="spellStart"/>
+            <w:r>
+              <w:t>Scancode</w:t>
+            </w:r>
+            <w:proofErr w:type="spellEnd"/>
+          </w:p>
+          <w:p>
+            <w:pPr>
+              <w:pStyle w:val="CellTextNoSpacing"/>
+            </w:pPr>
+            <w:r>
+              <w:t>D=</w:t>
+            </w:r>
+            <w:proofErr w:type="spellStart"/>
+            <w:r>
+              <w:t>Keystate</w:t>
+            </w:r>
+            <w:proofErr w:type="spellEnd"/>
+          </w:p>
+          <w:p>
+            <w:pPr>
+              <w:pStyle w:val="CellTextNoSpacing"/>
+            </w:pPr>
+            <w:r>
+              <w:t>E=</w:t>
+            </w:r>
+            <w:proofErr w:type="spellStart"/>
+            <w:r>
+              <w:t>Key</w:t>
             </w:r>
             <w:r>
               <w:t>code</w:t>
             </w:r>
+            <w:proofErr w:type="spellEnd"/>
           </w:p>
         </w:tc>
       </w:tr>
@@ -14120,8 +15261,13 @@
               <w:t xml:space="preserve"> available, wait for a keypress and return </w:t>
             </w:r>
             <w:r>
-              <w:t>the keycode</w:t>
-            </w:r>
+              <w:t xml:space="preserve">the </w:t>
+            </w:r>
+            <w:proofErr w:type="spellStart"/>
+            <w:r>
+              <w:t>keycode</w:t>
+            </w:r>
+            <w:proofErr w:type="spellEnd"/>
             <w:r>
               <w:t>.</w:t>
             </w:r>
@@ -14131,7 +15277,39 @@
               <w:pStyle w:val="CellText"/>
             </w:pPr>
             <w:r>
-              <w:t>The scancode value is the raw scancode from the keyboard for the keypress.  Scancodes are from scancode set 2 standard.</w:t>
+              <w:t xml:space="preserve">The </w:t>
+            </w:r>
+            <w:proofErr w:type="spellStart"/>
+            <w:r>
+              <w:t>scancode</w:t>
+            </w:r>
+            <w:proofErr w:type="spellEnd"/>
+            <w:r>
+              <w:t xml:space="preserve"> value is the raw </w:t>
+            </w:r>
+            <w:proofErr w:type="spellStart"/>
+            <w:r>
+              <w:t>scancode</w:t>
+            </w:r>
+            <w:proofErr w:type="spellEnd"/>
+            <w:r>
+              <w:t xml:space="preserve"> from the keyboard for the keypress.  </w:t>
+            </w:r>
+            <w:proofErr w:type="spellStart"/>
+            <w:r>
+              <w:t>Scancodes</w:t>
+            </w:r>
+            <w:proofErr w:type="spellEnd"/>
+            <w:r>
+              <w:t xml:space="preserve"> are from </w:t>
+            </w:r>
+            <w:proofErr w:type="spellStart"/>
+            <w:r>
+              <w:t>scancode</w:t>
+            </w:r>
+            <w:proofErr w:type="spellEnd"/>
+            <w:r>
+              <w:t xml:space="preserve"> set 2 standard.</w:t>
             </w:r>
           </w:p>
           <w:p>
@@ -14139,7 +15317,15 @@
               <w:pStyle w:val="CellText"/>
             </w:pPr>
             <w:r>
-              <w:t>The keystate is a bitmap representing the value of all modifier</w:t>
+              <w:t xml:space="preserve">The </w:t>
+            </w:r>
+            <w:proofErr w:type="spellStart"/>
+            <w:r>
+              <w:t>keystate</w:t>
+            </w:r>
+            <w:proofErr w:type="spellEnd"/>
+            <w:r>
+              <w:t xml:space="preserve"> is a bitmap representing the value of all modifier</w:t>
             </w:r>
             <w:r>
               <w:t xml:space="preserve"> keys and shift state</w:t>
@@ -14154,7 +15340,15 @@
               <w:ind w:left="720"/>
             </w:pPr>
             <w:r>
-              <w:t>Bit 7: Set to indicate key pressed was from the num pad</w:t>
+              <w:t xml:space="preserve">Bit 7: Set to indicate key pressed was from the </w:t>
+            </w:r>
+            <w:proofErr w:type="spellStart"/>
+            <w:r>
+              <w:t>num</w:t>
+            </w:r>
+            <w:proofErr w:type="spellEnd"/>
+            <w:r>
+              <w:t xml:space="preserve"> pad</w:t>
             </w:r>
             <w:r>
               <w:br/>
@@ -14162,7 +15356,15 @@
             </w:r>
             <w:r>
               <w:br/>
-              <w:t>Bit 5: Set to indicate Num Lock was active</w:t>
+              <w:t xml:space="preserve">Bit 5: Set to indicate </w:t>
+            </w:r>
+            <w:proofErr w:type="spellStart"/>
+            <w:r>
+              <w:t>Num</w:t>
+            </w:r>
+            <w:proofErr w:type="spellEnd"/>
+            <w:r>
+              <w:t xml:space="preserve"> Lock was active</w:t>
             </w:r>
             <w:r>
               <w:br/>
@@ -14189,8 +15391,13 @@
             <w:pPr>
               <w:pStyle w:val="CellText"/>
             </w:pPr>
-            <w:r>
-              <w:t>Keycodes are generally returned as appropriate ASCII values, if possible.  Special keys, like function keys, are returned as reserved codes as described at the start of this section.</w:t>
+            <w:proofErr w:type="spellStart"/>
+            <w:r>
+              <w:t>Keycodes</w:t>
+            </w:r>
+            <w:proofErr w:type="spellEnd"/>
+            <w:r>
+              <w:t xml:space="preserve"> are generally returned as appropriate ASCII values, if possible.  Special keys, like function keys, are returned as reserved codes as described at the start of this section.</w:t>
             </w:r>
           </w:p>
           <w:p/>
@@ -14221,7 +15428,7 @@
       <w:pPr>
         <w:pStyle w:val="Heading2"/>
       </w:pPr>
-      <w:bookmarkStart w:id="19" w:name="_Toc400014963"/>
+      <w:bookmarkStart w:id="19" w:name="_Toc431191595"/>
       <w:r>
         <w:t>System (SYS)</w:t>
       </w:r>
@@ -15173,18 +16380,7 @@
           <w:iCs/>
           <w:color w:val="4F81BD" w:themeColor="accent1"/>
         </w:rPr>
-        <w:t xml:space="preserve">HCB </w:t>
-      </w:r>
-      <w:r>
-        <w:rPr>
-          <w:rFonts w:asciiTheme="majorHAnsi" w:eastAsiaTheme="majorEastAsia" w:hAnsiTheme="majorHAnsi" w:cstheme="majorBidi"/>
-          <w:b/>
-          <w:bCs/>
-          <w:i/>
-          <w:iCs/>
-          <w:color w:val="4F81BD" w:themeColor="accent1"/>
-        </w:rPr>
-        <w:t>Put</w:t>
+        <w:t>HCB Put</w:t>
       </w:r>
       <w:r>
         <w:rPr>
@@ -15228,29 +16424,7 @@
           <w:iCs/>
           <w:color w:val="4F81BD" w:themeColor="accent1"/>
         </w:rPr>
-        <w:t>HCB</w:t>
-      </w:r>
-      <w:r>
-        <w:rPr>
-          <w:rFonts w:asciiTheme="majorHAnsi" w:eastAsiaTheme="majorEastAsia" w:hAnsiTheme="majorHAnsi" w:cstheme="majorBidi"/>
-          <w:b/>
-          <w:bCs/>
-          <w:i/>
-          <w:iCs/>
-          <w:color w:val="4F81BD" w:themeColor="accent1"/>
-        </w:rPr>
-        <w:t>PUT</w:t>
-      </w:r>
-      <w:r>
-        <w:rPr>
-          <w:rFonts w:asciiTheme="majorHAnsi" w:eastAsiaTheme="majorEastAsia" w:hAnsiTheme="majorHAnsi" w:cstheme="majorBidi"/>
-          <w:b/>
-          <w:bCs/>
-          <w:i/>
-          <w:iCs/>
-          <w:color w:val="4F81BD" w:themeColor="accent1"/>
-        </w:rPr>
-        <w:t>B</w:t>
+        <w:t>HCBPUTB</w:t>
       </w:r>
       <w:r>
         <w:rPr>
@@ -15389,16 +16563,15 @@
               <w:spacing w:before="240"/>
             </w:pPr>
             <w:r>
-              <w:t>Write the</w:t>
-            </w:r>
-            <w:r>
-              <w:t xml:space="preserve"> HBIOS Control Block value </w:t>
-            </w:r>
-            <w:r>
-              <w:t xml:space="preserve">specified in E </w:t>
-            </w:r>
-            <w:r>
-              <w:t>at the index specified in C</w:t>
+              <w:t xml:space="preserve">Write the HBIOS Control Block value specified in </w:t>
+            </w:r>
+            <w:proofErr w:type="spellStart"/>
+            <w:r>
+              <w:t>E at</w:t>
+            </w:r>
+            <w:proofErr w:type="spellEnd"/>
+            <w:r>
+              <w:t xml:space="preserve"> the index specified in C</w:t>
             </w:r>
           </w:p>
           <w:p>
@@ -15629,10 +16802,7 @@
               <w:br/>
             </w:r>
             <w:r>
-              <w:t>D</w:t>
-            </w:r>
-            <w:r>
-              <w:t>E</w:t>
+              <w:t>DE</w:t>
             </w:r>
             <w:r>
               <w:t>=</w:t>
@@ -15659,19 +16829,7 @@
               <w:spacing w:before="240"/>
             </w:pPr>
             <w:r>
-              <w:t xml:space="preserve">Retrieve the HBIOS Control Block value at the index specified in C and return the </w:t>
-            </w:r>
-            <w:r>
-              <w:t>word</w:t>
-            </w:r>
-            <w:r>
-              <w:t xml:space="preserve"> value in </w:t>
-            </w:r>
-            <w:r>
-              <w:t>D</w:t>
-            </w:r>
-            <w:r>
-              <w:t>E.</w:t>
+              <w:t>Retrieve the HBIOS Control Block value at the index specified in C and return the word value in DE.</w:t>
             </w:r>
           </w:p>
           <w:p>
@@ -15710,8 +16868,6 @@
         </w:rPr>
         <w:t xml:space="preserve">System </w:t>
       </w:r>
-      <w:bookmarkStart w:id="21" w:name="_GoBack"/>
-      <w:bookmarkEnd w:id="21"/>
       <w:r>
         <w:rPr>
           <w:rFonts w:asciiTheme="majorHAnsi" w:eastAsiaTheme="majorEastAsia" w:hAnsiTheme="majorHAnsi" w:cstheme="majorBidi"/>
@@ -15857,12 +17013,7 @@
             </w:r>
             <w:r>
               <w:br/>
-            </w:r>
-            <w:r>
-              <w:t>D</w:t>
-            </w:r>
-            <w:r>
-              <w:t>E=Value</w:t>
+              <w:t>DE=Value</w:t>
             </w:r>
           </w:p>
         </w:tc>
@@ -15909,13 +17060,7 @@
               <w:spacing w:before="240"/>
             </w:pPr>
             <w:r>
-              <w:t xml:space="preserve">Write the HBIOS Control Block value specified in </w:t>
-            </w:r>
-            <w:r>
-              <w:t>D</w:t>
-            </w:r>
-            <w:r>
-              <w:t>E at the index specified in C</w:t>
+              <w:t>Write the HBIOS Control Block value specified in DE at the index specified in C</w:t>
             </w:r>
           </w:p>
           <w:p>
@@ -15947,7 +17092,7 @@
       <w:pPr>
         <w:pStyle w:val="Heading1"/>
       </w:pPr>
-      <w:bookmarkStart w:id="22" w:name="_Toc400014964"/>
+      <w:bookmarkStart w:id="21" w:name="_Toc431191596"/>
       <w:r>
         <w:t>Memory Layout</w:t>
       </w:r>
@@ -15955,7 +17100,7 @@
         <w:t xml:space="preserve"> Detail</w:t>
       </w:r>
       <w:bookmarkEnd w:id="20"/>
-      <w:bookmarkEnd w:id="22"/>
+      <w:bookmarkEnd w:id="21"/>
     </w:p>
     <w:p>
       <w:pPr>
@@ -15990,12 +17135,14 @@
                 <w:b/>
               </w:rPr>
             </w:pPr>
+            <w:proofErr w:type="spellStart"/>
             <w:r>
               <w:rPr>
                 <w:b/>
               </w:rPr>
               <w:t>Loc</w:t>
             </w:r>
+            <w:proofErr w:type="spellEnd"/>
           </w:p>
         </w:tc>
         <w:tc>
@@ -16562,7 +17709,15 @@
               <w:pStyle w:val="CellTextNoSpacing"/>
             </w:pPr>
             <w:r>
-              <w:t>&lt;ccp&gt;</w:t>
+              <w:t>&lt;</w:t>
+            </w:r>
+            <w:proofErr w:type="spellStart"/>
+            <w:r>
+              <w:t>ccp</w:t>
+            </w:r>
+            <w:proofErr w:type="spellEnd"/>
+            <w:r>
+              <w:t>&gt;</w:t>
             </w:r>
           </w:p>
         </w:tc>
@@ -16702,11 +17857,16 @@
               <w:pStyle w:val="CellTextNoSpacing"/>
             </w:pPr>
             <w:r>
-              <w:t>&lt;os</w:t>
+              <w:t>&lt;</w:t>
+            </w:r>
+            <w:proofErr w:type="spellStart"/>
+            <w:r>
+              <w:t>os</w:t>
             </w:r>
             <w:r>
               <w:t>bios</w:t>
             </w:r>
+            <w:proofErr w:type="spellEnd"/>
             <w:r>
               <w:t>&gt;</w:t>
             </w:r>
@@ -16792,9 +17952,11 @@
             <w:pPr>
               <w:pStyle w:val="CellTextNoSpacing"/>
             </w:pPr>
+            <w:proofErr w:type="spellStart"/>
             <w:r>
               <w:t>hbfill</w:t>
             </w:r>
+            <w:proofErr w:type="spellEnd"/>
           </w:p>
         </w:tc>
         <w:tc>
@@ -16846,12 +18008,14 @@
                 <w:b/>
               </w:rPr>
             </w:pPr>
+            <w:proofErr w:type="spellStart"/>
             <w:r>
               <w:rPr>
                 <w:b/>
               </w:rPr>
               <w:t>Loc</w:t>
             </w:r>
+            <w:proofErr w:type="spellEnd"/>
           </w:p>
         </w:tc>
         <w:tc>
@@ -17328,12 +18492,14 @@
                 <w:b/>
               </w:rPr>
             </w:pPr>
+            <w:proofErr w:type="spellStart"/>
             <w:r>
               <w:rPr>
                 <w:b/>
               </w:rPr>
               <w:t>Loc</w:t>
             </w:r>
+            <w:proofErr w:type="spellEnd"/>
           </w:p>
         </w:tc>
         <w:tc>
@@ -17824,7 +18990,15 @@
               <w:pStyle w:val="CellTextNoSpacing"/>
             </w:pPr>
             <w:r>
-              <w:t>&lt;ccp&gt;</w:t>
+              <w:t>&lt;</w:t>
+            </w:r>
+            <w:proofErr w:type="spellStart"/>
+            <w:r>
+              <w:t>ccp</w:t>
+            </w:r>
+            <w:proofErr w:type="spellEnd"/>
+            <w:r>
+              <w:t>&gt;</w:t>
             </w:r>
           </w:p>
         </w:tc>
@@ -17964,11 +19138,16 @@
               <w:pStyle w:val="CellTextNoSpacing"/>
             </w:pPr>
             <w:r>
-              <w:t>&lt;os</w:t>
+              <w:t>&lt;</w:t>
+            </w:r>
+            <w:proofErr w:type="spellStart"/>
+            <w:r>
+              <w:t>os</w:t>
             </w:r>
             <w:r>
               <w:t>bios</w:t>
             </w:r>
+            <w:proofErr w:type="spellEnd"/>
             <w:r>
               <w:t>&gt;</w:t>
             </w:r>
@@ -18116,12 +19295,14 @@
                 <w:b/>
               </w:rPr>
             </w:pPr>
+            <w:proofErr w:type="spellStart"/>
             <w:r>
               <w:rPr>
                 <w:b/>
               </w:rPr>
               <w:t>Loc</w:t>
             </w:r>
+            <w:proofErr w:type="spellEnd"/>
           </w:p>
         </w:tc>
         <w:tc>
@@ -18333,12 +19514,14 @@
                 <w:b/>
               </w:rPr>
             </w:pPr>
+            <w:proofErr w:type="spellStart"/>
             <w:r>
               <w:rPr>
                 <w:b/>
               </w:rPr>
               <w:t>Loc</w:t>
             </w:r>
+            <w:proofErr w:type="spellEnd"/>
           </w:p>
         </w:tc>
         <w:tc>
@@ -18718,12 +19901,14 @@
                 <w:b/>
               </w:rPr>
             </w:pPr>
+            <w:proofErr w:type="spellStart"/>
             <w:r>
               <w:rPr>
                 <w:b/>
               </w:rPr>
               <w:t>Loc</w:t>
             </w:r>
+            <w:proofErr w:type="spellEnd"/>
           </w:p>
         </w:tc>
         <w:tc>
@@ -19130,7 +20315,15 @@
               <w:pStyle w:val="CellTextNoSpacing"/>
             </w:pPr>
             <w:r>
-              <w:t>HBIOS Proxy (HiMem Stub)</w:t>
+              <w:t>HBIOS Proxy (</w:t>
+            </w:r>
+            <w:proofErr w:type="spellStart"/>
+            <w:r>
+              <w:t>HiMem</w:t>
+            </w:r>
+            <w:proofErr w:type="spellEnd"/>
+            <w:r>
+              <w:t xml:space="preserve"> Stub)</w:t>
             </w:r>
           </w:p>
         </w:tc>
@@ -19138,7 +20331,7 @@
     </w:tbl>
     <w:p/>
     <w:sectPr>
-      <w:footerReference w:type="default" r:id="rId13"/>
+      <w:footerReference w:type="default" r:id="rId15"/>
       <w:pgSz w:w="12240" w:h="15840"/>
       <w:pgMar w:top="1440" w:right="1440" w:bottom="1440" w:left="1440" w:header="720" w:footer="720" w:gutter="0"/>
       <w:pgNumType w:start="0"/>
@@ -19200,11 +20393,19 @@
       </w:sdtPr>
       <w:sdtEndPr/>
       <w:sdtContent>
+        <w:proofErr w:type="spellStart"/>
         <w:r>
           <w:rPr>
             <w:rFonts w:eastAsiaTheme="majorEastAsia" w:cstheme="majorBidi"/>
           </w:rPr>
-          <w:t>RomWBW Architecture</w:t>
+          <w:t>RomWBW</w:t>
+        </w:r>
+        <w:proofErr w:type="spellEnd"/>
+        <w:r>
+          <w:rPr>
+            <w:rFonts w:eastAsiaTheme="majorEastAsia" w:cstheme="majorBidi"/>
+          </w:rPr>
+          <w:t xml:space="preserve"> Architecture</w:t>
         </w:r>
       </w:sdtContent>
     </w:sdt>
@@ -19240,7 +20441,7 @@
         <w:rFonts w:eastAsiaTheme="majorEastAsia" w:cstheme="majorBidi"/>
         <w:noProof/>
       </w:rPr>
-      <w:t>29</w:t>
+      <w:t>1</w:t>
     </w:r>
     <w:r>
       <w:rPr>
@@ -19280,7 +20481,7 @@
 
 <file path=word/numbering.xml><?xml version="1.0" encoding="utf-8"?>
 <w:numbering xmlns:wpc="http://schemas.microsoft.com/office/word/2010/wordprocessingCanvas" xmlns:mc="http://schemas.openxmlformats.org/markup-compatibility/2006" xmlns:o="urn:schemas-microsoft-com:office:office" xmlns:r="http://schemas.openxmlformats.org/officeDocument/2006/relationships" xmlns:m="http://schemas.openxmlformats.org/officeDocument/2006/math" xmlns:v="urn:schemas-microsoft-com:vml" xmlns:wp14="http://schemas.microsoft.com/office/word/2010/wordprocessingDrawing" xmlns:wp="http://schemas.openxmlformats.org/drawingml/2006/wordprocessingDrawing" xmlns:w10="urn:schemas-microsoft-com:office:word" xmlns:w="http://schemas.openxmlformats.org/wordprocessingml/2006/main" xmlns:w14="http://schemas.microsoft.com/office/word/2010/wordml" xmlns:w15="http://schemas.microsoft.com/office/word/2012/wordml" xmlns:wpg="http://schemas.microsoft.com/office/word/2010/wordprocessingGroup" xmlns:wpi="http://schemas.microsoft.com/office/word/2010/wordprocessingInk" xmlns:wne="http://schemas.microsoft.com/office/word/2006/wordml" xmlns:wps="http://schemas.microsoft.com/office/word/2010/wordprocessingShape" mc:Ignorable="w14 w15 wp14">
-  <w:abstractNum w:abstractNumId="0">
+  <w:abstractNum w:abstractNumId="0" w15:restartNumberingAfterBreak="0">
     <w:nsid w:val="142D416B"/>
     <w:multiLevelType w:val="hybridMultilevel"/>
     <w:tmpl w:val="E00A696E"/>
@@ -19366,7 +20567,7 @@
       </w:pPr>
     </w:lvl>
   </w:abstractNum>
-  <w:abstractNum w:abstractNumId="1">
+  <w:abstractNum w:abstractNumId="1" w15:restartNumberingAfterBreak="0">
     <w:nsid w:val="3B711C45"/>
     <w:multiLevelType w:val="hybridMultilevel"/>
     <w:tmpl w:val="6968276A"/>
@@ -19479,7 +20680,7 @@
       </w:rPr>
     </w:lvl>
   </w:abstractNum>
-  <w:abstractNum w:abstractNumId="2">
+  <w:abstractNum w:abstractNumId="2" w15:restartNumberingAfterBreak="0">
     <w:nsid w:val="6C7644AE"/>
     <w:multiLevelType w:val="hybridMultilevel"/>
     <w:tmpl w:val="1226AF4A"/>
@@ -19565,7 +20766,7 @@
       </w:pPr>
     </w:lvl>
   </w:abstractNum>
-  <w:abstractNum w:abstractNumId="3">
+  <w:abstractNum w:abstractNumId="3" w15:restartNumberingAfterBreak="0">
     <w:nsid w:val="70301EF8"/>
     <w:multiLevelType w:val="hybridMultilevel"/>
     <w:tmpl w:val="5B60EB4E"/>
@@ -20160,6 +21361,7 @@
   <w:style w:type="character" w:default="1" w:styleId="DefaultParagraphFont">
     <w:name w:val="Default Paragraph Font"/>
     <w:uiPriority w:val="1"/>
+    <w:semiHidden/>
     <w:unhideWhenUsed/>
   </w:style>
   <w:style w:type="table" w:default="1" w:styleId="TableNormal">
@@ -20757,7 +21959,7 @@
 </file>
 
 <file path=customXml/itemProps1.xml><?xml version="1.0" encoding="utf-8"?>
-<ds:datastoreItem xmlns:ds="http://schemas.openxmlformats.org/officeDocument/2006/customXml" ds:itemID="{99295916-1727-4E53-A423-C3D83488244D}">
+<ds:datastoreItem xmlns:ds="http://schemas.openxmlformats.org/officeDocument/2006/customXml" ds:itemID="{AF543C31-0E83-41AC-B006-F241DC44795B}">
   <ds:schemaRefs>
     <ds:schemaRef ds:uri="http://schemas.openxmlformats.org/officeDocument/2006/bibliography"/>
   </ds:schemaRefs>

</xml_diff>